<commit_message>
Add my internship part
</commit_message>
<xml_diff>
--- a/mémoire.docx
+++ b/mémoire.docx
@@ -58,7 +58,7 @@
           <w:r>
             <w:fldChar w:fldCharType="separate"/>
           </w:r>
-          <w:hyperlink w:anchor="_Toc47102756" w:history="1">
+          <w:hyperlink w:anchor="_Toc47286003" w:history="1">
             <w:r>
               <w:rPr>
                 <w:rStyle w:val="Lienhypertexte"/>
@@ -100,7 +100,7 @@
                 <w:noProof/>
                 <w:webHidden/>
               </w:rPr>
-              <w:instrText xml:space="preserve"> PAGEREF _Toc47102756 \h </w:instrText>
+              <w:instrText xml:space="preserve"> PAGEREF _Toc47286003 \h </w:instrText>
             </w:r>
             <w:r>
               <w:rPr>
@@ -144,7 +144,7 @@
               <w:lang w:eastAsia="fr-FR"/>
             </w:rPr>
           </w:pPr>
-          <w:hyperlink w:anchor="_Toc47102757" w:history="1">
+          <w:hyperlink w:anchor="_Toc47286004" w:history="1">
             <w:r>
               <w:rPr>
                 <w:rStyle w:val="Lienhypertexte"/>
@@ -186,7 +186,7 @@
                 <w:noProof/>
                 <w:webHidden/>
               </w:rPr>
-              <w:instrText xml:space="preserve"> PAGEREF _Toc47102757 \h </w:instrText>
+              <w:instrText xml:space="preserve"> PAGEREF _Toc47286004 \h </w:instrText>
             </w:r>
             <w:r>
               <w:rPr>
@@ -230,7 +230,7 @@
               <w:lang w:eastAsia="fr-FR"/>
             </w:rPr>
           </w:pPr>
-          <w:hyperlink w:anchor="_Toc47102758" w:history="1">
+          <w:hyperlink w:anchor="_Toc47286005" w:history="1">
             <w:r>
               <w:rPr>
                 <w:rStyle w:val="Lienhypertexte"/>
@@ -272,7 +272,7 @@
                 <w:noProof/>
                 <w:webHidden/>
               </w:rPr>
-              <w:instrText xml:space="preserve"> PAGEREF _Toc47102758 \h </w:instrText>
+              <w:instrText xml:space="preserve"> PAGEREF _Toc47286005 \h </w:instrText>
             </w:r>
             <w:r>
               <w:rPr>
@@ -316,7 +316,7 @@
               <w:lang w:eastAsia="fr-FR"/>
             </w:rPr>
           </w:pPr>
-          <w:hyperlink w:anchor="_Toc47102759" w:history="1">
+          <w:hyperlink w:anchor="_Toc47286006" w:history="1">
             <w:r>
               <w:rPr>
                 <w:rStyle w:val="Lienhypertexte"/>
@@ -364,7 +364,7 @@
                 <w:noProof/>
                 <w:webHidden/>
               </w:rPr>
-              <w:instrText xml:space="preserve"> PAGEREF _Toc47102759 \h </w:instrText>
+              <w:instrText xml:space="preserve"> PAGEREF _Toc47286006 \h </w:instrText>
             </w:r>
             <w:r>
               <w:rPr>
@@ -408,7 +408,7 @@
               <w:lang w:eastAsia="fr-FR"/>
             </w:rPr>
           </w:pPr>
-          <w:hyperlink w:anchor="_Toc47102760" w:history="1">
+          <w:hyperlink w:anchor="_Toc47286007" w:history="1">
             <w:r>
               <w:rPr>
                 <w:rStyle w:val="Lienhypertexte"/>
@@ -456,7 +456,7 @@
                 <w:noProof/>
                 <w:webHidden/>
               </w:rPr>
-              <w:instrText xml:space="preserve"> PAGEREF _Toc47102760 \h </w:instrText>
+              <w:instrText xml:space="preserve"> PAGEREF _Toc47286007 \h </w:instrText>
             </w:r>
             <w:r>
               <w:rPr>
@@ -500,7 +500,7 @@
               <w:lang w:eastAsia="fr-FR"/>
             </w:rPr>
           </w:pPr>
-          <w:hyperlink w:anchor="_Toc47102761" w:history="1">
+          <w:hyperlink w:anchor="_Toc47286008" w:history="1">
             <w:r>
               <w:rPr>
                 <w:rStyle w:val="Lienhypertexte"/>
@@ -548,7 +548,7 @@
                 <w:noProof/>
                 <w:webHidden/>
               </w:rPr>
-              <w:instrText xml:space="preserve"> PAGEREF _Toc47102761 \h </w:instrText>
+              <w:instrText xml:space="preserve"> PAGEREF _Toc47286008 \h </w:instrText>
             </w:r>
             <w:r>
               <w:rPr>
@@ -592,7 +592,7 @@
               <w:lang w:eastAsia="fr-FR"/>
             </w:rPr>
           </w:pPr>
-          <w:hyperlink w:anchor="_Toc47102762" w:history="1">
+          <w:hyperlink w:anchor="_Toc47286009" w:history="1">
             <w:r>
               <w:rPr>
                 <w:rStyle w:val="Lienhypertexte"/>
@@ -640,7 +640,7 @@
                 <w:noProof/>
                 <w:webHidden/>
               </w:rPr>
-              <w:instrText xml:space="preserve"> PAGEREF _Toc47102762 \h </w:instrText>
+              <w:instrText xml:space="preserve"> PAGEREF _Toc47286009 \h </w:instrText>
             </w:r>
             <w:r>
               <w:rPr>
@@ -684,7 +684,7 @@
               <w:lang w:eastAsia="fr-FR"/>
             </w:rPr>
           </w:pPr>
-          <w:hyperlink w:anchor="_Toc47102763" w:history="1">
+          <w:hyperlink w:anchor="_Toc47286010" w:history="1">
             <w:r>
               <w:rPr>
                 <w:rStyle w:val="Lienhypertexte"/>
@@ -732,7 +732,7 @@
                 <w:noProof/>
                 <w:webHidden/>
               </w:rPr>
-              <w:instrText xml:space="preserve"> PAGEREF _Toc47102763 \h </w:instrText>
+              <w:instrText xml:space="preserve"> PAGEREF _Toc47286010 \h </w:instrText>
             </w:r>
             <w:r>
               <w:rPr>
@@ -776,7 +776,7 @@
               <w:lang w:eastAsia="fr-FR"/>
             </w:rPr>
           </w:pPr>
-          <w:hyperlink w:anchor="_Toc47102764" w:history="1">
+          <w:hyperlink w:anchor="_Toc47286011" w:history="1">
             <w:r>
               <w:rPr>
                 <w:rStyle w:val="Lienhypertexte"/>
@@ -824,7 +824,7 @@
                 <w:noProof/>
                 <w:webHidden/>
               </w:rPr>
-              <w:instrText xml:space="preserve"> PAGEREF _Toc47102764 \h </w:instrText>
+              <w:instrText xml:space="preserve"> PAGEREF _Toc47286011 \h </w:instrText>
             </w:r>
             <w:r>
               <w:rPr>
@@ -868,7 +868,7 @@
               <w:lang w:eastAsia="fr-FR"/>
             </w:rPr>
           </w:pPr>
-          <w:hyperlink w:anchor="_Toc47102765" w:history="1">
+          <w:hyperlink w:anchor="_Toc47286012" w:history="1">
             <w:r>
               <w:rPr>
                 <w:rStyle w:val="Lienhypertexte"/>
@@ -910,7 +910,7 @@
                 <w:noProof/>
                 <w:webHidden/>
               </w:rPr>
-              <w:instrText xml:space="preserve"> PAGEREF _Toc47102765 \h </w:instrText>
+              <w:instrText xml:space="preserve"> PAGEREF _Toc47286012 \h </w:instrText>
             </w:r>
             <w:r>
               <w:rPr>
@@ -954,7 +954,7 @@
               <w:lang w:eastAsia="fr-FR"/>
             </w:rPr>
           </w:pPr>
-          <w:hyperlink w:anchor="_Toc47102766" w:history="1">
+          <w:hyperlink w:anchor="_Toc47286013" w:history="1">
             <w:r>
               <w:rPr>
                 <w:rStyle w:val="Lienhypertexte"/>
@@ -996,7 +996,7 @@
                 <w:noProof/>
                 <w:webHidden/>
               </w:rPr>
-              <w:instrText xml:space="preserve"> PAGEREF _Toc47102766 \h </w:instrText>
+              <w:instrText xml:space="preserve"> PAGEREF _Toc47286013 \h </w:instrText>
             </w:r>
             <w:r>
               <w:rPr>
@@ -1017,6 +1017,296 @@
                 <w:webHidden/>
               </w:rPr>
               <w:t>6</w:t>
+            </w:r>
+            <w:r>
+              <w:rPr>
+                <w:noProof/>
+                <w:webHidden/>
+              </w:rPr>
+              <w:fldChar w:fldCharType="end"/>
+            </w:r>
+          </w:hyperlink>
+        </w:p>
+        <w:p>
+          <w:pPr>
+            <w:pStyle w:val="TM3"/>
+            <w:tabs>
+              <w:tab w:val="left" w:pos="1320"/>
+              <w:tab w:val="right" w:leader="dot" w:pos="9062"/>
+            </w:tabs>
+            <w:rPr>
+              <w:rFonts w:asciiTheme="minorHAnsi" w:eastAsiaTheme="minorEastAsia" w:hAnsiTheme="minorHAnsi"/>
+              <w:noProof/>
+              <w:lang w:eastAsia="fr-FR"/>
+            </w:rPr>
+          </w:pPr>
+          <w:hyperlink w:anchor="_Toc47286014" w:history="1">
+            <w:r>
+              <w:rPr>
+                <w:rStyle w:val="Lienhypertexte"/>
+                <w:noProof/>
+                <w14:scene3d>
+                  <w14:camera w14:prst="orthographicFront"/>
+                  <w14:lightRig w14:rig="threePt" w14:dir="t">
+                    <w14:rot w14:lat="0" w14:lon="0" w14:rev="0"/>
+                  </w14:lightRig>
+                </w14:scene3d>
+              </w:rPr>
+              <w:t>2.3.1.</w:t>
+            </w:r>
+            <w:r>
+              <w:rPr>
+                <w:rFonts w:asciiTheme="minorHAnsi" w:eastAsiaTheme="minorEastAsia" w:hAnsiTheme="minorHAnsi"/>
+                <w:noProof/>
+                <w:lang w:eastAsia="fr-FR"/>
+              </w:rPr>
+              <w:tab/>
+            </w:r>
+            <w:r>
+              <w:rPr>
+                <w:rStyle w:val="Lienhypertexte"/>
+                <w:noProof/>
+              </w:rPr>
+              <w:t>L’équipe sur le projet</w:t>
+            </w:r>
+            <w:r>
+              <w:rPr>
+                <w:noProof/>
+                <w:webHidden/>
+              </w:rPr>
+              <w:tab/>
+            </w:r>
+            <w:r>
+              <w:rPr>
+                <w:noProof/>
+                <w:webHidden/>
+              </w:rPr>
+              <w:fldChar w:fldCharType="begin"/>
+            </w:r>
+            <w:r>
+              <w:rPr>
+                <w:noProof/>
+                <w:webHidden/>
+              </w:rPr>
+              <w:instrText xml:space="preserve"> PAGEREF _Toc47286014 \h </w:instrText>
+            </w:r>
+            <w:r>
+              <w:rPr>
+                <w:noProof/>
+                <w:webHidden/>
+              </w:rPr>
+            </w:r>
+            <w:r>
+              <w:rPr>
+                <w:noProof/>
+                <w:webHidden/>
+              </w:rPr>
+              <w:fldChar w:fldCharType="separate"/>
+            </w:r>
+            <w:r>
+              <w:rPr>
+                <w:noProof/>
+                <w:webHidden/>
+              </w:rPr>
+              <w:t>6</w:t>
+            </w:r>
+            <w:r>
+              <w:rPr>
+                <w:noProof/>
+                <w:webHidden/>
+              </w:rPr>
+              <w:fldChar w:fldCharType="end"/>
+            </w:r>
+          </w:hyperlink>
+        </w:p>
+        <w:p>
+          <w:pPr>
+            <w:pStyle w:val="TM3"/>
+            <w:tabs>
+              <w:tab w:val="left" w:pos="1320"/>
+              <w:tab w:val="right" w:leader="dot" w:pos="9062"/>
+            </w:tabs>
+            <w:rPr>
+              <w:rFonts w:asciiTheme="minorHAnsi" w:eastAsiaTheme="minorEastAsia" w:hAnsiTheme="minorHAnsi"/>
+              <w:noProof/>
+              <w:lang w:eastAsia="fr-FR"/>
+            </w:rPr>
+          </w:pPr>
+          <w:hyperlink w:anchor="_Toc47286015" w:history="1">
+            <w:r>
+              <w:rPr>
+                <w:rStyle w:val="Lienhypertexte"/>
+                <w:noProof/>
+                <w14:scene3d>
+                  <w14:camera w14:prst="orthographicFront"/>
+                  <w14:lightRig w14:rig="threePt" w14:dir="t">
+                    <w14:rot w14:lat="0" w14:lon="0" w14:rev="0"/>
+                  </w14:lightRig>
+                </w14:scene3d>
+              </w:rPr>
+              <w:t>2.3.2.</w:t>
+            </w:r>
+            <w:r>
+              <w:rPr>
+                <w:rFonts w:asciiTheme="minorHAnsi" w:eastAsiaTheme="minorEastAsia" w:hAnsiTheme="minorHAnsi"/>
+                <w:noProof/>
+                <w:lang w:eastAsia="fr-FR"/>
+              </w:rPr>
+              <w:tab/>
+            </w:r>
+            <w:r>
+              <w:rPr>
+                <w:rStyle w:val="Lienhypertexte"/>
+                <w:noProof/>
+              </w:rPr>
+              <w:t>Utilisation de la méthode Agile</w:t>
+            </w:r>
+            <w:r>
+              <w:rPr>
+                <w:noProof/>
+                <w:webHidden/>
+              </w:rPr>
+              <w:tab/>
+            </w:r>
+            <w:r>
+              <w:rPr>
+                <w:noProof/>
+                <w:webHidden/>
+              </w:rPr>
+              <w:fldChar w:fldCharType="begin"/>
+            </w:r>
+            <w:r>
+              <w:rPr>
+                <w:noProof/>
+                <w:webHidden/>
+              </w:rPr>
+              <w:instrText xml:space="preserve"> PAGEREF _Toc47286015 \h </w:instrText>
+            </w:r>
+            <w:r>
+              <w:rPr>
+                <w:noProof/>
+                <w:webHidden/>
+              </w:rPr>
+            </w:r>
+            <w:r>
+              <w:rPr>
+                <w:noProof/>
+                <w:webHidden/>
+              </w:rPr>
+              <w:fldChar w:fldCharType="separate"/>
+            </w:r>
+            <w:r>
+              <w:rPr>
+                <w:noProof/>
+                <w:webHidden/>
+              </w:rPr>
+              <w:t>7</w:t>
+            </w:r>
+            <w:r>
+              <w:rPr>
+                <w:noProof/>
+                <w:webHidden/>
+              </w:rPr>
+              <w:fldChar w:fldCharType="end"/>
+            </w:r>
+          </w:hyperlink>
+        </w:p>
+        <w:p>
+          <w:pPr>
+            <w:pStyle w:val="TM3"/>
+            <w:tabs>
+              <w:tab w:val="left" w:pos="1320"/>
+              <w:tab w:val="right" w:leader="dot" w:pos="9062"/>
+            </w:tabs>
+            <w:rPr>
+              <w:rFonts w:asciiTheme="minorHAnsi" w:eastAsiaTheme="minorEastAsia" w:hAnsiTheme="minorHAnsi"/>
+              <w:noProof/>
+              <w:lang w:eastAsia="fr-FR"/>
+            </w:rPr>
+          </w:pPr>
+          <w:hyperlink w:anchor="_Toc47286016" w:history="1">
+            <w:r>
+              <w:rPr>
+                <w:rStyle w:val="Lienhypertexte"/>
+                <w:noProof/>
+                <w14:scene3d>
+                  <w14:camera w14:prst="orthographicFront"/>
+                  <w14:lightRig w14:rig="threePt" w14:dir="t">
+                    <w14:rot w14:lat="0" w14:lon="0" w14:rev="0"/>
+                  </w14:lightRig>
+                </w14:scene3d>
+              </w:rPr>
+              <w:t>2.3.3.</w:t>
+            </w:r>
+            <w:r>
+              <w:rPr>
+                <w:rFonts w:asciiTheme="minorHAnsi" w:eastAsiaTheme="minorEastAsia" w:hAnsiTheme="minorHAnsi"/>
+                <w:noProof/>
+                <w:lang w:eastAsia="fr-FR"/>
+              </w:rPr>
+              <w:tab/>
+            </w:r>
+            <w:r>
+              <w:rPr>
+                <w:rStyle w:val="Lienhypertexte"/>
+                <w:noProof/>
+              </w:rPr>
+              <w:t>Mes mi</w:t>
+            </w:r>
+            <w:r>
+              <w:rPr>
+                <w:rStyle w:val="Lienhypertexte"/>
+                <w:noProof/>
+              </w:rPr>
+              <w:t>s</w:t>
+            </w:r>
+            <w:r>
+              <w:rPr>
+                <w:rStyle w:val="Lienhypertexte"/>
+                <w:noProof/>
+              </w:rPr>
+              <w:t>sions</w:t>
+            </w:r>
+            <w:r>
+              <w:rPr>
+                <w:noProof/>
+                <w:webHidden/>
+              </w:rPr>
+              <w:tab/>
+            </w:r>
+            <w:r>
+              <w:rPr>
+                <w:noProof/>
+                <w:webHidden/>
+              </w:rPr>
+              <w:fldChar w:fldCharType="begin"/>
+            </w:r>
+            <w:r>
+              <w:rPr>
+                <w:noProof/>
+                <w:webHidden/>
+              </w:rPr>
+              <w:instrText xml:space="preserve"> PAGEREF _Toc47286016 \h </w:instrText>
+            </w:r>
+            <w:r>
+              <w:rPr>
+                <w:noProof/>
+                <w:webHidden/>
+              </w:rPr>
+            </w:r>
+            <w:r>
+              <w:rPr>
+                <w:noProof/>
+                <w:webHidden/>
+              </w:rPr>
+              <w:fldChar w:fldCharType="separate"/>
+            </w:r>
+            <w:r>
+              <w:rPr>
+                <w:noProof/>
+                <w:webHidden/>
+              </w:rPr>
+              <w:t>7</w:t>
             </w:r>
             <w:r>
               <w:rPr>
@@ -1040,7 +1330,7 @@
               <w:lang w:eastAsia="fr-FR"/>
             </w:rPr>
           </w:pPr>
-          <w:hyperlink w:anchor="_Toc47102767" w:history="1">
+          <w:hyperlink w:anchor="_Toc47286017" w:history="1">
             <w:r>
               <w:rPr>
                 <w:rStyle w:val="Lienhypertexte"/>
@@ -1082,7 +1372,7 @@
                 <w:noProof/>
                 <w:webHidden/>
               </w:rPr>
-              <w:instrText xml:space="preserve"> PAGEREF _Toc47102767 \h </w:instrText>
+              <w:instrText xml:space="preserve"> PAGEREF _Toc47286017 \h </w:instrText>
             </w:r>
             <w:r>
               <w:rPr>
@@ -1102,7 +1392,7 @@
                 <w:noProof/>
                 <w:webHidden/>
               </w:rPr>
-              <w:t>6</w:t>
+              <w:t>9</w:t>
             </w:r>
             <w:r>
               <w:rPr>
@@ -1126,7 +1416,7 @@
               <w:lang w:eastAsia="fr-FR"/>
             </w:rPr>
           </w:pPr>
-          <w:hyperlink w:anchor="_Toc47102768" w:history="1">
+          <w:hyperlink w:anchor="_Toc47286018" w:history="1">
             <w:r>
               <w:rPr>
                 <w:rStyle w:val="Lienhypertexte"/>
@@ -1168,7 +1458,7 @@
                 <w:noProof/>
                 <w:webHidden/>
               </w:rPr>
-              <w:instrText xml:space="preserve"> PAGEREF _Toc47102768 \h </w:instrText>
+              <w:instrText xml:space="preserve"> PAGEREF _Toc47286018 \h </w:instrText>
             </w:r>
             <w:r>
               <w:rPr>
@@ -1188,7 +1478,7 @@
                 <w:noProof/>
                 <w:webHidden/>
               </w:rPr>
-              <w:t>6</w:t>
+              <w:t>9</w:t>
             </w:r>
             <w:r>
               <w:rPr>
@@ -1212,7 +1502,7 @@
               <w:lang w:eastAsia="fr-FR"/>
             </w:rPr>
           </w:pPr>
-          <w:hyperlink w:anchor="_Toc47102769" w:history="1">
+          <w:hyperlink w:anchor="_Toc47286019" w:history="1">
             <w:r>
               <w:rPr>
                 <w:rStyle w:val="Lienhypertexte"/>
@@ -1260,7 +1550,7 @@
                 <w:noProof/>
                 <w:webHidden/>
               </w:rPr>
-              <w:instrText xml:space="preserve"> PAGEREF _Toc47102769 \h </w:instrText>
+              <w:instrText xml:space="preserve"> PAGEREF _Toc47286019 \h </w:instrText>
             </w:r>
             <w:r>
               <w:rPr>
@@ -1280,7 +1570,7 @@
                 <w:noProof/>
                 <w:webHidden/>
               </w:rPr>
-              <w:t>7</w:t>
+              <w:t>9</w:t>
             </w:r>
             <w:r>
               <w:rPr>
@@ -1304,7 +1594,7 @@
               <w:lang w:eastAsia="fr-FR"/>
             </w:rPr>
           </w:pPr>
-          <w:hyperlink w:anchor="_Toc47102770" w:history="1">
+          <w:hyperlink w:anchor="_Toc47286020" w:history="1">
             <w:r>
               <w:rPr>
                 <w:rStyle w:val="Lienhypertexte"/>
@@ -1352,7 +1642,7 @@
                 <w:noProof/>
                 <w:webHidden/>
               </w:rPr>
-              <w:instrText xml:space="preserve"> PAGEREF _Toc47102770 \h </w:instrText>
+              <w:instrText xml:space="preserve"> PAGEREF _Toc47286020 \h </w:instrText>
             </w:r>
             <w:r>
               <w:rPr>
@@ -1372,7 +1662,7 @@
                 <w:noProof/>
                 <w:webHidden/>
               </w:rPr>
-              <w:t>7</w:t>
+              <w:t>10</w:t>
             </w:r>
             <w:r>
               <w:rPr>
@@ -1396,7 +1686,7 @@
               <w:lang w:eastAsia="fr-FR"/>
             </w:rPr>
           </w:pPr>
-          <w:hyperlink w:anchor="_Toc47102771" w:history="1">
+          <w:hyperlink w:anchor="_Toc47286021" w:history="1">
             <w:r>
               <w:rPr>
                 <w:rStyle w:val="Lienhypertexte"/>
@@ -1444,7 +1734,7 @@
                 <w:noProof/>
                 <w:webHidden/>
               </w:rPr>
-              <w:instrText xml:space="preserve"> PAGEREF _Toc47102771 \h </w:instrText>
+              <w:instrText xml:space="preserve"> PAGEREF _Toc47286021 \h </w:instrText>
             </w:r>
             <w:r>
               <w:rPr>
@@ -1464,7 +1754,7 @@
                 <w:noProof/>
                 <w:webHidden/>
               </w:rPr>
-              <w:t>7</w:t>
+              <w:t>10</w:t>
             </w:r>
             <w:r>
               <w:rPr>
@@ -1488,7 +1778,7 @@
               <w:lang w:eastAsia="fr-FR"/>
             </w:rPr>
           </w:pPr>
-          <w:hyperlink w:anchor="_Toc47102772" w:history="1">
+          <w:hyperlink w:anchor="_Toc47286022" w:history="1">
             <w:r>
               <w:rPr>
                 <w:rStyle w:val="Lienhypertexte"/>
@@ -1536,7 +1826,7 @@
                 <w:noProof/>
                 <w:webHidden/>
               </w:rPr>
-              <w:instrText xml:space="preserve"> PAGEREF _Toc47102772 \h </w:instrText>
+              <w:instrText xml:space="preserve"> PAGEREF _Toc47286022 \h </w:instrText>
             </w:r>
             <w:r>
               <w:rPr>
@@ -1556,7 +1846,7 @@
                 <w:noProof/>
                 <w:webHidden/>
               </w:rPr>
-              <w:t>8</w:t>
+              <w:t>10</w:t>
             </w:r>
             <w:r>
               <w:rPr>
@@ -1580,7 +1870,7 @@
               <w:lang w:eastAsia="fr-FR"/>
             </w:rPr>
           </w:pPr>
-          <w:hyperlink w:anchor="_Toc47102773" w:history="1">
+          <w:hyperlink w:anchor="_Toc47286023" w:history="1">
             <w:r>
               <w:rPr>
                 <w:rStyle w:val="Lienhypertexte"/>
@@ -1628,7 +1918,7 @@
                 <w:noProof/>
                 <w:webHidden/>
               </w:rPr>
-              <w:instrText xml:space="preserve"> PAGEREF _Toc47102773 \h </w:instrText>
+              <w:instrText xml:space="preserve"> PAGEREF _Toc47286023 \h </w:instrText>
             </w:r>
             <w:r>
               <w:rPr>
@@ -1648,7 +1938,7 @@
                 <w:noProof/>
                 <w:webHidden/>
               </w:rPr>
-              <w:t>8</w:t>
+              <w:t>10</w:t>
             </w:r>
             <w:r>
               <w:rPr>
@@ -1672,7 +1962,7 @@
               <w:lang w:eastAsia="fr-FR"/>
             </w:rPr>
           </w:pPr>
-          <w:hyperlink w:anchor="_Toc47102774" w:history="1">
+          <w:hyperlink w:anchor="_Toc47286024" w:history="1">
             <w:r>
               <w:rPr>
                 <w:rStyle w:val="Lienhypertexte"/>
@@ -1714,7 +2004,7 @@
                 <w:noProof/>
                 <w:webHidden/>
               </w:rPr>
-              <w:instrText xml:space="preserve"> PAGEREF _Toc47102774 \h </w:instrText>
+              <w:instrText xml:space="preserve"> PAGEREF _Toc47286024 \h </w:instrText>
             </w:r>
             <w:r>
               <w:rPr>
@@ -1734,7 +2024,7 @@
                 <w:noProof/>
                 <w:webHidden/>
               </w:rPr>
-              <w:t>8</w:t>
+              <w:t>10</w:t>
             </w:r>
             <w:r>
               <w:rPr>
@@ -1758,7 +2048,7 @@
               <w:lang w:eastAsia="fr-FR"/>
             </w:rPr>
           </w:pPr>
-          <w:hyperlink w:anchor="_Toc47102775" w:history="1">
+          <w:hyperlink w:anchor="_Toc47286025" w:history="1">
             <w:r>
               <w:rPr>
                 <w:rStyle w:val="Lienhypertexte"/>
@@ -1806,7 +2096,7 @@
                 <w:noProof/>
                 <w:webHidden/>
               </w:rPr>
-              <w:instrText xml:space="preserve"> PAGEREF _Toc47102775 \h </w:instrText>
+              <w:instrText xml:space="preserve"> PAGEREF _Toc47286025 \h </w:instrText>
             </w:r>
             <w:r>
               <w:rPr>
@@ -1826,7 +2116,7 @@
                 <w:noProof/>
                 <w:webHidden/>
               </w:rPr>
-              <w:t>8</w:t>
+              <w:t>11</w:t>
             </w:r>
             <w:r>
               <w:rPr>
@@ -1850,7 +2140,7 @@
               <w:lang w:eastAsia="fr-FR"/>
             </w:rPr>
           </w:pPr>
-          <w:hyperlink w:anchor="_Toc47102776" w:history="1">
+          <w:hyperlink w:anchor="_Toc47286026" w:history="1">
             <w:r>
               <w:rPr>
                 <w:rStyle w:val="Lienhypertexte"/>
@@ -1898,7 +2188,7 @@
                 <w:noProof/>
                 <w:webHidden/>
               </w:rPr>
-              <w:instrText xml:space="preserve"> PAGEREF _Toc47102776 \h </w:instrText>
+              <w:instrText xml:space="preserve"> PAGEREF _Toc47286026 \h </w:instrText>
             </w:r>
             <w:r>
               <w:rPr>
@@ -1918,7 +2208,7 @@
                 <w:noProof/>
                 <w:webHidden/>
               </w:rPr>
-              <w:t>8</w:t>
+              <w:t>11</w:t>
             </w:r>
             <w:r>
               <w:rPr>
@@ -1942,7 +2232,7 @@
               <w:lang w:eastAsia="fr-FR"/>
             </w:rPr>
           </w:pPr>
-          <w:hyperlink w:anchor="_Toc47102777" w:history="1">
+          <w:hyperlink w:anchor="_Toc47286027" w:history="1">
             <w:r>
               <w:rPr>
                 <w:rStyle w:val="Lienhypertexte"/>
@@ -1984,7 +2274,7 @@
                 <w:noProof/>
                 <w:webHidden/>
               </w:rPr>
-              <w:instrText xml:space="preserve"> PAGEREF _Toc47102777 \h </w:instrText>
+              <w:instrText xml:space="preserve"> PAGEREF _Toc47286027 \h </w:instrText>
             </w:r>
             <w:r>
               <w:rPr>
@@ -2004,7 +2294,7 @@
                 <w:noProof/>
                 <w:webHidden/>
               </w:rPr>
-              <w:t>9</w:t>
+              <w:t>12</w:t>
             </w:r>
             <w:r>
               <w:rPr>
@@ -2028,7 +2318,7 @@
               <w:lang w:eastAsia="fr-FR"/>
             </w:rPr>
           </w:pPr>
-          <w:hyperlink w:anchor="_Toc47102778" w:history="1">
+          <w:hyperlink w:anchor="_Toc47286028" w:history="1">
             <w:r>
               <w:rPr>
                 <w:rStyle w:val="Lienhypertexte"/>
@@ -2070,7 +2360,7 @@
                 <w:noProof/>
                 <w:webHidden/>
               </w:rPr>
-              <w:instrText xml:space="preserve"> PAGEREF _Toc47102778 \h </w:instrText>
+              <w:instrText xml:space="preserve"> PAGEREF _Toc47286028 \h </w:instrText>
             </w:r>
             <w:r>
               <w:rPr>
@@ -2090,7 +2380,7 @@
                 <w:noProof/>
                 <w:webHidden/>
               </w:rPr>
-              <w:t>9</w:t>
+              <w:t>12</w:t>
             </w:r>
             <w:r>
               <w:rPr>
@@ -2114,7 +2404,7 @@
               <w:lang w:eastAsia="fr-FR"/>
             </w:rPr>
           </w:pPr>
-          <w:hyperlink w:anchor="_Toc47102779" w:history="1">
+          <w:hyperlink w:anchor="_Toc47286029" w:history="1">
             <w:r>
               <w:rPr>
                 <w:rStyle w:val="Lienhypertexte"/>
@@ -2162,7 +2452,7 @@
                 <w:noProof/>
                 <w:webHidden/>
               </w:rPr>
-              <w:instrText xml:space="preserve"> PAGEREF _Toc47102779 \h </w:instrText>
+              <w:instrText xml:space="preserve"> PAGEREF _Toc47286029 \h </w:instrText>
             </w:r>
             <w:r>
               <w:rPr>
@@ -2182,7 +2472,7 @@
                 <w:noProof/>
                 <w:webHidden/>
               </w:rPr>
-              <w:t>10</w:t>
+              <w:t>12</w:t>
             </w:r>
             <w:r>
               <w:rPr>
@@ -2206,7 +2496,7 @@
               <w:lang w:eastAsia="fr-FR"/>
             </w:rPr>
           </w:pPr>
-          <w:hyperlink w:anchor="_Toc47102780" w:history="1">
+          <w:hyperlink w:anchor="_Toc47286030" w:history="1">
             <w:r>
               <w:rPr>
                 <w:rStyle w:val="Lienhypertexte"/>
@@ -2254,7 +2544,7 @@
                 <w:noProof/>
                 <w:webHidden/>
               </w:rPr>
-              <w:instrText xml:space="preserve"> PAGEREF _Toc47102780 \h </w:instrText>
+              <w:instrText xml:space="preserve"> PAGEREF _Toc47286030 \h </w:instrText>
             </w:r>
             <w:r>
               <w:rPr>
@@ -2274,7 +2564,7 @@
                 <w:noProof/>
                 <w:webHidden/>
               </w:rPr>
-              <w:t>10</w:t>
+              <w:t>13</w:t>
             </w:r>
             <w:r>
               <w:rPr>
@@ -2298,7 +2588,7 @@
               <w:lang w:eastAsia="fr-FR"/>
             </w:rPr>
           </w:pPr>
-          <w:hyperlink w:anchor="_Toc47102781" w:history="1">
+          <w:hyperlink w:anchor="_Toc47286031" w:history="1">
             <w:r>
               <w:rPr>
                 <w:rStyle w:val="Lienhypertexte"/>
@@ -2346,7 +2636,7 @@
                 <w:noProof/>
                 <w:webHidden/>
               </w:rPr>
-              <w:instrText xml:space="preserve"> PAGEREF _Toc47102781 \h </w:instrText>
+              <w:instrText xml:space="preserve"> PAGEREF _Toc47286031 \h </w:instrText>
             </w:r>
             <w:r>
               <w:rPr>
@@ -2366,7 +2656,7 @@
                 <w:noProof/>
                 <w:webHidden/>
               </w:rPr>
-              <w:t>11</w:t>
+              <w:t>13</w:t>
             </w:r>
             <w:r>
               <w:rPr>
@@ -2390,7 +2680,7 @@
               <w:lang w:eastAsia="fr-FR"/>
             </w:rPr>
           </w:pPr>
-          <w:hyperlink w:anchor="_Toc47102782" w:history="1">
+          <w:hyperlink w:anchor="_Toc47286032" w:history="1">
             <w:r>
               <w:rPr>
                 <w:rStyle w:val="Lienhypertexte"/>
@@ -2438,7 +2728,7 @@
                 <w:noProof/>
                 <w:webHidden/>
               </w:rPr>
-              <w:instrText xml:space="preserve"> PAGEREF _Toc47102782 \h </w:instrText>
+              <w:instrText xml:space="preserve"> PAGEREF _Toc47286032 \h </w:instrText>
             </w:r>
             <w:r>
               <w:rPr>
@@ -2458,7 +2748,7 @@
                 <w:noProof/>
                 <w:webHidden/>
               </w:rPr>
-              <w:t>11</w:t>
+              <w:t>13</w:t>
             </w:r>
             <w:r>
               <w:rPr>
@@ -2482,7 +2772,7 @@
               <w:lang w:eastAsia="fr-FR"/>
             </w:rPr>
           </w:pPr>
-          <w:hyperlink w:anchor="_Toc47102783" w:history="1">
+          <w:hyperlink w:anchor="_Toc47286033" w:history="1">
             <w:r>
               <w:rPr>
                 <w:rStyle w:val="Lienhypertexte"/>
@@ -2524,7 +2814,7 @@
                 <w:noProof/>
                 <w:webHidden/>
               </w:rPr>
-              <w:instrText xml:space="preserve"> PAGEREF _Toc47102783 \h </w:instrText>
+              <w:instrText xml:space="preserve"> PAGEREF _Toc47286033 \h </w:instrText>
             </w:r>
             <w:r>
               <w:rPr>
@@ -2544,7 +2834,7 @@
                 <w:noProof/>
                 <w:webHidden/>
               </w:rPr>
-              <w:t>11</w:t>
+              <w:t>13</w:t>
             </w:r>
             <w:r>
               <w:rPr>
@@ -2568,7 +2858,7 @@
               <w:lang w:eastAsia="fr-FR"/>
             </w:rPr>
           </w:pPr>
-          <w:hyperlink w:anchor="_Toc47102784" w:history="1">
+          <w:hyperlink w:anchor="_Toc47286034" w:history="1">
             <w:r>
               <w:rPr>
                 <w:rStyle w:val="Lienhypertexte"/>
@@ -2610,7 +2900,7 @@
                 <w:noProof/>
                 <w:webHidden/>
               </w:rPr>
-              <w:instrText xml:space="preserve"> PAGEREF _Toc47102784 \h </w:instrText>
+              <w:instrText xml:space="preserve"> PAGEREF _Toc47286034 \h </w:instrText>
             </w:r>
             <w:r>
               <w:rPr>
@@ -2630,7 +2920,7 @@
                 <w:noProof/>
                 <w:webHidden/>
               </w:rPr>
-              <w:t>11</w:t>
+              <w:t>13</w:t>
             </w:r>
             <w:r>
               <w:rPr>
@@ -2654,7 +2944,7 @@
               <w:lang w:eastAsia="fr-FR"/>
             </w:rPr>
           </w:pPr>
-          <w:hyperlink w:anchor="_Toc47102785" w:history="1">
+          <w:hyperlink w:anchor="_Toc47286035" w:history="1">
             <w:r>
               <w:rPr>
                 <w:rStyle w:val="Lienhypertexte"/>
@@ -2696,7 +2986,7 @@
                 <w:noProof/>
                 <w:webHidden/>
               </w:rPr>
-              <w:instrText xml:space="preserve"> PAGEREF _Toc47102785 \h </w:instrText>
+              <w:instrText xml:space="preserve"> PAGEREF _Toc47286035 \h </w:instrText>
             </w:r>
             <w:r>
               <w:rPr>
@@ -2716,7 +3006,7 @@
                 <w:noProof/>
                 <w:webHidden/>
               </w:rPr>
-              <w:t>11</w:t>
+              <w:t>14</w:t>
             </w:r>
             <w:r>
               <w:rPr>
@@ -2740,7 +3030,7 @@
               <w:lang w:eastAsia="fr-FR"/>
             </w:rPr>
           </w:pPr>
-          <w:hyperlink w:anchor="_Toc47102786" w:history="1">
+          <w:hyperlink w:anchor="_Toc47286036" w:history="1">
             <w:r>
               <w:rPr>
                 <w:rStyle w:val="Lienhypertexte"/>
@@ -2788,7 +3078,7 @@
                 <w:noProof/>
                 <w:webHidden/>
               </w:rPr>
-              <w:instrText xml:space="preserve"> PAGEREF _Toc47102786 \h </w:instrText>
+              <w:instrText xml:space="preserve"> PAGEREF _Toc47286036 \h </w:instrText>
             </w:r>
             <w:r>
               <w:rPr>
@@ -2808,7 +3098,7 @@
                 <w:noProof/>
                 <w:webHidden/>
               </w:rPr>
-              <w:t>11</w:t>
+              <w:t>14</w:t>
             </w:r>
             <w:r>
               <w:rPr>
@@ -2832,7 +3122,7 @@
               <w:lang w:eastAsia="fr-FR"/>
             </w:rPr>
           </w:pPr>
-          <w:hyperlink w:anchor="_Toc47102787" w:history="1">
+          <w:hyperlink w:anchor="_Toc47286037" w:history="1">
             <w:r>
               <w:rPr>
                 <w:rStyle w:val="Lienhypertexte"/>
@@ -2880,7 +3170,7 @@
                 <w:noProof/>
                 <w:webHidden/>
               </w:rPr>
-              <w:instrText xml:space="preserve"> PAGEREF _Toc47102787 \h </w:instrText>
+              <w:instrText xml:space="preserve"> PAGEREF _Toc47286037 \h </w:instrText>
             </w:r>
             <w:r>
               <w:rPr>
@@ -2900,7 +3190,7 @@
                 <w:noProof/>
                 <w:webHidden/>
               </w:rPr>
-              <w:t>12</w:t>
+              <w:t>14</w:t>
             </w:r>
             <w:r>
               <w:rPr>
@@ -2924,7 +3214,7 @@
               <w:lang w:eastAsia="fr-FR"/>
             </w:rPr>
           </w:pPr>
-          <w:hyperlink w:anchor="_Toc47102788" w:history="1">
+          <w:hyperlink w:anchor="_Toc47286038" w:history="1">
             <w:r>
               <w:rPr>
                 <w:rStyle w:val="Lienhypertexte"/>
@@ -2966,7 +3256,7 @@
                 <w:noProof/>
                 <w:webHidden/>
               </w:rPr>
-              <w:instrText xml:space="preserve"> PAGEREF _Toc47102788 \h </w:instrText>
+              <w:instrText xml:space="preserve"> PAGEREF _Toc47286038 \h </w:instrText>
             </w:r>
             <w:r>
               <w:rPr>
@@ -2986,7 +3276,7 @@
                 <w:noProof/>
                 <w:webHidden/>
               </w:rPr>
-              <w:t>12</w:t>
+              <w:t>14</w:t>
             </w:r>
             <w:r>
               <w:rPr>
@@ -3010,7 +3300,7 @@
               <w:lang w:eastAsia="fr-FR"/>
             </w:rPr>
           </w:pPr>
-          <w:hyperlink w:anchor="_Toc47102789" w:history="1">
+          <w:hyperlink w:anchor="_Toc47286039" w:history="1">
             <w:r>
               <w:rPr>
                 <w:rStyle w:val="Lienhypertexte"/>
@@ -3058,7 +3348,7 @@
                 <w:noProof/>
                 <w:webHidden/>
               </w:rPr>
-              <w:instrText xml:space="preserve"> PAGEREF _Toc47102789 \h </w:instrText>
+              <w:instrText xml:space="preserve"> PAGEREF _Toc47286039 \h </w:instrText>
             </w:r>
             <w:r>
               <w:rPr>
@@ -3078,7 +3368,7 @@
                 <w:noProof/>
                 <w:webHidden/>
               </w:rPr>
-              <w:t>12</w:t>
+              <w:t>15</w:t>
             </w:r>
             <w:r>
               <w:rPr>
@@ -3102,7 +3392,7 @@
               <w:lang w:eastAsia="fr-FR"/>
             </w:rPr>
           </w:pPr>
-          <w:hyperlink w:anchor="_Toc47102790" w:history="1">
+          <w:hyperlink w:anchor="_Toc47286040" w:history="1">
             <w:r>
               <w:rPr>
                 <w:rStyle w:val="Lienhypertexte"/>
@@ -3150,7 +3440,7 @@
                 <w:noProof/>
                 <w:webHidden/>
               </w:rPr>
-              <w:instrText xml:space="preserve"> PAGEREF _Toc47102790 \h </w:instrText>
+              <w:instrText xml:space="preserve"> PAGEREF _Toc47286040 \h </w:instrText>
             </w:r>
             <w:r>
               <w:rPr>
@@ -3170,7 +3460,7 @@
                 <w:noProof/>
                 <w:webHidden/>
               </w:rPr>
-              <w:t>13</w:t>
+              <w:t>15</w:t>
             </w:r>
             <w:r>
               <w:rPr>
@@ -3194,7 +3484,7 @@
               <w:lang w:eastAsia="fr-FR"/>
             </w:rPr>
           </w:pPr>
-          <w:hyperlink w:anchor="_Toc47102791" w:history="1">
+          <w:hyperlink w:anchor="_Toc47286041" w:history="1">
             <w:r>
               <w:rPr>
                 <w:rStyle w:val="Lienhypertexte"/>
@@ -3236,7 +3526,7 @@
                 <w:noProof/>
                 <w:webHidden/>
               </w:rPr>
-              <w:instrText xml:space="preserve"> PAGEREF _Toc47102791 \h </w:instrText>
+              <w:instrText xml:space="preserve"> PAGEREF _Toc47286041 \h </w:instrText>
             </w:r>
             <w:r>
               <w:rPr>
@@ -3256,7 +3546,7 @@
                 <w:noProof/>
                 <w:webHidden/>
               </w:rPr>
-              <w:t>13</w:t>
+              <w:t>15</w:t>
             </w:r>
             <w:r>
               <w:rPr>
@@ -3280,7 +3570,7 @@
               <w:lang w:eastAsia="fr-FR"/>
             </w:rPr>
           </w:pPr>
-          <w:hyperlink w:anchor="_Toc47102792" w:history="1">
+          <w:hyperlink w:anchor="_Toc47286042" w:history="1">
             <w:r>
               <w:rPr>
                 <w:rStyle w:val="Lienhypertexte"/>
@@ -3322,7 +3612,7 @@
                 <w:noProof/>
                 <w:webHidden/>
               </w:rPr>
-              <w:instrText xml:space="preserve"> PAGEREF _Toc47102792 \h </w:instrText>
+              <w:instrText xml:space="preserve"> PAGEREF _Toc47286042 \h </w:instrText>
             </w:r>
             <w:r>
               <w:rPr>
@@ -3342,7 +3632,7 @@
                 <w:noProof/>
                 <w:webHidden/>
               </w:rPr>
-              <w:t>13</w:t>
+              <w:t>16</w:t>
             </w:r>
             <w:r>
               <w:rPr>
@@ -3366,7 +3656,7 @@
               <w:lang w:eastAsia="fr-FR"/>
             </w:rPr>
           </w:pPr>
-          <w:hyperlink w:anchor="_Toc47102793" w:history="1">
+          <w:hyperlink w:anchor="_Toc47286043" w:history="1">
             <w:r>
               <w:rPr>
                 <w:rStyle w:val="Lienhypertexte"/>
@@ -3408,7 +3698,7 @@
                 <w:noProof/>
                 <w:webHidden/>
               </w:rPr>
-              <w:instrText xml:space="preserve"> PAGEREF _Toc47102793 \h </w:instrText>
+              <w:instrText xml:space="preserve"> PAGEREF _Toc47286043 \h </w:instrText>
             </w:r>
             <w:r>
               <w:rPr>
@@ -3428,7 +3718,7 @@
                 <w:noProof/>
                 <w:webHidden/>
               </w:rPr>
-              <w:t>13</w:t>
+              <w:t>16</w:t>
             </w:r>
             <w:r>
               <w:rPr>
@@ -3452,7 +3742,7 @@
               <w:lang w:eastAsia="fr-FR"/>
             </w:rPr>
           </w:pPr>
-          <w:hyperlink w:anchor="_Toc47102794" w:history="1">
+          <w:hyperlink w:anchor="_Toc47286044" w:history="1">
             <w:r>
               <w:rPr>
                 <w:rStyle w:val="Lienhypertexte"/>
@@ -3494,7 +3784,7 @@
                 <w:noProof/>
                 <w:webHidden/>
               </w:rPr>
-              <w:instrText xml:space="preserve"> PAGEREF _Toc47102794 \h </w:instrText>
+              <w:instrText xml:space="preserve"> PAGEREF _Toc47286044 \h </w:instrText>
             </w:r>
             <w:r>
               <w:rPr>
@@ -3514,7 +3804,7 @@
                 <w:noProof/>
                 <w:webHidden/>
               </w:rPr>
-              <w:t>13</w:t>
+              <w:t>16</w:t>
             </w:r>
             <w:r>
               <w:rPr>
@@ -3538,7 +3828,7 @@
               <w:lang w:eastAsia="fr-FR"/>
             </w:rPr>
           </w:pPr>
-          <w:hyperlink w:anchor="_Toc47102795" w:history="1">
+          <w:hyperlink w:anchor="_Toc47286045" w:history="1">
             <w:r>
               <w:rPr>
                 <w:rStyle w:val="Lienhypertexte"/>
@@ -3580,7 +3870,7 @@
                 <w:noProof/>
                 <w:webHidden/>
               </w:rPr>
-              <w:instrText xml:space="preserve"> PAGEREF _Toc47102795 \h </w:instrText>
+              <w:instrText xml:space="preserve"> PAGEREF _Toc47286045 \h </w:instrText>
             </w:r>
             <w:r>
               <w:rPr>
@@ -3600,7 +3890,7 @@
                 <w:noProof/>
                 <w:webHidden/>
               </w:rPr>
-              <w:t>13</w:t>
+              <w:t>16</w:t>
             </w:r>
             <w:r>
               <w:rPr>
@@ -3624,7 +3914,7 @@
               <w:lang w:eastAsia="fr-FR"/>
             </w:rPr>
           </w:pPr>
-          <w:hyperlink w:anchor="_Toc47102796" w:history="1">
+          <w:hyperlink w:anchor="_Toc47286046" w:history="1">
             <w:r>
               <w:rPr>
                 <w:rStyle w:val="Lienhypertexte"/>
@@ -3666,7 +3956,7 @@
                 <w:noProof/>
                 <w:webHidden/>
               </w:rPr>
-              <w:instrText xml:space="preserve"> PAGEREF _Toc47102796 \h </w:instrText>
+              <w:instrText xml:space="preserve"> PAGEREF _Toc47286046 \h </w:instrText>
             </w:r>
             <w:r>
               <w:rPr>
@@ -3686,7 +3976,7 @@
                 <w:noProof/>
                 <w:webHidden/>
               </w:rPr>
-              <w:t>13</w:t>
+              <w:t>16</w:t>
             </w:r>
             <w:r>
               <w:rPr>
@@ -3719,7 +4009,7 @@
       <w:pPr>
         <w:pStyle w:val="Titre1"/>
       </w:pPr>
-      <w:bookmarkStart w:id="0" w:name="_Toc47102756"/>
+      <w:bookmarkStart w:id="0" w:name="_Toc47286003"/>
       <w:r>
         <w:t>Introduction</w:t>
       </w:r>
@@ -3730,7 +4020,7 @@
       <w:pPr>
         <w:pStyle w:val="Titre1"/>
       </w:pPr>
-      <w:bookmarkStart w:id="1" w:name="_Toc47102757"/>
+      <w:bookmarkStart w:id="1" w:name="_Toc47286004"/>
       <w:r>
         <w:t>Présentation de l'entreprise</w:t>
       </w:r>
@@ -3743,7 +4033,7 @@
       <w:pPr>
         <w:pStyle w:val="Titre2"/>
       </w:pPr>
-      <w:bookmarkStart w:id="2" w:name="_Toc47102758"/>
+      <w:bookmarkStart w:id="2" w:name="_Toc47286005"/>
       <w:r>
         <w:t>Amiltone</w:t>
       </w:r>
@@ -3754,15 +4044,158 @@
         <w:jc w:val="both"/>
       </w:pPr>
       <w:r>
-        <w:t xml:space="preserve">Amiltone est une société de services numériques (ESN). L’écosystème d’expertise de la Digital </w:t>
+        <w:t xml:space="preserve">Amiltone est une société de services numériques (ESN). L’écosystème d’expertise de la Digital Factory, que j’expliquerai un peu plus tard, permet à Amiltone d’accompagner ses clients dans leurs problématiques de développement et de compétitivité grâce à une approche globale des systèmes d’informations. Combinant la valeur ajoutée, l’innovation et la performance des </w:t>
+      </w:r>
+      <w:r>
+        <w:lastRenderedPageBreak/>
+        <w:t xml:space="preserve">services fournis, Amiltone propose plusieurs solutions : le conseil, l’intégration de systèmes et le développement de solutions métiers adaptées aux besoins spécifiques de chacun de ses clients. </w:t>
+      </w:r>
+    </w:p>
+    <w:p>
+      <w:pPr>
+        <w:pStyle w:val="Titre3"/>
+        <w:jc w:val="both"/>
+      </w:pPr>
+      <w:bookmarkStart w:id="3" w:name="_Toc47286006"/>
+      <w:r>
+        <w:t>Chiffres clés</w:t>
+      </w:r>
+      <w:bookmarkEnd w:id="3"/>
+    </w:p>
+    <w:p>
+      <w:pPr>
+        <w:jc w:val="both"/>
+      </w:pPr>
+      <w:r>
+        <w:t>Amiltone a été fondée en 2012 à Lyon, où se trouve actuellement le siège social. L’entreprise comptabilise 270 employés en 2019</w:t>
+      </w:r>
+      <w:r>
+        <w:t xml:space="preserve"> et a pour objectif d’atteindre les 300 collaborateurs en 2020. Le chiffre d’affaire de l’entreprise était de 2.</w:t>
+      </w:r>
+      <w:r>
+        <w:t>7</w:t>
+      </w:r>
+      <w:r>
+        <w:t xml:space="preserve"> millions d’euros en 2014 et </w:t>
+      </w:r>
+      <w:r>
+        <w:t>était de 16 millions d’euros en 2019</w:t>
+      </w:r>
+      <w:r>
+        <w:t>.</w:t>
+      </w:r>
+      <w:r>
+        <w:t xml:space="preserve"> Aujourd’hui, Amiltone c’est sept agences en France : Lyon, Paris, Niort, Nantes, Bordeaux, Grenoble et Aix-en-Provence.</w:t>
+      </w:r>
+    </w:p>
+    <w:p>
+      <w:pPr>
+        <w:pStyle w:val="Titre3"/>
+        <w:jc w:val="both"/>
+      </w:pPr>
+      <w:bookmarkStart w:id="4" w:name="_Toc47286007"/>
+      <w:r>
+        <w:t>La Digital Factory</w:t>
+      </w:r>
+      <w:bookmarkEnd w:id="4"/>
+    </w:p>
+    <w:p>
+      <w:pPr>
+        <w:jc w:val="both"/>
+      </w:pPr>
+      <w:r>
+        <w:t>La Digital Factory est le pôle d’expertise qui accompagne les clients d’Amiltone dans leur transformation digitale. L’objectif de cette entité est d’analyser l’entreprise, le fonctionnement et les outils déjà en place chez le client pour proposer une solution adéquate, stable et évolutive permettant de répondre aux besoins et d’anticiper les évolutions</w:t>
+      </w:r>
+      <w:r>
+        <w:t xml:space="preserve"> et les changements futurs, des grands groupes comme des petites structures pour que leurs systèmes d’information deviennent l’un des moteurs de leur croissance.</w:t>
+      </w:r>
+    </w:p>
+    <w:p>
+      <w:pPr>
+        <w:pStyle w:val="Titre3"/>
+        <w:jc w:val="both"/>
+      </w:pPr>
+      <w:bookmarkStart w:id="5" w:name="_Toc47286008"/>
+      <w:r>
+        <w:t>La Mobile Factory</w:t>
+      </w:r>
+      <w:bookmarkEnd w:id="5"/>
+    </w:p>
+    <w:p>
+      <w:pPr>
+        <w:jc w:val="both"/>
+      </w:pPr>
+      <w:r>
+        <w:t>La Mobile Factory est l’équipe experte en développement d’applications mobiles natives sur Android et iOS. Amiltone fait le choix de développer en langage natif. En effet, seule une application développée nativement permet d’obtenir une vitesse d’exécution optimale sur n’importe quel terminal. La réactivité est l’atout majeur du natif sur tous les autres types de développement comme le web embarqué ou le cross-platform.</w:t>
+      </w:r>
+    </w:p>
+    <w:p>
+      <w:pPr>
+        <w:jc w:val="both"/>
+      </w:pPr>
+      <w:r>
+        <w:t>Le natif permet également d’utiliser l’ensemble des éléments d’interface et d’ergonomie propres au système tout en assurant leur évolutivité. L’utilisateur retrouvera, selon son système, une interface et des usages qu’il maitrise et qu’il retrouve dans les applications livrées de base avec son smartphone.</w:t>
+      </w:r>
+    </w:p>
+    <w:p>
+      <w:pPr>
+        <w:jc w:val="both"/>
+      </w:pPr>
+      <w:r>
+        <w:t>À noter que plusieurs fonctionnalités ne sont pour l’instant réalisables qu’avec du code natif et que maintenir une application hybride avec des parties de code natif augmente considérablement la charge de travail.</w:t>
+      </w:r>
+    </w:p>
+    <w:p>
+      <w:pPr>
+        <w:jc w:val="both"/>
+      </w:pPr>
+      <w:r>
+        <w:t xml:space="preserve">La maintenabilité de l’application à moyen et long terme est donc plus sûre et plus simple en utilisant le natif, puisque l’évolution conjointe des Software </w:t>
       </w:r>
       <w:proofErr w:type="spellStart"/>
       <w:r>
-        <w:t>Factory</w:t>
+        <w:t>Development</w:t>
       </w:r>
       <w:proofErr w:type="spellEnd"/>
       <w:r>
-        <w:t xml:space="preserve">, que j’expliquerai un peu plus tard, permet à Amiltone d’accompagner ses clients dans leurs problématiques de développement et de compétitivité grâce à une approche globale des systèmes d’informations. Combinant la valeur ajoutée, l’innovation et la performance des services fournis, Amiltone propose plusieurs solutions : le conseil, l’intégration de systèmes et le développement de solutions métiers adaptées aux besoins spécifiques de chacun de ses clients. </w:t>
+        <w:t xml:space="preserve"> Kit </w:t>
+      </w:r>
+      <w:r>
+        <w:t>(</w:t>
+      </w:r>
+      <w:r>
+        <w:t>SDK</w:t>
+      </w:r>
+      <w:r>
+        <w:t>) et du système permet d’utiliser directement l’ensemble des nouveaux éléments.</w:t>
+      </w:r>
+    </w:p>
+    <w:p>
+      <w:pPr>
+        <w:jc w:val="both"/>
+      </w:pPr>
+      <w:r>
+        <w:lastRenderedPageBreak/>
+        <w:t>Le choix des applications cross-platform ajoute également des risques supplémentaires, comme l’arrêt du support de la technologie utilisée, ou un retard de mise à jour par rapport aux dernières versions des systèmes mobiles, ces derniers évoluant très rapidement.</w:t>
+      </w:r>
+    </w:p>
+    <w:p>
+      <w:pPr>
+        <w:jc w:val="both"/>
+      </w:pPr>
+      <w:r>
+        <w:t>Partir sur du natif permet d’assurer la longévité de l’application et une maintenance simplifiée.</w:t>
+      </w:r>
+    </w:p>
+    <w:p>
+      <w:pPr>
+        <w:jc w:val="both"/>
+      </w:pPr>
+      <w:r>
+        <w:t>Amiltone</w:t>
+      </w:r>
+      <w:r>
+        <w:t xml:space="preserve"> estime que le coût initial d’un projet, bien que plus long à développer en phase de conception, rejoint sur le moyen terme avec la maintenance et les évolutions le coût d’un projet cross-platform.</w:t>
       </w:r>
     </w:p>
     <w:p>
@@ -3770,357 +4203,110 @@
         <w:pStyle w:val="Titre3"/>
         <w:jc w:val="both"/>
       </w:pPr>
-      <w:bookmarkStart w:id="3" w:name="_Toc47102759"/>
+      <w:bookmarkStart w:id="6" w:name="_Toc47286009"/>
+      <w:r>
+        <w:t>La Web Factory</w:t>
+      </w:r>
+      <w:bookmarkEnd w:id="6"/>
+    </w:p>
+    <w:p>
+      <w:pPr>
+        <w:jc w:val="both"/>
+      </w:pPr>
+      <w:r>
+        <w:t>La Web Factory est la pierre angulaire de l’offre globale d’Amiltone. En effet, l’utilisation de technologies dédiées à la création d’un backend d’administration des données permet de connecter entre toutes les briques d’un système d’information.</w:t>
+      </w:r>
+    </w:p>
+    <w:p>
+      <w:pPr>
+        <w:jc w:val="both"/>
+      </w:pPr>
+      <w:r>
+        <w:t>Pour chaque nouveau projet, un comité d’experts est chargé d’identifier les technologies Web les plus appropriées. Les réponses aux questions de langages et de base de données permettent de créer une fondation solide basée sur des technologies adaptées et spécifiquement sélectionnées pour leur intérêt sur un sujet spécifique.</w:t>
+      </w:r>
+    </w:p>
+    <w:p>
+      <w:pPr>
+        <w:jc w:val="both"/>
+      </w:pPr>
+      <w:r>
+        <w:t>En outre, l’expertise de la Web Factory ne se limite pas au développement d’un système qui répond parfaitement à un besoin</w:t>
+      </w:r>
+      <w:r>
+        <w:t xml:space="preserve"> métier. Son rôle est également de respecter les normes de développement afin d’améliorer le référencement naturel, l’interconnexion simplifiée avec les API ou l’intégration de standards de communication multi-canaux tels que Facebook ou Twitter.</w:t>
+      </w:r>
+    </w:p>
+    <w:p>
+      <w:pPr>
+        <w:pStyle w:val="Titre3"/>
+        <w:jc w:val="both"/>
+      </w:pPr>
+      <w:bookmarkStart w:id="7" w:name="_Toc47286010"/>
+      <w:r>
+        <w:t>La Data Factory</w:t>
+      </w:r>
+      <w:bookmarkEnd w:id="7"/>
+    </w:p>
+    <w:p>
+      <w:pPr>
+        <w:jc w:val="both"/>
+      </w:pPr>
+      <w:r>
+        <w:t xml:space="preserve">La Data Factory permet de répondre à une problématique commune à de nombreux clients d’Amiltone, quelle que soit leur taille et leur champ d’activité : comment gérer leurs données ? Cette question complexe doit être résolue à plusieurs niveaux. Tout d’abord, le but de la Data Factory est de comprendre les activités du client afin de déterminer avec lui les indicateurs pertinents qui lui permettront de contrôler plus facilement son activité. La deuxième étape consiste à extraire des données pour répondre à ce besoin. Très souvent, les données sont stockées à différents emplacements du Service Informatique (SI) et sur différentes technologies (Base de données, </w:t>
+      </w:r>
+      <w:proofErr w:type="gramStart"/>
+      <w:r>
+        <w:t>email</w:t>
+      </w:r>
+      <w:proofErr w:type="gramEnd"/>
+      <w:r>
+        <w:t>, Excel par exemple). L’étape suivante consiste à consolider ces données dans un Datawarehouse, avec éventuellement l’ajout de Datamart</w:t>
+      </w:r>
+      <w:r>
+        <w:t xml:space="preserve"> pour différencier plusieurs secteurs, pour permettre leur utilisation simple et rapide dans la dernière étape qui est l’affichage d’indicateurs pertinents et visuellement percutants pour que les décideurs puissent réagir en un coup d’œil.</w:t>
+      </w:r>
+    </w:p>
+    <w:p>
+      <w:pPr>
+        <w:jc w:val="both"/>
+      </w:pPr>
       <w:r>
         <w:lastRenderedPageBreak/>
-        <w:t>Chiffres clés</w:t>
-      </w:r>
-      <w:bookmarkEnd w:id="3"/>
-    </w:p>
-    <w:p>
-      <w:pPr>
-        <w:jc w:val="both"/>
-      </w:pPr>
-      <w:r>
-        <w:t>Amiltone a été fondée en 2012 à Lyon, où se trouve actuellement le siège social. L’entreprise comptabilise 270 employés en 2019</w:t>
-      </w:r>
-      <w:r>
-        <w:t xml:space="preserve"> et a pour objectif d’atteindre les 300 collaborateurs en 2020. Le chiffre d’affaire de l’entreprise était de 2.</w:t>
-      </w:r>
-      <w:r>
-        <w:t>7</w:t>
-      </w:r>
-      <w:r>
-        <w:t xml:space="preserve"> millions d’euros en 2014 et </w:t>
-      </w:r>
-      <w:r>
-        <w:t>était de 16 millions d’euros en 2019</w:t>
-      </w:r>
+        <w:t>La Data Factory offre également des services de surveillances de log serveurs et une surveillance complète d’un flux métier.</w:t>
+      </w:r>
+    </w:p>
+    <w:p>
+      <w:pPr>
+        <w:jc w:val="both"/>
+      </w:pPr>
+      <w:r>
+        <w:t xml:space="preserve">Afin d’aller toujours plus loin dans l’analyse des données, la Data Factory est accompagnée par un expert de renommée internationale spécialisé dans l’intégration de briques algorithmiques pour des usages tels que l’analyse prédictive ou le machine </w:t>
+      </w:r>
+      <w:proofErr w:type="spellStart"/>
+      <w:r>
+        <w:t>learning</w:t>
+      </w:r>
+      <w:proofErr w:type="spellEnd"/>
       <w:r>
         <w:t>.</w:t>
       </w:r>
-      <w:r>
-        <w:t xml:space="preserve"> Aujourd’hui, Amiltone c’est sept agences en France : Lyon, Paris, Niort, Nantes, Bordeaux, Grenoble et Aix-en-Provence.</w:t>
-      </w:r>
     </w:p>
     <w:p>
       <w:pPr>
         <w:pStyle w:val="Titre3"/>
-        <w:jc w:val="both"/>
-      </w:pPr>
-      <w:bookmarkStart w:id="4" w:name="_Toc47102760"/>
-      <w:r>
-        <w:t xml:space="preserve">La Digital </w:t>
-      </w:r>
-      <w:proofErr w:type="spellStart"/>
-      <w:r>
-        <w:t>Factory</w:t>
-      </w:r>
-      <w:bookmarkEnd w:id="4"/>
-      <w:proofErr w:type="spellEnd"/>
-    </w:p>
-    <w:p>
-      <w:pPr>
-        <w:jc w:val="both"/>
-      </w:pPr>
-      <w:r>
-        <w:t xml:space="preserve">La Digital </w:t>
-      </w:r>
-      <w:proofErr w:type="spellStart"/>
-      <w:r>
-        <w:t>Factory</w:t>
-      </w:r>
-      <w:proofErr w:type="spellEnd"/>
-      <w:r>
-        <w:t xml:space="preserve"> est le pôle d’expertise qui accompagne les clients d’Amiltone dans leur transformation digitale. L’objectif de cette entité est d’analyser l’entreprise, le fonctionnement et les outils déjà en place chez le client pour proposer une solution adéquate, stable et évolutive permettant de répondre aux besoins et d’anticiper les évolutions</w:t>
-      </w:r>
-      <w:r>
-        <w:t xml:space="preserve"> et les changements futurs, des grands groupes comme des petites structures pour que leurs systèmes d’information deviennent l’un des moteurs de leur croissance.</w:t>
-      </w:r>
-    </w:p>
-    <w:p>
-      <w:pPr>
-        <w:pStyle w:val="Titre3"/>
-        <w:jc w:val="both"/>
-      </w:pPr>
-      <w:bookmarkStart w:id="5" w:name="_Toc47102761"/>
-      <w:r>
-        <w:t xml:space="preserve">La Mobile </w:t>
-      </w:r>
-      <w:proofErr w:type="spellStart"/>
-      <w:r>
-        <w:t>Factory</w:t>
-      </w:r>
-      <w:bookmarkEnd w:id="5"/>
-      <w:proofErr w:type="spellEnd"/>
-    </w:p>
-    <w:p>
-      <w:pPr>
-        <w:jc w:val="both"/>
-      </w:pPr>
-      <w:r>
-        <w:t xml:space="preserve">La Mobile </w:t>
-      </w:r>
-      <w:proofErr w:type="spellStart"/>
-      <w:r>
-        <w:t>Factory</w:t>
-      </w:r>
-      <w:proofErr w:type="spellEnd"/>
-      <w:r>
-        <w:t xml:space="preserve"> est l’équipe experte en développement d’applications mobiles natives sur Android et iOS. Amiltone fait le choix de développer en langage natif. En effet, seule une application développée nativement permet d’obtenir une vitesse d’exécution optimale sur n’importe quel terminal. La réactivité est l’atout majeur du natif sur tous les autres types de développement comme le web embarqué ou le cross-platform.</w:t>
-      </w:r>
-    </w:p>
-    <w:p>
-      <w:pPr>
-        <w:jc w:val="both"/>
-      </w:pPr>
-      <w:r>
-        <w:t>Le natif permet également d’utiliser l’ensemble des éléments d’interface et d’ergonomie propres au système tout en assurant leur évolutivité. L’utilisateur retrouvera, selon son système, une interface et des usages qu’il maitrise et qu’il retrouve dans les applications livrées de base avec son smartphone.</w:t>
-      </w:r>
-    </w:p>
-    <w:p>
-      <w:pPr>
-        <w:jc w:val="both"/>
-      </w:pPr>
-      <w:r>
-        <w:t>À noter que plusieurs fonctionnalités ne sont pour l’instant réalisables qu’avec du code natif et que maintenir une application hybride avec des parties de code natif augmente considérablement la charge de travail.</w:t>
-      </w:r>
-    </w:p>
-    <w:p>
-      <w:pPr>
-        <w:jc w:val="both"/>
-      </w:pPr>
-      <w:r>
-        <w:t xml:space="preserve">La maintenabilité de l’application à moyen et long terme est donc plus sûre et plus simple en utilisant le natif, puisque l’évolution conjointe des Software </w:t>
-      </w:r>
-      <w:proofErr w:type="spellStart"/>
-      <w:r>
-        <w:t>Development</w:t>
-      </w:r>
-      <w:proofErr w:type="spellEnd"/>
-      <w:r>
-        <w:t xml:space="preserve"> Kit </w:t>
-      </w:r>
-      <w:r>
-        <w:t>(</w:t>
-      </w:r>
-      <w:r>
-        <w:t>SDK</w:t>
-      </w:r>
-      <w:r>
-        <w:t>) et du système permet d’utiliser directement l’ensemble des nouveaux éléments.</w:t>
-      </w:r>
-    </w:p>
-    <w:p>
-      <w:pPr>
-        <w:jc w:val="both"/>
-      </w:pPr>
-      <w:r>
-        <w:t>Le choix des applications cross-platform ajoute également des risques supplémentaires, comme l’arrêt du support de la technologie utilisée, ou un retard de mise à jour par rapport aux dernières versions des systèmes mobiles, ces derniers évoluant très rapidement.</w:t>
-      </w:r>
-    </w:p>
-    <w:p>
-      <w:pPr>
-        <w:jc w:val="both"/>
-      </w:pPr>
-      <w:r>
-        <w:t>Partir sur du natif permet d’assurer la longévité de l’application et une maintenance simplifiée.</w:t>
-      </w:r>
-    </w:p>
-    <w:p>
-      <w:pPr>
-        <w:jc w:val="both"/>
-      </w:pPr>
-      <w:proofErr w:type="spellStart"/>
-      <w:r>
-        <w:lastRenderedPageBreak/>
-        <w:t>Amiltone</w:t>
-      </w:r>
-      <w:proofErr w:type="spellEnd"/>
-      <w:r>
-        <w:t xml:space="preserve"> estime que le coût initial d’un projet, bien que plus long à développer en phase de conception, rejoint sur le moyen terme avec la maintenance et les évolutions le coût d’un projet cross-platform.</w:t>
-      </w:r>
-    </w:p>
-    <w:p>
-      <w:pPr>
-        <w:pStyle w:val="Titre3"/>
-        <w:jc w:val="both"/>
-      </w:pPr>
-      <w:bookmarkStart w:id="6" w:name="_Toc47102762"/>
-      <w:r>
-        <w:t xml:space="preserve">La Web </w:t>
-      </w:r>
-      <w:proofErr w:type="spellStart"/>
-      <w:r>
-        <w:t>Factory</w:t>
-      </w:r>
-      <w:bookmarkEnd w:id="6"/>
-      <w:proofErr w:type="spellEnd"/>
-    </w:p>
-    <w:p>
-      <w:pPr>
-        <w:jc w:val="both"/>
-      </w:pPr>
-      <w:r>
-        <w:t xml:space="preserve">La Web </w:t>
-      </w:r>
-      <w:proofErr w:type="spellStart"/>
-      <w:r>
-        <w:t>Factory</w:t>
-      </w:r>
-      <w:proofErr w:type="spellEnd"/>
-      <w:r>
-        <w:t xml:space="preserve"> est la pierre angulaire de l’offre globale d’Amiltone. En effet, l’utilisation de technologies dédiées à la création d’un backend d’administration des données permet de connecter entre toutes les briques d’un système d’information.</w:t>
-      </w:r>
-    </w:p>
-    <w:p>
-      <w:pPr>
-        <w:jc w:val="both"/>
-      </w:pPr>
-      <w:r>
-        <w:t>Pour chaque nouveau projet, un comité d’experts est chargé d’identifier les technologies Web les plus appropriées. Les réponses aux questions de langages et de base de données permettent de créer une fondation solide basée sur des technologies adaptées et spécifiquement sélectionnées pour leur intérêt sur un sujet spécifique.</w:t>
-      </w:r>
-    </w:p>
-    <w:p>
-      <w:pPr>
-        <w:jc w:val="both"/>
-      </w:pPr>
-      <w:r>
-        <w:t xml:space="preserve">En outre, l’expertise de la Web </w:t>
-      </w:r>
-      <w:proofErr w:type="spellStart"/>
-      <w:r>
-        <w:t>Factory</w:t>
-      </w:r>
-      <w:proofErr w:type="spellEnd"/>
-      <w:r>
-        <w:t xml:space="preserve"> ne se limite pas au développement d’un système qui répond parfaitement à un besoin</w:t>
-      </w:r>
-      <w:r>
-        <w:t xml:space="preserve"> métier. Son rôle est également de respecter les normes de développement afin d’améliorer le référencement naturel, l’interconnexion simplifiée avec les API ou l’intégration de standards de communication multi-canaux tels que Facebook ou Twitter.</w:t>
-      </w:r>
-    </w:p>
-    <w:p>
-      <w:pPr>
-        <w:pStyle w:val="Titre3"/>
-        <w:jc w:val="both"/>
-      </w:pPr>
-      <w:bookmarkStart w:id="7" w:name="_Toc47102763"/>
-      <w:r>
-        <w:t xml:space="preserve">La Data </w:t>
-      </w:r>
-      <w:proofErr w:type="spellStart"/>
-      <w:r>
-        <w:t>Factory</w:t>
-      </w:r>
-      <w:bookmarkEnd w:id="7"/>
-      <w:proofErr w:type="spellEnd"/>
-    </w:p>
-    <w:p>
-      <w:pPr>
-        <w:jc w:val="both"/>
-      </w:pPr>
-      <w:r>
-        <w:t xml:space="preserve">La Data </w:t>
-      </w:r>
-      <w:proofErr w:type="spellStart"/>
-      <w:r>
-        <w:t>Factory</w:t>
-      </w:r>
-      <w:proofErr w:type="spellEnd"/>
-      <w:r>
-        <w:t xml:space="preserve"> permet de répondre à une problématique commune à de nombreux clients d’Amiltone, quelle que soit leur taille et leur champ d’activité : comment gérer leurs données ? Cette question complexe doit être résolue à plusieurs niveaux. Tout d’abord, le but de la Data </w:t>
-      </w:r>
-      <w:proofErr w:type="spellStart"/>
-      <w:r>
-        <w:t>Factory</w:t>
-      </w:r>
-      <w:proofErr w:type="spellEnd"/>
-      <w:r>
-        <w:t xml:space="preserve"> est de comprendre les activités du client afin de déterminer avec lui les indicateurs pertinents qui lui permettront de contrôler plus facilement son activité. La deuxième étape consiste à extraire des données pour répondre à ce besoin. Très souvent, les données sont stockées à différents emplacements du Service Informatique (SI) et sur différentes technologies (Base de données, </w:t>
-      </w:r>
-      <w:proofErr w:type="gramStart"/>
-      <w:r>
-        <w:t>email</w:t>
-      </w:r>
-      <w:proofErr w:type="gramEnd"/>
-      <w:r>
-        <w:t>, Excel par exemple). L’étape suivante consiste à consolider ces données dans un Datawarehouse, avec éventuellement l’ajout de Datamart</w:t>
-      </w:r>
-      <w:r>
-        <w:t xml:space="preserve"> pour différencier plusieurs secteurs, pour permettre leur utilisation simple et rapide dans la dernière étape qui est l’affichage d’indicateurs pertinents et visuellement percutants pour que les décideurs puissent réagir en un coup d’œil.</w:t>
-      </w:r>
-    </w:p>
-    <w:p>
-      <w:pPr>
-        <w:jc w:val="both"/>
-      </w:pPr>
-      <w:r>
-        <w:t xml:space="preserve">La Data </w:t>
-      </w:r>
-      <w:proofErr w:type="spellStart"/>
-      <w:r>
-        <w:t>Factory</w:t>
-      </w:r>
-      <w:proofErr w:type="spellEnd"/>
-      <w:r>
-        <w:t xml:space="preserve"> offre également des services de surveillances de log serveurs et une surveillance complète d’un flux métier.</w:t>
-      </w:r>
-    </w:p>
-    <w:p>
-      <w:pPr>
-        <w:jc w:val="both"/>
-      </w:pPr>
-      <w:r>
-        <w:t xml:space="preserve">Afin d’aller toujours plus loin dans l’analyse des données, la Data </w:t>
-      </w:r>
-      <w:proofErr w:type="spellStart"/>
-      <w:r>
-        <w:t>Factory</w:t>
-      </w:r>
-      <w:proofErr w:type="spellEnd"/>
-      <w:r>
-        <w:t xml:space="preserve"> est accompagnée par un expert de renommée internationale spécialisé dans l’intégration de briques algorithmiques pour des usages tels que l’analyse prédictive ou le machine </w:t>
-      </w:r>
-      <w:proofErr w:type="spellStart"/>
-      <w:r>
-        <w:t>learning</w:t>
-      </w:r>
-      <w:proofErr w:type="spellEnd"/>
-      <w:r>
-        <w:t>.</w:t>
-      </w:r>
-    </w:p>
-    <w:p>
-      <w:pPr>
-        <w:pStyle w:val="Titre3"/>
-      </w:pPr>
-      <w:bookmarkStart w:id="8" w:name="_Toc47102764"/>
-      <w:r>
-        <w:lastRenderedPageBreak/>
+      </w:pPr>
+      <w:bookmarkStart w:id="8" w:name="_Toc47286011"/>
+      <w:r>
         <w:t>Expertise et qualité</w:t>
       </w:r>
       <w:bookmarkEnd w:id="8"/>
     </w:p>
     <w:p>
-      <w:r>
-        <w:t>La qualité logicielle et l’expertise technique étant les principaux axes de la stratégies d’</w:t>
-      </w:r>
-      <w:proofErr w:type="spellStart"/>
-      <w:r>
-        <w:t>Amiltone</w:t>
-      </w:r>
-      <w:proofErr w:type="spellEnd"/>
-      <w:r>
-        <w:t xml:space="preserve">, la Digital </w:t>
-      </w:r>
-      <w:proofErr w:type="spellStart"/>
-      <w:r>
-        <w:t>Factory</w:t>
-      </w:r>
-      <w:proofErr w:type="spellEnd"/>
-      <w:r>
-        <w:t xml:space="preserve"> a mis en place une veille particulière sur des problématiques telles que : </w:t>
+      <w:pPr>
+        <w:jc w:val="both"/>
+      </w:pPr>
+      <w:r>
+        <w:t xml:space="preserve">La qualité logicielle et l’expertise technique étant les principaux axes de la stratégies d’Amiltone, la Digital Factory a mis en place une veille particulière sur des problématiques telles que : </w:t>
       </w:r>
     </w:p>
     <w:p>
@@ -4130,6 +4316,7 @@
           <w:ilvl w:val="0"/>
           <w:numId w:val="8"/>
         </w:numPr>
+        <w:jc w:val="both"/>
       </w:pPr>
       <w:r>
         <w:t>La maintenabilité du code</w:t>
@@ -4142,6 +4329,7 @@
           <w:ilvl w:val="0"/>
           <w:numId w:val="8"/>
         </w:numPr>
+        <w:jc w:val="both"/>
       </w:pPr>
       <w:r>
         <w:t>L’objectif zéro défaut</w:t>
@@ -4154,6 +4342,7 @@
           <w:ilvl w:val="0"/>
           <w:numId w:val="8"/>
         </w:numPr>
+        <w:jc w:val="both"/>
       </w:pPr>
       <w:r>
         <w:t>Le contrôle du cycle de vie du logiciel</w:t>
@@ -4166,6 +4355,7 @@
           <w:ilvl w:val="0"/>
           <w:numId w:val="8"/>
         </w:numPr>
+        <w:jc w:val="both"/>
       </w:pPr>
       <w:r>
         <w:t>L’amélioration continue</w:t>
@@ -4178,24 +4368,25 @@
           <w:ilvl w:val="0"/>
           <w:numId w:val="8"/>
         </w:numPr>
+        <w:jc w:val="both"/>
       </w:pPr>
       <w:r>
         <w:t>L’organisation projet</w:t>
       </w:r>
     </w:p>
     <w:p>
+      <w:pPr>
+        <w:jc w:val="both"/>
+      </w:pPr>
       <w:r>
         <w:t>Les équipes techniques sont impliquées dans ce processus de veille et scrutent en permanence les outils et techniques de demain afin d’améliorer la qualité des projets et la satisfaction des clients.</w:t>
       </w:r>
-      <w:r>
-        <w:br/>
-      </w:r>
     </w:p>
     <w:p>
       <w:pPr>
         <w:pStyle w:val="Titre2"/>
       </w:pPr>
-      <w:bookmarkStart w:id="9" w:name="_Toc47102765"/>
+      <w:bookmarkStart w:id="9" w:name="_Toc47286012"/>
       <w:r>
         <w:t>Mon point de vue</w:t>
       </w:r>
@@ -4205,18 +4396,352 @@
       <w:pPr>
         <w:pStyle w:val="Titre2"/>
       </w:pPr>
-      <w:bookmarkStart w:id="10" w:name="_Toc47102766"/>
+      <w:bookmarkStart w:id="10" w:name="_Toc47286013"/>
       <w:r>
         <w:t>Mon alternance</w:t>
       </w:r>
       <w:bookmarkEnd w:id="10"/>
     </w:p>
+    <w:p>
+      <w:pPr>
+        <w:jc w:val="both"/>
+      </w:pPr>
+      <w:r>
+        <w:t xml:space="preserve">Cela fait maintenant deux années que je suis en alternance chez Amiltone à Lyon sur le projet AmilApp. </w:t>
+      </w:r>
+    </w:p>
+    <w:p>
+      <w:pPr>
+        <w:pStyle w:val="Titre3"/>
+        <w:jc w:val="both"/>
+      </w:pPr>
+      <w:bookmarkStart w:id="11" w:name="_Toc47286014"/>
+      <w:r>
+        <w:t>L</w:t>
+      </w:r>
+      <w:r>
+        <w:t>’équipe sur le projet</w:t>
+      </w:r>
+      <w:bookmarkEnd w:id="11"/>
+    </w:p>
+    <w:p>
+      <w:pPr>
+        <w:jc w:val="both"/>
+      </w:pPr>
+      <w:r>
+        <w:t>Depuis le début de projet, un grand nombre de collaborateurs ont pu travailler sur AmilApp. Nous avons d’abord commencé trois développeurs, tous alternants, chacun sur une plateforme différente : un sur iOS, le système d’exploitation de l’iPhone, un sur Android, celui de Google, et moi-même sur la partie administrateur de l’application, en web</w:t>
+      </w:r>
+      <w:r>
+        <w:t xml:space="preserve">, et chacun supervisé par le responsable de chaque factory, pour relire nos merge </w:t>
+      </w:r>
+      <w:proofErr w:type="spellStart"/>
+      <w:r>
+        <w:t>request</w:t>
+      </w:r>
+      <w:proofErr w:type="spellEnd"/>
+      <w:r>
+        <w:t>.</w:t>
+      </w:r>
+    </w:p>
+    <w:p>
+      <w:pPr>
+        <w:jc w:val="both"/>
+      </w:pPr>
+      <w:r>
+        <w:t>Une fois la première version d’AmilApp sortie, au bout d’un an, je me suis retrouvé seul</w:t>
+      </w:r>
+      <w:r>
+        <w:t xml:space="preserve"> sur</w:t>
+      </w:r>
+      <w:r>
+        <w:t xml:space="preserve"> le projet</w:t>
+      </w:r>
+      <w:r>
+        <w:t xml:space="preserve"> le temps de développer</w:t>
+      </w:r>
+      <w:r>
+        <w:t xml:space="preserve"> la partie </w:t>
+      </w:r>
+      <w:r>
+        <w:t>utilisateur du projet sur le web. Puis, dès le mois de Novembre, l’idée de développer notre propre backend pour remplacer Firebase florissait et je commençais alors à développer l’API</w:t>
+      </w:r>
+      <w:r>
+        <w:t xml:space="preserve"> avec un autre collaborateur. L’équipe s’agrandit assez rapidement puisque beaucoup de nouveaux collaborateurs arrive chez Amiltone, nous sommes</w:t>
+      </w:r>
+      <w:r>
+        <w:t xml:space="preserve"> sept sur le projet</w:t>
+      </w:r>
+      <w:r>
+        <w:t xml:space="preserve"> au mois de Juillet 2020</w:t>
+      </w:r>
+      <w:r>
+        <w:t xml:space="preserve"> : deux développeurs sur le backend, deux </w:t>
+      </w:r>
+      <w:r>
+        <w:lastRenderedPageBreak/>
+        <w:t>autres sur les fronts utilisateur et administrateur, deux sur l’application Android et un dernier sur l’application iOS.</w:t>
+      </w:r>
+    </w:p>
+    <w:p>
+      <w:pPr>
+        <w:jc w:val="both"/>
+      </w:pPr>
+      <w:r>
+        <w:t>Globalement, la taille de l’équipe varie beaucoup en fonction de la charge de travail à effectuer sur le projet et des missions clientes. En effet, tous les développeurs peuvent être envoyé en mission à n’importe quel moment, l’équipe d’AmilApp n’est jamais fixe.</w:t>
+      </w:r>
+    </w:p>
+    <w:p>
+      <w:pPr>
+        <w:pStyle w:val="Titre3"/>
+      </w:pPr>
+      <w:r>
+        <w:t xml:space="preserve"> </w:t>
+      </w:r>
+      <w:bookmarkStart w:id="12" w:name="_Toc47286015"/>
+      <w:r>
+        <w:t>Utilisation de la méthode Agile</w:t>
+      </w:r>
+      <w:bookmarkEnd w:id="12"/>
+    </w:p>
+    <w:p>
+      <w:pPr>
+        <w:jc w:val="both"/>
+      </w:pPr>
+      <w:r>
+        <w:t xml:space="preserve">Malgré le fait qu’AmilApp soit un projet interne et qu’il n’y a pas réellement de client final, l’équipe essaye au maximum de fonctionner en mode agile. Les « sprint » sont renouvelés toutes les deux semaines afin de permettre une meilleure réactivité aux possibles évolutions et améliorations. </w:t>
+      </w:r>
+      <w:r>
+        <w:t>Comme AmilApp est un projet interne, il n’y a à priori pas de deadline mais plutôt des objectifs, comme par exemple, faire en sorte que l’application soit présentable à certains salons auxquels Amiltone a participé.</w:t>
+      </w:r>
+    </w:p>
+    <w:p>
+      <w:pPr>
+        <w:jc w:val="both"/>
+      </w:pPr>
+      <w:r>
+        <w:t xml:space="preserve">Plusieurs fois dans l’histoire du projet, de nouvelles évolutions conséquentes </w:t>
+      </w:r>
+      <w:r>
+        <w:t>ont été</w:t>
+      </w:r>
+      <w:r>
+        <w:t xml:space="preserve"> demandée</w:t>
+      </w:r>
+      <w:r>
+        <w:t>s,</w:t>
+      </w:r>
+      <w:r>
+        <w:t xml:space="preserve"> comme de nouvelles page</w:t>
+      </w:r>
+      <w:r>
+        <w:t>s</w:t>
+      </w:r>
+      <w:r>
+        <w:t xml:space="preserve"> sur le site web</w:t>
+      </w:r>
+      <w:r>
+        <w:t xml:space="preserve"> ou</w:t>
+      </w:r>
+      <w:r>
+        <w:t xml:space="preserve"> de nouveaux écrans sur les applications </w:t>
+      </w:r>
+      <w:r>
+        <w:t>mobiles. À chacune d’elle, l’équipe organisait plusieurs réunions avec le chef de projet, les collaborateurs qui se sont occupés des maquettes et les développeurs, qui nous ont permis de discuter des nouvelles maquettes, de ce qui était faisable ou non, de l’ergonomie de celles-ci, ou même parfois des fonctionnalités qui peuvent manquer de cohérence de temps en temps.</w:t>
+      </w:r>
+    </w:p>
+    <w:p>
+      <w:pPr>
+        <w:jc w:val="both"/>
+      </w:pPr>
+      <w:r>
+        <w:t xml:space="preserve">D’autres réunion sont ensuite organisées pour que les développeurs puissent estimer les nouvelles tâches. Etant sur le projet depuis le début, c’est moi qui </w:t>
+      </w:r>
+      <w:r>
+        <w:t>suis</w:t>
+      </w:r>
+      <w:r>
+        <w:t xml:space="preserve"> en charge de créer les différents tickets</w:t>
+      </w:r>
+      <w:r>
+        <w:t xml:space="preserve"> du projet web</w:t>
+      </w:r>
+      <w:r>
+        <w:t xml:space="preserve"> sur le tableau Jira</w:t>
+      </w:r>
+      <w:r>
+        <w:t>.</w:t>
+      </w:r>
+    </w:p>
+    <w:p>
+      <w:pPr>
+        <w:jc w:val="both"/>
+      </w:pPr>
+      <w:r>
+        <w:t>De temps en temps, trop peu à mon avis, des revues de sprint sont organisées avec le « </w:t>
+      </w:r>
+      <w:proofErr w:type="spellStart"/>
+      <w:r>
+        <w:t>product</w:t>
+      </w:r>
+      <w:proofErr w:type="spellEnd"/>
+      <w:r>
+        <w:t xml:space="preserve"> </w:t>
+      </w:r>
+      <w:proofErr w:type="spellStart"/>
+      <w:r>
+        <w:t>owner</w:t>
+      </w:r>
+      <w:proofErr w:type="spellEnd"/>
+      <w:r>
+        <w:t> », qui n’est autre que mon maître de stage Alexandre Buffy, pour lui présenter les avancées du projet. Mais effectivement, ces réunions sont surtout organisées lorsqu’il y a de grosses avancées sur le projet.</w:t>
+      </w:r>
+    </w:p>
+    <w:p>
+      <w:pPr>
+        <w:jc w:val="both"/>
+      </w:pPr>
+      <w:r>
+        <w:t>Le chef de projet permet ici d’harmoniser la communication entre les différentes équipes de développement ainsi que l</w:t>
+      </w:r>
+      <w:r>
+        <w:t>’équipe en charge des maquettes et le « </w:t>
+      </w:r>
+      <w:proofErr w:type="spellStart"/>
+      <w:r>
+        <w:t>product</w:t>
+      </w:r>
+      <w:proofErr w:type="spellEnd"/>
+      <w:r>
+        <w:t xml:space="preserve"> </w:t>
+      </w:r>
+      <w:proofErr w:type="spellStart"/>
+      <w:r>
+        <w:t>owner</w:t>
+      </w:r>
+      <w:proofErr w:type="spellEnd"/>
+      <w:r>
+        <w:t> ».</w:t>
+      </w:r>
+    </w:p>
+    <w:p>
+      <w:pPr>
+        <w:pStyle w:val="Titre3"/>
+      </w:pPr>
+      <w:bookmarkStart w:id="13" w:name="_Toc47286016"/>
+      <w:r>
+        <w:t>Mes missions</w:t>
+      </w:r>
+      <w:bookmarkEnd w:id="13"/>
+    </w:p>
+    <w:p>
+      <w:pPr>
+        <w:jc w:val="both"/>
+      </w:pPr>
+      <w:r>
+        <w:t>Comme dit précédemment, ma mission sur le projet AmilApp a été dans un premier temps de développer l’application web</w:t>
+      </w:r>
+      <w:r>
+        <w:t xml:space="preserve">. C’est dans cette année de développement que j’ai pu réellement progresser, grâce au développeur leader de la Web Factory qui a fait mes revues de code. Malgré le côté frustrant que ces revues de code peuvent avoir lorsqu’il y a beaucoup de choses </w:t>
+      </w:r>
+      <w:r>
+        <w:lastRenderedPageBreak/>
+        <w:t xml:space="preserve">qui ne vont pas techniquement dans le code, je me suis vite rendu compte que c’est grâce à celles-ci j’ai pu m’améliorer. </w:t>
+      </w:r>
+      <w:r>
+        <w:t>Rapidement, après le début du projet, il n’y avait déjà plus beaucoup de code à corriger pendant les revues.</w:t>
+      </w:r>
+    </w:p>
+    <w:p>
+      <w:pPr>
+        <w:jc w:val="both"/>
+      </w:pPr>
+      <w:r>
+        <w:t>Une fois la première version d’Amil</w:t>
+      </w:r>
+      <w:r>
+        <w:t>A</w:t>
+      </w:r>
+      <w:r>
+        <w:t>pp déployée, j’ai commencé le développement du front utilisateur web. J’étais alors seul sur le projet et j’ai pu prendre la décision de repartir de zéro afin de mettre à jour les différentes versions des paquets utilisés sur le projet. Effectivement, j’ai trouvé plus simple de prendre cette option plutôt que de continuer sur l’existant, sachant que nous étions partis sur l’ancien starter-kit maison en Angular. Il m’a permis de rapidement commencer le projet la première année mais je me suis vite rendu compte que beaucoup de code n’était pas utilisé et pour moi, c’était perdre du temps de nettoyer un projet qui, de toute façon, n’était pas à jour avec Angular.</w:t>
+      </w:r>
+    </w:p>
+    <w:p>
+      <w:pPr>
+        <w:jc w:val="both"/>
+      </w:pPr>
+      <w:r>
+        <w:t>J’ai alors pu expérimenter certaines choses sur le projet pour essayer de le rendre le plus propre et le plus générique</w:t>
+      </w:r>
+      <w:r>
+        <w:t xml:space="preserve"> possible</w:t>
+      </w:r>
+      <w:r>
+        <w:t xml:space="preserve">, c’est-à-dire que plusieurs </w:t>
+      </w:r>
+      <w:r>
+        <w:t>fonctionnalités utilisent le même code, les mêmes fonctions, les mêmes classes, indépendamment du type de donnée. Après plus d’un an passé, ce code est toujours utilisé et une fois maitrisé par les nouveaux collaborateurs, permet d’ajouter de nouvelles pages web similaires aux précédentes très rapidement et avec un minimum de code.</w:t>
+      </w:r>
+    </w:p>
+    <w:p>
+      <w:pPr>
+        <w:jc w:val="both"/>
+      </w:pPr>
+      <w:r>
+        <w:t>J’ai ensuite pris la décision de reprendre le code de la partie administrateur pour l’intégrer complètement à la partie front utilisateur</w:t>
+      </w:r>
+      <w:r>
+        <w:t xml:space="preserve"> afin d’être cohérent sur les projets et surtout ne pas avoir à déployer deux projet web différents pour une même application. L’intégration s’est faite rapidement grâce au code générique dont j’ai parlé plus haut.</w:t>
+      </w:r>
+    </w:p>
+    <w:p>
+      <w:pPr>
+        <w:jc w:val="both"/>
+      </w:pPr>
+      <w:r>
+        <w:t xml:space="preserve">Le front utilisateur maintenant déployé, </w:t>
+      </w:r>
+      <w:r>
+        <w:t xml:space="preserve">grâce à mon expérience acquise sur le projet, </w:t>
+      </w:r>
+      <w:r>
+        <w:t>j’ai pu exprimer mon ressenti par rapport à Firebase ainsi que mon envie de nous en séparer à mon chef de projet</w:t>
+      </w:r>
+      <w:r>
+        <w:t>. La décision est alors prise de nous détacher complétement de Firebase et de créer notre propre API en micro-services. Grâce à celle-ci, il sera éventuellement possible de déployer l’application pour d’autres client en mode édition logicielle Saas (Software as a service, Logiciel en tant que service)</w:t>
+      </w:r>
+      <w:r>
+        <w:t>.</w:t>
+      </w:r>
+    </w:p>
+    <w:p>
+      <w:pPr>
+        <w:jc w:val="both"/>
+      </w:pPr>
+      <w:r>
+        <w:t>Etant la personne la plus ancienne sur le projet</w:t>
+      </w:r>
+      <w:r>
+        <w:t xml:space="preserve"> et celle ayant le plus d’expérience</w:t>
+      </w:r>
+      <w:r>
+        <w:t>, j’ai maintenant la responsabilité de relire et de valider, ou non</w:t>
+      </w:r>
+      <w:r>
+        <w:t>,</w:t>
+      </w:r>
+      <w:r>
+        <w:t xml:space="preserve"> le code Angular de mes collègues sur le projet AmilApp</w:t>
+      </w:r>
+      <w:r>
+        <w:t>. En général, chaque personne de l’équipe peut choisir le ticket, la fonctionnalité sur laquelle il veut travailler, mais régulièrement, mes collègues viennent me demander ce qu’ils peuvent commencer lorsque les tâches sont plus ardues. Dans ce cas-là, je n’hésite pas à régulièrement demander si tout se passe bien et fourni de l’aide si besoin tout en essayant de faire en sorte qu’ils comprennent le code du mieux possible.</w:t>
+      </w:r>
+    </w:p>
     <w:p/>
     <w:p>
       <w:pPr>
         <w:pStyle w:val="Titre1"/>
       </w:pPr>
-      <w:bookmarkStart w:id="11" w:name="_Toc47102767"/>
+      <w:bookmarkStart w:id="14" w:name="_Toc47286017"/>
       <w:r>
         <w:t>Analyse du contexte</w:t>
       </w:r>
@@ -4226,13 +4751,13 @@
       <w:r>
         <w:t>Le projet AmilApp</w:t>
       </w:r>
-      <w:bookmarkEnd w:id="11"/>
+      <w:bookmarkEnd w:id="14"/>
     </w:p>
     <w:p>
       <w:pPr>
         <w:pStyle w:val="Titre2"/>
       </w:pPr>
-      <w:bookmarkStart w:id="12" w:name="_Toc47102768"/>
+      <w:bookmarkStart w:id="15" w:name="_Toc47286018"/>
       <w:r>
         <w:t>Amil</w:t>
       </w:r>
@@ -4242,7 +4767,7 @@
       <w:r>
         <w:t>pp</w:t>
       </w:r>
-      <w:bookmarkEnd w:id="12"/>
+      <w:bookmarkEnd w:id="15"/>
     </w:p>
     <w:p>
       <w:pPr>
@@ -4299,409 +4824,398 @@
         <w:t>, plus visibles pour tous les collaborateurs d’Amiltone.</w:t>
       </w:r>
       <w:r>
-        <w:t xml:space="preserve"> Les collaborateurs sont censé pouvoir se connecter avec le même compte qu’ils utilisent en entreprise. Mais à cause de la complexité du </w:t>
+        <w:t xml:space="preserve"> Les collaborateurs sont censé pouvoir se connecter avec le même compte qu’ils utilisent en entreprise. Mais à cause de la complexité du développement d’une telle fonctionnalité compatible avec Firebase, elle a été repoussée et c’est l’authentification intégrée de Firebase qui a été utilisée.</w:t>
+      </w:r>
+    </w:p>
+    <w:p>
+      <w:pPr>
+        <w:jc w:val="both"/>
+      </w:pPr>
+      <w:r>
+        <w:t xml:space="preserve">Après un développement de plus d’un an, </w:t>
+      </w:r>
+      <w:r>
+        <w:t>AmilApp</w:t>
+      </w:r>
+      <w:r>
+        <w:t xml:space="preserve"> sort sur iOS, Android et web en version 1.0. Le site web reprend les fonctionnalités des applications mobiles. </w:t>
+      </w:r>
+      <w:r>
+        <w:t>En plus de celles-ci, AmilApp dispose d’un backoffice administrateur pour pouvoir ajouter du contenu sur l’application. Pendant toute cette année de développement, j’étais en charge des parties backoffice administrateur et site web, codées en Angular 8. AmilApp ne dispose pas de backend à proprement parlé puisque nous utilisons la solution cloud de Google Firebase. J’expliquerai un peu plus tard pour nous l’avons choisi ainsi que ces avantages et inconvénients.</w:t>
+      </w:r>
+    </w:p>
+    <w:p>
+      <w:pPr>
+        <w:jc w:val="both"/>
+      </w:pPr>
+      <w:r>
+        <w:t>Je vais présenter ci-dessous les fonctionnalités principale</w:t>
+      </w:r>
+      <w:r>
+        <w:t>s</w:t>
+      </w:r>
+      <w:r>
+        <w:t xml:space="preserve"> d’AmilApp.</w:t>
+      </w:r>
+    </w:p>
+    <w:p>
+      <w:pPr>
+        <w:pStyle w:val="Titre3"/>
+        <w:jc w:val="both"/>
+      </w:pPr>
+      <w:bookmarkStart w:id="16" w:name="_Toc47286019"/>
+      <w:r>
+        <w:t>Les news</w:t>
+      </w:r>
+      <w:bookmarkEnd w:id="16"/>
+    </w:p>
+    <w:p>
+      <w:pPr>
+        <w:jc w:val="both"/>
+      </w:pPr>
+      <w:r>
+        <w:t>Les News, ou Actualité, permettent d’informer les utilisateurs des dernières nouvelles chez Amiltone ou en lien avec les nouvelles technologies. Actuellement, une News peut afficher une image de présentation, des pièces jointes au format PDF et peut être reliée à un sondage ou à un événement. Plus tard, il sera possible d’y ajouter une galerie d’imag</w:t>
+      </w:r>
+      <w:r>
+        <w:t>es</w:t>
+      </w:r>
+      <w:r>
+        <w:t xml:space="preserve">, de cibler les </w:t>
       </w:r>
       <w:r>
         <w:lastRenderedPageBreak/>
-        <w:t>développement d’une telle fonctionnalité compatible avec Firebase, elle a été repoussée et c’est l’authentification intégrée de Firebase qui a été utilisée.</w:t>
-      </w:r>
-    </w:p>
-    <w:p>
-      <w:pPr>
-        <w:jc w:val="both"/>
-      </w:pPr>
-      <w:r>
-        <w:t xml:space="preserve">Après un développement de plus d’un an, </w:t>
-      </w:r>
-      <w:r>
-        <w:t>AmilApp</w:t>
-      </w:r>
-      <w:r>
-        <w:t xml:space="preserve"> sort sur iOS, Android et web en version 1.0. Le site web reprend les fonctionnalités des applications mobiles. </w:t>
-      </w:r>
-      <w:r>
-        <w:t xml:space="preserve">En plus de celles-ci, AmilApp dispose d’un backoffice administrateur pour pouvoir ajouter du contenu sur l’application. Pendant toute cette année de développement, j’étais en charge des parties backoffice administrateur et site web, codées en </w:t>
+        <w:t xml:space="preserve">personnes qui recevront la News, et même la possibilité de « liker » celle-ci. À la publication d’une News, les collaborateurs d’Amiltone ayant téléchargé l’application </w:t>
+      </w:r>
+      <w:r>
+        <w:t>reçoivent</w:t>
+      </w:r>
+      <w:r>
+        <w:t xml:space="preserve"> une notification sur leur téléphone.</w:t>
+      </w:r>
+    </w:p>
+    <w:p>
+      <w:pPr>
+        <w:pStyle w:val="Titre3"/>
+        <w:jc w:val="both"/>
+      </w:pPr>
+      <w:bookmarkStart w:id="17" w:name="_Toc47286020"/>
+      <w:r>
+        <w:t>Les événements</w:t>
+      </w:r>
+      <w:bookmarkEnd w:id="17"/>
+    </w:p>
+    <w:p>
+      <w:pPr>
+        <w:jc w:val="both"/>
+      </w:pPr>
+      <w:r>
+        <w:t xml:space="preserve">C’est dans la partie Événement qu’Amiltone communique sur les soirées d’agence, sorties ski, ou, plus local, les sessions sportives ou cinéma. Les administrateurs ont la possibilité de sélectionner une liste d’invités qui recevront une notification sur leur téléphone. </w:t>
+      </w:r>
+      <w:r>
+        <w:t xml:space="preserve">Que ce soit l’application mobile ou le site web, les collaborateurs ont la possibilité d’indiquer leur présence ou non, tant que la date limite de réponse n’est pas dépassée. </w:t>
+      </w:r>
+    </w:p>
+    <w:p>
+      <w:pPr>
+        <w:pStyle w:val="Titre3"/>
+        <w:jc w:val="both"/>
+      </w:pPr>
+      <w:bookmarkStart w:id="18" w:name="_Toc47286021"/>
+      <w:r>
+        <w:t>Les sondages</w:t>
+      </w:r>
+      <w:bookmarkEnd w:id="18"/>
+    </w:p>
+    <w:p>
+      <w:pPr>
+        <w:jc w:val="both"/>
+      </w:pPr>
+      <w:r>
+        <w:t>Les Sondages permettent à la Communication de l’entreprise de poser des questions aux collaborateurs pour ensuite avoir accès à des statistiques. Un sondage peut être de type ouvert, les utilisateurs répondent avec leurs propres mots ce qu’ils veulent ; de type multiple, les utilisateurs doivent choisir une ou plusieurs réponses prédéfinies ; ou de type date, les utilisateurs ont la possibilité de sélectionner une ou plusieurs dates prédéfinies, encore une fois. Les administrateurs ont la possibilité de cibler le sondage en sélectionnant une liste de personnes, ou d’agence, qui pourront participer à celui-ci.</w:t>
+      </w:r>
+    </w:p>
+    <w:p>
+      <w:pPr>
+        <w:pStyle w:val="Titre3"/>
+        <w:jc w:val="both"/>
+      </w:pPr>
+      <w:bookmarkStart w:id="19" w:name="_Toc47286022"/>
+      <w:r>
+        <w:t xml:space="preserve">Les </w:t>
+      </w:r>
+      <w:r>
+        <w:t>alertes</w:t>
+      </w:r>
+      <w:bookmarkEnd w:id="19"/>
+    </w:p>
+    <w:p>
+      <w:pPr>
+        <w:jc w:val="both"/>
+      </w:pPr>
+      <w:r>
+        <w:t>Les Alertes permettent de lancer des rappels aux collaborateurs. Les administrateurs doivent sélectionner une liste de personnes qui la recevront.</w:t>
+      </w:r>
+    </w:p>
+    <w:p>
+      <w:pPr>
+        <w:pStyle w:val="Titre3"/>
+        <w:jc w:val="both"/>
+      </w:pPr>
+      <w:bookmarkStart w:id="20" w:name="_Toc47286023"/>
+      <w:r>
+        <w:t>Les améliorations futures</w:t>
+      </w:r>
+      <w:bookmarkEnd w:id="20"/>
+    </w:p>
+    <w:p>
+      <w:pPr>
+        <w:jc w:val="both"/>
+      </w:pPr>
+      <w:r>
+        <w:t>Il y a encore beaucoup d’améliorations de prévues pour AmilApp</w:t>
+      </w:r>
+      <w:r>
+        <w:t xml:space="preserve"> : les activités, les enquêtes, la possibilité pour les collaborateurs d’Amiltone de remplir leur rapport d’activité mensuel, une refonte complète du design de la partie administrateur du site web. Mais pour le moment, la prochaine grosse amélioration prévue est la création d’une API pour remplacer Firebase. J’explique ci-dessous pourquoi la décision de se séparer du service de Google a été prise. </w:t>
+      </w:r>
+    </w:p>
+    <w:p>
+      <w:pPr>
+        <w:pStyle w:val="Titre2"/>
+        <w:jc w:val="both"/>
+      </w:pPr>
+      <w:bookmarkStart w:id="21" w:name="_Toc47286024"/>
+      <w:r>
+        <w:t>Firebase</w:t>
+      </w:r>
+      <w:bookmarkEnd w:id="21"/>
+    </w:p>
+    <w:p>
+      <w:pPr>
+        <w:jc w:val="both"/>
+      </w:pPr>
+      <w:r>
+        <w:t>Firebase est une solution proposée par Google qui permet la création de backend simplement et rapidement, le tout scalable et performant. Il permet aussi de gérer le stockage de fichier dans le cloud et prend en charge la gestion de comptes utilisateur.</w:t>
+      </w:r>
+    </w:p>
+    <w:p>
+      <w:pPr>
+        <w:jc w:val="both"/>
+      </w:pPr>
+      <w:r>
+        <w:t>Firestore est le service qui sert de base de données</w:t>
+      </w:r>
+      <w:r>
+        <w:t xml:space="preserve"> pour AmilApp</w:t>
+      </w:r>
+      <w:r>
+        <w:t xml:space="preserve"> et propose une actualisation de</w:t>
+      </w:r>
+      <w:r>
+        <w:t>s données</w:t>
+      </w:r>
+      <w:r>
+        <w:t xml:space="preserve"> en temps réel</w:t>
+      </w:r>
+      <w:r>
+        <w:t>. Il est basé sur du NoSQL et ressemble beaucoup à MongoDB.</w:t>
+      </w:r>
+    </w:p>
+    <w:p>
+      <w:pPr>
+        <w:pStyle w:val="Titre3"/>
+        <w:jc w:val="both"/>
+      </w:pPr>
+      <w:bookmarkStart w:id="22" w:name="_Toc47286025"/>
+      <w:r>
+        <w:lastRenderedPageBreak/>
+        <w:t>Pourquoi l’avoir choisi ?</w:t>
+      </w:r>
+      <w:bookmarkEnd w:id="22"/>
+    </w:p>
+    <w:p>
+      <w:pPr>
+        <w:jc w:val="both"/>
+      </w:pPr>
+      <w:r>
+        <w:t xml:space="preserve">AmilApp n’était pas le premier projet à utiliser Firebase chez Amiltone. </w:t>
       </w:r>
       <w:proofErr w:type="spellStart"/>
       <w:r>
-        <w:t>Angular</w:t>
+        <w:t>AmilCar</w:t>
       </w:r>
       <w:proofErr w:type="spellEnd"/>
       <w:r>
-        <w:t xml:space="preserve"> 8. AmilApp ne dispose pas de backend à proprement parlé puisque nous utilisons la solution cloud de Google Firebase. J’expliquerai un peu plus tard pour nous l’avons choisi ainsi que ces avantages et inconvénients.</w:t>
-      </w:r>
-    </w:p>
-    <w:p>
-      <w:pPr>
-        <w:jc w:val="both"/>
-      </w:pPr>
-      <w:r>
-        <w:t>Je vais présenter ci-dessous les fonctionnalités principale</w:t>
-      </w:r>
-      <w:r>
-        <w:t>s</w:t>
-      </w:r>
-      <w:r>
-        <w:t xml:space="preserve"> d’AmilApp.</w:t>
+        <w:t>, une petite application permettant la gestion du parc automobile d’Amiltone</w:t>
+      </w:r>
+      <w:r>
+        <w:t>,</w:t>
+      </w:r>
+      <w:r>
+        <w:t xml:space="preserve"> </w:t>
+      </w:r>
+      <w:r>
+        <w:t>a été</w:t>
+      </w:r>
+      <w:r>
+        <w:t xml:space="preserve"> le premier essai avec Firebase et a été</w:t>
+      </w:r>
+      <w:r>
+        <w:t xml:space="preserve"> développé en une semaine</w:t>
+      </w:r>
+      <w:r>
+        <w:t xml:space="preserve">. </w:t>
+      </w:r>
+      <w:r>
+        <w:t>Firebase</w:t>
+      </w:r>
+      <w:r>
+        <w:t xml:space="preserve"> a</w:t>
+      </w:r>
+      <w:r>
+        <w:t xml:space="preserve"> donc</w:t>
+      </w:r>
+      <w:r>
+        <w:t xml:space="preserve"> été choisi pour gagner du temps. Au début du projet, nous étions </w:t>
+      </w:r>
+      <w:r>
+        <w:t>trois</w:t>
+      </w:r>
+      <w:r>
+        <w:t xml:space="preserve"> développeurs en alternance à travailler dessus et personne n’était là en même temps</w:t>
+      </w:r>
+      <w:r>
+        <w:t>. S’il avait fallu qu’on développe le backend, le projet aurait été beaucoup plus long, sachant qu’à trois, on comptabilisait 26 jours de travail</w:t>
+      </w:r>
+      <w:r>
+        <w:t xml:space="preserve"> par mois</w:t>
+      </w:r>
+      <w:r>
+        <w:t xml:space="preserve"> au lieu de 60 si on avait été à temps plein.</w:t>
       </w:r>
     </w:p>
     <w:p>
       <w:pPr>
         <w:pStyle w:val="Titre3"/>
-        <w:jc w:val="both"/>
-      </w:pPr>
-      <w:bookmarkStart w:id="13" w:name="_Toc47102769"/>
-      <w:r>
-        <w:t>Les news</w:t>
-      </w:r>
-      <w:bookmarkEnd w:id="13"/>
-    </w:p>
-    <w:p>
-      <w:pPr>
-        <w:jc w:val="both"/>
-      </w:pPr>
-      <w:r>
-        <w:t>Les News, ou Actualité, permettent d’informer les utilisateurs des dernières nouvelles chez Amiltone ou en lien avec les nouvelles technologies. Actuellement, une News peut afficher une image de présentation, des pièces jointes au format PDF et peut être reliée à un sondage ou à un événement. Plus tard, il sera possible d’y ajouter une galerie d’imag</w:t>
-      </w:r>
-      <w:r>
-        <w:t>es</w:t>
-      </w:r>
-      <w:r>
-        <w:t xml:space="preserve">, de cibler les personnes qui recevront la News, et même la possibilité de « liker » celle-ci. À la publication d’une News, les collaborateurs d’Amiltone ayant téléchargé l’application </w:t>
-      </w:r>
-      <w:r>
-        <w:t>reçoivent</w:t>
-      </w:r>
-      <w:r>
-        <w:t xml:space="preserve"> une notification sur leur téléphone.</w:t>
-      </w:r>
-    </w:p>
-    <w:p>
-      <w:pPr>
-        <w:pStyle w:val="Titre3"/>
-        <w:jc w:val="both"/>
-      </w:pPr>
-      <w:bookmarkStart w:id="14" w:name="_Toc47102770"/>
-      <w:r>
-        <w:t>Les événements</w:t>
-      </w:r>
-      <w:bookmarkEnd w:id="14"/>
-    </w:p>
-    <w:p>
-      <w:pPr>
-        <w:jc w:val="both"/>
-      </w:pPr>
-      <w:r>
-        <w:t xml:space="preserve">C’est dans la partie Événement qu’Amiltone communique sur les soirées d’agence, sorties ski, ou, plus local, les sessions sportives ou cinéma. Les administrateurs ont la possibilité de sélectionner une liste d’invités qui recevront une notification sur leur téléphone. </w:t>
-      </w:r>
-      <w:r>
-        <w:t xml:space="preserve">Que ce soit l’application mobile ou le site web, les collaborateurs ont la possibilité d’indiquer leur présence ou non, tant que la date limite de réponse n’est pas dépassée. </w:t>
-      </w:r>
-    </w:p>
-    <w:p>
-      <w:pPr>
-        <w:pStyle w:val="Titre3"/>
-        <w:jc w:val="both"/>
-      </w:pPr>
-      <w:bookmarkStart w:id="15" w:name="_Toc47102771"/>
-      <w:r>
-        <w:t>Les sondages</w:t>
-      </w:r>
-      <w:bookmarkEnd w:id="15"/>
-    </w:p>
-    <w:p>
-      <w:pPr>
-        <w:jc w:val="both"/>
-      </w:pPr>
-      <w:r>
-        <w:t>Les Sondages permettent à la Communication de l’entreprise de poser des questions aux collaborateurs pour ensuite avoir accès à des statistiques. Un sondage peut être de type ouvert, les utilisateurs répondent avec leurs propres mots ce qu’ils veulent ; de type multiple, les utilisateurs doivent choisir une ou plusieurs réponses prédéfinies ; ou de type date, les utilisateurs ont la possibilité de sélectionner une ou plusieurs dates prédéfinies, encore une fois. Les administrateurs ont la possibilité de cibler le sondage en sélectionnant une liste de personnes, ou d’agence, qui pourront participer à celui-ci.</w:t>
-      </w:r>
-    </w:p>
-    <w:p>
-      <w:pPr>
-        <w:pStyle w:val="Titre3"/>
-        <w:jc w:val="both"/>
-      </w:pPr>
-      <w:bookmarkStart w:id="16" w:name="_Toc47102772"/>
+      </w:pPr>
+      <w:bookmarkStart w:id="23" w:name="_Toc47286026"/>
+      <w:r>
+        <w:t>Avantages et inconvénients de Firebase</w:t>
+      </w:r>
+      <w:bookmarkEnd w:id="23"/>
+    </w:p>
+    <w:p>
+      <w:pPr>
+        <w:jc w:val="both"/>
+      </w:pPr>
+      <w:r>
+        <w:t>Firebase permet la mise en place d’un backend très rapidement et prend en charge l’authentification, qui est une partie souvent redondante et lourde à développer dans n’importe quelle application.</w:t>
+      </w:r>
+      <w:r>
+        <w:t xml:space="preserve"> De plus, l’utilisation de Firestore est assez simple et la documentation sur internet est plutôt bien faite.</w:t>
+      </w:r>
+    </w:p>
+    <w:p>
+      <w:pPr>
+        <w:jc w:val="both"/>
+      </w:pPr>
+      <w:r>
+        <w:t>Mais bien que Firebase soit très pratique pour une petite application, la solution proposée par Google ne semble pas assez mature lorsqu’il s’agit d’avoir des interactions plus complexes avec Firestore. En effet, sur AmilApp, on a besoin de récupérer certaines données avec des tris assez précis, et avec une API normale,</w:t>
+      </w:r>
+      <w:r>
+        <w:t xml:space="preserve"> lorsque qu</w:t>
+      </w:r>
+      <w:r>
+        <w:t>e l</w:t>
+      </w:r>
+      <w:r>
+        <w:t>’on fait une requête, les données</w:t>
+      </w:r>
+      <w:r>
+        <w:t xml:space="preserve"> reçues</w:t>
+      </w:r>
+      <w:r>
+        <w:t xml:space="preserve"> sont déjà ordonnées comme on le souhaite. Or, avec Firebase, certaines opérations, pourtant assez basiques dans un langage comme le SQL ou le NoSQL, n’existent tout simplement pas</w:t>
+      </w:r>
+      <w:r>
+        <w:t xml:space="preserve"> sur Firestore</w:t>
+      </w:r>
+      <w:r>
+        <w:t>. J’ai donc été obligé de lancer plusieurs requêtes en même temps avec des tris différents pour avoir accès aux données que je souhaitais avoir précisément.</w:t>
+      </w:r>
+      <w:r>
+        <w:t xml:space="preserve"> </w:t>
+      </w:r>
+      <w:r>
+        <w:t>Le code s’en retrouve beaucoup plus complexe dès lors que l’on souhaite intégrer l’actualisation des données en temps réel ou le « </w:t>
+      </w:r>
+      <w:proofErr w:type="spellStart"/>
+      <w:r>
+        <w:t>lazy-loading</w:t>
+      </w:r>
+      <w:proofErr w:type="spellEnd"/>
+      <w:r>
+        <w:t> », pratique qui consiste à attendre une action de l’utilisateur pour charger des données et qui permet de grandement accélérer le chargement d’une application.</w:t>
+      </w:r>
+    </w:p>
+    <w:p>
+      <w:pPr>
+        <w:jc w:val="both"/>
+      </w:pPr>
+      <w:r>
+        <w:t xml:space="preserve">Enfin, la gestion du cache serveur de Firebase ne fonctionne correctement seulement si l’application est hébergée sur leur cloud, ce qui n’est pas le cas d’AmilApp. J’ai donc dû gérer moi-même le cache côté navigateur, mais certains bogues persistent à cause du </w:t>
+      </w:r>
+      <w:proofErr w:type="spellStart"/>
+      <w:r>
+        <w:t>lazy-loading</w:t>
+      </w:r>
+      <w:proofErr w:type="spellEnd"/>
+      <w:r>
+        <w:t>, des requêtes envoyées simultanément pour récupérer les données correctement et l’actualisation</w:t>
+      </w:r>
+      <w:r>
+        <w:t xml:space="preserve"> des données</w:t>
+      </w:r>
+      <w:r>
+        <w:t xml:space="preserve"> en temps réel.</w:t>
+      </w:r>
+    </w:p>
+    <w:p>
+      <w:pPr>
+        <w:jc w:val="both"/>
+      </w:pPr>
+      <w:r>
+        <w:t>Avec tous ces inconvénients, le plus simple d’après moi est de se séparer de Firebase et créer notre propre API.</w:t>
+      </w:r>
+    </w:p>
+    <w:p/>
+    <w:p>
+      <w:pPr>
+        <w:pStyle w:val="Titre1"/>
+      </w:pPr>
+      <w:bookmarkStart w:id="24" w:name="_Toc47286027"/>
       <w:r>
         <w:lastRenderedPageBreak/>
-        <w:t xml:space="preserve">Les </w:t>
-      </w:r>
-      <w:r>
-        <w:t>alertes</w:t>
-      </w:r>
-      <w:bookmarkEnd w:id="16"/>
-    </w:p>
-    <w:p>
-      <w:pPr>
-        <w:jc w:val="both"/>
-      </w:pPr>
-      <w:r>
-        <w:t>Les Alertes permettent de lancer des rappels aux collaborateurs. Les administrateurs doivent sélectionner une liste de personnes qui la recevront.</w:t>
-      </w:r>
-    </w:p>
-    <w:p>
-      <w:pPr>
-        <w:pStyle w:val="Titre3"/>
-        <w:jc w:val="both"/>
-      </w:pPr>
-      <w:bookmarkStart w:id="17" w:name="_Toc47102773"/>
-      <w:r>
-        <w:t>Les améliorations futures</w:t>
-      </w:r>
-      <w:bookmarkEnd w:id="17"/>
-    </w:p>
-    <w:p>
-      <w:pPr>
-        <w:jc w:val="both"/>
-      </w:pPr>
-      <w:r>
-        <w:t>Il y a encore beaucoup d’améliorations de prévues pour AmilApp</w:t>
-      </w:r>
-      <w:r>
-        <w:t xml:space="preserve"> : les activités, les enquêtes, la possibilité pour les collaborateurs d’Amiltone de remplir leur rapport d’activité mensuel, une refonte complète du design de la partie administrateur du site web. Mais pour le moment, la prochaine grosse amélioration prévue est la création d’une API pour remplacer Firebase. J’explique ci-dessous pourquoi la décision de se séparer du service de Google a été prise. </w:t>
+        <w:t>Problématique :</w:t>
+      </w:r>
+      <w:r>
+        <w:t xml:space="preserve"> Comment mettre en place une solution web réutilisable, modulaire et évolutive ?</w:t>
+      </w:r>
+      <w:bookmarkEnd w:id="24"/>
+    </w:p>
+    <w:p>
+      <w:r>
+        <w:t xml:space="preserve">J’explique dans cette partie </w:t>
       </w:r>
     </w:p>
     <w:p>
       <w:pPr>
         <w:pStyle w:val="Titre2"/>
-        <w:jc w:val="both"/>
-      </w:pPr>
-      <w:bookmarkStart w:id="18" w:name="_Toc47102774"/>
-      <w:r>
-        <w:t>Firebase</w:t>
-      </w:r>
-      <w:bookmarkEnd w:id="18"/>
-    </w:p>
-    <w:p>
-      <w:pPr>
-        <w:jc w:val="both"/>
-      </w:pPr>
-      <w:r>
-        <w:t>Firebase est une solution proposée par Google qui permet la création de backend simplement et rapidement, le tout scalable et performant. Il permet aussi de gérer le stockage de fichier dans le cloud et prend en charge la gestion de comptes utilisateur.</w:t>
-      </w:r>
-    </w:p>
-    <w:p>
-      <w:pPr>
-        <w:jc w:val="both"/>
-      </w:pPr>
-      <w:r>
-        <w:t>Firestore est le service qui sert de base de données</w:t>
-      </w:r>
-      <w:r>
-        <w:t xml:space="preserve"> pour AmilApp</w:t>
-      </w:r>
-      <w:r>
-        <w:t xml:space="preserve"> et propose une actualisation de</w:t>
-      </w:r>
-      <w:r>
-        <w:t>s données</w:t>
-      </w:r>
-      <w:r>
-        <w:t xml:space="preserve"> en temps réel</w:t>
-      </w:r>
-      <w:r>
-        <w:t>. Il est basé sur du NoSQL et ressemble beaucoup à MongoDB.</w:t>
-      </w:r>
-    </w:p>
-    <w:p>
-      <w:pPr>
-        <w:pStyle w:val="Titre3"/>
-        <w:jc w:val="both"/>
-      </w:pPr>
-      <w:bookmarkStart w:id="19" w:name="_Toc47102775"/>
-      <w:r>
-        <w:t>Pourquoi l’avoir choisi ?</w:t>
-      </w:r>
-      <w:bookmarkEnd w:id="19"/>
-    </w:p>
-    <w:p>
-      <w:pPr>
-        <w:jc w:val="both"/>
-      </w:pPr>
-      <w:r>
-        <w:t xml:space="preserve">AmilApp n’était pas le premier projet à utiliser Firebase chez Amiltone. </w:t>
-      </w:r>
-      <w:proofErr w:type="spellStart"/>
-      <w:r>
-        <w:t>AmilCar</w:t>
-      </w:r>
-      <w:proofErr w:type="spellEnd"/>
-      <w:r>
-        <w:t>, une petite application permettant la gestion du parc automobile d’Amiltone</w:t>
-      </w:r>
-      <w:r>
-        <w:t>,</w:t>
-      </w:r>
-      <w:r>
-        <w:t xml:space="preserve"> </w:t>
-      </w:r>
-      <w:r>
-        <w:t>a été</w:t>
-      </w:r>
-      <w:r>
-        <w:t xml:space="preserve"> le premier essai avec Firebase et a été</w:t>
-      </w:r>
-      <w:r>
-        <w:t xml:space="preserve"> développé en une semaine</w:t>
-      </w:r>
-      <w:r>
-        <w:t xml:space="preserve">. </w:t>
-      </w:r>
-      <w:r>
-        <w:t>Firebase</w:t>
-      </w:r>
-      <w:r>
-        <w:t xml:space="preserve"> a</w:t>
-      </w:r>
-      <w:r>
-        <w:t xml:space="preserve"> donc</w:t>
-      </w:r>
-      <w:r>
-        <w:t xml:space="preserve"> été choisi pour gagner du temps. Au début du projet, nous étions </w:t>
-      </w:r>
-      <w:r>
-        <w:t>trois</w:t>
-      </w:r>
-      <w:r>
-        <w:t xml:space="preserve"> développeurs en alternance à travailler dessus et personne n’était là en même temps</w:t>
-      </w:r>
-      <w:r>
-        <w:t>. S’il avait fallu qu’on développe le backend, le projet aurait été beaucoup plus long, sachant qu’à trois, on comptabilisait 26 jours de travail</w:t>
-      </w:r>
-      <w:r>
-        <w:t xml:space="preserve"> par mois</w:t>
-      </w:r>
-      <w:r>
-        <w:t xml:space="preserve"> au lieu de 60 si on avait été à temps plein.</w:t>
-      </w:r>
-    </w:p>
-    <w:p>
-      <w:pPr>
-        <w:pStyle w:val="Titre3"/>
-      </w:pPr>
-      <w:bookmarkStart w:id="20" w:name="_Toc47102776"/>
-      <w:r>
-        <w:t>Avantages et inconvénients de Firebase</w:t>
-      </w:r>
-      <w:bookmarkEnd w:id="20"/>
-    </w:p>
-    <w:p>
-      <w:pPr>
-        <w:jc w:val="both"/>
-      </w:pPr>
-      <w:r>
-        <w:t>Firebase permet la mise en place d’un backend très rapidement et prend en charge l’authentification, qui est une partie souvent redondante et lourde à développer dans n’importe quelle application.</w:t>
-      </w:r>
-      <w:r>
-        <w:t xml:space="preserve"> De plus, l’utilisation de Firestore est assez simple et la documentation sur internet est plutôt bien faite.</w:t>
-      </w:r>
-    </w:p>
-    <w:p>
-      <w:pPr>
-        <w:jc w:val="both"/>
-      </w:pPr>
-      <w:r>
-        <w:t>Mais bien que Firebase soit très pratique pour une petite application, la solution proposée par Google ne semble pas assez mature lorsqu’il s’agit d’avoir des interactions plus complexes avec Firestore. En effet, sur AmilApp, on a besoin de récupérer certaines données avec des tris assez précis, et avec une API normale,</w:t>
-      </w:r>
-      <w:r>
-        <w:t xml:space="preserve"> lorsque qu</w:t>
-      </w:r>
-      <w:r>
-        <w:t>e l</w:t>
-      </w:r>
-      <w:r>
-        <w:t>’on fait une requête, les données</w:t>
-      </w:r>
-      <w:r>
-        <w:t xml:space="preserve"> reçues</w:t>
-      </w:r>
-      <w:r>
-        <w:t xml:space="preserve"> sont déjà ordonnées comme on le souhaite. Or, avec Firebase, certaines opérations, </w:t>
-      </w:r>
-      <w:r>
-        <w:lastRenderedPageBreak/>
-        <w:t>pourtant assez basiques dans un langage comme le SQL ou le NoSQL, n’existent tout simplement pas</w:t>
-      </w:r>
-      <w:r>
-        <w:t xml:space="preserve"> sur Firestore</w:t>
-      </w:r>
-      <w:r>
-        <w:t>. J’ai donc été obligé de lancer plusieurs requêtes en même temps avec des tris différents pour avoir accès aux données que je souhaitais avoir précisément.</w:t>
-      </w:r>
-      <w:r>
-        <w:t xml:space="preserve"> </w:t>
-      </w:r>
-      <w:r>
-        <w:t>Le code s’en retrouve beaucoup plus complexe dès lors que l’on souhaite intégrer l’actualisation des données en temps réel ou le « </w:t>
-      </w:r>
-      <w:proofErr w:type="spellStart"/>
-      <w:r>
-        <w:t>lazy-loading</w:t>
-      </w:r>
-      <w:proofErr w:type="spellEnd"/>
-      <w:r>
-        <w:t> », pratique qui consiste à attendre une action de l’utilisateur pour charger des données et qui permet de grandement accélérer le chargement d’une application.</w:t>
-      </w:r>
-    </w:p>
-    <w:p>
-      <w:pPr>
-        <w:jc w:val="both"/>
-      </w:pPr>
-      <w:r>
-        <w:t xml:space="preserve">Enfin, la gestion du cache serveur de Firebase ne fonctionne correctement seulement si l’application est hébergée sur leur cloud, ce qui n’est pas le cas d’AmilApp. J’ai donc dû gérer moi-même le cache côté navigateur, mais certains bogues persistent à cause du </w:t>
-      </w:r>
-      <w:proofErr w:type="spellStart"/>
-      <w:r>
-        <w:t>lazy-loading</w:t>
-      </w:r>
-      <w:proofErr w:type="spellEnd"/>
-      <w:r>
-        <w:t>, des requêtes envoyées simultanément pour récupérer les données correctement et l’actualisation</w:t>
-      </w:r>
-      <w:r>
-        <w:t xml:space="preserve"> des données</w:t>
-      </w:r>
-      <w:r>
-        <w:t xml:space="preserve"> en temps réel.</w:t>
-      </w:r>
-    </w:p>
-    <w:p>
-      <w:pPr>
-        <w:jc w:val="both"/>
-      </w:pPr>
-      <w:r>
-        <w:t>Avec tous ces inconvénients, le plus simple d’après moi est de se séparer de Firebase et créer notre propre API.</w:t>
-      </w:r>
-    </w:p>
-    <w:p/>
-    <w:p>
-      <w:pPr>
-        <w:pStyle w:val="Titre1"/>
-      </w:pPr>
-      <w:bookmarkStart w:id="21" w:name="_Toc47102777"/>
-      <w:r>
-        <w:t>Problématique :</w:t>
-      </w:r>
-      <w:r>
-        <w:t xml:space="preserve"> Comment mettre en place une solution web réutilisable, modulaire et évolutive ?</w:t>
-      </w:r>
-      <w:bookmarkEnd w:id="21"/>
-    </w:p>
-    <w:p>
-      <w:r>
-        <w:t xml:space="preserve">J’explique dans cette partie </w:t>
-      </w:r>
-    </w:p>
-    <w:p>
-      <w:pPr>
-        <w:pStyle w:val="Titre2"/>
-      </w:pPr>
-      <w:bookmarkStart w:id="22" w:name="_Toc47102778"/>
+      </w:pPr>
+      <w:bookmarkStart w:id="25" w:name="_Toc47286028"/>
       <w:r>
         <w:t>Les micro-services</w:t>
       </w:r>
-      <w:bookmarkEnd w:id="22"/>
+      <w:bookmarkEnd w:id="25"/>
     </w:p>
     <w:p>
       <w:r>
@@ -4734,12 +5248,11 @@
       <w:pPr>
         <w:pStyle w:val="Titre3"/>
       </w:pPr>
-      <w:bookmarkStart w:id="23" w:name="_Toc47102779"/>
-      <w:r>
-        <w:lastRenderedPageBreak/>
+      <w:bookmarkStart w:id="26" w:name="_Toc47286029"/>
+      <w:r>
         <w:t>Définition</w:t>
       </w:r>
-      <w:bookmarkEnd w:id="23"/>
+      <w:bookmarkEnd w:id="26"/>
     </w:p>
     <w:p>
       <w:pPr>
@@ -4826,7 +5339,7 @@
       <w:r>
         <w:t>. Voici une définition simple : « </w:t>
       </w:r>
-      <w:bookmarkStart w:id="24" w:name="_Hlk45989984"/>
+      <w:bookmarkStart w:id="27" w:name="_Hlk45989984"/>
       <w:proofErr w:type="spellStart"/>
       <w:r>
         <w:t>Microservices</w:t>
@@ -4871,7 +5384,7 @@
       <w:r>
         <w:t>together</w:t>
       </w:r>
-      <w:bookmarkEnd w:id="24"/>
+      <w:bookmarkEnd w:id="27"/>
       <w:proofErr w:type="spellEnd"/>
       <w:r>
         <w:t> »</w:t>
@@ -4883,7 +5396,11 @@
         <w:footnoteReference w:id="1"/>
       </w:r>
       <w:r>
-        <w:t xml:space="preserve"> (les micro-services sont des petits services autonomes qui travaillent ensemble)</w:t>
+        <w:t xml:space="preserve"> (les micro-services sont des petits services autonomes qui </w:t>
+      </w:r>
+      <w:r>
+        <w:lastRenderedPageBreak/>
+        <w:t>travaillent ensemble)</w:t>
       </w:r>
       <w:r>
         <w:t>. Elle permet, sans être trop technique, de mettre en avant les deux principes fondateurs des micro-services :</w:t>
@@ -4948,11 +5465,11 @@
       <w:pPr>
         <w:pStyle w:val="Titre3"/>
       </w:pPr>
-      <w:bookmarkStart w:id="25" w:name="_Toc47102780"/>
+      <w:bookmarkStart w:id="28" w:name="_Toc47286030"/>
       <w:r>
         <w:t>Avantages</w:t>
       </w:r>
-      <w:bookmarkEnd w:id="25"/>
+      <w:bookmarkEnd w:id="28"/>
     </w:p>
     <w:p>
       <w:pPr>
@@ -4997,11 +5514,7 @@
         <w:t>ceux-ci</w:t>
       </w:r>
       <w:r>
-        <w:t xml:space="preserve">. Et contrairement à la mise à l’échelle verticale, l’application reste toujours disponible </w:t>
-      </w:r>
-      <w:r>
-        <w:lastRenderedPageBreak/>
-        <w:t>pendant l’ajout de ressources supplémentaires</w:t>
+        <w:t>. Et contrairement à la mise à l’échelle verticale, l’application reste toujours disponible pendant l’ajout de ressources supplémentaires</w:t>
       </w:r>
       <w:r>
         <w:t xml:space="preserve"> et si un des serveurs tombe en panne, l’application reste disponible.</w:t>
@@ -5023,45 +5536,45 @@
       <w:pPr>
         <w:pStyle w:val="Titre3"/>
       </w:pPr>
-      <w:bookmarkStart w:id="26" w:name="_Toc47102781"/>
+      <w:bookmarkStart w:id="29" w:name="_Toc47286031"/>
       <w:r>
         <w:t>Inconvénients</w:t>
       </w:r>
-      <w:bookmarkEnd w:id="26"/>
+      <w:bookmarkEnd w:id="29"/>
     </w:p>
     <w:p>
       <w:pPr>
         <w:pStyle w:val="Titre3"/>
       </w:pPr>
-      <w:bookmarkStart w:id="27" w:name="_Toc47102782"/>
+      <w:bookmarkStart w:id="30" w:name="_Toc47286032"/>
       <w:r>
         <w:t>Pourquoi les avoir choisis ?</w:t>
       </w:r>
-      <w:bookmarkEnd w:id="27"/>
+      <w:bookmarkEnd w:id="30"/>
     </w:p>
     <w:p>
       <w:pPr>
         <w:pStyle w:val="Titre2"/>
       </w:pPr>
-      <w:bookmarkStart w:id="28" w:name="_Toc47102783"/>
+      <w:bookmarkStart w:id="31" w:name="_Toc47286033"/>
       <w:r>
         <w:t>Le starter-kit</w:t>
       </w:r>
-      <w:bookmarkEnd w:id="28"/>
+      <w:bookmarkEnd w:id="31"/>
     </w:p>
     <w:p/>
     <w:p>
       <w:pPr>
         <w:pStyle w:val="Titre1"/>
       </w:pPr>
-      <w:bookmarkStart w:id="29" w:name="_Toc47102784"/>
+      <w:bookmarkStart w:id="32" w:name="_Toc47286034"/>
       <w:r>
         <w:t xml:space="preserve">Méthodes habituellement utilisées pour une situation présentant des similitudes : </w:t>
       </w:r>
       <w:r>
         <w:t>[Titre perso]</w:t>
       </w:r>
-      <w:bookmarkEnd w:id="29"/>
+      <w:bookmarkEnd w:id="32"/>
     </w:p>
     <w:p>
       <w:pPr>
@@ -5084,11 +5597,12 @@
       <w:pPr>
         <w:pStyle w:val="Titre2"/>
       </w:pPr>
-      <w:bookmarkStart w:id="30" w:name="_Toc47102785"/>
-      <w:r>
+      <w:bookmarkStart w:id="33" w:name="_Toc47286035"/>
+      <w:r>
+        <w:lastRenderedPageBreak/>
         <w:t>Spring Boot</w:t>
       </w:r>
-      <w:bookmarkEnd w:id="30"/>
+      <w:bookmarkEnd w:id="33"/>
     </w:p>
     <w:p>
       <w:pPr>
@@ -5114,11 +5628,11 @@
       <w:pPr>
         <w:pStyle w:val="Titre3"/>
       </w:pPr>
-      <w:bookmarkStart w:id="31" w:name="_Toc47102786"/>
+      <w:bookmarkStart w:id="34" w:name="_Toc47286036"/>
       <w:r>
         <w:t>Fonctionnalités</w:t>
       </w:r>
-      <w:bookmarkEnd w:id="31"/>
+      <w:bookmarkEnd w:id="34"/>
     </w:p>
     <w:p>
       <w:pPr>
@@ -5253,7 +5767,6 @@
         <w:jc w:val="both"/>
       </w:pPr>
       <w:r>
-        <w:lastRenderedPageBreak/>
         <w:t xml:space="preserve">Enfin, </w:t>
       </w:r>
       <w:r>
@@ -5291,14 +5804,14 @@
       <w:pPr>
         <w:pStyle w:val="Titre3"/>
       </w:pPr>
-      <w:bookmarkStart w:id="32" w:name="_Toc47102787"/>
+      <w:bookmarkStart w:id="35" w:name="_Toc47286037"/>
       <w:r>
         <w:t>Avantages et inconvénients</w:t>
       </w:r>
       <w:r>
         <w:t xml:space="preserve"> par rapport au projet</w:t>
       </w:r>
-      <w:bookmarkEnd w:id="32"/>
+      <w:bookmarkEnd w:id="35"/>
     </w:p>
     <w:p>
       <w:pPr>
@@ -5375,7 +5888,7 @@
       <w:pPr>
         <w:pStyle w:val="Titre2"/>
       </w:pPr>
-      <w:bookmarkStart w:id="33" w:name="_Toc47102788"/>
+      <w:bookmarkStart w:id="36" w:name="_Toc47286038"/>
       <w:r>
         <w:t>Hac</w:t>
       </w:r>
@@ -5385,7 +5898,7 @@
       <w:r>
         <w:t>athon-starter</w:t>
       </w:r>
-      <w:bookmarkEnd w:id="33"/>
+      <w:bookmarkEnd w:id="36"/>
     </w:p>
     <w:p>
       <w:pPr>
@@ -5404,7 +5917,11 @@
         <w:t xml:space="preserve"> alors</w:t>
       </w:r>
       <w:r>
-        <w:t xml:space="preserve"> de coder le plus rapidement possible un logiciel ou une application qui sorte du lot. C’est donc</w:t>
+        <w:t xml:space="preserve"> de coder le plus rapidement possible un </w:t>
+      </w:r>
+      <w:r>
+        <w:lastRenderedPageBreak/>
+        <w:t>logiciel ou une application qui sorte du lot. C’est donc</w:t>
       </w:r>
       <w:r>
         <w:t xml:space="preserve"> tout</w:t>
@@ -5436,11 +5953,11 @@
       <w:pPr>
         <w:pStyle w:val="Titre3"/>
       </w:pPr>
-      <w:bookmarkStart w:id="34" w:name="_Toc47102789"/>
+      <w:bookmarkStart w:id="37" w:name="_Toc47286039"/>
       <w:r>
         <w:t>Fonctionnalités</w:t>
       </w:r>
-      <w:bookmarkEnd w:id="34"/>
+      <w:bookmarkEnd w:id="37"/>
     </w:p>
     <w:p>
       <w:pPr>
@@ -5570,15 +6087,14 @@
       <w:pPr>
         <w:pStyle w:val="Titre3"/>
       </w:pPr>
-      <w:bookmarkStart w:id="35" w:name="_Toc47102790"/>
-      <w:r>
-        <w:lastRenderedPageBreak/>
+      <w:bookmarkStart w:id="38" w:name="_Toc47286040"/>
+      <w:r>
         <w:t>Avantages et inconvénients</w:t>
       </w:r>
       <w:r>
         <w:t xml:space="preserve"> par rapport au projet</w:t>
       </w:r>
-      <w:bookmarkEnd w:id="35"/>
+      <w:bookmarkEnd w:id="38"/>
     </w:p>
     <w:p>
       <w:r>
@@ -5605,11 +6121,11 @@
       <w:pPr>
         <w:pStyle w:val="Titre2"/>
       </w:pPr>
-      <w:bookmarkStart w:id="36" w:name="_Toc47102791"/>
+      <w:bookmarkStart w:id="39" w:name="_Toc47286041"/>
       <w:r>
         <w:t>Autres solutions</w:t>
       </w:r>
-      <w:bookmarkEnd w:id="36"/>
+      <w:bookmarkEnd w:id="39"/>
     </w:p>
     <w:p>
       <w:r>
@@ -5621,22 +6137,14 @@
       </w:r>
       <w:proofErr w:type="spellEnd"/>
       <w:r>
-        <w:t xml:space="preserve"> mais quasiment aucun ne respectait les conditions de mon problème. Beaucoup ne sont pas codés en TypeScript, et pour ceux qui le sont, ce sont surtout des starter-kits pour </w:t>
+        <w:t xml:space="preserve"> mais quasiment aucun ne respectait les conditions de mon problème. Beaucoup ne sont pas codés en TypeScript, et pour ceux qui le sont, ce sont surtout des starter-kits pour Angular ou </w:t>
       </w:r>
       <w:proofErr w:type="spellStart"/>
       <w:r>
-        <w:t>Angular</w:t>
+        <w:t>React</w:t>
       </w:r>
       <w:proofErr w:type="spellEnd"/>
       <w:r>
-        <w:t xml:space="preserve"> ou </w:t>
-      </w:r>
-      <w:proofErr w:type="spellStart"/>
-      <w:r>
-        <w:t>React</w:t>
-      </w:r>
-      <w:proofErr w:type="spellEnd"/>
-      <w:r>
         <w:t>. Le type de base de données utilisé ne me convient pas forcément non plus.</w:t>
       </w:r>
     </w:p>
@@ -5645,67 +6153,67 @@
       <w:pPr>
         <w:pStyle w:val="Titre1"/>
       </w:pPr>
-      <w:bookmarkStart w:id="37" w:name="_Toc47102792"/>
+      <w:bookmarkStart w:id="40" w:name="_Toc47286042"/>
       <w:r>
         <w:t>Exposé des décisions prises et des interventions menées par le stagiaire pour résoudre le problème :</w:t>
       </w:r>
       <w:r>
         <w:t xml:space="preserve"> [Titre perso]</w:t>
       </w:r>
-      <w:bookmarkEnd w:id="37"/>
+      <w:bookmarkEnd w:id="40"/>
     </w:p>
     <w:p/>
     <w:p>
       <w:pPr>
         <w:pStyle w:val="Titre1"/>
       </w:pPr>
-      <w:bookmarkStart w:id="38" w:name="_Toc47102793"/>
+      <w:bookmarkStart w:id="41" w:name="_Toc47286043"/>
       <w:r>
         <w:t>Démonstration d’une originalité dans l’élaboration et la mise en œuvre de la solution :</w:t>
       </w:r>
       <w:r>
         <w:t xml:space="preserve"> [Titre perso]</w:t>
       </w:r>
-      <w:bookmarkEnd w:id="38"/>
+      <w:bookmarkEnd w:id="41"/>
     </w:p>
     <w:p/>
     <w:p>
       <w:pPr>
         <w:pStyle w:val="Titre1"/>
       </w:pPr>
-      <w:bookmarkStart w:id="39" w:name="_Toc47102794"/>
+      <w:bookmarkStart w:id="42" w:name="_Toc47286044"/>
       <w:r>
         <w:t>Analyse de l’approche choisie :</w:t>
       </w:r>
       <w:r>
         <w:t xml:space="preserve"> [Titre perso]</w:t>
       </w:r>
-      <w:bookmarkEnd w:id="39"/>
+      <w:bookmarkEnd w:id="42"/>
     </w:p>
     <w:p/>
     <w:p>
       <w:pPr>
         <w:pStyle w:val="Titre1"/>
       </w:pPr>
-      <w:bookmarkStart w:id="40" w:name="_Toc47102795"/>
+      <w:bookmarkStart w:id="43" w:name="_Toc47286045"/>
       <w:r>
         <w:t>Réflexion sur le stage et le mémoire :</w:t>
       </w:r>
       <w:r>
         <w:t xml:space="preserve"> [Titre perso]</w:t>
       </w:r>
-      <w:bookmarkEnd w:id="40"/>
+      <w:bookmarkEnd w:id="43"/>
     </w:p>
     <w:p/>
     <w:p>
       <w:pPr>
         <w:pStyle w:val="Titre1"/>
       </w:pPr>
-      <w:bookmarkStart w:id="41" w:name="_Toc47102796"/>
+      <w:bookmarkStart w:id="44" w:name="_Toc47286046"/>
       <w:r>
         <w:t>Conclusion</w:t>
       </w:r>
-      <w:bookmarkEnd w:id="41"/>
+      <w:bookmarkEnd w:id="44"/>
     </w:p>
     <w:sectPr>
       <w:footerReference w:type="default" r:id="rId8"/>
@@ -5753,7 +6261,6 @@
         <w:docPartUnique/>
       </w:docPartObj>
     </w:sdtPr>
-    <w:sdtEndPr/>
     <w:sdtContent>
       <w:p>
         <w:pPr>

</xml_diff>

<commit_message>
add my point of view part
</commit_message>
<xml_diff>
--- a/mémoire.docx
+++ b/mémoire.docx
@@ -3795,14 +3795,9 @@
       </w:pPr>
       <w:bookmarkStart w:id="4" w:name="_Toc47290618"/>
       <w:r>
-        <w:t xml:space="preserve">Les </w:t>
-      </w:r>
-      <w:proofErr w:type="spellStart"/>
-      <w:r>
-        <w:t>Factories</w:t>
+        <w:t>Les Factories</w:t>
       </w:r>
       <w:bookmarkEnd w:id="4"/>
-      <w:proofErr w:type="spellEnd"/>
     </w:p>
     <w:p>
       <w:pPr>
@@ -3860,15 +3855,7 @@
         <w:jc w:val="both"/>
       </w:pPr>
       <w:r>
-        <w:t xml:space="preserve">La maintenabilité de l’application à moyen et long terme est donc plus sûre et plus simple en utilisant le natif, puisque l’évolution conjointe des Software </w:t>
-      </w:r>
-      <w:proofErr w:type="spellStart"/>
-      <w:r>
-        <w:t>Development</w:t>
-      </w:r>
-      <w:proofErr w:type="spellEnd"/>
-      <w:r>
-        <w:t xml:space="preserve"> Kit </w:t>
+        <w:t xml:space="preserve">La maintenabilité de l’application à moyen et long terme est donc plus sûre et plus simple en utilisant le natif, puisque l’évolution conjointe des Software Development Kit </w:t>
       </w:r>
       <w:r>
         <w:t>(</w:t>
@@ -3956,15 +3943,7 @@
         <w:jc w:val="both"/>
       </w:pPr>
       <w:r>
-        <w:t xml:space="preserve">La Data Factory permet de répondre à une problématique commune à de nombreux clients d’Amiltone, quelle que soit leur taille et leur champ d’activité : comment gérer leurs données ? Cette question complexe doit être résolue à plusieurs niveaux. Tout d’abord, le but de la Data Factory est de comprendre les activités du client afin de déterminer avec lui les indicateurs pertinents qui lui permettront de contrôler plus facilement son activité. La deuxième étape consiste à extraire des données pour répondre à ce besoin. Très souvent, les données sont stockées à différents emplacements du Service Informatique (SI) et sur différentes technologies (Base de données, </w:t>
-      </w:r>
-      <w:proofErr w:type="gramStart"/>
-      <w:r>
-        <w:t>email</w:t>
-      </w:r>
-      <w:proofErr w:type="gramEnd"/>
-      <w:r>
-        <w:t>, Excel par exemple). L’étape suivante consiste à consolider ces données dans un Datawarehouse, avec éventuellement l’ajout de Datamart</w:t>
+        <w:t>La Data Factory permet de répondre à une problématique commune à de nombreux clients d’Amiltone, quelle que soit leur taille et leur champ d’activité : comment gérer leurs données ? Cette question complexe doit être résolue à plusieurs niveaux. Tout d’abord, le but de la Data Factory est de comprendre les activités du client afin de déterminer avec lui les indicateurs pertinents qui lui permettront de contrôler plus facilement son activité. La deuxième étape consiste à extraire des données pour répondre à ce besoin. Très souvent, les données sont stockées à différents emplacements du Service Informatique (SI) et sur différentes technologies (Base de données, email, Excel par exemple). L’étape suivante consiste à consolider ces données dans un Datawarehouse, avec éventuellement l’ajout de Datamart</w:t>
       </w:r>
       <w:r>
         <w:t xml:space="preserve"> pour différencier plusieurs secteurs, pour permettre leur utilisation simple et rapide dans la dernière étape qui est l’affichage d’indicateurs pertinents et visuellement percutants pour que les décideurs puissent réagir en un coup d’œil.</w:t>
@@ -3984,15 +3963,7 @@
       </w:pPr>
       <w:r>
         <w:lastRenderedPageBreak/>
-        <w:t xml:space="preserve">Afin d’aller toujours plus loin dans l’analyse des données, la Data Factory est accompagnée par un expert de renommée internationale spécialisé dans l’intégration de briques algorithmiques pour des usages tels que l’analyse prédictive ou le machine </w:t>
-      </w:r>
-      <w:proofErr w:type="spellStart"/>
-      <w:r>
-        <w:t>learning</w:t>
-      </w:r>
-      <w:proofErr w:type="spellEnd"/>
-      <w:r>
-        <w:t>.</w:t>
+        <w:t>Afin d’aller toujours plus loin dans l’analyse des données, la Data Factory est accompagnée par un expert de renommée internationale spécialisé dans l’intégration de briques algorithmiques pour des usages tels que l’analyse prédictive ou le machine learning.</w:t>
       </w:r>
     </w:p>
     <w:p>
@@ -4096,859 +4067,835 @@
     </w:p>
     <w:p>
       <w:pPr>
-        <w:pStyle w:val="Titre2"/>
-      </w:pPr>
-      <w:bookmarkStart w:id="6" w:name="_Toc47290620"/>
-      <w:r>
-        <w:t>Mon alternance</w:t>
-      </w:r>
-      <w:bookmarkEnd w:id="6"/>
-    </w:p>
-    <w:p>
-      <w:pPr>
-        <w:jc w:val="both"/>
-      </w:pPr>
-      <w:r>
-        <w:t xml:space="preserve">Cela fait maintenant deux années que je suis en alternance chez Amiltone à Lyon sur le projet AmilApp. </w:t>
-      </w:r>
-    </w:p>
-    <w:p>
-      <w:pPr>
         <w:pStyle w:val="Titre3"/>
-        <w:jc w:val="both"/>
-      </w:pPr>
-      <w:bookmarkStart w:id="7" w:name="_Toc47290621"/>
-      <w:r>
-        <w:t>L</w:t>
-      </w:r>
-      <w:r>
-        <w:t>’équipe sur le projet</w:t>
-      </w:r>
-      <w:bookmarkEnd w:id="7"/>
-    </w:p>
-    <w:p>
-      <w:pPr>
-        <w:jc w:val="both"/>
-      </w:pPr>
-      <w:r>
-        <w:t>Depuis le début de projet, un grand nombre de collaborateurs ont pu travailler sur AmilApp. Nous avons d’abord commencé trois développeurs, tous alternants, chacun sur une plateforme différente : un sur iOS, le système d’exploitation de l’iPhone, un sur Android, celui de Google, et moi-même sur la partie administrateur de l’application, en web</w:t>
-      </w:r>
-      <w:r>
-        <w:t xml:space="preserve">, et chacun supervisé par le responsable de chaque factory, pour relire nos merge </w:t>
-      </w:r>
-      <w:proofErr w:type="spellStart"/>
-      <w:r>
-        <w:t>request</w:t>
-      </w:r>
-      <w:proofErr w:type="spellEnd"/>
-      <w:r>
-        <w:t>.</w:t>
-      </w:r>
-    </w:p>
-    <w:p>
-      <w:pPr>
-        <w:jc w:val="both"/>
-      </w:pPr>
-      <w:r>
-        <w:t>Une fois la première version d’AmilApp sortie, au bout d’un an, je me suis retrouvé seul</w:t>
-      </w:r>
-      <w:r>
-        <w:t xml:space="preserve"> sur</w:t>
-      </w:r>
-      <w:r>
-        <w:t xml:space="preserve"> le projet</w:t>
-      </w:r>
-      <w:r>
-        <w:t xml:space="preserve"> le temps de développer</w:t>
-      </w:r>
-      <w:r>
-        <w:t xml:space="preserve"> la partie </w:t>
-      </w:r>
-      <w:r>
-        <w:t>utilisateur du projet sur le web. Puis, dès le mois de Novembre, l’idée de développer notre propre backend pour remplacer Firebase florissait et je commençais alors à développer l’API</w:t>
-      </w:r>
-      <w:r>
-        <w:t xml:space="preserve"> avec un autre collaborateur. L’équipe s’agrandit assez rapidement puisque beaucoup de nouveaux collaborateurs arrive chez Amiltone, nous sommes</w:t>
-      </w:r>
-      <w:r>
-        <w:t xml:space="preserve"> sept sur le projet</w:t>
-      </w:r>
-      <w:r>
-        <w:t xml:space="preserve"> au mois de Juillet 2020</w:t>
-      </w:r>
-      <w:r>
-        <w:t> : deux développeurs sur le backend, deux autres sur les fronts utilisateur et administrateur, deux sur l’application Android et un dernier sur l’application iOS.</w:t>
-      </w:r>
-    </w:p>
-    <w:p>
-      <w:pPr>
-        <w:jc w:val="both"/>
-      </w:pPr>
-      <w:r>
-        <w:lastRenderedPageBreak/>
-        <w:t>Globalement, la taille de l’équipe varie beaucoup en fonction de la charge de travail à effectuer sur le projet et des missions clientes. En effet, tous les développeurs peuvent être envoyé en mission à n’importe quel moment, l’équipe d’AmilApp n’est jamais fixe.</w:t>
-      </w:r>
-    </w:p>
-    <w:p>
-      <w:pPr>
-        <w:pStyle w:val="Titre3"/>
-      </w:pPr>
-      <w:r>
-        <w:t xml:space="preserve"> </w:t>
-      </w:r>
-      <w:bookmarkStart w:id="8" w:name="_Toc47290622"/>
-      <w:r>
-        <w:t>Utilisation de la méthode Agile</w:t>
-      </w:r>
-      <w:bookmarkEnd w:id="8"/>
-    </w:p>
-    <w:p>
-      <w:pPr>
-        <w:jc w:val="both"/>
-      </w:pPr>
-      <w:r>
-        <w:t xml:space="preserve">Malgré le fait qu’AmilApp soit un projet interne et qu’il n’y a pas réellement de client final, l’équipe essaye au maximum de fonctionner en mode agile. Les « sprint » sont renouvelés toutes les deux semaines afin de permettre une meilleure réactivité aux possibles évolutions et améliorations. </w:t>
-      </w:r>
-      <w:r>
-        <w:t>Comme AmilApp est un projet interne, il n’y a à priori pas de deadline mais plutôt des objectifs, comme par exemple, faire en sorte que l’application soit présentable à certains salons auxquels Amiltone a participé.</w:t>
-      </w:r>
-    </w:p>
-    <w:p>
-      <w:pPr>
-        <w:jc w:val="both"/>
-      </w:pPr>
-      <w:r>
-        <w:t xml:space="preserve">Plusieurs fois dans l’histoire du projet, de nouvelles évolutions conséquentes </w:t>
-      </w:r>
-      <w:r>
-        <w:t>ont été</w:t>
-      </w:r>
-      <w:r>
-        <w:t xml:space="preserve"> demandée</w:t>
-      </w:r>
-      <w:r>
-        <w:t>s,</w:t>
-      </w:r>
-      <w:r>
-        <w:t xml:space="preserve"> comme de nouvelles page</w:t>
-      </w:r>
-      <w:r>
-        <w:t>s</w:t>
-      </w:r>
-      <w:r>
-        <w:t xml:space="preserve"> sur le site web</w:t>
-      </w:r>
-      <w:r>
-        <w:t xml:space="preserve"> ou</w:t>
-      </w:r>
-      <w:r>
-        <w:t xml:space="preserve"> de nouveaux écrans sur les applications </w:t>
-      </w:r>
-      <w:r>
-        <w:t>mobiles. À chacune d’elle, l’équipe organisait plusieurs réunions avec le chef de projet, les collaborateurs qui se sont occupés des maquettes et les développeurs, qui nous ont permis de discuter des nouvelles maquettes, de ce qui était faisable ou non, de l’ergonomie de celles-ci, ou même parfois des fonctionnalités qui peuvent manquer de cohérence de temps en temps.</w:t>
-      </w:r>
-    </w:p>
-    <w:p>
-      <w:pPr>
-        <w:jc w:val="both"/>
-      </w:pPr>
-      <w:r>
-        <w:t xml:space="preserve">D’autres réunion sont ensuite organisées pour que les développeurs puissent estimer les nouvelles tâches. Etant sur le projet depuis le début, c’est moi qui </w:t>
-      </w:r>
-      <w:r>
-        <w:t>suis</w:t>
-      </w:r>
-      <w:r>
-        <w:t xml:space="preserve"> en charge de créer les différents tickets</w:t>
-      </w:r>
-      <w:r>
-        <w:t xml:space="preserve"> du projet web</w:t>
-      </w:r>
-      <w:r>
-        <w:t xml:space="preserve"> sur le tableau Jira</w:t>
-      </w:r>
-      <w:r>
-        <w:t>.</w:t>
-      </w:r>
-    </w:p>
-    <w:p>
-      <w:pPr>
-        <w:jc w:val="both"/>
-      </w:pPr>
-      <w:r>
-        <w:t>De temps en temps, trop peu à mon avis, des revues de sprint sont organisées avec le « </w:t>
-      </w:r>
-      <w:proofErr w:type="spellStart"/>
-      <w:r>
-        <w:t>product</w:t>
-      </w:r>
-      <w:proofErr w:type="spellEnd"/>
-      <w:r>
-        <w:t xml:space="preserve"> </w:t>
-      </w:r>
-      <w:proofErr w:type="spellStart"/>
-      <w:r>
-        <w:t>owner</w:t>
-      </w:r>
-      <w:proofErr w:type="spellEnd"/>
-      <w:r>
-        <w:t> », qui n’est autre que mon maître de stage Alexandre Buffy, pour lui présenter les avancées du projet. Mais effectivement, ces réunions sont surtout organisées lorsqu’il y a de grosses avancées sur le projet.</w:t>
-      </w:r>
-    </w:p>
-    <w:p>
-      <w:pPr>
-        <w:jc w:val="both"/>
-      </w:pPr>
-      <w:r>
-        <w:t>Le chef de projet permet ici d’harmoniser la communication entre les différentes équipes de développement ainsi que l</w:t>
-      </w:r>
-      <w:r>
-        <w:t>’équipe en charge des maquettes et le « </w:t>
-      </w:r>
-      <w:proofErr w:type="spellStart"/>
-      <w:r>
-        <w:t>product</w:t>
-      </w:r>
-      <w:proofErr w:type="spellEnd"/>
-      <w:r>
-        <w:t xml:space="preserve"> </w:t>
-      </w:r>
-      <w:proofErr w:type="spellStart"/>
-      <w:r>
-        <w:t>owner</w:t>
-      </w:r>
-      <w:proofErr w:type="spellEnd"/>
-      <w:r>
-        <w:t> ».</w:t>
-      </w:r>
-    </w:p>
-    <w:p>
-      <w:pPr>
-        <w:pStyle w:val="Titre3"/>
-      </w:pPr>
-      <w:bookmarkStart w:id="9" w:name="_Toc47290623"/>
-      <w:r>
-        <w:t>Mes missions</w:t>
-      </w:r>
-      <w:bookmarkEnd w:id="9"/>
-    </w:p>
-    <w:p>
-      <w:pPr>
-        <w:jc w:val="both"/>
-      </w:pPr>
-      <w:r>
-        <w:t>Comme dit précédemment, ma mission sur le projet AmilApp a été dans un premier temps de développer l’application web</w:t>
-      </w:r>
-      <w:r>
-        <w:t xml:space="preserve">. C’est dans cette année de développement que j’ai pu réellement progresser, grâce au développeur leader de la Web Factory qui a fait mes revues de code. Malgré le côté frustrant que ces revues de code peuvent avoir lorsqu’il y a beaucoup de choses qui ne vont pas techniquement dans le code, je me suis vite rendu compte que c’est grâce à celles-ci j’ai pu m’améliorer. </w:t>
-      </w:r>
-      <w:r>
-        <w:t>Rapidement, après le début du projet, il n’y avait déjà plus beaucoup de code à corriger pendant les revues.</w:t>
-      </w:r>
-    </w:p>
-    <w:p>
-      <w:pPr>
-        <w:jc w:val="both"/>
-      </w:pPr>
-      <w:r>
-        <w:lastRenderedPageBreak/>
-        <w:t>Une fois la première version d’Amil</w:t>
-      </w:r>
-      <w:r>
-        <w:t>A</w:t>
-      </w:r>
-      <w:r>
-        <w:t>pp déployée, j’ai commencé le développement du front utilisateur web. J’étais alors seul sur le projet et j’ai pu prendre la décision de repartir de zéro afin de mettre à jour les différentes versions des paquets utilisés sur le projet. Effectivement, j’ai trouvé plus simple de prendre cette option plutôt que de continuer sur l’existant, sachant que nous étions partis sur l’ancien starter-kit maison en Angular. Il m’a permis de rapidement commencer le projet la première année mais je me suis vite rendu compte que beaucoup de code n’était pas utilisé et pour moi, c’était perdre du temps de nettoyer un projet qui, de toute façon, n’était pas à jour avec Angular.</w:t>
-      </w:r>
-    </w:p>
-    <w:p>
-      <w:pPr>
-        <w:jc w:val="both"/>
-      </w:pPr>
-      <w:r>
-        <w:t>J’ai alors pu expérimenter certaines choses sur le projet pour essayer de le rendre le plus propre et le plus générique</w:t>
-      </w:r>
-      <w:r>
-        <w:t xml:space="preserve"> possible</w:t>
-      </w:r>
-      <w:r>
-        <w:t xml:space="preserve">, c’est-à-dire que plusieurs </w:t>
-      </w:r>
-      <w:r>
-        <w:t>fonctionnalités utilisent le même code, les mêmes fonctions, les mêmes classes, indépendamment du type de donnée. Après plus d’un an passé, ce code est toujours utilisé et une fois maitrisé par les nouveaux collaborateurs, permet d’ajouter de nouvelles pages web similaires aux précédentes très rapidement et avec un minimum de code.</w:t>
-      </w:r>
-    </w:p>
-    <w:p>
-      <w:pPr>
-        <w:jc w:val="both"/>
-      </w:pPr>
-      <w:r>
-        <w:t>J’ai ensuite pris la décision de reprendre le code de la partie administrateur pour l’intégrer complètement à la partie front utilisateur</w:t>
-      </w:r>
-      <w:r>
-        <w:t xml:space="preserve"> afin d’être cohérent sur les projets et surtout ne pas avoir à déployer deux projet web différents pour une même application. L’intégration s’est faite rapidement grâce au code générique dont j’ai parlé plus haut.</w:t>
-      </w:r>
-    </w:p>
-    <w:p>
-      <w:pPr>
-        <w:jc w:val="both"/>
-      </w:pPr>
-      <w:r>
-        <w:t xml:space="preserve">Le front utilisateur maintenant déployé, </w:t>
-      </w:r>
-      <w:r>
-        <w:t xml:space="preserve">grâce à mon expérience acquise sur le projet, </w:t>
-      </w:r>
-      <w:r>
-        <w:t>j’ai pu exprimer mon ressenti par rapport à Firebase ainsi que mon envie de nous en séparer à mon chef de projet</w:t>
-      </w:r>
-      <w:r>
-        <w:t>. La décision est alors prise de nous détacher complétement de Firebase et de créer notre propre API en micro-services. Grâce à celle-ci, il sera éventuellement possible de déployer l’application pour d’autres client en mode édition logicielle Saas (Software as a service, Logiciel en tant que service)</w:t>
-      </w:r>
-      <w:r>
-        <w:t>.</w:t>
-      </w:r>
-    </w:p>
-    <w:p>
-      <w:pPr>
-        <w:jc w:val="both"/>
-      </w:pPr>
-      <w:r>
-        <w:t>Etant la personne la plus ancienne sur le projet</w:t>
-      </w:r>
-      <w:r>
-        <w:t xml:space="preserve"> et celle ayant le plus d’expérience</w:t>
-      </w:r>
-      <w:r>
-        <w:t>, j’ai maintenant la responsabilité de relire et de valider, ou non</w:t>
-      </w:r>
-      <w:r>
-        <w:t>,</w:t>
-      </w:r>
-      <w:r>
-        <w:t xml:space="preserve"> le code Angular de mes collègues sur le projet AmilApp</w:t>
-      </w:r>
-      <w:r>
-        <w:t>. En général, chaque personne de l’équipe peut choisir le ticket, la fonctionnalité sur laquelle il veut travailler, mais régulièrement, mes collègues viennent me demander ce qu’ils peuvent commencer lorsque les tâches sont plus ardues. Dans ce cas-là, je n’hésite pas à régulièrement demander si tout se passe bien et fourni de l’aide si besoin tout en essayant de faire en sorte qu’ils comprennent le code du mieux possible.</w:t>
-      </w:r>
-    </w:p>
-    <w:p/>
-    <w:p>
-      <w:pPr>
-        <w:pStyle w:val="Titre1"/>
-      </w:pPr>
-      <w:bookmarkStart w:id="10" w:name="_Toc47290624"/>
-      <w:r>
-        <w:lastRenderedPageBreak/>
-        <w:t>Analyse du contexte</w:t>
-      </w:r>
-      <w:r>
-        <w:t xml:space="preserve"> : </w:t>
-      </w:r>
-      <w:r>
-        <w:t>Le projet AmilApp</w:t>
-      </w:r>
-      <w:bookmarkEnd w:id="10"/>
-    </w:p>
-    <w:p>
-      <w:pPr>
-        <w:pStyle w:val="Titre2"/>
-      </w:pPr>
-      <w:bookmarkStart w:id="11" w:name="_Toc47290625"/>
-      <w:r>
-        <w:t>Amil</w:t>
-      </w:r>
-      <w:r>
-        <w:t>A</w:t>
-      </w:r>
-      <w:r>
-        <w:t>pp</w:t>
-      </w:r>
-      <w:bookmarkEnd w:id="11"/>
-    </w:p>
-    <w:p>
-      <w:pPr>
-        <w:jc w:val="both"/>
-      </w:pPr>
-      <w:r>
-        <w:t xml:space="preserve">Dans cette partie, je vais présenter le projet sur lequel je travaille depuis bientôt deux ans. Comme je ne pars pas en mission chez les clients, je suis le seul développeur à être resté sur le projet depuis le début et les nouvelles personnes qui arrivent sur le projet sont, soit de nouveaux </w:t>
-      </w:r>
-      <w:proofErr w:type="spellStart"/>
-      <w:r>
-        <w:t>Amiltoniens</w:t>
-      </w:r>
-      <w:proofErr w:type="spellEnd"/>
-      <w:r>
-        <w:t xml:space="preserve"> qui vont se former aux technologies utilisées sur l’application, soit des </w:t>
-      </w:r>
-      <w:proofErr w:type="spellStart"/>
-      <w:r>
-        <w:t>Amiltoniens</w:t>
-      </w:r>
-      <w:proofErr w:type="spellEnd"/>
-      <w:r>
-        <w:t xml:space="preserve"> en inter-contrat.</w:t>
-      </w:r>
-    </w:p>
-    <w:p>
-      <w:pPr>
-        <w:jc w:val="both"/>
-      </w:pPr>
-      <w:r>
-        <w:t xml:space="preserve">La bonne entente ainsi que la bonne ambiance étant des valeurs fortes d’Amiltone, l’entreprise se doit d’avoir un moyen pratique de communiquer avec ses collaborateurs. </w:t>
-      </w:r>
-      <w:r>
-        <w:t>AmilApp</w:t>
-      </w:r>
-      <w:r>
-        <w:t xml:space="preserve"> permet au département communication d’Amiltone de partager différentes informations avec les collaborateurs. L’application est divisée en plusieurs parties : les News (actualités), les Événements, les Sondages et les Alertes.</w:t>
-      </w:r>
-      <w:r>
-        <w:t xml:space="preserve"> L’avantage de cette application est de pouvoir centraliser toutes informations en lien avec Amiltone et permet de rendre les différents </w:t>
-      </w:r>
-      <w:proofErr w:type="spellStart"/>
-      <w:r>
-        <w:t>posts</w:t>
-      </w:r>
-      <w:proofErr w:type="spellEnd"/>
-      <w:r>
-        <w:t xml:space="preserve"> publiés sur l’application, habituellement communiqués via Teams ou par </w:t>
-      </w:r>
-      <w:r>
-        <w:t>courriel</w:t>
-      </w:r>
-      <w:r>
-        <w:t>, plus visibles pour tous les collaborateurs d’Amiltone.</w:t>
-      </w:r>
-      <w:r>
-        <w:t xml:space="preserve"> Les collaborateurs sont censé pouvoir se connecter avec le même compte qu’ils utilisent en entreprise. Mais à cause de la complexité du développement d’une telle fonctionnalité compatible avec Firebase, elle a été repoussée et c’est l’authentification intégrée de Firebase qui a été utilisée.</w:t>
-      </w:r>
-    </w:p>
-    <w:p>
-      <w:pPr>
-        <w:jc w:val="both"/>
-      </w:pPr>
-      <w:r>
-        <w:t xml:space="preserve">Après un développement de plus d’un an, </w:t>
-      </w:r>
-      <w:r>
-        <w:t>AmilApp</w:t>
-      </w:r>
-      <w:r>
-        <w:t xml:space="preserve"> sort sur iOS, Android et web en version 1.0. Le site web reprend les fonctionnalités des applications mobiles. </w:t>
-      </w:r>
-      <w:r>
-        <w:t>En plus de celles-ci, AmilApp dispose d’un backoffice administrateur pour pouvoir ajouter du contenu sur l’application. Pendant toute cette année de développement, j’étais en charge des parties backoffice administrateur et site web, codées en Angular 8. AmilApp ne dispose pas de backend à proprement parlé puisque nous utilisons la solution cloud de Google Firebase. J’expliquerai un peu plus tard pour nous l’avons choisi ainsi que ces avantages et inconvénients.</w:t>
-      </w:r>
-    </w:p>
-    <w:p>
-      <w:pPr>
-        <w:jc w:val="both"/>
-      </w:pPr>
-      <w:r>
-        <w:t>Je vais présenter ci-dessous les fonctionnalités principale</w:t>
-      </w:r>
-      <w:r>
-        <w:t>s</w:t>
-      </w:r>
-      <w:r>
-        <w:t xml:space="preserve"> d’AmilApp.</w:t>
-      </w:r>
-    </w:p>
-    <w:p>
-      <w:pPr>
-        <w:pStyle w:val="Titre3"/>
-        <w:jc w:val="both"/>
-      </w:pPr>
-      <w:bookmarkStart w:id="12" w:name="_Toc47290626"/>
-      <w:r>
-        <w:t>Les news</w:t>
-      </w:r>
-      <w:bookmarkEnd w:id="12"/>
-    </w:p>
-    <w:p>
-      <w:pPr>
-        <w:jc w:val="both"/>
-      </w:pPr>
-      <w:r>
-        <w:t>Les News, ou Actualité, permettent d’informer les utilisateurs des dernières nouvelles chez Amiltone ou en lien avec les nouvelles technologies. Actuellement, une News peut afficher une image de présentation, des pièces jointes au format PDF et peut être reliée à un sondage ou à un événement. Plus tard, il sera possible d’y ajouter une galerie d’imag</w:t>
-      </w:r>
-      <w:r>
-        <w:t>es</w:t>
-      </w:r>
-      <w:r>
-        <w:t xml:space="preserve">, de cibler les personnes qui recevront la News, et même la possibilité de « liker » celle-ci. À la publication </w:t>
-      </w:r>
-      <w:r>
-        <w:lastRenderedPageBreak/>
-        <w:t xml:space="preserve">d’une News, les collaborateurs d’Amiltone ayant téléchargé l’application </w:t>
-      </w:r>
-      <w:r>
-        <w:t>reçoivent</w:t>
-      </w:r>
-      <w:r>
-        <w:t xml:space="preserve"> une notification sur leur téléphone.</w:t>
-      </w:r>
-    </w:p>
-    <w:p>
-      <w:pPr>
-        <w:pStyle w:val="Titre3"/>
-        <w:jc w:val="both"/>
-      </w:pPr>
-      <w:bookmarkStart w:id="13" w:name="_Toc47290627"/>
-      <w:r>
-        <w:t>Les événements</w:t>
-      </w:r>
-      <w:bookmarkEnd w:id="13"/>
-    </w:p>
-    <w:p>
-      <w:pPr>
-        <w:jc w:val="both"/>
-      </w:pPr>
-      <w:r>
-        <w:t xml:space="preserve">C’est dans la partie Événement qu’Amiltone communique sur les soirées d’agence, sorties ski, ou, plus local, les sessions sportives ou cinéma. Les administrateurs ont la possibilité de sélectionner une liste d’invités qui recevront une notification sur leur téléphone. </w:t>
-      </w:r>
-      <w:r>
-        <w:t xml:space="preserve">Que ce soit l’application mobile ou le site web, les collaborateurs ont la possibilité d’indiquer leur présence ou non, tant que la date limite de réponse n’est pas dépassée. </w:t>
-      </w:r>
-    </w:p>
-    <w:p>
-      <w:pPr>
-        <w:pStyle w:val="Titre3"/>
-        <w:jc w:val="both"/>
-      </w:pPr>
-      <w:bookmarkStart w:id="14" w:name="_Toc47290628"/>
-      <w:r>
-        <w:t>Les sondages</w:t>
-      </w:r>
-      <w:bookmarkEnd w:id="14"/>
-    </w:p>
-    <w:p>
-      <w:pPr>
-        <w:jc w:val="both"/>
-      </w:pPr>
-      <w:r>
-        <w:t>Les Sondages permettent à la Communication de l’entreprise de poser des questions aux collaborateurs pour ensuite avoir accès à des statistiques. Un sondage peut être de type ouvert, les utilisateurs répondent avec leurs propres mots ce qu’ils veulent ; de type multiple, les utilisateurs doivent choisir une ou plusieurs réponses prédéfinies ; ou de type date, les utilisateurs ont la possibilité de sélectionner une ou plusieurs dates prédéfinies, encore une fois. Les administrateurs ont la possibilité de cibler le sondage en sélectionnant une liste de personnes, ou d’agence, qui pourront participer à celui-ci.</w:t>
-      </w:r>
-    </w:p>
-    <w:p>
-      <w:pPr>
-        <w:pStyle w:val="Titre3"/>
-        <w:jc w:val="both"/>
-      </w:pPr>
-      <w:bookmarkStart w:id="15" w:name="_Toc47290629"/>
-      <w:r>
-        <w:t xml:space="preserve">Les </w:t>
-      </w:r>
-      <w:r>
-        <w:t>alertes</w:t>
-      </w:r>
-      <w:bookmarkEnd w:id="15"/>
-    </w:p>
-    <w:p>
-      <w:pPr>
-        <w:jc w:val="both"/>
-      </w:pPr>
-      <w:r>
-        <w:t>Les Alertes permettent de lancer des rappels aux collaborateurs. Les administrateurs doivent sélectionner une liste de personnes qui la recevront.</w:t>
-      </w:r>
-    </w:p>
-    <w:p>
-      <w:pPr>
-        <w:pStyle w:val="Titre3"/>
-        <w:jc w:val="both"/>
-      </w:pPr>
-      <w:bookmarkStart w:id="16" w:name="_Toc47290630"/>
-      <w:r>
-        <w:t>Les améliorations futures</w:t>
-      </w:r>
-      <w:bookmarkEnd w:id="16"/>
-    </w:p>
-    <w:p>
-      <w:pPr>
-        <w:jc w:val="both"/>
-      </w:pPr>
-      <w:r>
-        <w:t>Il y a encore beaucoup d’améliorations de prévues pour AmilApp</w:t>
-      </w:r>
-      <w:r>
-        <w:t xml:space="preserve"> : les activités, les enquêtes, la possibilité pour les collaborateurs d’Amiltone de remplir leur rapport d’activité mensuel, une refonte complète du design de la partie administrateur du site web. Mais pour le moment, la prochaine grosse amélioration prévue est la création d’une API pour remplacer Firebase. J’explique ci-dessous pourquoi la décision de se séparer du service de Google a été prise. </w:t>
-      </w:r>
-    </w:p>
-    <w:p>
-      <w:pPr>
-        <w:pStyle w:val="Titre2"/>
-        <w:jc w:val="both"/>
-      </w:pPr>
-      <w:bookmarkStart w:id="17" w:name="_Toc47290631"/>
-      <w:r>
-        <w:t>Firebase</w:t>
-      </w:r>
-      <w:bookmarkEnd w:id="17"/>
-    </w:p>
-    <w:p>
-      <w:pPr>
-        <w:jc w:val="both"/>
-      </w:pPr>
-      <w:r>
-        <w:t>Firebase est une solution proposée par Google qui permet la création de backend simplement et rapidement, le tout scalable et performant. Il permet aussi de gérer le stockage de fichier dans le cloud et prend en charge la gestion de comptes utilisateur.</w:t>
-      </w:r>
-    </w:p>
-    <w:p>
-      <w:pPr>
-        <w:jc w:val="both"/>
-      </w:pPr>
-      <w:r>
-        <w:t>Firestore est le service qui sert de base de données</w:t>
-      </w:r>
-      <w:r>
-        <w:t xml:space="preserve"> pour AmilApp</w:t>
-      </w:r>
-      <w:r>
-        <w:t xml:space="preserve"> et propose une actualisation de</w:t>
-      </w:r>
-      <w:r>
-        <w:t>s données</w:t>
-      </w:r>
-      <w:r>
-        <w:t xml:space="preserve"> en temps réel</w:t>
-      </w:r>
-      <w:r>
-        <w:t>. Il est basé sur du NoSQL et ressemble beaucoup à MongoDB.</w:t>
-      </w:r>
-    </w:p>
-    <w:p>
-      <w:pPr>
-        <w:pStyle w:val="Titre3"/>
-        <w:jc w:val="both"/>
-      </w:pPr>
-      <w:bookmarkStart w:id="18" w:name="_Toc47290632"/>
-      <w:r>
-        <w:lastRenderedPageBreak/>
-        <w:t>Pourquoi l’avoir choisi ?</w:t>
-      </w:r>
-      <w:bookmarkEnd w:id="18"/>
-    </w:p>
-    <w:p>
-      <w:pPr>
-        <w:jc w:val="both"/>
-      </w:pPr>
-      <w:r>
-        <w:t xml:space="preserve">AmilApp n’était pas le premier projet à utiliser Firebase chez Amiltone. </w:t>
-      </w:r>
-      <w:proofErr w:type="spellStart"/>
-      <w:r>
-        <w:t>AmilCar</w:t>
-      </w:r>
-      <w:proofErr w:type="spellEnd"/>
-      <w:r>
-        <w:t>, une petite application permettant la gestion du parc automobile d’Amiltone</w:t>
-      </w:r>
-      <w:r>
-        <w:t>,</w:t>
-      </w:r>
-      <w:r>
-        <w:t xml:space="preserve"> </w:t>
-      </w:r>
-      <w:r>
-        <w:t>a été</w:t>
-      </w:r>
-      <w:r>
-        <w:t xml:space="preserve"> le premier essai avec Firebase et a été</w:t>
-      </w:r>
-      <w:r>
-        <w:t xml:space="preserve"> développé en une semaine</w:t>
-      </w:r>
-      <w:r>
-        <w:t xml:space="preserve">. </w:t>
-      </w:r>
-      <w:r>
-        <w:t>Firebase</w:t>
-      </w:r>
-      <w:r>
-        <w:t xml:space="preserve"> a</w:t>
-      </w:r>
-      <w:r>
-        <w:t xml:space="preserve"> donc</w:t>
-      </w:r>
-      <w:r>
-        <w:t xml:space="preserve"> été choisi pour gagner du temps. Au début du projet, nous étions </w:t>
-      </w:r>
-      <w:r>
-        <w:t>trois</w:t>
-      </w:r>
-      <w:r>
-        <w:t xml:space="preserve"> développeurs en alternance à travailler dessus et personne n’était là en même temps</w:t>
-      </w:r>
-      <w:r>
-        <w:t>. S’il avait fallu qu’on développe le backend, le projet aurait été beaucoup plus long, sachant qu’à trois, on comptabilisait 26 jours de travail</w:t>
-      </w:r>
-      <w:r>
-        <w:t xml:space="preserve"> par mois</w:t>
-      </w:r>
-      <w:r>
-        <w:t xml:space="preserve"> au lieu de 60 si on avait été à temps plein.</w:t>
-      </w:r>
-    </w:p>
-    <w:p>
-      <w:pPr>
-        <w:pStyle w:val="Titre3"/>
-      </w:pPr>
-      <w:bookmarkStart w:id="19" w:name="_Toc47290633"/>
-      <w:r>
-        <w:t>Avantages et inconvénients de Firebase</w:t>
-      </w:r>
-      <w:bookmarkEnd w:id="19"/>
-    </w:p>
-    <w:p>
-      <w:pPr>
-        <w:jc w:val="both"/>
-      </w:pPr>
-      <w:r>
-        <w:t>Firebase permet la mise en place d’un backend très rapidement et prend en charge l’authentification, qui est une partie souvent redondante et lourde à développer dans n’importe quelle application.</w:t>
-      </w:r>
-      <w:r>
-        <w:t xml:space="preserve"> De plus, l’utilisation de Firestore est assez simple et la documentation sur internet est plutôt bien faite.</w:t>
-      </w:r>
-    </w:p>
-    <w:p>
-      <w:pPr>
-        <w:jc w:val="both"/>
-      </w:pPr>
-      <w:r>
-        <w:t>Mais bien que Firebase soit très pratique pour une petite application, la solution proposée par Google ne semble pas assez mature lorsqu’il s’agit d’avoir des interactions plus complexes avec Firestore. En effet, sur AmilApp, on a besoin de récupérer certaines données avec des tris assez précis, et avec une API normale,</w:t>
-      </w:r>
-      <w:r>
-        <w:t xml:space="preserve"> lorsque qu</w:t>
-      </w:r>
-      <w:r>
-        <w:t>e l</w:t>
-      </w:r>
-      <w:r>
-        <w:t>’on fait une requête, les données</w:t>
-      </w:r>
-      <w:r>
-        <w:t xml:space="preserve"> reçues</w:t>
-      </w:r>
-      <w:r>
-        <w:t xml:space="preserve"> sont déjà ordonnées comme on le souhaite. Or, avec Firebase, certaines opérations, pourtant assez basiques dans un langage comme le SQL ou le NoSQL, n’existent tout simplement pas</w:t>
-      </w:r>
-      <w:r>
-        <w:t xml:space="preserve"> sur Firestore</w:t>
-      </w:r>
-      <w:r>
-        <w:t>. J’ai donc été obligé de lancer plusieurs requêtes en même temps avec des tris différents pour avoir accès aux données que je souhaitais avoir précisément.</w:t>
-      </w:r>
-      <w:r>
-        <w:t xml:space="preserve"> </w:t>
-      </w:r>
-      <w:r>
-        <w:t>Le code s’en retrouve beaucoup plus complexe dès lors que l’on souhaite intégrer l’actualisation des données en temps réel ou le « </w:t>
-      </w:r>
-      <w:proofErr w:type="spellStart"/>
-      <w:r>
-        <w:t>lazy-loading</w:t>
-      </w:r>
-      <w:proofErr w:type="spellEnd"/>
-      <w:r>
-        <w:t> », pratique qui consiste à attendre une action de l’utilisateur pour charger des données et qui permet de grandement accélérer le chargement d’une application.</w:t>
-      </w:r>
-    </w:p>
-    <w:p>
-      <w:pPr>
-        <w:jc w:val="both"/>
-      </w:pPr>
-      <w:r>
-        <w:t xml:space="preserve">Enfin, la gestion du cache serveur de Firebase ne fonctionne correctement seulement si l’application est hébergée sur leur cloud, ce qui n’est pas le cas d’AmilApp. J’ai donc dû gérer moi-même le cache côté navigateur, mais certains bogues persistent à cause du </w:t>
-      </w:r>
-      <w:proofErr w:type="spellStart"/>
-      <w:r>
-        <w:t>lazy-loading</w:t>
-      </w:r>
-      <w:proofErr w:type="spellEnd"/>
-      <w:r>
-        <w:t>, des requêtes envoyées simultanément pour récupérer les données correctement et l’actualisation</w:t>
-      </w:r>
-      <w:r>
-        <w:t xml:space="preserve"> des données</w:t>
-      </w:r>
-      <w:r>
-        <w:t xml:space="preserve"> en temps réel.</w:t>
-      </w:r>
-    </w:p>
-    <w:p>
-      <w:pPr>
-        <w:jc w:val="both"/>
-      </w:pPr>
-      <w:r>
-        <w:t>Avec tous ces inconvénients, le plus simple d’après moi est de se séparer de Firebase et créer notre propre API.</w:t>
-      </w:r>
-    </w:p>
-    <w:p>
-      <w:pPr>
-        <w:pStyle w:val="Titre2"/>
-      </w:pPr>
-      <w:bookmarkStart w:id="20" w:name="_Toc47290634"/>
-      <w:r>
-        <w:t>Analyse personnelle du contexte de stage de fin d’étude</w:t>
-      </w:r>
-      <w:bookmarkEnd w:id="20"/>
-    </w:p>
-    <w:p/>
-    <w:p>
-      <w:pPr>
-        <w:pStyle w:val="Titre1"/>
-      </w:pPr>
-      <w:bookmarkStart w:id="21" w:name="_Toc47290635"/>
-      <w:r>
-        <w:lastRenderedPageBreak/>
-        <w:t>Problématique :</w:t>
-      </w:r>
-      <w:r>
-        <w:t xml:space="preserve"> Comment mettre en place une solution web réutilisable, modulaire et évolutive ?</w:t>
-      </w:r>
-      <w:bookmarkEnd w:id="21"/>
-    </w:p>
-    <w:p>
-      <w:r>
-        <w:t xml:space="preserve">J’explique dans cette partie </w:t>
-      </w:r>
-    </w:p>
-    <w:p>
-      <w:pPr>
-        <w:pStyle w:val="Titre2"/>
-      </w:pPr>
-      <w:bookmarkStart w:id="22" w:name="_Toc47290636"/>
-      <w:r>
-        <w:t>Les micro-services</w:t>
-      </w:r>
-      <w:bookmarkEnd w:id="22"/>
-    </w:p>
-    <w:p>
-      <w:r>
-        <w:t>Le but de cette partie est de faire un tour des différentes définitions et structurations de l’architecture micro-services.</w:t>
-      </w:r>
-    </w:p>
-    <w:p>
-      <w:r>
         <w:rPr>
           <w:highlight w:val="yellow"/>
         </w:rPr>
-        <w:t xml:space="preserve">Le but de l’architecture micro-services est de découper une application en plusieurs petits services, autonomes et indépendants les uns des autres, contrairement à une architecture monolithique où l’application forme un tout indissociable. La plupart du temps, chaque service expose une API REST qui est accessible par l’interface utilisateur ou n’importe quel autre micro-services. Chaque service a alors son propre environnement et peut être complètement différents des autres, que ce soit au niveau des technologies utilisées ou des versions de celles-ci. On peut très bien imaginer, par exemple, un micro-service codé en NodeJS avec une base de données NoSQL MongoDB, qui tourne sur un serveur Nginx et un autre micro-service codé en Java avec une base de données </w:t>
-      </w:r>
-      <w:proofErr w:type="spellStart"/>
+      </w:pPr>
       <w:r>
         <w:rPr>
           <w:highlight w:val="yellow"/>
         </w:rPr>
-        <w:t>Postgresql</w:t>
-      </w:r>
-      <w:proofErr w:type="spellEnd"/>
+        <w:t>Une entreprise impliquée envers ses collaborateurs</w:t>
+      </w:r>
+    </w:p>
+    <w:p>
+      <w:pPr>
+        <w:jc w:val="both"/>
+      </w:pPr>
+      <w:r>
+        <w:t>Depuis mon arrivée chez Amiltone, j’ai toujours travaillé sur des projets internes. J’ai pu observer les différentes méthodes de travail en équipe et elles n’ont pas toujours été optimales</w:t>
+      </w:r>
+      <w:r>
+        <w:t>. La priorité étant pour les projets clients, les projets internes étaient délaissés. J’ai eu l’occasion de travailler sur une application sans chef de projet, sans référent technique et tous les collaborateurs qui travaillaient avec moi</w:t>
+      </w:r>
+      <w:r>
+        <w:t>, ainsi que moi-même, étions débutant sur les technologies utilisées. Nous nous faisions les merge request entre nous et finalement, nous ne pouvions pas vraiment progresser puisque personne ne nous indiquait nos erreurs.</w:t>
+      </w:r>
+      <w:r>
+        <w:t xml:space="preserve"> Ce fut </w:t>
+      </w:r>
+      <w:r>
+        <w:t>probablement le dernier projet sans référant technique, sans chef de projet</w:t>
+      </w:r>
+      <w:r>
+        <w:t>.</w:t>
+      </w:r>
+    </w:p>
+    <w:p>
+      <w:pPr>
+        <w:jc w:val="both"/>
+      </w:pPr>
+      <w:r>
+        <w:t>Amiltone</w:t>
+      </w:r>
+      <w:r>
+        <w:t xml:space="preserve"> </w:t>
+      </w:r>
+      <w:r>
+        <w:t xml:space="preserve">a su </w:t>
+      </w:r>
+      <w:r>
+        <w:t xml:space="preserve">donner de l’importance aux applications internes et améliorer les différents process sur </w:t>
+      </w:r>
+      <w:r>
+        <w:t>c</w:t>
+      </w:r>
+      <w:r>
+        <w:t xml:space="preserve">es projets. </w:t>
+      </w:r>
+      <w:r>
+        <w:t>Chacun d’eux est maintenant pris en charge par un chef de projet et un référant technique est assigné pour traiter les revues de code</w:t>
+      </w:r>
+      <w:r>
+        <w:t xml:space="preserve">. </w:t>
+      </w:r>
+    </w:p>
+    <w:p>
+      <w:pPr>
+        <w:pStyle w:val="Titre2"/>
+      </w:pPr>
+      <w:bookmarkStart w:id="6" w:name="_Toc47290620"/>
+      <w:r>
+        <w:t>Mon alternance</w:t>
+      </w:r>
+      <w:bookmarkEnd w:id="6"/>
+    </w:p>
+    <w:p>
+      <w:pPr>
+        <w:jc w:val="both"/>
+      </w:pPr>
+      <w:r>
+        <w:t xml:space="preserve">Cela fait maintenant deux années que je suis en alternance chez Amiltone à Lyon sur le projet AmilApp. </w:t>
+      </w:r>
+    </w:p>
+    <w:p>
+      <w:pPr>
+        <w:pStyle w:val="Titre3"/>
+        <w:jc w:val="both"/>
+      </w:pPr>
+      <w:bookmarkStart w:id="7" w:name="_Toc47290621"/>
+      <w:r>
+        <w:lastRenderedPageBreak/>
+        <w:t>L</w:t>
+      </w:r>
+      <w:r>
+        <w:t>’équipe sur le projet</w:t>
+      </w:r>
+      <w:bookmarkEnd w:id="7"/>
+    </w:p>
+    <w:p>
+      <w:pPr>
+        <w:jc w:val="both"/>
+      </w:pPr>
+      <w:r>
+        <w:t>Depuis le début de projet, un grand nombre de collaborateurs ont pu travailler sur AmilApp. Nous avons d’abord commencé trois développeurs, tous alternants, chacun sur une plateforme différente : un sur iOS, le système d’exploitation de l’iPhone, un sur Android, celui de Google, et moi-même sur la partie administrateur de l’application, en web</w:t>
+      </w:r>
+      <w:r>
+        <w:t>, et chacun supervisé par le responsable de chaque factory, pour relire nos merge request</w:t>
+      </w:r>
+      <w:r>
+        <w:t>.</w:t>
+      </w:r>
+    </w:p>
+    <w:p>
+      <w:pPr>
+        <w:jc w:val="both"/>
+      </w:pPr>
+      <w:r>
+        <w:t>Une fois la première version d’AmilApp sortie, au bout d’un an, je me suis retrouvé seul</w:t>
+      </w:r>
+      <w:r>
+        <w:t xml:space="preserve"> sur</w:t>
+      </w:r>
+      <w:r>
+        <w:t xml:space="preserve"> le projet</w:t>
+      </w:r>
+      <w:r>
+        <w:t xml:space="preserve"> le temps de développer</w:t>
+      </w:r>
+      <w:r>
+        <w:t xml:space="preserve"> la partie </w:t>
+      </w:r>
+      <w:r>
+        <w:t>utilisateur du projet sur le web. Puis, dès le mois de Novembre, l’idée de développer notre propre backend pour remplacer Firebase florissait et je commençais alors à développer l’API</w:t>
+      </w:r>
+      <w:r>
+        <w:t xml:space="preserve"> avec un autre collaborateur. L’équipe s’agrandit assez rapidement puisque beaucoup de nouveaux collaborateurs arrive chez Amiltone, nous sommes</w:t>
+      </w:r>
+      <w:r>
+        <w:t xml:space="preserve"> sept sur le projet</w:t>
+      </w:r>
+      <w:r>
+        <w:t xml:space="preserve"> au mois de Juillet 2020</w:t>
+      </w:r>
+      <w:r>
+        <w:t> : deux développeurs sur le backend, deux autres sur les fronts utilisateur et administrateur, deux sur l’application Android et un dernier sur l’application iOS.</w:t>
+      </w:r>
+    </w:p>
+    <w:p>
+      <w:pPr>
+        <w:jc w:val="both"/>
+      </w:pPr>
+      <w:r>
+        <w:t>Globalement, la taille de l’équipe varie beaucoup en fonction de la charge de travail à effectuer sur le projet et des missions clientes. En effet, tous les développeurs peuvent être envoyé en mission à n’importe quel moment, l’équipe d’AmilApp n’est jamais fixe.</w:t>
+      </w:r>
+    </w:p>
+    <w:p>
+      <w:pPr>
+        <w:pStyle w:val="Titre3"/>
+      </w:pPr>
+      <w:r>
+        <w:t xml:space="preserve"> </w:t>
+      </w:r>
+      <w:bookmarkStart w:id="8" w:name="_Toc47290622"/>
+      <w:r>
+        <w:t>Utilisation de la méthode Agile</w:t>
+      </w:r>
+      <w:bookmarkEnd w:id="8"/>
+    </w:p>
+    <w:p>
+      <w:pPr>
+        <w:jc w:val="both"/>
+      </w:pPr>
+      <w:r>
+        <w:t xml:space="preserve">Malgré le fait qu’AmilApp soit un projet interne et qu’il n’y a pas réellement de client final, l’équipe essaye au maximum de fonctionner en mode agile. Les « sprint » sont renouvelés toutes les deux semaines afin de permettre une meilleure réactivité aux possibles évolutions et améliorations. </w:t>
+      </w:r>
+      <w:r>
+        <w:t>Comme AmilApp est un projet interne, il n’y a à priori pas de deadline mais plutôt des objectifs, comme par exemple, faire en sorte que l’application soit présentable à certains salons auxquels Amiltone a participé.</w:t>
+      </w:r>
+    </w:p>
+    <w:p>
+      <w:pPr>
+        <w:jc w:val="both"/>
+      </w:pPr>
+      <w:r>
+        <w:t xml:space="preserve">Plusieurs fois dans l’histoire du projet, de nouvelles évolutions conséquentes </w:t>
+      </w:r>
+      <w:r>
+        <w:t>ont été</w:t>
+      </w:r>
+      <w:r>
+        <w:t xml:space="preserve"> demandée</w:t>
+      </w:r>
+      <w:r>
+        <w:t>s,</w:t>
+      </w:r>
+      <w:r>
+        <w:t xml:space="preserve"> comme de nouvelles page</w:t>
+      </w:r>
+      <w:r>
+        <w:t>s</w:t>
+      </w:r>
+      <w:r>
+        <w:t xml:space="preserve"> sur le site web</w:t>
+      </w:r>
+      <w:r>
+        <w:t xml:space="preserve"> ou</w:t>
+      </w:r>
+      <w:r>
+        <w:t xml:space="preserve"> de nouveaux écrans sur les applications </w:t>
+      </w:r>
+      <w:r>
+        <w:t>mobiles. À chacune d’elle, l’équipe organisait plusieurs réunions avec le chef de projet, les collaborateurs qui se sont occupés des maquettes et les développeurs, qui nous ont permis de discuter des nouvelles maquettes, de ce qui était faisable ou non, de l’ergonomie de celles-ci, ou même parfois des fonctionnalités qui peuvent manquer de cohérence de temps en temps.</w:t>
+      </w:r>
+    </w:p>
+    <w:p>
+      <w:pPr>
+        <w:jc w:val="both"/>
+      </w:pPr>
+      <w:r>
+        <w:t xml:space="preserve">D’autres réunion sont ensuite organisées pour que les développeurs puissent estimer les nouvelles tâches. Etant sur le projet depuis le début, c’est moi qui </w:t>
+      </w:r>
+      <w:r>
+        <w:t>suis</w:t>
+      </w:r>
+      <w:r>
+        <w:t xml:space="preserve"> en charge de créer les différents tickets</w:t>
+      </w:r>
+      <w:r>
+        <w:t xml:space="preserve"> du projet web</w:t>
+      </w:r>
+      <w:r>
+        <w:t xml:space="preserve"> sur le tableau Jira</w:t>
+      </w:r>
+      <w:r>
+        <w:t>.</w:t>
+      </w:r>
+    </w:p>
+    <w:p>
+      <w:pPr>
+        <w:jc w:val="both"/>
+      </w:pPr>
+      <w:r>
+        <w:lastRenderedPageBreak/>
+        <w:t>De temps en temps, trop peu à mon avis, des revues de sprint sont organisées avec le « product owner », qui n’est autre que mon maître de stage Alexandre Buffy, pour lui présenter les avancées du projet. Mais effectivement, ces réunions sont surtout organisées lorsqu’il y a de grosses avancées sur le projet.</w:t>
+      </w:r>
+    </w:p>
+    <w:p>
+      <w:pPr>
+        <w:jc w:val="both"/>
+      </w:pPr>
+      <w:r>
+        <w:t>Le chef de projet permet ici d’harmoniser la communication entre les différentes équipes de développement ainsi que l</w:t>
+      </w:r>
+      <w:r>
+        <w:t>’équipe en charge des maquettes et le « product owner ».</w:t>
+      </w:r>
+    </w:p>
+    <w:p>
+      <w:pPr>
+        <w:pStyle w:val="Titre3"/>
+      </w:pPr>
+      <w:bookmarkStart w:id="9" w:name="_Toc47290623"/>
+      <w:r>
+        <w:t>Mes missions</w:t>
+      </w:r>
+      <w:bookmarkEnd w:id="9"/>
+    </w:p>
+    <w:p>
+      <w:pPr>
+        <w:jc w:val="both"/>
+      </w:pPr>
+      <w:r>
+        <w:t>Comme dit précédemment, ma mission sur le projet AmilApp a été dans un premier temps de développer l’application web</w:t>
+      </w:r>
+      <w:r>
+        <w:t xml:space="preserve">. C’est dans cette année de développement que j’ai pu réellement progresser, grâce au développeur leader de la Web Factory qui a fait mes revues de code. Malgré le côté frustrant que ces revues de code peuvent avoir lorsqu’il y a beaucoup de choses qui ne vont pas techniquement dans le code, je me suis vite rendu compte que c’est grâce à celles-ci j’ai pu m’améliorer. </w:t>
+      </w:r>
+      <w:r>
+        <w:t>Rapidement, après le début du projet, il n’y avait déjà plus beaucoup de code à corriger pendant les revues.</w:t>
+      </w:r>
+    </w:p>
+    <w:p>
+      <w:pPr>
+        <w:jc w:val="both"/>
+      </w:pPr>
+      <w:r>
+        <w:t>Une fois la première version d’Amil</w:t>
+      </w:r>
+      <w:r>
+        <w:t>A</w:t>
+      </w:r>
+      <w:r>
+        <w:t>pp déployée, j’ai commencé le développement du front utilisateur web. J’étais alors seul sur le projet et j’ai pu prendre la décision de repartir de zéro afin de mettre à jour les différentes versions des paquets utilisés sur le projet. Effectivement, j’ai trouvé plus simple de prendre cette option plutôt que de continuer sur l’existant, sachant que nous étions partis sur l’ancien starter-kit maison en Angular. Il m’a permis de rapidement commencer le projet la première année mais je me suis vite rendu compte que beaucoup de code n’était pas utilisé et pour moi, c’était perdre du temps de nettoyer un projet qui, de toute façon, n’était pas à jour avec Angular.</w:t>
+      </w:r>
+    </w:p>
+    <w:p>
+      <w:pPr>
+        <w:jc w:val="both"/>
+      </w:pPr>
+      <w:r>
+        <w:t>J’ai alors pu expérimenter certaines choses sur le projet pour essayer de le rendre le plus propre et le plus générique</w:t>
+      </w:r>
+      <w:r>
+        <w:t xml:space="preserve"> possible</w:t>
+      </w:r>
+      <w:r>
+        <w:t xml:space="preserve">, c’est-à-dire que plusieurs </w:t>
+      </w:r>
+      <w:r>
+        <w:t>fonctionnalités utilisent le même code, les mêmes fonctions, les mêmes classes, indépendamment du type de donnée. Après plus d’un an passé, ce code est toujours utilisé et une fois maitrisé par les nouveaux collaborateurs, permet d’ajouter de nouvelles pages web similaires aux précédentes très rapidement et avec un minimum de code.</w:t>
+      </w:r>
+    </w:p>
+    <w:p>
+      <w:pPr>
+        <w:jc w:val="both"/>
+      </w:pPr>
+      <w:r>
+        <w:t>J’ai ensuite pris la décision de reprendre le code de la partie administrateur pour l’intégrer complètement à la partie front utilisateur</w:t>
+      </w:r>
+      <w:r>
+        <w:t xml:space="preserve"> afin d’être cohérent sur les projets et surtout ne pas avoir à déployer deux projet web différents pour une même application. L’intégration s’est faite rapidement grâce au code générique dont j’ai parlé plus haut.</w:t>
+      </w:r>
+    </w:p>
+    <w:p>
+      <w:pPr>
+        <w:jc w:val="both"/>
+      </w:pPr>
+      <w:r>
+        <w:t xml:space="preserve">Le front utilisateur maintenant déployé, </w:t>
+      </w:r>
+      <w:r>
+        <w:t xml:space="preserve">grâce à mon expérience acquise sur le projet, </w:t>
+      </w:r>
+      <w:r>
+        <w:t xml:space="preserve">j’ai pu exprimer mon ressenti par rapport à Firebase ainsi que mon envie de nous en séparer à mon </w:t>
+      </w:r>
+      <w:r>
+        <w:lastRenderedPageBreak/>
+        <w:t>chef de projet</w:t>
+      </w:r>
+      <w:r>
+        <w:t>. La décision est alors prise de nous détacher complétement de Firebase et de créer notre propre API en micro-services. Grâce à celle-ci, il sera éventuellement possible de déployer l’application pour d’autres client en mode édition logicielle Saas (Software as a service, Logiciel en tant que service)</w:t>
+      </w:r>
+      <w:r>
+        <w:t>.</w:t>
+      </w:r>
+    </w:p>
+    <w:p>
+      <w:pPr>
+        <w:jc w:val="both"/>
+      </w:pPr>
+      <w:r>
+        <w:t>Etant la personne la plus ancienne sur le projet</w:t>
+      </w:r>
+      <w:r>
+        <w:t xml:space="preserve"> et celle ayant le plus d’expérience</w:t>
+      </w:r>
+      <w:r>
+        <w:t>, j’ai maintenant la responsabilité de relire et de valider, ou non</w:t>
+      </w:r>
+      <w:r>
+        <w:t>,</w:t>
+      </w:r>
+      <w:r>
+        <w:t xml:space="preserve"> le code Angular de mes collègues sur le projet AmilApp</w:t>
+      </w:r>
+      <w:r>
+        <w:t>. En général, chaque personne de l’équipe peut choisir le ticket, la fonctionnalité sur laquelle il veut travailler, mais régulièrement, mes collègues viennent me demander ce qu’ils peuvent commencer lorsque les tâches sont plus ardues. Dans ce cas-là, je n’hésite pas à régulièrement demander si tout se passe bien et fourni de l’aide si besoin tout en essayant de faire en sorte qu’ils comprennent le code du mieux possible.</w:t>
+      </w:r>
+    </w:p>
+    <w:p/>
+    <w:p>
+      <w:pPr>
+        <w:pStyle w:val="Titre1"/>
+      </w:pPr>
+      <w:bookmarkStart w:id="10" w:name="_Toc47290624"/>
+      <w:r>
+        <w:t>Analyse du contexte</w:t>
+      </w:r>
+      <w:r>
+        <w:t xml:space="preserve"> : </w:t>
+      </w:r>
+      <w:r>
+        <w:t>Le projet AmilApp</w:t>
+      </w:r>
+      <w:bookmarkEnd w:id="10"/>
+    </w:p>
+    <w:p>
+      <w:pPr>
+        <w:pStyle w:val="Titre2"/>
+      </w:pPr>
+      <w:bookmarkStart w:id="11" w:name="_Toc47290625"/>
+      <w:r>
+        <w:t>Amil</w:t>
+      </w:r>
+      <w:r>
+        <w:t>A</w:t>
+      </w:r>
+      <w:r>
+        <w:t>pp</w:t>
+      </w:r>
+      <w:bookmarkEnd w:id="11"/>
+    </w:p>
+    <w:p>
+      <w:pPr>
+        <w:jc w:val="both"/>
+      </w:pPr>
+      <w:r>
+        <w:t>Dans cette partie, je vais présenter le projet sur lequel je travaille depuis bientôt deux ans. Comme je ne pars pas en mission chez les clients, je suis le seul développeur à être resté sur le projet depuis le début et les nouvelles personnes qui arrivent sur le projet sont, soit de nouveaux Amiltoniens qui vont se former aux technologies utilisées sur l’application, soit des Amiltoniens en inter-contrat.</w:t>
+      </w:r>
+    </w:p>
+    <w:p>
+      <w:pPr>
+        <w:jc w:val="both"/>
+      </w:pPr>
+      <w:r>
+        <w:t xml:space="preserve">La bonne entente ainsi que la bonne ambiance étant des valeurs fortes d’Amiltone, l’entreprise se doit d’avoir un moyen pratique de communiquer avec ses collaborateurs. </w:t>
+      </w:r>
+      <w:r>
+        <w:t>AmilApp</w:t>
+      </w:r>
+      <w:r>
+        <w:t xml:space="preserve"> permet au département communication d’Amiltone de partager différentes informations avec les collaborateurs. L’application est divisée en plusieurs parties : les News (actualités), les Événements, les Sondages et les Alertes.</w:t>
+      </w:r>
+      <w:r>
+        <w:t xml:space="preserve"> L’avantage de cette application est de pouvoir centraliser toutes informations en lien avec Amiltone et permet de rendre les différents posts publiés sur l’application, habituellement communiqués via Teams ou par </w:t>
+      </w:r>
+      <w:r>
+        <w:t>courriel</w:t>
+      </w:r>
+      <w:r>
+        <w:t>, plus visibles pour tous les collaborateurs d’Amiltone.</w:t>
+      </w:r>
+      <w:r>
+        <w:t xml:space="preserve"> Les collaborateurs sont censé pouvoir se connecter avec le même compte qu’ils utilisent en entreprise. Mais à cause de la complexité du développement d’une telle fonctionnalité compatible avec Firebase, elle a été repoussée et c’est l’authentification intégrée de Firebase qui a été utilisée.</w:t>
+      </w:r>
+    </w:p>
+    <w:p>
+      <w:pPr>
+        <w:jc w:val="both"/>
+      </w:pPr>
+      <w:r>
+        <w:t xml:space="preserve">Après un développement de plus d’un an, </w:t>
+      </w:r>
+      <w:r>
+        <w:t>AmilApp</w:t>
+      </w:r>
+      <w:r>
+        <w:t xml:space="preserve"> sort sur iOS, Android et web en version 1.0. Le site web reprend les fonctionnalités des applications mobiles. </w:t>
+      </w:r>
+      <w:r>
+        <w:t xml:space="preserve">En plus de celles-ci, AmilApp dispose d’un backoffice administrateur pour pouvoir ajouter du contenu sur l’application. Pendant toute cette année de développement, j’étais en charge des parties </w:t>
+      </w:r>
+      <w:r>
+        <w:lastRenderedPageBreak/>
+        <w:t>backoffice administrateur et site web, codées en Angular 8. AmilApp ne dispose pas de backend à proprement parlé puisque nous utilisons la solution cloud de Google Firebase. J’expliquerai un peu plus tard pour nous l’avons choisi ainsi que ces avantages et inconvénients.</w:t>
+      </w:r>
+    </w:p>
+    <w:p>
+      <w:pPr>
+        <w:jc w:val="both"/>
+      </w:pPr>
+      <w:r>
+        <w:t>Je vais présenter ci-dessous les fonctionnalités principale</w:t>
+      </w:r>
+      <w:r>
+        <w:t>s</w:t>
+      </w:r>
+      <w:r>
+        <w:t xml:space="preserve"> d’AmilApp.</w:t>
+      </w:r>
+    </w:p>
+    <w:p>
+      <w:pPr>
+        <w:pStyle w:val="Titre3"/>
+        <w:jc w:val="both"/>
+      </w:pPr>
+      <w:bookmarkStart w:id="12" w:name="_Toc47290626"/>
+      <w:r>
+        <w:t>Les news</w:t>
+      </w:r>
+      <w:bookmarkEnd w:id="12"/>
+    </w:p>
+    <w:p>
+      <w:pPr>
+        <w:jc w:val="both"/>
+      </w:pPr>
+      <w:r>
+        <w:t>Les News, ou Actualité, permettent d’informer les utilisateurs des dernières nouvelles chez Amiltone ou en lien avec les nouvelles technologies. Actuellement, une News peut afficher une image de présentation, des pièces jointes au format PDF et peut être reliée à un sondage ou à un événement. Plus tard, il sera possible d’y ajouter une galerie d’imag</w:t>
+      </w:r>
+      <w:r>
+        <w:t>es</w:t>
+      </w:r>
+      <w:r>
+        <w:t xml:space="preserve">, de cibler les personnes qui recevront la News, et même la possibilité de « liker » celle-ci. À la publication d’une News, les collaborateurs d’Amiltone ayant téléchargé l’application </w:t>
+      </w:r>
+      <w:r>
+        <w:t>reçoivent</w:t>
+      </w:r>
+      <w:r>
+        <w:t xml:space="preserve"> une notification sur leur téléphone.</w:t>
+      </w:r>
+    </w:p>
+    <w:p>
+      <w:pPr>
+        <w:pStyle w:val="Titre3"/>
+        <w:jc w:val="both"/>
+      </w:pPr>
+      <w:bookmarkStart w:id="13" w:name="_Toc47290627"/>
+      <w:r>
+        <w:t>Les événements</w:t>
+      </w:r>
+      <w:bookmarkEnd w:id="13"/>
+    </w:p>
+    <w:p>
+      <w:pPr>
+        <w:jc w:val="both"/>
+      </w:pPr>
+      <w:r>
+        <w:t xml:space="preserve">C’est dans la partie Événement qu’Amiltone communique sur les soirées d’agence, sorties ski, ou, plus local, les sessions sportives ou cinéma. Les administrateurs ont la possibilité de sélectionner une liste d’invités qui recevront une notification sur leur téléphone. </w:t>
+      </w:r>
+      <w:r>
+        <w:t xml:space="preserve">Que ce soit l’application mobile ou le site web, les collaborateurs ont la possibilité d’indiquer leur présence ou non, tant que la date limite de réponse n’est pas dépassée. </w:t>
+      </w:r>
+    </w:p>
+    <w:p>
+      <w:pPr>
+        <w:pStyle w:val="Titre3"/>
+        <w:jc w:val="both"/>
+      </w:pPr>
+      <w:bookmarkStart w:id="14" w:name="_Toc47290628"/>
+      <w:r>
+        <w:t>Les sondages</w:t>
+      </w:r>
+      <w:bookmarkEnd w:id="14"/>
+    </w:p>
+    <w:p>
+      <w:pPr>
+        <w:jc w:val="both"/>
+      </w:pPr>
+      <w:r>
+        <w:t>Les Sondages permettent à la Communication de l’entreprise de poser des questions aux collaborateurs pour ensuite avoir accès à des statistiques. Un sondage peut être de type ouvert, les utilisateurs répondent avec leurs propres mots ce qu’ils veulent ; de type multiple, les utilisateurs doivent choisir une ou plusieurs réponses prédéfinies ; ou de type date, les utilisateurs ont la possibilité de sélectionner une ou plusieurs dates prédéfinies, encore une fois. Les administrateurs ont la possibilité de cibler le sondage en sélectionnant une liste de personnes, ou d’agence, qui pourront participer à celui-ci.</w:t>
+      </w:r>
+    </w:p>
+    <w:p>
+      <w:pPr>
+        <w:pStyle w:val="Titre3"/>
+        <w:jc w:val="both"/>
+      </w:pPr>
+      <w:bookmarkStart w:id="15" w:name="_Toc47290629"/>
+      <w:r>
+        <w:t xml:space="preserve">Les </w:t>
+      </w:r>
+      <w:r>
+        <w:t>alertes</w:t>
+      </w:r>
+      <w:bookmarkEnd w:id="15"/>
+    </w:p>
+    <w:p>
+      <w:pPr>
+        <w:jc w:val="both"/>
+      </w:pPr>
+      <w:r>
+        <w:t>Les Alertes permettent de lancer des rappels aux collaborateurs. Les administrateurs doivent sélectionner une liste de personnes qui la recevront.</w:t>
+      </w:r>
+    </w:p>
+    <w:p>
+      <w:pPr>
+        <w:pStyle w:val="Titre3"/>
+        <w:jc w:val="both"/>
+      </w:pPr>
+      <w:bookmarkStart w:id="16" w:name="_Toc47290630"/>
+      <w:r>
+        <w:t>Les améliorations futures</w:t>
+      </w:r>
+      <w:bookmarkEnd w:id="16"/>
+    </w:p>
+    <w:p>
+      <w:pPr>
+        <w:jc w:val="both"/>
+      </w:pPr>
+      <w:r>
+        <w:t>Il y a encore beaucoup d’améliorations de prévues pour AmilApp</w:t>
+      </w:r>
+      <w:r>
+        <w:t xml:space="preserve"> : les activités, les enquêtes, la possibilité pour les collaborateurs d’Amiltone de remplir leur rapport d’activité mensuel, une </w:t>
+      </w:r>
+      <w:r>
+        <w:lastRenderedPageBreak/>
+        <w:t xml:space="preserve">refonte complète du design de la partie administrateur du site web. Mais pour le moment, la prochaine grosse amélioration prévue est la création d’une API pour remplacer Firebase. J’explique ci-dessous pourquoi la décision de se séparer du service de Google a été prise. </w:t>
+      </w:r>
+    </w:p>
+    <w:p>
+      <w:pPr>
+        <w:pStyle w:val="Titre2"/>
+        <w:jc w:val="both"/>
+      </w:pPr>
+      <w:bookmarkStart w:id="17" w:name="_Toc47290631"/>
+      <w:r>
+        <w:t>Firebase</w:t>
+      </w:r>
+      <w:bookmarkEnd w:id="17"/>
+    </w:p>
+    <w:p>
+      <w:pPr>
+        <w:jc w:val="both"/>
+      </w:pPr>
+      <w:r>
+        <w:t>Firebase est une solution proposée par Google qui permet la création de backend simplement et rapidement, le tout scalable et performant. Il permet aussi de gérer le stockage de fichier dans le cloud et prend en charge la gestion de comptes utilisateur.</w:t>
+      </w:r>
+    </w:p>
+    <w:p>
+      <w:pPr>
+        <w:jc w:val="both"/>
+      </w:pPr>
+      <w:r>
+        <w:t>Firestore est le service qui sert de base de données</w:t>
+      </w:r>
+      <w:r>
+        <w:t xml:space="preserve"> pour AmilApp</w:t>
+      </w:r>
+      <w:r>
+        <w:t xml:space="preserve"> et propose une actualisation de</w:t>
+      </w:r>
+      <w:r>
+        <w:t>s données</w:t>
+      </w:r>
+      <w:r>
+        <w:t xml:space="preserve"> en temps réel</w:t>
+      </w:r>
+      <w:r>
+        <w:t>. Il est basé sur du NoSQL et ressemble beaucoup à MongoDB.</w:t>
+      </w:r>
+    </w:p>
+    <w:p>
+      <w:pPr>
+        <w:pStyle w:val="Titre3"/>
+        <w:jc w:val="both"/>
+      </w:pPr>
+      <w:bookmarkStart w:id="18" w:name="_Toc47290632"/>
+      <w:r>
+        <w:t>Pourquoi l’avoir choisi ?</w:t>
+      </w:r>
+      <w:bookmarkEnd w:id="18"/>
+    </w:p>
+    <w:p>
+      <w:pPr>
+        <w:jc w:val="both"/>
+      </w:pPr>
+      <w:r>
+        <w:t>AmilApp n’était pas le premier projet à utiliser Firebase chez Amiltone. AmilCar</w:t>
+      </w:r>
+      <w:r>
+        <w:t>, une petite application permettant la gestion du parc automobile d’Amiltone</w:t>
+      </w:r>
+      <w:r>
+        <w:t>,</w:t>
+      </w:r>
+      <w:r>
+        <w:t xml:space="preserve"> </w:t>
+      </w:r>
+      <w:r>
+        <w:t>a été</w:t>
+      </w:r>
+      <w:r>
+        <w:t xml:space="preserve"> le premier essai avec Firebase et a été</w:t>
+      </w:r>
+      <w:r>
+        <w:t xml:space="preserve"> développé en une semaine</w:t>
+      </w:r>
+      <w:r>
+        <w:t xml:space="preserve">. </w:t>
+      </w:r>
+      <w:r>
+        <w:t>Firebase</w:t>
+      </w:r>
+      <w:r>
+        <w:t xml:space="preserve"> a</w:t>
+      </w:r>
+      <w:r>
+        <w:t xml:space="preserve"> donc</w:t>
+      </w:r>
+      <w:r>
+        <w:t xml:space="preserve"> été choisi pour gagner du temps. Au début du projet, nous étions </w:t>
+      </w:r>
+      <w:r>
+        <w:t>trois</w:t>
+      </w:r>
+      <w:r>
+        <w:t xml:space="preserve"> développeurs en alternance à travailler dessus et personne n’était là en même temps</w:t>
+      </w:r>
+      <w:r>
+        <w:t>. S’il avait fallu qu’on développe le backend, le projet aurait été beaucoup plus long, sachant qu’à trois, on comptabilisait 26 jours de travail</w:t>
+      </w:r>
+      <w:r>
+        <w:t xml:space="preserve"> par mois</w:t>
+      </w:r>
+      <w:r>
+        <w:t xml:space="preserve"> au lieu de 60 si on avait été à temps plein.</w:t>
+      </w:r>
+    </w:p>
+    <w:p>
+      <w:pPr>
+        <w:pStyle w:val="Titre3"/>
+      </w:pPr>
+      <w:bookmarkStart w:id="19" w:name="_Toc47290633"/>
+      <w:r>
+        <w:t>Avantages et inconvénients de Firebase</w:t>
+      </w:r>
+      <w:bookmarkEnd w:id="19"/>
+    </w:p>
+    <w:p>
+      <w:pPr>
+        <w:jc w:val="both"/>
+      </w:pPr>
+      <w:r>
+        <w:t>Firebase permet la mise en place d’un backend très rapidement et prend en charge l’authentification, qui est une partie souvent redondante et lourde à développer dans n’importe quelle application.</w:t>
+      </w:r>
+      <w:r>
+        <w:t xml:space="preserve"> De plus, l’utilisation de Firestore est assez simple et la documentation sur internet est plutôt bien faite.</w:t>
+      </w:r>
+    </w:p>
+    <w:p>
+      <w:pPr>
+        <w:jc w:val="both"/>
+      </w:pPr>
+      <w:r>
+        <w:t>Mais bien que Firebase soit très pratique pour une petite application, la solution proposée par Google ne semble pas assez mature lorsqu’il s’agit d’avoir des interactions plus complexes avec Firestore. En effet, sur AmilApp, on a besoin de récupérer certaines données avec des tris assez précis, et avec une API normale,</w:t>
+      </w:r>
+      <w:r>
+        <w:t xml:space="preserve"> lorsque qu</w:t>
+      </w:r>
+      <w:r>
+        <w:t>e l</w:t>
+      </w:r>
+      <w:r>
+        <w:t>’on fait une requête, les données</w:t>
+      </w:r>
+      <w:r>
+        <w:t xml:space="preserve"> reçues</w:t>
+      </w:r>
+      <w:r>
+        <w:t xml:space="preserve"> sont déjà ordonnées comme on le souhaite. Or, avec Firebase, certaines opérations, pourtant assez basiques dans un langage comme le SQL ou le NoSQL, n’existent tout simplement pas</w:t>
+      </w:r>
+      <w:r>
+        <w:t xml:space="preserve"> sur Firestore</w:t>
+      </w:r>
+      <w:r>
+        <w:t>. J’ai donc été obligé de lancer plusieurs requêtes en même temps avec des tris différents pour avoir accès aux données que je souhaitais avoir précisément.</w:t>
+      </w:r>
+      <w:r>
+        <w:t xml:space="preserve"> </w:t>
+      </w:r>
+      <w:r>
+        <w:t>Le code s’en retrouve beaucoup plus complexe dès lors que l’on souhaite intégrer l’actualisation des données en temps réel ou le « lazy-loading », pratique qui consiste à attendre une action de l’utilisateur pour charger des données et qui permet de grandement accélérer le chargement d’une application.</w:t>
+      </w:r>
+    </w:p>
+    <w:p>
+      <w:pPr>
+        <w:jc w:val="both"/>
+      </w:pPr>
+      <w:r>
+        <w:lastRenderedPageBreak/>
+        <w:t>Enfin, la gestion du cache serveur de Firebase ne fonctionne correctement seulement si l’application est hébergée sur leur cloud, ce qui n’est pas le cas d’AmilApp. J’ai donc dû gérer moi-même le cache côté navigateur, mais certains bogues persistent à cause du lazy-loading, des requêtes envoyées simultanément pour récupérer les données correctement et l’actualisation</w:t>
+      </w:r>
+      <w:r>
+        <w:t xml:space="preserve"> des données</w:t>
+      </w:r>
+      <w:r>
+        <w:t xml:space="preserve"> en temps réel.</w:t>
+      </w:r>
+    </w:p>
+    <w:p>
+      <w:pPr>
+        <w:jc w:val="both"/>
+      </w:pPr>
+      <w:r>
+        <w:t>Avec tous ces inconvénients, le plus simple d’après moi est de se séparer de Firebase et créer notre propre API.</w:t>
+      </w:r>
+    </w:p>
+    <w:p>
+      <w:pPr>
+        <w:pStyle w:val="Titre2"/>
+      </w:pPr>
+      <w:bookmarkStart w:id="20" w:name="_Toc47290634"/>
+      <w:r>
+        <w:t>Analyse personnelle du contexte de stage de fin d’étude</w:t>
+      </w:r>
+      <w:bookmarkEnd w:id="20"/>
+    </w:p>
+    <w:p/>
+    <w:p>
+      <w:pPr>
+        <w:pStyle w:val="Titre1"/>
+      </w:pPr>
+      <w:bookmarkStart w:id="21" w:name="_Toc47290635"/>
+      <w:r>
+        <w:t>Problématique :</w:t>
+      </w:r>
+      <w:r>
+        <w:t xml:space="preserve"> Comment mettre en place une solution web réutilisable, modulaire et évolutive ?</w:t>
+      </w:r>
+      <w:bookmarkEnd w:id="21"/>
+    </w:p>
+    <w:p>
+      <w:r>
+        <w:t xml:space="preserve">J’explique dans cette partie </w:t>
+      </w:r>
+    </w:p>
+    <w:p>
+      <w:pPr>
+        <w:pStyle w:val="Titre2"/>
+      </w:pPr>
+      <w:bookmarkStart w:id="22" w:name="_Toc47290636"/>
+      <w:r>
+        <w:t>Les micro-services</w:t>
+      </w:r>
+      <w:bookmarkEnd w:id="22"/>
+    </w:p>
+    <w:p>
+      <w:r>
+        <w:t>Le but de cette partie est de faire un tour des différentes définitions et structurations de l’architecture micro-services.</w:t>
+      </w:r>
+    </w:p>
+    <w:p>
       <w:r>
         <w:rPr>
           <w:highlight w:val="yellow"/>
         </w:rPr>
-        <w:t>, démarrée sur un serveur Apache. En général, on utilise Docker pour démarrer les micro-services.</w:t>
+        <w:t>Le but de l’architecture micro-services est de découper une application en plusieurs petits services, autonomes et indépendants les uns des autres, contrairement à une architecture monolithique où l’application forme un tout indissociable. La plupart du temps, chaque service expose une API REST qui est accessible par l’interface utilisateur ou n’importe quel autre micro-services. Chaque service a alors son propre environnement et peut être complètement différents des autres, que ce soit au niveau des technologies utilisées ou des versions de celles-ci. On peut très bien imaginer, par exemple, un micro-service codé en NodeJS avec une base de données NoSQL MongoDB, qui tourne sur un serveur Nginx et un autre micro-service codé en Java avec une base de données Postgresql, démarrée sur un serveur Apache. En général, on utilise Docker pour démarrer les micro-services.</w:t>
       </w:r>
     </w:p>
     <w:p>
@@ -5004,6 +4951,7 @@
         <w:jc w:val="both"/>
       </w:pPr>
       <w:r>
+        <w:lastRenderedPageBreak/>
         <w:t>Le projet perd en fiabilité à cause des potentiels « fix » qui rendent les fonctionnalités assez instables.</w:t>
       </w:r>
     </w:p>
@@ -5047,52 +4995,10 @@
         <w:t>. Voici une définition simple : « </w:t>
       </w:r>
       <w:bookmarkStart w:id="24" w:name="_Hlk45989984"/>
-      <w:proofErr w:type="spellStart"/>
-      <w:r>
-        <w:t>Microservices</w:t>
-      </w:r>
-      <w:proofErr w:type="spellEnd"/>
-      <w:r>
-        <w:t xml:space="preserve"> are </w:t>
-      </w:r>
-      <w:proofErr w:type="spellStart"/>
-      <w:r>
-        <w:t>small</w:t>
-      </w:r>
-      <w:proofErr w:type="spellEnd"/>
-      <w:r>
-        <w:t xml:space="preserve">, </w:t>
-      </w:r>
-      <w:proofErr w:type="spellStart"/>
-      <w:r>
-        <w:t>autonomous</w:t>
-      </w:r>
-      <w:proofErr w:type="spellEnd"/>
-      <w:r>
-        <w:t xml:space="preserve"> services </w:t>
-      </w:r>
-      <w:proofErr w:type="spellStart"/>
-      <w:r>
-        <w:t>that</w:t>
-      </w:r>
-      <w:proofErr w:type="spellEnd"/>
-      <w:r>
-        <w:t xml:space="preserve"> </w:t>
-      </w:r>
-      <w:proofErr w:type="spellStart"/>
-      <w:r>
-        <w:t>work</w:t>
-      </w:r>
-      <w:proofErr w:type="spellEnd"/>
-      <w:r>
-        <w:t xml:space="preserve"> </w:t>
-      </w:r>
-      <w:proofErr w:type="spellStart"/>
-      <w:r>
-        <w:t>together</w:t>
+      <w:r>
+        <w:t>Microservices are small, autonomous services that work together</w:t>
       </w:r>
       <w:bookmarkEnd w:id="24"/>
-      <w:proofErr w:type="spellEnd"/>
       <w:r>
         <w:t> »</w:t>
       </w:r>
@@ -5103,11 +5009,7 @@
         <w:footnoteReference w:id="1"/>
       </w:r>
       <w:r>
-        <w:t xml:space="preserve"> (les micro-services sont des petits services autonomes qui </w:t>
-      </w:r>
-      <w:r>
-        <w:lastRenderedPageBreak/>
-        <w:t>travaillent ensemble)</w:t>
+        <w:t xml:space="preserve"> (les micro-services sont des petits services autonomes qui travaillent ensemble)</w:t>
       </w:r>
       <w:r>
         <w:t>. Elle permet, sans être trop technique, de mettre en avant les deux principes fondateurs des micro-services :</w:t>
@@ -5234,6 +5136,7 @@
           <w:ilvl w:val="0"/>
           <w:numId w:val="7"/>
         </w:numPr>
+        <w:jc w:val="both"/>
       </w:pPr>
       <w:r>
         <w:t xml:space="preserve">Offre une meilleure résilience, </w:t>
@@ -5241,6 +5144,32 @@
     </w:p>
     <w:p>
       <w:pPr>
+        <w:pStyle w:val="Paragraphedeliste"/>
+        <w:numPr>
+          <w:ilvl w:val="0"/>
+          <w:numId w:val="7"/>
+        </w:numPr>
+        <w:jc w:val="both"/>
+        <w:rPr>
+          <w:highlight w:val="yellow"/>
+        </w:rPr>
+      </w:pPr>
+      <w:r>
+        <w:rPr>
+          <w:highlight w:val="yellow"/>
+        </w:rPr>
+        <w:t xml:space="preserve">Est plus adapté au fonctionnement d’équipe en mode agile. En effet, dans mon cas, comme une seule équipe travaille sur tous les services, je peux par exemple me permettre de livrer uniquement un seul service fonctionnel en fin de sprint, ce qui peut </w:t>
+      </w:r>
+      <w:r>
+        <w:rPr>
+          <w:highlight w:val="yellow"/>
+        </w:rPr>
+        <w:lastRenderedPageBreak/>
+        <w:t>être bloquant dans un projet monolithique où certains services peuvent être dépendants des autres.</w:t>
+      </w:r>
+    </w:p>
+    <w:p>
+      <w:pPr>
         <w:pStyle w:val="Titre3"/>
       </w:pPr>
       <w:bookmarkStart w:id="26" w:name="_Toc47290639"/>
@@ -5306,7 +5235,6 @@
       </w:pPr>
       <w:bookmarkStart w:id="30" w:name="_Toc47290643"/>
       <w:r>
-        <w:lastRenderedPageBreak/>
         <w:t>Spring Boot</w:t>
       </w:r>
       <w:bookmarkEnd w:id="30"/>
@@ -5412,15 +5340,7 @@
         <w:t xml:space="preserve"> pour la production</w:t>
       </w:r>
       <w:r>
-        <w:t xml:space="preserve"> (production </w:t>
-      </w:r>
-      <w:proofErr w:type="spellStart"/>
-      <w:r>
-        <w:t>ready</w:t>
-      </w:r>
-      <w:proofErr w:type="spellEnd"/>
-      <w:r>
-        <w:t>)</w:t>
+        <w:t xml:space="preserve"> (production ready)</w:t>
       </w:r>
       <w:r>
         <w:t xml:space="preserve"> dès la création du projet</w:t>
@@ -5455,13 +5375,8 @@
         <w:jc w:val="both"/>
       </w:pPr>
       <w:r>
-        <w:t xml:space="preserve">Pour la création d’une application via Spring Boot, le site web Spring </w:t>
-      </w:r>
-      <w:proofErr w:type="spellStart"/>
-      <w:r>
-        <w:t>Initializr</w:t>
-      </w:r>
-      <w:proofErr w:type="spellEnd"/>
+        <w:t>Pour la création d’une application via Spring Boot, le site web Spring Initializr</w:t>
+      </w:r>
       <w:r>
         <w:t xml:space="preserve"> (https://start.spring.io)</w:t>
       </w:r>
@@ -5474,6 +5389,7 @@
         <w:jc w:val="both"/>
       </w:pPr>
       <w:r>
+        <w:lastRenderedPageBreak/>
         <w:t xml:space="preserve">Enfin, </w:t>
       </w:r>
       <w:r>
@@ -5541,24 +5457,11 @@
         <w:t>L</w:t>
       </w:r>
       <w:r>
-        <w:t xml:space="preserve">a possibilité de créer un projet fonctionnel et production </w:t>
-      </w:r>
-      <w:proofErr w:type="spellStart"/>
-      <w:r>
-        <w:t>ready</w:t>
-      </w:r>
-      <w:proofErr w:type="spellEnd"/>
-      <w:r>
-        <w:t xml:space="preserve"> en très peu de temps</w:t>
-      </w:r>
-      <w:r>
-        <w:t xml:space="preserve"> grâce à Spring </w:t>
-      </w:r>
-      <w:proofErr w:type="spellStart"/>
-      <w:r>
-        <w:t>Initializr</w:t>
-      </w:r>
-      <w:proofErr w:type="spellEnd"/>
+        <w:t>a possibilité de créer un projet fonctionnel et production ready en très peu de temps</w:t>
+      </w:r>
+      <w:r>
+        <w:t xml:space="preserve"> grâce à Spring Initializr</w:t>
+      </w:r>
     </w:p>
     <w:p>
       <w:pPr>
@@ -5624,36 +5527,16 @@
         <w:t xml:space="preserve"> alors</w:t>
       </w:r>
       <w:r>
-        <w:t xml:space="preserve"> de coder le plus rapidement possible un </w:t>
-      </w:r>
-      <w:r>
-        <w:lastRenderedPageBreak/>
-        <w:t>logiciel ou une application qui sorte du lot. C’est donc</w:t>
+        <w:t xml:space="preserve"> de coder le plus rapidement possible un logiciel ou une application qui sorte du lot. C’est donc</w:t>
       </w:r>
       <w:r>
         <w:t xml:space="preserve"> tout</w:t>
       </w:r>
       <w:r>
-        <w:t xml:space="preserve"> naturellement que j’ai </w:t>
-      </w:r>
-      <w:proofErr w:type="spellStart"/>
-      <w:r>
-        <w:t>fais</w:t>
-      </w:r>
-      <w:proofErr w:type="spellEnd"/>
-      <w:r>
-        <w:t xml:space="preserve"> mes recherches sur l’existence d’un starter-kit </w:t>
-      </w:r>
-      <w:r>
-        <w:t xml:space="preserve">destiné aux hackathons, qui allait permettre de gagner un temps précieux pendant ces événements. Mon choix s’est porté sur </w:t>
-      </w:r>
-      <w:proofErr w:type="spellStart"/>
-      <w:r>
-        <w:t>Hackaton</w:t>
-      </w:r>
-      <w:proofErr w:type="spellEnd"/>
-      <w:r>
-        <w:t>-starter.</w:t>
+        <w:t xml:space="preserve"> naturellement que j’ai fais mes recherches sur l’existence d’un starter-kit </w:t>
+      </w:r>
+      <w:r>
+        <w:t>destiné aux hackathons, qui allait permettre de gagner un temps précieux pendant ces événements. Mon choix s’est porté sur Hackaton-starter.</w:t>
       </w:r>
     </w:p>
     <w:p>
@@ -5679,11 +5562,9 @@
       <w:r>
         <w:t xml:space="preserve"> hébergé sur la plateforme </w:t>
       </w:r>
-      <w:proofErr w:type="spellStart"/>
       <w:r>
         <w:t>Github</w:t>
       </w:r>
-      <w:proofErr w:type="spellEnd"/>
       <w:r>
         <w:t xml:space="preserve">. Avec ses trente milles étoiles, il fait partie des projets </w:t>
       </w:r>
@@ -5713,23 +5594,7 @@
         <w:jc w:val="both"/>
       </w:pPr>
       <w:r>
-        <w:t xml:space="preserve">Toute la partie authentification, que ce soit en local, avec l’adresse email et le mot de passe, ou avec </w:t>
-      </w:r>
-      <w:proofErr w:type="spellStart"/>
-      <w:r>
-        <w:t>OAuth</w:t>
-      </w:r>
-      <w:proofErr w:type="spellEnd"/>
-      <w:r>
-        <w:t xml:space="preserve"> 1.0a et </w:t>
-      </w:r>
-      <w:proofErr w:type="spellStart"/>
-      <w:r>
-        <w:t>OAuth</w:t>
-      </w:r>
-      <w:proofErr w:type="spellEnd"/>
-      <w:r>
-        <w:t xml:space="preserve"> 2.0 pour s’authentifier via différents réseaux sociaux.</w:t>
+        <w:t>Toute la partie authentification, que ce soit en local, avec l’adresse email et le mot de passe, ou avec OAuth 1.0a et OAuth 2.0 pour s’authentifier via différents réseaux sociaux.</w:t>
       </w:r>
     </w:p>
     <w:p>
@@ -5796,6 +5661,7 @@
       </w:pPr>
       <w:bookmarkStart w:id="35" w:name="_Toc47290648"/>
       <w:r>
+        <w:lastRenderedPageBreak/>
         <w:t>Avantages et inconvénients</w:t>
       </w:r>
       <w:r>
@@ -5813,15 +5679,7 @@
         <w:t xml:space="preserve">Malgré toutes ces fonctionnalités, ce projet ne conviendra pas à mon problème. </w:t>
       </w:r>
       <w:r>
-        <w:t xml:space="preserve">Tout le code est écrit en JavaScript et je souhaite utiliser le TypeScript pour son typage très pratique et qui permet de garder un code plus propre et plus facilement maintenable lorsque de nouvelles personnes arrivent sur le projet. De plus, Hackathon-starter est très complet, trop complet même pour mon problème. Je n’ai pas besoin des pages web prédéfinies puisque chaque micro-service contiendra seulement une API </w:t>
-      </w:r>
-      <w:proofErr w:type="spellStart"/>
-      <w:r>
-        <w:t>Rest</w:t>
-      </w:r>
-      <w:proofErr w:type="spellEnd"/>
-      <w:r>
-        <w:t>. Qui veut dire trop complet dit code inutile et donc suppression de code, ce qui prend énormément de temps. Il faut faire attention à ne pas casser des fonctionnalités que l’on souhaite garder.</w:t>
+        <w:t>Tout le code est écrit en JavaScript et je souhaite utiliser le TypeScript pour son typage très pratique et qui permet de garder un code plus propre et plus facilement maintenable lorsque de nouvelles personnes arrivent sur le projet. De plus, Hackathon-starter est très complet, trop complet même pour mon problème. Je n’ai pas besoin des pages web prédéfinies puisque chaque micro-service contiendra seulement une API Rest. Qui veut dire trop complet dit code inutile et donc suppression de code, ce qui prend énormément de temps. Il faut faire attention à ne pas casser des fonctionnalités que l’on souhaite garder.</w:t>
       </w:r>
     </w:p>
     <w:p>
@@ -5836,23 +5694,7 @@
     </w:p>
     <w:p>
       <w:r>
-        <w:t xml:space="preserve">J’ai pu trouver beaucoup de starter-kit différents sur </w:t>
-      </w:r>
-      <w:proofErr w:type="spellStart"/>
-      <w:r>
-        <w:t>Github</w:t>
-      </w:r>
-      <w:proofErr w:type="spellEnd"/>
-      <w:r>
-        <w:t xml:space="preserve"> mais quasiment aucun ne respectait les conditions de mon problème. Beaucoup ne sont pas codés en TypeScript, et pour ceux qui le sont, ce sont surtout des starter-kits pour Angular ou </w:t>
-      </w:r>
-      <w:proofErr w:type="spellStart"/>
-      <w:r>
-        <w:t>React</w:t>
-      </w:r>
-      <w:proofErr w:type="spellEnd"/>
-      <w:r>
-        <w:t>. Le type de base de données utilisé ne me convient pas forcément non plus.</w:t>
+        <w:t>J’ai pu trouver beaucoup de starter-kit différents sur Github mais quasiment aucun ne respectait les conditions de mon problème. Beaucoup ne sont pas codés en TypeScript, et pour ceux qui le sont, ce sont surtout des starter-kits pour Angular ou React. Le type de base de données utilisé ne me convient pas forcément non plus.</w:t>
       </w:r>
     </w:p>
     <w:p/>
@@ -5968,6 +5810,7 @@
         <w:docPartUnique/>
       </w:docPartObj>
     </w:sdtPr>
+    <w:sdtEndPr/>
     <w:sdtContent>
       <w:p>
         <w:pPr>

</xml_diff>

<commit_message>
fix comments by Mum 3
</commit_message>
<xml_diff>
--- a/mémoire.docx
+++ b/mémoire.docx
@@ -562,7 +562,7 @@
                 <w:noProof/>
                 <w:webHidden/>
               </w:rPr>
-              <w:t>5</w:t>
+              <w:t>6</w:t>
             </w:r>
             <w:r>
               <w:rPr>
@@ -1902,7 +1902,7 @@
                 <w:noProof/>
                 <w:webHidden/>
               </w:rPr>
-              <w:t>17</w:t>
+              <w:t>16</w:t>
             </w:r>
             <w:r>
               <w:rPr>
@@ -2080,7 +2080,7 @@
                 <w:noProof/>
                 <w:webHidden/>
               </w:rPr>
-              <w:t>18</w:t>
+              <w:t>17</w:t>
             </w:r>
             <w:r>
               <w:rPr>
@@ -2512,7 +2512,7 @@
                 <w:noProof/>
                 <w:webHidden/>
               </w:rPr>
-              <w:t>21</w:t>
+              <w:t>20</w:t>
             </w:r>
             <w:r>
               <w:rPr>
@@ -3320,7 +3320,7 @@
                 <w:noProof/>
                 <w:webHidden/>
               </w:rPr>
-              <w:t>26</w:t>
+              <w:t>25</w:t>
             </w:r>
             <w:r>
               <w:rPr>
@@ -3498,7 +3498,7 @@
                 <w:noProof/>
                 <w:webHidden/>
               </w:rPr>
-              <w:t>27</w:t>
+              <w:t>26</w:t>
             </w:r>
             <w:r>
               <w:rPr>
@@ -3770,7 +3770,7 @@
                 <w:noProof/>
                 <w:webHidden/>
               </w:rPr>
-              <w:t>28</w:t>
+              <w:t>27</w:t>
             </w:r>
             <w:r>
               <w:rPr>
@@ -5092,7 +5092,7 @@
                 <w:noProof/>
                 <w:webHidden/>
               </w:rPr>
-              <w:t>45</w:t>
+              <w:t>44</w:t>
             </w:r>
             <w:r>
               <w:rPr>
@@ -5178,7 +5178,7 @@
                 <w:noProof/>
                 <w:webHidden/>
               </w:rPr>
-              <w:t>45</w:t>
+              <w:t>44</w:t>
             </w:r>
             <w:r>
               <w:rPr>
@@ -5264,7 +5264,7 @@
                 <w:noProof/>
                 <w:webHidden/>
               </w:rPr>
-              <w:t>45</w:t>
+              <w:t>44</w:t>
             </w:r>
             <w:r>
               <w:rPr>
@@ -5350,7 +5350,7 @@
                 <w:noProof/>
                 <w:webHidden/>
               </w:rPr>
-              <w:t>45</w:t>
+              <w:t>44</w:t>
             </w:r>
             <w:r>
               <w:rPr>
@@ -5942,7 +5942,15 @@
         <w:t xml:space="preserve"> Aujourd’hui, Amiltone c’est sept agences en France : Lyon, Paris, Niort, Nantes, Bordeaux, Grenoble et Aix-en-Provence.</w:t>
       </w:r>
       <w:r>
-        <w:t xml:space="preserve"> Chacune de ces agences a ses spécificités dans les technologies utilisées, elles sont en général adaptées au mieux à la région. L’entreprise ne souhaite pas se déployer </w:t>
+        <w:t xml:space="preserve"> Chacune de ces agences </w:t>
+      </w:r>
+      <w:proofErr w:type="gramStart"/>
+      <w:r>
+        <w:t>a</w:t>
+      </w:r>
+      <w:proofErr w:type="gramEnd"/>
+      <w:r>
+        <w:t xml:space="preserve"> ses spécificités dans les technologies utilisées, elles sont en général adaptées au mieux à la région. L’entreprise ne souhaite pas se déployer </w:t>
       </w:r>
       <w:r>
         <w:t>à</w:t>
@@ -5979,9 +5987,14 @@
       <w:bookmarkStart w:id="5" w:name="_Toc50498173"/>
       <w:r>
         <w:lastRenderedPageBreak/>
-        <w:t>Les Factories</w:t>
+        <w:t xml:space="preserve">Les </w:t>
+      </w:r>
+      <w:proofErr w:type="spellStart"/>
+      <w:r>
+        <w:t>Factories</w:t>
       </w:r>
       <w:bookmarkEnd w:id="5"/>
+      <w:proofErr w:type="spellEnd"/>
     </w:p>
     <w:p>
       <w:r>
@@ -6060,7 +6073,15 @@
     </w:p>
     <w:p>
       <w:r>
-        <w:t xml:space="preserve">La maintenabilité de l’application à moyen et long terme est donc plus sûre et plus simple en utilisant le natif, puisque l’évolution conjointe des Software Development Kit </w:t>
+        <w:t xml:space="preserve">La maintenabilité de l’application à moyen et long terme est donc plus sûre et plus simple en utilisant le natif, puisque l’évolution conjointe des Software </w:t>
+      </w:r>
+      <w:proofErr w:type="spellStart"/>
+      <w:r>
+        <w:t>Development</w:t>
+      </w:r>
+      <w:proofErr w:type="spellEnd"/>
+      <w:r>
+        <w:t xml:space="preserve"> Kit </w:t>
       </w:r>
       <w:r>
         <w:t>(</w:t>
@@ -6139,7 +6160,15 @@
         <w:t>en</w:t>
       </w:r>
       <w:r>
-        <w:t>t leur taille et leur champ d’activité : comment gérer leurs données ? Cette question complexe doit être résolue à plusieurs niveaux. Tout d’abord, le but de la Data Factory est de comprendre les activités du client afin de déterminer avec lui les indicateurs pertinents qui lui permettront de contrôler plus facilement son activité. La deuxième étape consiste à extraire des données pour répondre à ce besoin. Très souvent, les données sont stockées à différents emplacements du Service Informatique (SI) et sur différentes technologies (Base de données, email, Excel par exemple). L’étape suivante consiste à consolider ces données dans un Datawarehouse, avec éventuellement l’ajout de Datamart</w:t>
+        <w:t xml:space="preserve">t leur taille et leur champ d’activité : comment gérer leurs données ? Cette question complexe doit être résolue à plusieurs niveaux. Tout d’abord, le but de la Data Factory est de comprendre les activités du client afin de déterminer avec lui les indicateurs pertinents qui lui permettront de contrôler plus facilement son activité. La deuxième étape consiste à extraire des données pour répondre à ce besoin. Très souvent, les données sont stockées à différents emplacements du Service Informatique (SI) et sur différentes technologies (Base de données, </w:t>
+      </w:r>
+      <w:proofErr w:type="gramStart"/>
+      <w:r>
+        <w:t>email</w:t>
+      </w:r>
+      <w:proofErr w:type="gramEnd"/>
+      <w:r>
+        <w:t>, Excel par exemple). L’étape suivante consiste à consolider ces données dans un Datawarehouse, avec éventuellement l’ajout de Datamart</w:t>
       </w:r>
       <w:r>
         <w:t xml:space="preserve"> pour différencier plusieurs secteurs, pour permettre leur utilisation simple et rapide dans la dernière étape qui est l’affichage d’indicateurs pertinents et visuellement percutants pour que les décideurs puissent réagir en un coup d’œil.</w:t>
@@ -6259,8 +6288,13 @@
         <w:pStyle w:val="Titre2"/>
       </w:pPr>
       <w:bookmarkStart w:id="6" w:name="_Toc50498174"/>
-      <w:r>
-        <w:t>Bluck Studio</w:t>
+      <w:proofErr w:type="spellStart"/>
+      <w:r>
+        <w:t>Bluck</w:t>
+      </w:r>
+      <w:proofErr w:type="spellEnd"/>
+      <w:r>
+        <w:t xml:space="preserve"> Studio</w:t>
       </w:r>
       <w:bookmarkEnd w:id="6"/>
     </w:p>
@@ -6283,86 +6317,93 @@
       <w:r>
         <w:t xml:space="preserve">. L’entreprise s’est rendu compte que cette étape de conception de maquettes devenait de plus en plus importante et a alors décidé d’agrandir l’équipe design et de créer récemment </w:t>
       </w:r>
+      <w:proofErr w:type="spellStart"/>
       <w:r>
         <w:rPr>
           <w:b/>
           <w:bCs/>
         </w:rPr>
-        <w:t>Bluck Studio</w:t>
-      </w:r>
-      <w:r>
-        <w:t>.</w:t>
-      </w:r>
-    </w:p>
-    <w:p>
-      <w:r>
-        <w:t>Bluck Studio</w:t>
-      </w:r>
-      <w:r>
-        <w:t xml:space="preserve"> a</w:t>
-      </w:r>
-      <w:r>
-        <w:t xml:space="preserve"> donc</w:t>
-      </w:r>
-      <w:r>
-        <w:t xml:space="preserve"> été créé en 2019</w:t>
-      </w:r>
-      <w:r>
-        <w:t xml:space="preserve"> et compte actuellement 8 collaborateurs plus un ingénieur d’affaires</w:t>
-      </w:r>
-      <w:r>
-        <w:t>.</w:t>
-      </w:r>
-      <w:r>
-        <w:t xml:space="preserve"> Le studio n’est pas une entreprise mais plutôt une branche d’Amiltone comme le sont les différentes Factories.</w:t>
-      </w:r>
-      <w:r>
-        <w:t xml:space="preserve"> Le studio est divisé en 3 pôles différents, le pôle </w:t>
-      </w:r>
+        <w:t>Bluck</w:t>
+      </w:r>
+      <w:proofErr w:type="spellEnd"/>
       <w:r>
         <w:rPr>
           <w:b/>
           <w:bCs/>
         </w:rPr>
-        <w:t>UI/UX</w:t>
-      </w:r>
-      <w:r>
-        <w:t xml:space="preserve">, le pôle </w:t>
+        <w:t xml:space="preserve"> Studio</w:t>
+      </w:r>
+      <w:r>
+        <w:t>.</w:t>
+      </w:r>
+    </w:p>
+    <w:p>
+      <w:proofErr w:type="spellStart"/>
+      <w:r>
+        <w:t>Bluck</w:t>
+      </w:r>
+      <w:proofErr w:type="spellEnd"/>
+      <w:r>
+        <w:t xml:space="preserve"> Studio</w:t>
+      </w:r>
+      <w:r>
+        <w:t xml:space="preserve"> a</w:t>
+      </w:r>
+      <w:r>
+        <w:t xml:space="preserve"> donc</w:t>
+      </w:r>
+      <w:r>
+        <w:t xml:space="preserve"> été créé en 2019</w:t>
+      </w:r>
+      <w:r>
+        <w:t xml:space="preserve"> et compte actuellement 8 collaborateurs plus un ingénieur d’affaires</w:t>
+      </w:r>
+      <w:r>
+        <w:t>.</w:t>
+      </w:r>
+      <w:r>
+        <w:t xml:space="preserve"> Le studio n’est pas une entreprise mais plutôt une branche d’Amiltone comme le sont les différentes </w:t>
+      </w:r>
+      <w:proofErr w:type="spellStart"/>
+      <w:r>
+        <w:t>Factories</w:t>
+      </w:r>
+      <w:proofErr w:type="spellEnd"/>
+      <w:r>
+        <w:t>.</w:t>
+      </w:r>
+      <w:r>
+        <w:t xml:space="preserve"> Le studio est divisé en 3 pôles différents, le pôle </w:t>
       </w:r>
       <w:r>
         <w:rPr>
           <w:b/>
           <w:bCs/>
         </w:rPr>
-        <w:t>Illustration</w:t>
-      </w:r>
-      <w:r>
-        <w:t xml:space="preserve"> et le pôle </w:t>
+        <w:t>UI/UX</w:t>
+      </w:r>
+      <w:r>
+        <w:t xml:space="preserve">, le pôle </w:t>
       </w:r>
       <w:r>
         <w:rPr>
           <w:b/>
           <w:bCs/>
         </w:rPr>
-        <w:t>Communication</w:t>
-      </w:r>
-      <w:r>
-        <w:t xml:space="preserve">. </w:t>
-      </w:r>
-    </w:p>
-    <w:p>
+        <w:t>Illustration</w:t>
+      </w:r>
+      <w:r>
+        <w:t xml:space="preserve"> et le pôle </w:t>
+      </w:r>
       <w:r>
         <w:rPr>
           <w:b/>
           <w:bCs/>
         </w:rPr>
-        <w:t>Le pôle UI/UX</w:t>
-      </w:r>
-      <w:r>
-        <w:t xml:space="preserve"> : </w:t>
-      </w:r>
-      <w:r>
-        <w:t>réalise les différentes interfaces web et mobile tout en répondant aux contraintes du client.</w:t>
+        <w:t>Communication</w:t>
+      </w:r>
+      <w:r>
+        <w:t xml:space="preserve">. </w:t>
       </w:r>
     </w:p>
     <w:p>
@@ -6371,16 +6412,13 @@
           <w:b/>
           <w:bCs/>
         </w:rPr>
-        <w:t>Le pôle Illustration </w:t>
-      </w:r>
-      <w:r>
-        <w:t>:</w:t>
-      </w:r>
-      <w:r>
-        <w:t xml:space="preserve"> c’est</w:t>
-      </w:r>
-      <w:r>
-        <w:t xml:space="preserve"> la partie création du studio, il réalise les différents affichages, illustrations ou vidéos d’Amiltone.</w:t>
+        <w:t>Le pôle UI/UX</w:t>
+      </w:r>
+      <w:r>
+        <w:t xml:space="preserve"> : </w:t>
+      </w:r>
+      <w:r>
+        <w:t>réalise les différentes interfaces web et mobile tout en répondant aux contraintes du client.</w:t>
       </w:r>
     </w:p>
     <w:p>
@@ -6389,196 +6427,240 @@
           <w:b/>
           <w:bCs/>
         </w:rPr>
-        <w:t>Le pôle communication </w:t>
-      </w:r>
-      <w:r>
-        <w:t>: s’occupe</w:t>
-      </w:r>
-      <w:r>
-        <w:t xml:space="preserve"> quant à lui</w:t>
-      </w:r>
-      <w:r>
-        <w:t xml:space="preserve"> de la communication interne d’Amiltone ainsi que</w:t>
-      </w:r>
-      <w:r>
-        <w:t xml:space="preserve"> de</w:t>
-      </w:r>
-      <w:r>
-        <w:t xml:space="preserve"> la </w:t>
-      </w:r>
-      <w:r>
-        <w:t>visibilité</w:t>
-      </w:r>
-      <w:r>
-        <w:t xml:space="preserve"> de l’entreprise sur les réseaux sociaux. </w:t>
-      </w:r>
-      <w:r>
-        <w:t>Il gère aussi l’événementiel interne et externe, tels que la préparation de la participation de l’entreprise au SIDO</w:t>
-      </w:r>
-      <w:r>
-        <w:t xml:space="preserve"> (Salon des objets connectés)</w:t>
-      </w:r>
-      <w:r>
-        <w:t>.</w:t>
-      </w:r>
-    </w:p>
-    <w:p>
-      <w:r>
-        <w:t xml:space="preserve"> Le studio a été créé dans le but de répondre aux clients qui souhaitaient n’avoir que des maquettes. Mais Bluck Studio reste avant tout le studio design d’Amiltone et collabore sur tous les projets de l’entreprise.</w:t>
-      </w:r>
-    </w:p>
-    <w:p>
-      <w:r>
-        <w:lastRenderedPageBreak/>
-        <w:t>Bluck Studio travaille actuellement avec un client sur une application mobile permettant de commander des recharges de batterie pour les voitures électriques. Le pôle UI/UX travaille sur les différentes contraintes d’accessibilité de la solution.</w:t>
-      </w:r>
-    </w:p>
-    <w:p>
-      <w:r>
-        <w:t xml:space="preserve">En parallèle, le studio est en train de concevoir ses propres lignes directrices graphiques pour rendre les applications internes plus cohérentes entre elles. La charte sera </w:t>
-      </w:r>
-      <w:r>
-        <w:t>amenée</w:t>
-      </w:r>
-      <w:r>
-        <w:t xml:space="preserve"> à être réutilisée sur les nouveaux projets internes mais aussi</w:t>
-      </w:r>
-      <w:r>
-        <w:t xml:space="preserve"> rétroactivement sur</w:t>
-      </w:r>
-      <w:r>
-        <w:t xml:space="preserve"> les </w:t>
-      </w:r>
-      <w:r>
-        <w:t xml:space="preserve">plus </w:t>
-      </w:r>
-      <w:r>
-        <w:t>anciens.</w:t>
-      </w:r>
-    </w:p>
-    <w:p/>
-    <w:p>
-      <w:pPr>
-        <w:pStyle w:val="Titre2"/>
-      </w:pPr>
-      <w:bookmarkStart w:id="7" w:name="_Toc50498175"/>
-      <w:r>
-        <w:t>Data New Road</w:t>
-      </w:r>
-      <w:bookmarkEnd w:id="7"/>
-    </w:p>
-    <w:p>
-      <w:r>
-        <w:t>Data New Road</w:t>
-      </w:r>
-      <w:r>
-        <w:t xml:space="preserve"> (DNR)</w:t>
-      </w:r>
-      <w:r>
-        <w:t xml:space="preserve"> est le fruit d’une réflexion entre les entreprises </w:t>
-      </w:r>
+        <w:t>Le pôle Illustration </w:t>
+      </w:r>
+      <w:r>
+        <w:t>:</w:t>
+      </w:r>
+      <w:r>
+        <w:t xml:space="preserve"> c’est</w:t>
+      </w:r>
+      <w:r>
+        <w:t xml:space="preserve"> la partie création du studio, il réalise les différents affichages, illustrations ou vidéos d’Amiltone.</w:t>
+      </w:r>
+    </w:p>
+    <w:p>
       <w:r>
         <w:rPr>
           <w:b/>
           <w:bCs/>
         </w:rPr>
-        <w:t>Amiltone et APRR</w:t>
-      </w:r>
-      <w:r>
-        <w:t>, un des plus gros partenaires d’Amiltone</w:t>
-      </w:r>
-      <w:r>
-        <w:t>, et démarre son activité en 2019 après six mois de travail sur la prévision long terme et la construction des serveurs. L’objectif de DNR est de valoriser les données trafic via des algorithmes de dernière génération afin d’obtenir des prévisions et des analyses apportant une plus-value. L’équipe de développement est localisée dans les locaux d’Amiltone à Villeurbanne, tout proche de l’INSA avec qui a été signé un contrat de recherche.</w:t>
-      </w:r>
-    </w:p>
-    <w:p>
-      <w:r>
-        <w:t>D</w:t>
-      </w:r>
-      <w:r>
-        <w:t xml:space="preserve">ata </w:t>
-      </w:r>
-      <w:r>
-        <w:t>N</w:t>
-      </w:r>
-      <w:r>
-        <w:t xml:space="preserve">ew </w:t>
-      </w:r>
-      <w:r>
-        <w:t>R</w:t>
-      </w:r>
-      <w:r>
-        <w:t>oad</w:t>
-      </w:r>
-      <w:r>
-        <w:t xml:space="preserve"> reste encore une petite entreprise avec pour Directeur Général Damien Corbi, quatre Data </w:t>
-      </w:r>
-      <w:r>
-        <w:t>S</w:t>
-      </w:r>
-      <w:r>
-        <w:t>cientist</w:t>
-      </w:r>
-      <w:r>
-        <w:t>s</w:t>
-      </w:r>
-      <w:r>
-        <w:t xml:space="preserve"> qui opèrent sur du traitement d’image, des réseaux de neurones et du Machine Learning, deux développeur</w:t>
-      </w:r>
-      <w:r>
-        <w:t>s</w:t>
-      </w:r>
-      <w:r>
-        <w:t xml:space="preserve"> web pour le développement des différents Dashboard</w:t>
-      </w:r>
-      <w:r>
-        <w:t>s</w:t>
-      </w:r>
-      <w:r>
-        <w:t xml:space="preserve"> et API, un chef de projet et un ingénieur d’affaire</w:t>
-      </w:r>
-      <w:r>
-        <w:t>s</w:t>
-      </w:r>
-      <w:r>
-        <w:t>. La plupart des collaborateurs de DNR viennent de chez Amiltone</w:t>
-      </w:r>
-      <w:r>
-        <w:t xml:space="preserve"> et APRR finance et utilise les projets.</w:t>
-      </w:r>
-    </w:p>
-    <w:p>
-      <w:pPr>
-        <w:pStyle w:val="Titre3"/>
-      </w:pPr>
-      <w:bookmarkStart w:id="8" w:name="_Toc50498176"/>
-      <w:r>
-        <w:t>Des projets ambitieux</w:t>
-      </w:r>
-      <w:bookmarkEnd w:id="8"/>
-    </w:p>
-    <w:p>
-      <w:r>
-        <w:t>Je présente dans cette partie les différents projets sur lesquels travaille l’équipe de Data New Road.</w:t>
-      </w:r>
-    </w:p>
-    <w:p>
-      <w:pPr>
-        <w:pStyle w:val="Titre4"/>
-      </w:pPr>
-      <w:r>
-        <w:t>Flow</w:t>
-      </w:r>
-    </w:p>
-    <w:p>
-      <w:r>
-        <w:t xml:space="preserve">Un des premiers sujets a été la prévision du trafic routier avec </w:t>
+        <w:t>Le pôle communication </w:t>
+      </w:r>
+      <w:r>
+        <w:t>: s’occupe</w:t>
+      </w:r>
+      <w:r>
+        <w:t xml:space="preserve"> quant à lui</w:t>
+      </w:r>
+      <w:r>
+        <w:t xml:space="preserve"> de la communication interne d’Amiltone ainsi que</w:t>
+      </w:r>
+      <w:r>
+        <w:t xml:space="preserve"> de</w:t>
+      </w:r>
+      <w:r>
+        <w:t xml:space="preserve"> la </w:t>
+      </w:r>
+      <w:r>
+        <w:t>visibilité</w:t>
+      </w:r>
+      <w:r>
+        <w:t xml:space="preserve"> de l’entreprise sur les réseaux sociaux. </w:t>
+      </w:r>
+      <w:r>
+        <w:t>Il gère aussi l’événementiel interne et externe, tels que la préparation de la participation de l’entreprise au SIDO</w:t>
+      </w:r>
+      <w:r>
+        <w:t xml:space="preserve"> (Salon des objets connectés)</w:t>
+      </w:r>
+      <w:r>
+        <w:t>.</w:t>
+      </w:r>
+    </w:p>
+    <w:p>
+      <w:r>
+        <w:t xml:space="preserve"> Le studio a été créé dans le but de répondre aux clients qui souhaitaient n’avoir que des maquettes. Mais </w:t>
+      </w:r>
+      <w:proofErr w:type="spellStart"/>
+      <w:r>
+        <w:t>Bluck</w:t>
+      </w:r>
+      <w:proofErr w:type="spellEnd"/>
+      <w:r>
+        <w:t xml:space="preserve"> Studio reste avant tout le studio design d’Amiltone et collabore sur tous les projets de l’entreprise.</w:t>
+      </w:r>
+    </w:p>
+    <w:p>
+      <w:proofErr w:type="spellStart"/>
+      <w:r>
+        <w:lastRenderedPageBreak/>
+        <w:t>Bluck</w:t>
+      </w:r>
+      <w:proofErr w:type="spellEnd"/>
+      <w:r>
+        <w:t xml:space="preserve"> Studio travaille actuellement avec un client sur une application mobile permettant de commander des recharges de batterie pour les voitures électriques. Le pôle UI/UX travaille sur les différentes contraintes d’accessibilité de la solution.</w:t>
+      </w:r>
+    </w:p>
+    <w:p>
+      <w:r>
+        <w:t xml:space="preserve">En parallèle, le studio est en train de concevoir ses propres lignes directrices graphiques pour rendre les applications internes plus cohérentes entre elles. La charte sera </w:t>
+      </w:r>
+      <w:r>
+        <w:t>amenée</w:t>
+      </w:r>
+      <w:r>
+        <w:t xml:space="preserve"> à être réutilisée sur les nouveaux projets internes mais aussi</w:t>
+      </w:r>
+      <w:r>
+        <w:t xml:space="preserve"> rétroactivement sur</w:t>
+      </w:r>
+      <w:r>
+        <w:t xml:space="preserve"> les </w:t>
+      </w:r>
+      <w:r>
+        <w:t xml:space="preserve">plus </w:t>
+      </w:r>
+      <w:r>
+        <w:t>anciens.</w:t>
+      </w:r>
+    </w:p>
+    <w:p/>
+    <w:p>
+      <w:pPr>
+        <w:pStyle w:val="Titre2"/>
+      </w:pPr>
+      <w:bookmarkStart w:id="7" w:name="_Toc50498175"/>
+      <w:r>
+        <w:t>Data New Road</w:t>
+      </w:r>
+      <w:bookmarkEnd w:id="7"/>
+    </w:p>
+    <w:p>
+      <w:r>
+        <w:t>Data New Road</w:t>
+      </w:r>
+      <w:r>
+        <w:t xml:space="preserve"> (DNR)</w:t>
+      </w:r>
+      <w:r>
+        <w:t xml:space="preserve"> est le fruit d’une réflexion entre les entreprises </w:t>
       </w:r>
       <w:r>
         <w:rPr>
           <w:b/>
           <w:bCs/>
         </w:rPr>
+        <w:t>Amiltone et APRR</w:t>
+      </w:r>
+      <w:r>
+        <w:t>, un des plus gros partenaires d’Amiltone</w:t>
+      </w:r>
+      <w:r>
+        <w:t>, et démarre son activité en 2019 après six mois de travail sur la prévision long terme et la construction des serveurs. L’objectif de DNR est de valoriser les données trafic via des algorithmes de dernière génération afin d’obtenir des prévisions et des analyses apportant une plus-value. L’équipe de développement est localisée dans les locaux d’Amiltone à Villeurbanne, tout proche de l’INSA avec qui a été signé un contrat de recherche.</w:t>
+      </w:r>
+    </w:p>
+    <w:p>
+      <w:r>
+        <w:t>D</w:t>
+      </w:r>
+      <w:r>
+        <w:t xml:space="preserve">ata </w:t>
+      </w:r>
+      <w:r>
+        <w:t>N</w:t>
+      </w:r>
+      <w:r>
+        <w:t xml:space="preserve">ew </w:t>
+      </w:r>
+      <w:r>
+        <w:t>R</w:t>
+      </w:r>
+      <w:r>
+        <w:t>oad</w:t>
+      </w:r>
+      <w:r>
+        <w:t xml:space="preserve"> reste encore une petite entreprise avec pour Directeur Général Damien </w:t>
+      </w:r>
+      <w:proofErr w:type="spellStart"/>
+      <w:r>
+        <w:t>Corbi</w:t>
+      </w:r>
+      <w:proofErr w:type="spellEnd"/>
+      <w:r>
+        <w:t xml:space="preserve">, quatre Data </w:t>
+      </w:r>
+      <w:r>
+        <w:t>S</w:t>
+      </w:r>
+      <w:r>
+        <w:t>cientist</w:t>
+      </w:r>
+      <w:r>
+        <w:t>s</w:t>
+      </w:r>
+      <w:r>
+        <w:t xml:space="preserve"> qui opèrent sur du traitement d’image, des réseaux de neurones et du Machine Learning, deux développeur</w:t>
+      </w:r>
+      <w:r>
+        <w:t>s</w:t>
+      </w:r>
+      <w:r>
+        <w:t xml:space="preserve"> web pour le développement des différents </w:t>
+      </w:r>
+      <w:proofErr w:type="spellStart"/>
+      <w:r>
+        <w:t>Dashboard</w:t>
+      </w:r>
+      <w:r>
+        <w:t>s</w:t>
+      </w:r>
+      <w:proofErr w:type="spellEnd"/>
+      <w:r>
+        <w:t xml:space="preserve"> et API, un chef de projet et un ingénieur d’affaire</w:t>
+      </w:r>
+      <w:r>
+        <w:t>s</w:t>
+      </w:r>
+      <w:r>
+        <w:t>. La plupart des collaborateurs de DNR viennent de chez Amiltone</w:t>
+      </w:r>
+      <w:r>
+        <w:t xml:space="preserve"> et APRR finance et utilise les projets.</w:t>
+      </w:r>
+    </w:p>
+    <w:p>
+      <w:pPr>
+        <w:pStyle w:val="Titre3"/>
+      </w:pPr>
+      <w:bookmarkStart w:id="8" w:name="_Toc50498176"/>
+      <w:r>
+        <w:t>Des projets ambitieux</w:t>
+      </w:r>
+      <w:bookmarkEnd w:id="8"/>
+    </w:p>
+    <w:p>
+      <w:r>
+        <w:t>Je présente dans cette partie les différents projets sur lesquels travaille l’équipe de Data New Road.</w:t>
+      </w:r>
+    </w:p>
+    <w:p>
+      <w:pPr>
+        <w:pStyle w:val="Titre4"/>
+      </w:pPr>
+      <w:r>
+        <w:t>Flow</w:t>
+      </w:r>
+    </w:p>
+    <w:p>
+      <w:r>
+        <w:t xml:space="preserve">Un des premiers sujets a été la prévision du trafic routier avec </w:t>
+      </w:r>
+      <w:r>
+        <w:rPr>
+          <w:b/>
+          <w:bCs/>
+        </w:rPr>
         <w:t>Flow</w:t>
       </w:r>
       <w:r>
@@ -6651,9 +6733,11 @@
       <w:pPr>
         <w:pStyle w:val="Titre4"/>
       </w:pPr>
+      <w:proofErr w:type="spellStart"/>
       <w:r>
         <w:t>Classif</w:t>
       </w:r>
+      <w:proofErr w:type="spellEnd"/>
     </w:p>
     <w:p>
       <w:r>
@@ -6667,14 +6751,18 @@
       <w:pPr>
         <w:pStyle w:val="Titre4"/>
       </w:pPr>
+      <w:proofErr w:type="spellStart"/>
       <w:r>
         <w:t>Boards</w:t>
       </w:r>
-    </w:p>
-    <w:p>
+      <w:proofErr w:type="spellEnd"/>
+    </w:p>
+    <w:p>
+      <w:proofErr w:type="spellStart"/>
       <w:r>
         <w:t>Boards</w:t>
       </w:r>
+      <w:proofErr w:type="spellEnd"/>
       <w:r>
         <w:t xml:space="preserve"> est</w:t>
       </w:r>
@@ -6777,7 +6865,15 @@
       </w:r>
       <w:r>
         <w:lastRenderedPageBreak/>
-        <w:t xml:space="preserve">Nous nous faisions les merge request entre nous et finalement, nous ne pouvions pas </w:t>
+        <w:t xml:space="preserve">Nous nous faisions les merge </w:t>
+      </w:r>
+      <w:proofErr w:type="spellStart"/>
+      <w:r>
+        <w:t>request</w:t>
+      </w:r>
+      <w:proofErr w:type="spellEnd"/>
+      <w:r>
+        <w:t xml:space="preserve"> entre nous et finalement, nous ne pouvions pas </w:t>
       </w:r>
       <w:r>
         <w:t>réellement</w:t>
@@ -6892,11 +6988,16 @@
         <w:t>, chacun sur une plateforme différente : un sur iOS, le système d’exploitation de l’iPhone, un sur Android, celui de Google, et moi-même sur la partie administrateur de l’application, en web</w:t>
       </w:r>
       <w:r>
-        <w:t>, et chacun supervisé par le responsable de chaque factory, pour relire nos merge request</w:t>
+        <w:t xml:space="preserve">, et chacun supervisé par le responsable de chaque factory, pour relire nos merge </w:t>
+      </w:r>
+      <w:proofErr w:type="spellStart"/>
+      <w:r>
+        <w:t>request</w:t>
       </w:r>
       <w:r>
         <w:t>s</w:t>
       </w:r>
+      <w:proofErr w:type="spellEnd"/>
       <w:r>
         <w:t>.</w:t>
       </w:r>
@@ -6969,7 +7070,15 @@
         <w:t xml:space="preserve"> à n’importe quel moment, l’équipe d’AmilApp n’est jamais fixe.</w:t>
       </w:r>
       <w:r>
-        <w:t xml:space="preserve"> De mon point de vue, c’est une situation qui peut être parfois compliquée à gérer surtout que généralement, les personnes qui arrivent sur le projet sont débutantes sur les technologies utilisées. En effet, un autre projet s’est déroulé dans un cadre similaire : AmilNote, l’application de gestion des collaborateurs destiné</w:t>
+        <w:t xml:space="preserve"> De mon point de vue, c’est une situation qui peut être parfois compliquée à gérer surtout que généralement, les personnes qui arrivent sur le projet sont débutantes sur les technologies utilisées. En effet, un autre projet s’est déroulé dans un cadre similaire : </w:t>
+      </w:r>
+      <w:proofErr w:type="spellStart"/>
+      <w:r>
+        <w:t>AmilNote</w:t>
+      </w:r>
+      <w:proofErr w:type="spellEnd"/>
+      <w:r>
+        <w:t>, l’application de gestion des collaborateurs destiné</w:t>
       </w:r>
       <w:r>
         <w:t>e</w:t>
@@ -7096,12 +7205,21 @@
       <w:r>
         <w:t xml:space="preserve">Comme AmilApp est un projet interne, il n’y a </w:t>
       </w:r>
+      <w:proofErr w:type="spellStart"/>
       <w:r>
         <w:rPr>
           <w:i/>
           <w:iCs/>
         </w:rPr>
-        <w:t>a priori</w:t>
+        <w:t>a</w:t>
+      </w:r>
+      <w:proofErr w:type="spellEnd"/>
+      <w:r>
+        <w:rPr>
+          <w:i/>
+          <w:iCs/>
+        </w:rPr>
+        <w:t xml:space="preserve"> priori</w:t>
       </w:r>
       <w:r>
         <w:t xml:space="preserve"> pas de deadline</w:t>
@@ -7173,6 +7291,7 @@
       <w:r>
         <w:t xml:space="preserve"> organisées pour que les développeurs puissent estimer les nouvelles tâches. Etant sur le projet depuis le début, </w:t>
       </w:r>
+      <w:proofErr w:type="gramStart"/>
       <w:r>
         <w:t>je</w:t>
       </w:r>
@@ -7183,7 +7302,11 @@
         <w:t>suis</w:t>
       </w:r>
       <w:r>
-        <w:t xml:space="preserve"> en charge de créer les différents tickets</w:t>
+        <w:t xml:space="preserve"> en charge</w:t>
+      </w:r>
+      <w:proofErr w:type="gramEnd"/>
+      <w:r>
+        <w:t xml:space="preserve"> de créer les différents tickets</w:t>
       </w:r>
       <w:r>
         <w:t xml:space="preserve"> du projet web</w:t>
@@ -7197,7 +7320,23 @@
     </w:p>
     <w:p>
       <w:r>
-        <w:t>De temps en temps, trop peu à mon avis, des revues de sprint sont organisées avec le « product owner », qui n’est autre que mon maître de stage Alexandre Buffy, pour lui présenter les avancées du projet. Mais effectivement, ces réunions sont surtout organisées lorsqu’il y a de grosses avancées sur le projet.</w:t>
+        <w:t>De temps en temps, trop peu à mon avis, des revues de sprint sont organisées avec le « </w:t>
+      </w:r>
+      <w:proofErr w:type="spellStart"/>
+      <w:r>
+        <w:t>product</w:t>
+      </w:r>
+      <w:proofErr w:type="spellEnd"/>
+      <w:r>
+        <w:t xml:space="preserve"> </w:t>
+      </w:r>
+      <w:proofErr w:type="spellStart"/>
+      <w:r>
+        <w:t>owner</w:t>
+      </w:r>
+      <w:proofErr w:type="spellEnd"/>
+      <w:r>
+        <w:t> », qui n’est autre que mon maître de stage Alexandre Buffy, pour lui présenter les avancées du projet. Mais effectivement, ces réunions sont surtout organisées lorsqu’il y a de grosses avancées sur le projet.</w:t>
       </w:r>
     </w:p>
     <w:p>
@@ -7206,11 +7345,27 @@
         <w:t>Le chef de projet permet ici d’harmoniser la communication entre les différentes équipes de développement ainsi que l</w:t>
       </w:r>
       <w:r>
-        <w:t>’équipe en charge des maquettes et le « product owner ».</w:t>
-      </w:r>
+        <w:t>’équipe en charge des maquettes et le « </w:t>
+      </w:r>
+      <w:proofErr w:type="spellStart"/>
+      <w:r>
+        <w:t>product</w:t>
+      </w:r>
+      <w:proofErr w:type="spellEnd"/>
       <w:r>
         <w:t xml:space="preserve"> </w:t>
       </w:r>
+      <w:proofErr w:type="spellStart"/>
+      <w:r>
+        <w:t>owner</w:t>
+      </w:r>
+      <w:proofErr w:type="spellEnd"/>
+      <w:r>
+        <w:t> ».</w:t>
+      </w:r>
+      <w:r>
+        <w:t xml:space="preserve"> </w:t>
+      </w:r>
       <w:r>
         <w:t>Cependant,</w:t>
       </w:r>
@@ -7361,8 +7516,16 @@
         <w:rPr>
           <w:highlight w:val="yellow"/>
         </w:rPr>
-        <w:t xml:space="preserve"> (Software as a</w:t>
-      </w:r>
+        <w:t xml:space="preserve"> (Software as </w:t>
+      </w:r>
+      <w:proofErr w:type="gramStart"/>
+      <w:r>
+        <w:rPr>
+          <w:highlight w:val="yellow"/>
+        </w:rPr>
+        <w:t>a</w:t>
+      </w:r>
+      <w:proofErr w:type="gramEnd"/>
       <w:r>
         <w:rPr>
           <w:highlight w:val="yellow"/>
@@ -7468,7 +7631,23 @@
         <w:t>nouveaux arrivants</w:t>
       </w:r>
       <w:r>
-        <w:t xml:space="preserve"> sur le projet sont, soit de nouveaux Amiltoniens qui vont se former aux technologies utilisées sur l’application, soit des Amiltoniens en inter-contrat.</w:t>
+        <w:t xml:space="preserve"> sur le projet sont, soit de nouveaux </w:t>
+      </w:r>
+      <w:proofErr w:type="spellStart"/>
+      <w:r>
+        <w:t>Amiltoniens</w:t>
+      </w:r>
+      <w:proofErr w:type="spellEnd"/>
+      <w:r>
+        <w:t xml:space="preserve"> qui vont se former aux technologies utilisées sur l’application, soit des </w:t>
+      </w:r>
+      <w:proofErr w:type="spellStart"/>
+      <w:r>
+        <w:t>Amiltoniens</w:t>
+      </w:r>
+      <w:proofErr w:type="spellEnd"/>
+      <w:r>
+        <w:t xml:space="preserve"> en inter-contrat.</w:t>
       </w:r>
     </w:p>
     <w:p>
@@ -7488,7 +7667,15 @@
         <w:t xml:space="preserve"> les</w:t>
       </w:r>
       <w:r>
-        <w:t xml:space="preserve"> informations en lien avec Amiltone et permet de rendre les différents posts publiés sur l’application, habituellement communiqués via Teams ou par </w:t>
+        <w:t xml:space="preserve"> informations en lien avec Amiltone et permet de rendre les différents </w:t>
+      </w:r>
+      <w:proofErr w:type="spellStart"/>
+      <w:r>
+        <w:t>posts</w:t>
+      </w:r>
+      <w:proofErr w:type="spellEnd"/>
+      <w:r>
+        <w:t xml:space="preserve"> publiés sur l’application, habituellement communiqués via Teams ou par </w:t>
       </w:r>
       <w:r>
         <w:t>courriel</w:t>
@@ -7669,7 +7856,15 @@
         <w:t>Une autre amélioration importante à venir : les activités. Le but est de permettre aux collaborateurs de proposer des activités à leurs collègues</w:t>
       </w:r>
       <w:r>
-        <w:t xml:space="preserve"> tout en mettant en avant les rencontres avec les nouveaux collaborateurs d’Amiltone. En effet, les activités telles que les sorties sport et les afterworks par exemple</w:t>
+        <w:t xml:space="preserve"> tout en mettant en avant les rencontres avec les nouveaux collaborateurs d’Amiltone. En effet, les activités telles que les sorties sport et les </w:t>
+      </w:r>
+      <w:proofErr w:type="spellStart"/>
+      <w:r>
+        <w:t>afterworks</w:t>
+      </w:r>
+      <w:proofErr w:type="spellEnd"/>
+      <w:r>
+        <w:t xml:space="preserve"> par exemple</w:t>
       </w:r>
       <w:r>
         <w:t xml:space="preserve"> </w:t>
@@ -7678,7 +7873,15 @@
         <w:t>sont souvent organisées sur Teams et les collaborateurs savent qui sera présent ou non. Sur les activités d’AmilApp, les collaborateurs ne le savent pas à l’avance, sauf l’organisateur bien-sûr. Le but est d</w:t>
       </w:r>
       <w:r>
-        <w:t>’inciter les Amiltoniens à participer à des animations ensemble.</w:t>
+        <w:t xml:space="preserve">’inciter les </w:t>
+      </w:r>
+      <w:proofErr w:type="spellStart"/>
+      <w:r>
+        <w:t>Amiltoniens</w:t>
+      </w:r>
+      <w:proofErr w:type="spellEnd"/>
+      <w:r>
+        <w:t xml:space="preserve"> à participer à des animations ensemble.</w:t>
       </w:r>
     </w:p>
     <w:p>
@@ -7767,8 +7970,13 @@
     </w:p>
     <w:p>
       <w:r>
-        <w:t>AmilApp n’était pas le premier projet à utiliser Firebase chez Amiltone. AmilCar</w:t>
-      </w:r>
+        <w:t xml:space="preserve">AmilApp n’était pas le premier projet à utiliser Firebase chez Amiltone. </w:t>
+      </w:r>
+      <w:proofErr w:type="spellStart"/>
+      <w:r>
+        <w:t>AmilCar</w:t>
+      </w:r>
+      <w:proofErr w:type="spellEnd"/>
       <w:r>
         <w:t>, une petite application permettant la gestion du parc automobile d’Amiltone</w:t>
       </w:r>
@@ -7884,7 +8092,15 @@
         <w:t xml:space="preserve"> </w:t>
       </w:r>
       <w:r>
-        <w:t xml:space="preserve">Le code s’en retrouve beaucoup plus complexe dès lors que l’on souhaite intégrer l’actualisation des données en temps réel ou le « lazy-loading », pratique qui consiste à attendre une action de l’utilisateur pour charger des données et qui permet de grandement accélérer le </w:t>
+        <w:t>Le code s’en retrouve beaucoup plus complexe dès lors que l’on souhaite intégrer l’actualisation des données en temps réel ou le « </w:t>
+      </w:r>
+      <w:proofErr w:type="spellStart"/>
+      <w:r>
+        <w:t>lazy-loading</w:t>
+      </w:r>
+      <w:proofErr w:type="spellEnd"/>
+      <w:r>
+        <w:t xml:space="preserve"> », pratique qui consiste à attendre une action de l’utilisateur pour charger des données et qui permet de grandement accélérer le </w:t>
       </w:r>
       <w:r>
         <w:t>chargement</w:t>
@@ -7900,7 +8116,15 @@
     </w:p>
     <w:p>
       <w:r>
-        <w:t>Enfin, la gestion du cache serveur de Firebase ne fonctionne correctement seulement si l’application est hébergée sur leur cloud, ce qui n’est pas le cas d’AmilApp. J’ai donc dû gérer moi-même le cache côté navigateur, mais certains bogues persistent à cause du lazy-loading, des requêtes envoyées simultanément pour récupérer les données correctement et l’actualisation</w:t>
+        <w:t xml:space="preserve">Enfin, la gestion du cache serveur de Firebase ne fonctionne correctement seulement si l’application est hébergée sur leur cloud, ce qui n’est pas le cas d’AmilApp. J’ai donc dû gérer moi-même le cache côté navigateur, mais certains bogues persistent à cause du </w:t>
+      </w:r>
+      <w:proofErr w:type="spellStart"/>
+      <w:r>
+        <w:t>lazy-loading</w:t>
+      </w:r>
+      <w:proofErr w:type="spellEnd"/>
+      <w:r>
+        <w:t>, des requêtes envoyées simultanément pour récupérer les données correctement et l’actualisation</w:t>
       </w:r>
       <w:r>
         <w:t xml:space="preserve"> des données</w:t>
@@ -7951,7 +8175,15 @@
         <w:t xml:space="preserve">Cloud », nuage en français, </w:t>
       </w:r>
       <w:r>
-        <w:t xml:space="preserve">ou « Cloud Computing » </w:t>
+        <w:t xml:space="preserve">ou « Cloud </w:t>
+      </w:r>
+      <w:proofErr w:type="spellStart"/>
+      <w:r>
+        <w:t>Computing</w:t>
+      </w:r>
+      <w:proofErr w:type="spellEnd"/>
+      <w:r>
+        <w:t xml:space="preserve"> » </w:t>
       </w:r>
       <w:r>
         <w:t>désigne</w:t>
@@ -8157,7 +8389,15 @@
         <w:t xml:space="preserve"> (</w:t>
       </w:r>
       <w:r>
-        <w:t>Software as a Service</w:t>
+        <w:t xml:space="preserve">Software as </w:t>
+      </w:r>
+      <w:proofErr w:type="gramStart"/>
+      <w:r>
+        <w:t>a</w:t>
+      </w:r>
+      <w:proofErr w:type="gramEnd"/>
+      <w:r>
+        <w:t xml:space="preserve"> Service</w:t>
       </w:r>
       <w:r>
         <w:t>)</w:t>
@@ -8184,7 +8424,15 @@
         <w:t xml:space="preserve"> : </w:t>
       </w:r>
       <w:r>
-        <w:t xml:space="preserve">Platform as a Service, désigne l’utilisation d’une plateforme, c’est-à-dire d’une machine avec un système d’exploitation, le tout prêt à être utilisé. L’exemple du Shadow ci-dessus utilise le modèle </w:t>
+        <w:t xml:space="preserve">Platform </w:t>
+      </w:r>
+      <w:proofErr w:type="gramStart"/>
+      <w:r>
+        <w:t>as</w:t>
+      </w:r>
+      <w:proofErr w:type="gramEnd"/>
+      <w:r>
+        <w:t xml:space="preserve"> a Service, désigne l’utilisation d’une plateforme, c’est-à-dire d’une machine avec un système d’exploitation, le tout prêt à être utilisé. L’exemple du Shadow ci-dessus utilise le modèle </w:t>
       </w:r>
       <w:r>
         <w:rPr>
@@ -8215,7 +8463,23 @@
         <w:t xml:space="preserve"> pour</w:t>
       </w:r>
       <w:r>
-        <w:t xml:space="preserve"> Infrastructur as a Service, désigne l’utilisation d’une infrastructure comme d’un service, c’est-à-dire qu’il n’est pas nécessaire d’acheter le matériel pour installer </w:t>
+        <w:t xml:space="preserve"> </w:t>
+      </w:r>
+      <w:proofErr w:type="spellStart"/>
+      <w:r>
+        <w:t>Infrastructur</w:t>
+      </w:r>
+      <w:proofErr w:type="spellEnd"/>
+      <w:r>
+        <w:t xml:space="preserve"> as </w:t>
+      </w:r>
+      <w:proofErr w:type="gramStart"/>
+      <w:r>
+        <w:t>a</w:t>
+      </w:r>
+      <w:proofErr w:type="gramEnd"/>
+      <w:r>
+        <w:t xml:space="preserve"> Service, désigne l’utilisation d’une infrastructure comme d’un service, c’est-à-dire qu’il n’est pas nécessaire d’acheter le matériel pour installer </w:t>
       </w:r>
       <w:r>
         <w:lastRenderedPageBreak/>
@@ -8279,7 +8543,18 @@
         <w:t xml:space="preserve"> d’Amiltone car il représente la vitrine technologique de l’entreprise sur les technologies du web.</w:t>
       </w:r>
       <w:r>
-        <w:t xml:space="preserve"> L’une des caractéristiques de ce projet est que n’étant pour le moment pas destiné à la clientèle, il n’a pas de deadline définie.</w:t>
+        <w:t xml:space="preserve"> L’une des caractéristiques de ce projet est que n’étant pour le moment pas destiné à la clientèle, il n’a pas de </w:t>
+      </w:r>
+      <w:proofErr w:type="gramStart"/>
+      <w:r>
+        <w:t>deadline</w:t>
+      </w:r>
+      <w:r>
+        <w:t xml:space="preserve"> définie</w:t>
+      </w:r>
+      <w:proofErr w:type="gramEnd"/>
+      <w:r>
+        <w:t>.</w:t>
       </w:r>
     </w:p>
     <w:p>
@@ -8290,16 +8565,10 @@
         <w:t>passionnants</w:t>
       </w:r>
       <w:r>
-        <w:t xml:space="preserve">. Je me suis beaucoup investi au niveau de la qualité de code sur </w:t>
-      </w:r>
-      <w:r>
-        <w:t>l’application</w:t>
-      </w:r>
-      <w:r>
-        <w:t xml:space="preserve">, et la confiance que m’a donné le chef de projet en charge d’AmilApp </w:t>
-      </w:r>
-      <w:r>
-        <w:t>en me donnant la responsabilité de faire la revue de code sur le projet m’a permis d’y veiller du mieux possible. Et étant sur le projet depuis ses débuts, j’ai essayé de garder une certaine rigueur et ai fait en sorte qu’elle soit partagée par mes collègues qui se forment sur celui-ci.</w:t>
+        <w:t>. Je me suis beaucoup investi</w:t>
+      </w:r>
+      <w:r>
+        <w:t xml:space="preserve"> dans la qualité de code pour cette application, et la confiance que m’a donnée le chef de projet en charge d’AmilApp en me délégant la responsabilité de la revue de code sur ce projet m’a incité à être le plus précis possible. Ayant participé à ce projet depuis son origine, j’ai essayé de garder une certaine rigueur et de faire en sorte qu’elle soit partagée par mes collègues se formant à leur tour sur ce dernier.</w:t>
       </w:r>
     </w:p>
     <w:p>
@@ -8401,16 +8670,37 @@
         <w:t>de retrouver les mêmes fonctionnalités sur différentes applications, telles que l’authentification, la gestion d’envoi de mail</w:t>
       </w:r>
       <w:r>
+        <w:t>s</w:t>
+      </w:r>
+      <w:r>
         <w:t>,</w:t>
       </w:r>
       <w:r>
         <w:t xml:space="preserve"> la gestion des utilisateurs</w:t>
       </w:r>
       <w:r>
-        <w:t xml:space="preserve"> ou encore, plus technique, les services, ou les morceaux de code, qui permettent la connexion à la base de données, ceux-ci sont souvent génériques et similaire entre les projets utilisant les mêmes types de stockage de données. </w:t>
-      </w:r>
-      <w:r>
-        <w:t>Pour les développeurs, tout ce code est long à produire et est redondant entre les applications qui utilisent les mêmes langages. Et comme nous le savons tous, un bon développeur est un développeur « paresseux », son objectif est de réécrire le moins de code possible. Il doit donc produire un code plus générique, plus factorisé.</w:t>
+        <w:t xml:space="preserve"> ou encore, plus technique, les services</w:t>
+      </w:r>
+      <w:r>
+        <w:t xml:space="preserve"> (classes contenant des fonctions souvent utilisées dans un projet)</w:t>
+      </w:r>
+      <w:r>
+        <w:t xml:space="preserve"> qui permettent la connexion à la base de données</w:t>
+      </w:r>
+      <w:r>
+        <w:t>. Le code derrière ces fonctionnalités</w:t>
+      </w:r>
+      <w:r>
+        <w:t xml:space="preserve"> sont souvent génériques et similaire entre les projets utilisant les mêmes types de stockage de données. </w:t>
+      </w:r>
+      <w:r>
+        <w:t xml:space="preserve">Pour les développeurs, tout ce code est long à produire et </w:t>
+      </w:r>
+      <w:r>
+        <w:t>on le retrouve finalement dans presque toutes</w:t>
+      </w:r>
+      <w:r>
+        <w:t xml:space="preserve"> les applications qui utilisent les mêmes langages. Et comme nous le savons tous, un bon développeur est un développeur « paresseux », son objectif est de réécrire le moins de code possible. Il doit donc produire un code plus générique, plus factorisé.</w:t>
       </w:r>
     </w:p>
     <w:p>
@@ -8423,7 +8713,31 @@
         <w:rPr>
           <w:highlight w:val="yellow"/>
         </w:rPr>
-        <w:t>AmilApp est la première application interne web ayant pour base l’architecture micro-services. Le projet sert surtout d’expérimentation, de voir ce qu’il est possible de faire ou non, et d’apprendre de nos potentielles erreurs. Mais une fois terminé, il sera très intéressant pour les futurs et autres projets internes d’utiliser une architecture micro-service, en fonction de la taille de l’application. Et comme AmilApp sert de base de lancement, j’ai pour objectif de faire en sorte que l’application soit la plus générique et évolutive possible, donc réutilisable sur d’autres projets.</w:t>
+        <w:t xml:space="preserve">AmilApp est la première application interne web ayant pour base l’architecture micro-services. Le projet sert surtout d’expérimentation, </w:t>
+      </w:r>
+      <w:r>
+        <w:rPr>
+          <w:highlight w:val="yellow"/>
+        </w:rPr>
+        <w:t>renseigne sur</w:t>
+      </w:r>
+      <w:r>
+        <w:rPr>
+          <w:highlight w:val="yellow"/>
+        </w:rPr>
+        <w:t xml:space="preserve"> ce qu’il est possible de faire ou non, et d’apprendre de nos potentielles erreurs. Mais une fois terminé, il sera très intéressant pour les futurs</w:t>
+      </w:r>
+      <w:r>
+        <w:rPr>
+          <w:highlight w:val="yellow"/>
+        </w:rPr>
+        <w:t xml:space="preserve"> </w:t>
+      </w:r>
+      <w:r>
+        <w:rPr>
+          <w:highlight w:val="yellow"/>
+        </w:rPr>
+        <w:t>projets internes d’utiliser une architecture micro-service, en fonction de la taille de l’application. Et comme AmilApp sert de base de lancement, j’ai pour objectif de faire en sorte que l’application soit la plus générique et évolutive possible, donc réutilisable sur d’autres projets.</w:t>
       </w:r>
     </w:p>
     <w:p>
@@ -8438,14 +8752,26 @@
     </w:p>
     <w:p>
       <w:r>
-        <w:t xml:space="preserve">L’architecture monolithique représente la façon dont sont associés les différentes fonctionnalités d’une application. </w:t>
-      </w:r>
-      <w:r>
-        <w:t xml:space="preserve">En effet, dans cette architecture, les services et composants sont interconnectés et interdépendants. Ils communiquent en général en appelant directement les classes et les fonctions des services dont ils ont besoin. De cette manière, tous les composants doivent être présents et fonctionnels pour permettre l’exécution ou la compilation du code, ils forment un tout. De fait, lors de la modification d’une classe ou d’une fonction, il </w:t>
+        <w:t>L’architecture monolithique représente la façon dont sont associé</w:t>
+      </w:r>
+      <w:r>
+        <w:t>e</w:t>
+      </w:r>
+      <w:r>
+        <w:t xml:space="preserve">s les différentes fonctionnalités d’une application. </w:t>
+      </w:r>
+      <w:r>
+        <w:t xml:space="preserve">En effet, dans cette architecture, les services et composants sont interconnectés et interdépendants. Ils communiquent en général en appelant directement les classes et les fonctions des services dont ils ont besoin. De cette manière, tous les composants doivent être présents et fonctionnels pour permettre l’exécution ou la compilation </w:t>
       </w:r>
       <w:r>
         <w:lastRenderedPageBreak/>
-        <w:t>est tout à fait possible qu’une autre partie du code utilisant cette classe ne fonctionne plus correctement, et donc cela implique de retester toute l’application.</w:t>
+        <w:t xml:space="preserve">du code, ils forment un tout. De fait, lors de la modification d’une classe ou d’une fonction, il est tout à fait possible qu’une autre </w:t>
+      </w:r>
+      <w:r>
+        <w:t>section</w:t>
+      </w:r>
+      <w:r>
+        <w:t xml:space="preserve"> du code utilisant cette classe ne fonctionne plus correctement, et donc cela implique de retester toute l’application.</w:t>
       </w:r>
       <w:r>
         <w:t xml:space="preserve"> </w:t>
@@ -8492,7 +8818,19 @@
         <w:jc w:val="both"/>
       </w:pPr>
       <w:r>
-        <w:t>Lors de l’ajout d’une nouvelle fonctionnalité, il se peut qu’il soit plus pratique de changer un morceau de la structure du projet. Mais plus le projet est gros, plus il est difficile de changer cette structure sans risquer de casser d’anciennes fonctionnalités.</w:t>
+        <w:t xml:space="preserve">Lors de l’ajout d’une nouvelle fonctionnalité, il se peut qu’il soit plus pratique de changer </w:t>
+      </w:r>
+      <w:r>
+        <w:t>une partie</w:t>
+      </w:r>
+      <w:r>
+        <w:t xml:space="preserve"> de la structure du projet. Mais plus le projet est </w:t>
+      </w:r>
+      <w:r>
+        <w:t>conséquent</w:t>
+      </w:r>
+      <w:r>
+        <w:t>, plus il est difficile de changer cette structure sans risquer de casser d’anciennes fonctionnalités.</w:t>
       </w:r>
     </w:p>
     <w:p>
@@ -8743,7 +9081,23 @@
         <w:jc w:val="both"/>
       </w:pPr>
       <w:r>
-        <w:t>En général, les micro-services sont des API REST (Application Programming Interface Representational State Transfer) et utilisent le protocole HTTP.</w:t>
+        <w:t xml:space="preserve">En général, les micro-services sont des API REST (Application </w:t>
+      </w:r>
+      <w:proofErr w:type="spellStart"/>
+      <w:r>
+        <w:t>Programming</w:t>
+      </w:r>
+      <w:proofErr w:type="spellEnd"/>
+      <w:r>
+        <w:t xml:space="preserve"> Interface </w:t>
+      </w:r>
+      <w:proofErr w:type="spellStart"/>
+      <w:r>
+        <w:t>Representational</w:t>
+      </w:r>
+      <w:proofErr w:type="spellEnd"/>
+      <w:r>
+        <w:t xml:space="preserve"> State Transfer) et utilisent le protocole HTTP.</w:t>
       </w:r>
       <w:r>
         <w:t xml:space="preserve"> </w:t>
@@ -8773,12 +9127,50 @@
         <w:rPr>
           <w:rFonts w:cs="Arial"/>
         </w:rPr>
-        <w:t>Aujourd’hui, le « Cloud Computing » est devenu un standard dans l’utilisation de nos applications ainsi que dans leur développement. Celles-ci doivent être disponible pour tous les utilisateurs à tout moment et depuis n’importe où. Pour une grosse application, choisir le cloud c’est permettre de l’adapter rapidement en fonction de l’utilisation qu’en font les utilisateurs et c’est aussi permettre aux équipes de développement de se focaliser sur le produit final. Ne pas l’utiliser, c’est devoir prendre le temps pour concevoir une architecture serveur robuste</w:t>
-      </w:r>
+        <w:t xml:space="preserve">Aujourd’hui, le « Cloud </w:t>
+      </w:r>
+      <w:proofErr w:type="spellStart"/>
       <w:r>
         <w:rPr>
           <w:rFonts w:cs="Arial"/>
         </w:rPr>
+        <w:t>Computing</w:t>
+      </w:r>
+      <w:proofErr w:type="spellEnd"/>
+      <w:r>
+        <w:rPr>
+          <w:rFonts w:cs="Arial"/>
+        </w:rPr>
+        <w:t> » est devenu un standard dans l’utilisation de nos applications ainsi que dans leur développement. Celles-ci doivent être disponible</w:t>
+      </w:r>
+      <w:r>
+        <w:rPr>
+          <w:rFonts w:cs="Arial"/>
+        </w:rPr>
+        <w:t>s</w:t>
+      </w:r>
+      <w:r>
+        <w:rPr>
+          <w:rFonts w:cs="Arial"/>
+        </w:rPr>
+        <w:t xml:space="preserve"> pour tous les utilisateurs à tout moment et depuis n’importe où. Pour une grosse application, choisir le cloud c’est permettre de l’adapter rapidement en fonction de l’utilisation qu’en font les utilisateurs et c’est aussi permettre aux équipes de développement de se focaliser sur le produit final. Ne pas l’utiliser, c’est devoir prendre le temps </w:t>
+      </w:r>
+      <w:r>
+        <w:rPr>
+          <w:rFonts w:cs="Arial"/>
+        </w:rPr>
+        <w:t>de</w:t>
+      </w:r>
+      <w:r>
+        <w:rPr>
+          <w:rFonts w:cs="Arial"/>
+        </w:rPr>
+        <w:t xml:space="preserve"> concevoir une architecture serveur robuste</w:t>
+      </w:r>
+      <w:r>
+        <w:rPr>
+          <w:rFonts w:cs="Arial"/>
+        </w:rPr>
         <w:t>,</w:t>
       </w:r>
       <w:r>
@@ -8798,12 +9190,26 @@
         <w:rPr>
           <w:rFonts w:cs="Arial"/>
         </w:rPr>
-        <w:t xml:space="preserve">Pour utiliser le cloud, il vaut mieux s’y préparer en développant directement des projets adaptés au cloud computing. C’est ici que les micro-services </w:t>
-      </w:r>
+        <w:t xml:space="preserve">Pour utiliser le cloud, il vaut mieux s’y préparer en développant directement des projets adaptés au cloud </w:t>
+      </w:r>
+      <w:proofErr w:type="spellStart"/>
       <w:r>
         <w:rPr>
           <w:rFonts w:cs="Arial"/>
         </w:rPr>
+        <w:t>computing</w:t>
+      </w:r>
+      <w:proofErr w:type="spellEnd"/>
+      <w:r>
+        <w:rPr>
+          <w:rFonts w:cs="Arial"/>
+        </w:rPr>
+        <w:t xml:space="preserve">. C’est ici que les micro-services </w:t>
+      </w:r>
+      <w:r>
+        <w:rPr>
+          <w:rFonts w:cs="Arial"/>
+        </w:rPr>
         <w:t>deviennent intéressant</w:t>
       </w:r>
       <w:r>
@@ -8823,20 +9229,44 @@
         <w:rPr>
           <w:rFonts w:cs="Arial"/>
         </w:rPr>
-        <w:t>Une fois déployée, les micro-services permettent à une application d’être plus scalable, c’est-à-dire qui s’adapte d’un point de vue dimensionnel, tant vers des tailles inférieures que vers des tailles supérieures, en fonction des pics d’utilisation de celle-ci, et d’être plus tolérante à la panne.</w:t>
-      </w:r>
-    </w:p>
-    <w:p>
-      <w:pPr>
+        <w:t>Une fois déployé</w:t>
+      </w:r>
+      <w:r>
         <w:rPr>
           <w:rFonts w:cs="Arial"/>
         </w:rPr>
-      </w:pPr>
+        <w:t>s</w:t>
+      </w:r>
       <w:r>
         <w:rPr>
           <w:rFonts w:cs="Arial"/>
         </w:rPr>
-        <w:t>Mais les micro-services permettent aussi aux entreprises d’optimiser les ressources consacrées au développement des applications. En effet, utiliser ce type d’architecture permet de diviser une grosse équipe en plusieurs équipes de tailles réduites, qui se consacrent seulement à un seul service, indépendamment des autres équipes, et est plus adapté au fonctionnement en mode agile. « </w:t>
+        <w:t>, les micro-services permettent à une application d’être plus scalable, c’est-à-dire qui s’adapte d’un point de vue dimensionnel, tant vers des tailles inférieures que vers des tailles supérieures, en fonction des pics d’utilisation de celle-ci, et d’être plus tolérante à la panne.</w:t>
+      </w:r>
+    </w:p>
+    <w:p>
+      <w:pPr>
+        <w:rPr>
+          <w:rFonts w:cs="Arial"/>
+        </w:rPr>
+      </w:pPr>
+      <w:r>
+        <w:rPr>
+          <w:rFonts w:cs="Arial"/>
+        </w:rPr>
+        <w:t xml:space="preserve">Mais les micro-services permettent aussi aux entreprises d’optimiser les ressources consacrées au développement des applications. En effet, utiliser ce type d’architecture permet de diviser une grosse équipe en plusieurs équipes de tailles réduites, qui se consacrent seulement à un seul service, indépendamment </w:t>
+      </w:r>
+      <w:r>
+        <w:rPr>
+          <w:rFonts w:cs="Arial"/>
+        </w:rPr>
+        <w:t>les unes des autres</w:t>
+      </w:r>
+      <w:r>
+        <w:rPr>
+          <w:rFonts w:cs="Arial"/>
+        </w:rPr>
+        <w:t>, et est plus adapté au fonctionnement en mode agile. « </w:t>
       </w:r>
       <w:r>
         <w:rPr>
@@ -8850,26 +9280,62 @@
         <w:rPr>
           <w:rFonts w:cs="Arial"/>
         </w:rPr>
-        <w:t xml:space="preserve">(Loi de Conway), autrement dit, l’organisation des équipes découpées en sous-équipes indépendantes représente l’architecture globale de l’application, l’architecture micro-services. Comme chaque service est indépendant, chaque équipe peut prendre les décisions les plus adaptées et optimisées pour répondre au cahier des charge </w:t>
+        <w:t xml:space="preserve">(Loi de Conway), autrement dit, l’organisation des équipes découpées en sous-équipes indépendantes représente l’architecture globale de l’application, l’architecture micro-services. Comme chaque service est indépendant, chaque équipe peut </w:t>
       </w:r>
       <w:r>
         <w:rPr>
           <w:rFonts w:cs="Arial"/>
         </w:rPr>
         <w:lastRenderedPageBreak/>
-        <w:t>imposé. Enfin, la taille relativement petite de chaque service permet de les réécrire aisément avec des technologies plus récentes et plus pertinentes : la complexité globale du projet s’en retrouve réduite.</w:t>
-      </w:r>
-    </w:p>
-    <w:p>
-      <w:pPr>
+        <w:t>prendre les décisions les plus adaptées et optimisées pour répondre au cahier des charge imposé. Enfin, la taille relativement petite de chaque service</w:t>
+      </w:r>
+      <w:r>
         <w:rPr>
           <w:rFonts w:cs="Arial"/>
         </w:rPr>
-      </w:pPr>
+        <w:t xml:space="preserve"> leur</w:t>
+      </w:r>
       <w:r>
         <w:rPr>
           <w:rFonts w:cs="Arial"/>
         </w:rPr>
+        <w:t xml:space="preserve"> permet d</w:t>
+      </w:r>
+      <w:r>
+        <w:rPr>
+          <w:rFonts w:cs="Arial"/>
+        </w:rPr>
+        <w:t>’être</w:t>
+      </w:r>
+      <w:r>
+        <w:rPr>
+          <w:rFonts w:cs="Arial"/>
+        </w:rPr>
+        <w:t xml:space="preserve"> réécri</w:t>
+      </w:r>
+      <w:r>
+        <w:rPr>
+          <w:rFonts w:cs="Arial"/>
+        </w:rPr>
+        <w:t>ts</w:t>
+      </w:r>
+      <w:r>
+        <w:rPr>
+          <w:rFonts w:cs="Arial"/>
+        </w:rPr>
+        <w:t xml:space="preserve"> aisément avec des technologies plus récentes et plus pertinentes : la complexité globale du projet s’en retrouve réduite.</w:t>
+      </w:r>
+    </w:p>
+    <w:p>
+      <w:pPr>
+        <w:rPr>
+          <w:rFonts w:cs="Arial"/>
+        </w:rPr>
+      </w:pPr>
+      <w:r>
+        <w:rPr>
+          <w:rFonts w:cs="Arial"/>
+        </w:rPr>
         <w:t>Contrairement à l’architecture monolithique, les micro-services sont optimisés pour la mise à l’échelle horizontale, c’est-à-dire que lorsque les capacités de la machine qui héberge l’application sont trop limitées pour supporter le nombre de requêtes utilisateurs, l’application est facilement déployable sur plusieurs serveurs distincts de façon à réduire la charge de travail entre eux. Et, contrairement à la mise à l’échelle verticale, l’application reste toujours disponible pendant l’ajout de ressources supplémentaires : si un des serveurs tombe en panne, l’application reste disponible.</w:t>
       </w:r>
     </w:p>
@@ -8883,32 +9349,67 @@
         <w:rPr>
           <w:rFonts w:cs="Arial"/>
         </w:rPr>
-        <w:t>Globalement, le projet devient plus facile à appréhender pour les développeurs puisqu’ils se focalisent sur une seule fonctionnalité. Chaque service est donc plus petit en termes de code et est plus rapidement testable</w:t>
+        <w:t>Globalement, le projet devient plus facile à appréhender pour les développeurs puisqu’ils</w:t>
       </w:r>
       <w:r>
         <w:rPr>
           <w:rFonts w:cs="Arial"/>
         </w:rPr>
+        <w:t xml:space="preserve"> ont la possibilité de se focaliser</w:t>
+      </w:r>
+      <w:r>
+        <w:rPr>
+          <w:rFonts w:cs="Arial"/>
+        </w:rPr>
+        <w:t xml:space="preserve"> sur une seule fonctionnalité. Chaque service est donc plus </w:t>
+      </w:r>
+      <w:r>
+        <w:rPr>
+          <w:rFonts w:cs="Arial"/>
+        </w:rPr>
+        <w:t>léger</w:t>
+      </w:r>
+      <w:r>
+        <w:rPr>
+          <w:rFonts w:cs="Arial"/>
+        </w:rPr>
+        <w:t xml:space="preserve"> en termes de code et est</w:t>
+      </w:r>
+      <w:r>
+        <w:rPr>
+          <w:rFonts w:cs="Arial"/>
+        </w:rPr>
+        <w:t xml:space="preserve"> donc</w:t>
+      </w:r>
+      <w:r>
+        <w:rPr>
+          <w:rFonts w:cs="Arial"/>
+        </w:rPr>
+        <w:t xml:space="preserve"> plus rapidement testable</w:t>
+      </w:r>
+      <w:r>
+        <w:rPr>
+          <w:rFonts w:cs="Arial"/>
+        </w:rPr>
         <w:t>, contrairement à une application monolithique où le temps de compilation est souvent très long</w:t>
       </w:r>
       <w:r>
         <w:rPr>
           <w:rFonts w:cs="Arial"/>
         </w:rPr>
-        <w:t>. De plus, étant donné qu’ils peuvent être déployés indépendamment des autres, les équipes n’ont pas besoin de coordonner le déploiement des modifications spécifiques à leur service. Le déploiement continu devient donc possible là où il ne l’est pas avec une architecture monolithique.</w:t>
-      </w:r>
-    </w:p>
-    <w:p>
-      <w:pPr>
+        <w:t>. De plus, étant donné</w:t>
+      </w:r>
+      <w:r>
         <w:rPr>
           <w:rFonts w:cs="Arial"/>
         </w:rPr>
-      </w:pPr>
+        <w:t xml:space="preserve"> leur indépendance les uns vis-à-vis des autres, les équipes en charge n’ont pas besoin de coordonner le déploiement des modifications spécifiques à chacun de leur service.</w:t>
+      </w:r>
       <w:r>
         <w:rPr>
           <w:rFonts w:cs="Arial"/>
         </w:rPr>
-        <w:t>Malgré des avantages indéniables, l’architecture micro-services n’est pas à la portée de toutes les entreprises. Elle implique de lourds changements au niveau de l’organisation des équipes d’un projet et une entreprise de petite taille, ou un projet avec une équipe déjà réduite, aura plus de mal à diviser ses équipes. Celles-ci devront apprendre de nouvelles pratiques de communications, voir même un changement de culture lorsque la méthode agile n’était pas du tout appliquée.</w:t>
+        <w:t xml:space="preserve"> Le déploiement continu devient donc possible là où il ne l’est pas avec une architecture monolithique.</w:t>
       </w:r>
     </w:p>
     <w:p>
@@ -8921,34 +9422,145 @@
         <w:rPr>
           <w:rFonts w:cs="Arial"/>
         </w:rPr>
-        <w:t>Etant encore une architecture récente et évoluant très rapidement, les développeurs devront faire une veille technologique plus régulière et plus importante que pour une architecture monolithique. Les micro-services restent complexes à mettre en œuvre et demande aux développeurs de nouvelles connaissances, de nouvelles bonnes pratiques, et est donc plus couteuse en temps et en conception.</w:t>
-      </w:r>
-    </w:p>
-    <w:p>
-      <w:pPr>
+        <w:t xml:space="preserve">Malgré des avantages indéniables, l’architecture micro-services n’est pas à la portée de toutes les entreprises. Elle implique de lourds changements au niveau de l’organisation des équipes d’un projet et une entreprise de petite taille, ou un projet avec une équipe déjà réduite, aura plus de mal à diviser ses équipes. Celles-ci devront apprendre de nouvelles pratiques de communication, voir </w:t>
+      </w:r>
+      <w:r>
         <w:rPr>
           <w:rFonts w:cs="Arial"/>
         </w:rPr>
-      </w:pPr>
+        <w:t>opérer</w:t>
+      </w:r>
       <w:r>
         <w:rPr>
           <w:rFonts w:cs="Arial"/>
-          <w:highlight w:val="yellow"/>
-        </w:rPr>
-        <w:t>Parler du changement dans l’interface d’un service qui est lourd à gérer</w:t>
-      </w:r>
-    </w:p>
-    <w:p>
-      <w:pPr>
+        </w:rPr>
+        <w:t xml:space="preserve"> un changement de culture </w:t>
+      </w:r>
+      <w:r>
         <w:rPr>
           <w:rFonts w:cs="Arial"/>
         </w:rPr>
-      </w:pPr>
+        <w:t xml:space="preserve">dans le cas où </w:t>
+      </w:r>
       <w:r>
         <w:rPr>
           <w:rFonts w:cs="Arial"/>
         </w:rPr>
-        <w:t>Enfin, tous les projets n’ont pas l’utilité d’être développée en micro-services. Par exemple, une application CRUD (Create, Read, Update, Delete, autrement dit, une application de gestion de données) spécifique à un seul type de données n’aura pas besoin de ce type d’architecture et pourra largement se contenter d’une architecture monolithique qui sera beaucoup plus simple et rapide à mettre en place.</w:t>
+        <w:t xml:space="preserve">la méthode </w:t>
+      </w:r>
+      <w:r>
+        <w:rPr>
+          <w:rFonts w:cs="Arial"/>
+        </w:rPr>
+        <w:t>A</w:t>
+      </w:r>
+      <w:r>
+        <w:rPr>
+          <w:rFonts w:cs="Arial"/>
+        </w:rPr>
+        <w:t>gile n’était pas du tout appliquée.</w:t>
+      </w:r>
+    </w:p>
+    <w:p>
+      <w:pPr>
+        <w:rPr>
+          <w:rFonts w:cs="Arial"/>
+        </w:rPr>
+      </w:pPr>
+      <w:r>
+        <w:rPr>
+          <w:rFonts w:cs="Arial"/>
+        </w:rPr>
+        <w:t>Etant encore une architecture récente et évoluant très rapidement, les développeurs devront faire une veille technologique plus régulière et plus importante que pour une architecture monolithique. Les micro-services restent complexes à mettre en œuvre et demande</w:t>
+      </w:r>
+      <w:r>
+        <w:rPr>
+          <w:rFonts w:cs="Arial"/>
+        </w:rPr>
+        <w:t>nt</w:t>
+      </w:r>
+      <w:r>
+        <w:rPr>
+          <w:rFonts w:cs="Arial"/>
+        </w:rPr>
+        <w:t xml:space="preserve"> aux développeurs de nouvelles connaissances, de nouvelles bonnes pratiques</w:t>
+      </w:r>
+      <w:r>
+        <w:rPr>
+          <w:rFonts w:cs="Arial"/>
+        </w:rPr>
+        <w:t>. Elle</w:t>
+      </w:r>
+      <w:r>
+        <w:rPr>
+          <w:rFonts w:cs="Arial"/>
+        </w:rPr>
+        <w:t xml:space="preserve"> est donc plus co</w:t>
+      </w:r>
+      <w:r>
+        <w:rPr>
+          <w:rFonts w:cs="Arial"/>
+        </w:rPr>
+        <w:t>û</w:t>
+      </w:r>
+      <w:r>
+        <w:rPr>
+          <w:rFonts w:cs="Arial"/>
+        </w:rPr>
+        <w:t>teuse en temps et en conception.</w:t>
+      </w:r>
+    </w:p>
+    <w:p>
+      <w:pPr>
+        <w:rPr>
+          <w:rFonts w:cs="Arial"/>
+        </w:rPr>
+      </w:pPr>
+      <w:r>
+        <w:rPr>
+          <w:rFonts w:cs="Arial"/>
+        </w:rPr>
+        <w:t>Enfin, tous les projets n’ont pas l’utilité d’être développé</w:t>
+      </w:r>
+      <w:r>
+        <w:rPr>
+          <w:rFonts w:cs="Arial"/>
+        </w:rPr>
+        <w:t>s</w:t>
+      </w:r>
+      <w:r>
+        <w:rPr>
+          <w:rFonts w:cs="Arial"/>
+        </w:rPr>
+        <w:t xml:space="preserve"> en micro-services. Par exemple, une application CRUD (</w:t>
+      </w:r>
+      <w:proofErr w:type="spellStart"/>
+      <w:r>
+        <w:rPr>
+          <w:rFonts w:cs="Arial"/>
+        </w:rPr>
+        <w:t>Create</w:t>
+      </w:r>
+      <w:proofErr w:type="spellEnd"/>
+      <w:r>
+        <w:rPr>
+          <w:rFonts w:cs="Arial"/>
+        </w:rPr>
+        <w:t xml:space="preserve">, Read, Update, </w:t>
+      </w:r>
+      <w:proofErr w:type="spellStart"/>
+      <w:r>
+        <w:rPr>
+          <w:rFonts w:cs="Arial"/>
+        </w:rPr>
+        <w:t>Delete</w:t>
+      </w:r>
+      <w:proofErr w:type="spellEnd"/>
+      <w:r>
+        <w:rPr>
+          <w:rFonts w:cs="Arial"/>
+        </w:rPr>
+        <w:t>, autrement dit, une application de gestion de données) spécifique à un seul type de données n’aura pas besoin de ce type d’architecture et pourra largement se contenter d’une architecture monolithique qui sera beaucoup plus simple et rapide à mettre en place.</w:t>
       </w:r>
     </w:p>
     <w:p>
@@ -8993,7 +9605,33 @@
         <w:rPr>
           <w:rFonts w:cs="Arial"/>
         </w:rPr>
-        <w:t xml:space="preserve"> pour son application afin de pouvoir potentiellement déployer la solution pour d’autres clients en mode édition logicielle Saas, Software as a Service. En effet, chaque client n’a pas les mêmes besoins et peut n’avoir envie que d’une partie des fonctionnalités que propose AmilApp. Enfin, l’utilisation des micro-services permettra la création de services réutilisables sur d’autres projets internes tels que l’authentification. </w:t>
+        <w:t xml:space="preserve"> pour son application afin de pouvoir potentiellement déployer la solution pour d’autres clients en mode édition logicielle Saas, Software as </w:t>
+      </w:r>
+      <w:proofErr w:type="gramStart"/>
+      <w:r>
+        <w:rPr>
+          <w:rFonts w:cs="Arial"/>
+        </w:rPr>
+        <w:t>a</w:t>
+      </w:r>
+      <w:proofErr w:type="gramEnd"/>
+      <w:r>
+        <w:rPr>
+          <w:rFonts w:cs="Arial"/>
+        </w:rPr>
+        <w:t xml:space="preserve"> Service. En effet,</w:t>
+      </w:r>
+      <w:r>
+        <w:rPr>
+          <w:rFonts w:cs="Arial"/>
+        </w:rPr>
+        <w:t xml:space="preserve"> tous les clients n’ont pas les mêmes besoins, et peuvent n’être intéressés que par une partie et non pas l’intégralité des fonctionnalités offertes par AmilApp</w:t>
+      </w:r>
+      <w:r>
+        <w:rPr>
+          <w:rFonts w:cs="Arial"/>
+        </w:rPr>
+        <w:t xml:space="preserve">. Enfin, l’utilisation des micro-services permettra la création de services réutilisables sur d’autres projets internes tels que l’authentification. </w:t>
       </w:r>
     </w:p>
     <w:p>
@@ -9114,12 +9752,24 @@
         <w:rPr>
           <w:highlight w:val="yellow"/>
         </w:rPr>
-        <w:t>s’en rapproche beaucoup. Le principe d’un starter-kit est de créer du code qui sera réutilisable ou facilement intégrable dans n’importe quelle application. La différence avec un boilerplate, c’est que le starter-kit contient des fonctionnalités de base d’un projet, qui sont souvent communes à énormément d’applications</w:t>
+        <w:t>s’en rapproche beaucoup. Le principe d’un starter-kit est de créer du code qui sera réutilisable ou facilement intégrable dans n’importe quelle application.</w:t>
       </w:r>
       <w:r>
         <w:rPr>
           <w:highlight w:val="yellow"/>
         </w:rPr>
+        <w:t xml:space="preserve"> L</w:t>
+      </w:r>
+      <w:r>
+        <w:rPr>
+          <w:highlight w:val="yellow"/>
+        </w:rPr>
+        <w:t>e starter-kit contient des fonctionnalités de base d’un projet, qui sont souvent communes à énormément d’applications</w:t>
+      </w:r>
+      <w:r>
+        <w:rPr>
+          <w:highlight w:val="yellow"/>
+        </w:rPr>
         <w:t>, comme par exemple toute la partie authentification d’utilisateur, la gestion de mail, la gestion de tâches planifiées. Un starter-kit n’est pas propre à un seul langage et peut être créé pour n’importe quelle technologie avec n’importe quelle fonctionnalité, le but étant d’éviter aux développeurs de passer du temps sur du code qui existe déjà dans d’autres applications.</w:t>
       </w:r>
     </w:p>
@@ -9128,7 +9778,31 @@
         <w:rPr>
           <w:highlight w:val="yellow"/>
         </w:rPr>
-        <w:t>Chez Amiltone, la Web Factory a créé un starter-kit contenant déjà énormément de fonctionnalité de base, actuellement utilisé sur tous les projets internes nécessitant une API. L’objectif est d’éviter de repartir de zéro à chaque nouveau projet.</w:t>
+        <w:t>Chez Amiltone, la Web Factory a créé un starter-kit contenant déjà énormément de fonctionnalité</w:t>
+      </w:r>
+      <w:r>
+        <w:rPr>
+          <w:highlight w:val="yellow"/>
+        </w:rPr>
+        <w:t>s</w:t>
+      </w:r>
+      <w:r>
+        <w:rPr>
+          <w:highlight w:val="yellow"/>
+        </w:rPr>
+        <w:t xml:space="preserve"> de base, actuellement utilisé</w:t>
+      </w:r>
+      <w:r>
+        <w:rPr>
+          <w:highlight w:val="yellow"/>
+        </w:rPr>
+        <w:t>es</w:t>
+      </w:r>
+      <w:r>
+        <w:rPr>
+          <w:highlight w:val="yellow"/>
+        </w:rPr>
+        <w:t xml:space="preserve"> sur tous les projets internes nécessitant une API. L’objectif est d’éviter de repartir de zéro à chaque nouveau projet.</w:t>
       </w:r>
     </w:p>
     <w:p>
@@ -9256,7 +9930,13 @@
     </w:p>
     <w:p>
       <w:r>
-        <w:t xml:space="preserve">Dans cette partie, je présente deux </w:t>
+        <w:t>Dans ce</w:t>
+      </w:r>
+      <w:r>
+        <w:t xml:space="preserve"> chapitre</w:t>
+      </w:r>
+      <w:r>
+        <w:t xml:space="preserve">, je présente deux </w:t>
       </w:r>
       <w:r>
         <w:t>solutions</w:t>
@@ -9457,12 +10137,20 @@
         <w:rPr>
           <w:highlight w:val="yellow"/>
         </w:rPr>
-        <w:t>production ready</w:t>
-      </w:r>
+        <w:t xml:space="preserve">production </w:t>
+      </w:r>
+      <w:proofErr w:type="spellStart"/>
       <w:r>
         <w:rPr>
           <w:highlight w:val="yellow"/>
         </w:rPr>
+        <w:t>ready</w:t>
+      </w:r>
+      <w:proofErr w:type="spellEnd"/>
+      <w:r>
+        <w:rPr>
+          <w:highlight w:val="yellow"/>
+        </w:rPr>
         <w:t> »</w:t>
       </w:r>
       <w:r>
@@ -9536,8 +10224,16 @@
         <w:rPr>
           <w:highlight w:val="yellow"/>
         </w:rPr>
-        <w:t>Pour la création d’une application via Spring Boot, le site web Spring Initializr</w:t>
-      </w:r>
+        <w:t xml:space="preserve">Pour la création d’une application via Spring Boot, le site web Spring </w:t>
+      </w:r>
+      <w:proofErr w:type="spellStart"/>
+      <w:r>
+        <w:rPr>
+          <w:highlight w:val="yellow"/>
+        </w:rPr>
+        <w:t>Initializr</w:t>
+      </w:r>
+      <w:proofErr w:type="spellEnd"/>
       <w:r>
         <w:rPr>
           <w:highlight w:val="yellow"/>
@@ -9600,7 +10296,19 @@
         <w:rPr>
           <w:highlight w:val="yellow"/>
         </w:rPr>
-        <w:t xml:space="preserve"> (métrique)</w:t>
+        <w:t xml:space="preserve"> (métrique</w:t>
+      </w:r>
+      <w:r>
+        <w:rPr>
+          <w:highlight w:val="yellow"/>
+        </w:rPr>
+        <w:t>s</w:t>
+      </w:r>
+      <w:r>
+        <w:rPr>
+          <w:highlight w:val="yellow"/>
+        </w:rPr>
+        <w:t>)</w:t>
       </w:r>
       <w:r>
         <w:rPr>
@@ -9664,7 +10372,13 @@
         <w:t>boilerplate</w:t>
       </w:r>
       <w:r>
-        <w:t>, c’est-à-dire du code qui doit être inclut de façon répétitive dans un projet,</w:t>
+        <w:t>, c’est-à-dire du code qui doit être inclu</w:t>
+      </w:r>
+      <w:r>
+        <w:t>s</w:t>
+      </w:r>
+      <w:r>
+        <w:t xml:space="preserve"> de façon répétitive dans un projet,</w:t>
       </w:r>
       <w:r>
         <w:t xml:space="preserve"> et en fournissant des paramètres par défaut pour démarrer un nouveau projet rapidement,</w:t>
@@ -9691,23 +10405,58 @@
         <w:t>.</w:t>
       </w:r>
       <w:r>
-        <w:t xml:space="preserve"> La possibilité de créer un projet fonctionnel et « production ready » en très peu de temps grâce à </w:t>
+        <w:t xml:space="preserve"> La possibilité de créer un projet fonctionnel et « production </w:t>
+      </w:r>
+      <w:proofErr w:type="spellStart"/>
+      <w:r>
+        <w:t>ready</w:t>
+      </w:r>
+      <w:proofErr w:type="spellEnd"/>
+      <w:r>
+        <w:t xml:space="preserve"> » en très peu de temps grâce à </w:t>
       </w:r>
       <w:r>
         <w:rPr>
           <w:b/>
           <w:bCs/>
         </w:rPr>
-        <w:t>Spring Initializr</w:t>
-      </w:r>
-      <w:r>
-        <w:t xml:space="preserve"> simplifie encore une fois la tâche des développeurs. De plus, celui-ci est axé sur les micro-services et est extrêmement modulable grâce à l’auto-configuration des dépendances.</w:t>
-      </w:r>
-      <w:r>
-        <w:t xml:space="preserve"> La présence d’un outil CLI (Command Line Interface) permet de développer et tester les applications Spring à partir d’une invite de commande facile à prendre en main.</w:t>
-      </w:r>
-      <w:r>
-        <w:t xml:space="preserve"> Enfin, l’utilisation de Spring Boot pour un grosse application monolithique est largement déconseillée.</w:t>
+        <w:t xml:space="preserve">Spring </w:t>
+      </w:r>
+      <w:proofErr w:type="spellStart"/>
+      <w:r>
+        <w:rPr>
+          <w:b/>
+          <w:bCs/>
+        </w:rPr>
+        <w:t>Initializr</w:t>
+      </w:r>
+      <w:proofErr w:type="spellEnd"/>
+      <w:r>
+        <w:t xml:space="preserve"> simplifie encore une fois la tâche des développeurs. De plus, </w:t>
+      </w:r>
+      <w:r>
+        <w:t>ce framework</w:t>
+      </w:r>
+      <w:r>
+        <w:t xml:space="preserve"> est axé sur les micro-services et est extrêmement modulable grâce à l’auto-configuration des dépendances.</w:t>
+      </w:r>
+      <w:r>
+        <w:t xml:space="preserve"> La présence d’un outil CLI (Command Line Interface) permet de développer et</w:t>
+      </w:r>
+      <w:r>
+        <w:t xml:space="preserve"> de</w:t>
+      </w:r>
+      <w:r>
+        <w:t xml:space="preserve"> tester les applications Spring à partir d’une invite de commande facile à prendre en main.</w:t>
+      </w:r>
+      <w:r>
+        <w:t xml:space="preserve"> </w:t>
+      </w:r>
+      <w:r>
+        <w:t>En revanche</w:t>
+      </w:r>
+      <w:r>
+        <w:t>, l’utilisation de Spring Boot pour un grosse application monolithique est largement déconseillée.</w:t>
       </w:r>
     </w:p>
     <w:p>
@@ -9715,7 +10464,7 @@
         <w:t>Globalement</w:t>
       </w:r>
       <w:r>
-        <w:t>, le framework Spring Boot aurait pu correspondre à notre projet, mais le langage n’est pas celui recherché malheureusement.</w:t>
+        <w:t>, le framework Spring Boot aurait pu correspondre à notre projet, mais le langage n’est pas celui recherché.</w:t>
       </w:r>
     </w:p>
     <w:p/>
@@ -9737,7 +10486,13 @@
     </w:p>
     <w:p>
       <w:r>
-        <w:t>Le hackathon est un événement pendant lequel des équipes de développeur se réunissent pour créer des projets informatiques dans un temps imparti souvent très cours : un weekend, une journée ou même une nuit.</w:t>
+        <w:t>Le hackathon est un événement pendant lequel des équipes de développeur se réunissent pour créer des projets informatiques dans un temps imparti souvent très cour</w:t>
+      </w:r>
+      <w:r>
+        <w:t>t</w:t>
+      </w:r>
+      <w:r>
+        <w:t> : un weekend, une journée ou même une nuit.</w:t>
       </w:r>
       <w:r>
         <w:t xml:space="preserve"> L</w:t>
@@ -9764,7 +10519,15 @@
         <w:t xml:space="preserve"> l’existence d’un starter-kit </w:t>
       </w:r>
       <w:r>
-        <w:t>destiné aux hackathons, qui allait permettre de gagner un temps précieux pendant ces événements. Mon choix s’est porté sur Hackaton-starter.</w:t>
+        <w:t xml:space="preserve">destiné aux hackathons, qui allait permettre de gagner un temps précieux pendant ces événements. Mon choix s’est porté sur </w:t>
+      </w:r>
+      <w:proofErr w:type="spellStart"/>
+      <w:r>
+        <w:t>Hackaton</w:t>
+      </w:r>
+      <w:proofErr w:type="spellEnd"/>
+      <w:r>
+        <w:t>-starter.</w:t>
       </w:r>
     </w:p>
     <w:p>
@@ -9801,10 +10564,16 @@
         <w:t xml:space="preserve"> hébergé sur la plateforme </w:t>
       </w:r>
       <w:r>
-        <w:t>Github</w:t>
-      </w:r>
-      <w:r>
-        <w:t xml:space="preserve">. Avec ses trente milles étoiles, il fait partie des projets </w:t>
+        <w:t>GitHub</w:t>
+      </w:r>
+      <w:r>
+        <w:t>. Avec ses trente milles étoiles</w:t>
+      </w:r>
+      <w:r>
+        <w:t xml:space="preserve"> (GitHub utilise un système d’étoiles pour la popularité des projets)</w:t>
+      </w:r>
+      <w:r>
+        <w:t xml:space="preserve">, il fait partie des projets </w:t>
       </w:r>
       <w:r>
         <w:t>qui en recueille le plus</w:t>
@@ -9831,7 +10600,23 @@
         </w:numPr>
       </w:pPr>
       <w:r>
-        <w:t>Toute la partie authentification, que ce soit en local, avec l’adresse email et le mot de passe, ou avec OAuth 1.0a et OAuth 2.0 pour s’authentifier via différents réseaux sociaux.</w:t>
+        <w:t xml:space="preserve">Toute la partie authentification, que ce soit en local, avec l’adresse email et le mot de passe, ou avec </w:t>
+      </w:r>
+      <w:proofErr w:type="spellStart"/>
+      <w:r>
+        <w:t>OAuth</w:t>
+      </w:r>
+      <w:proofErr w:type="spellEnd"/>
+      <w:r>
+        <w:t xml:space="preserve"> 1.0a et </w:t>
+      </w:r>
+      <w:proofErr w:type="spellStart"/>
+      <w:r>
+        <w:t>OAuth</w:t>
+      </w:r>
+      <w:proofErr w:type="spellEnd"/>
+      <w:r>
+        <w:t xml:space="preserve"> 2.0 pour s’authentifier via différents réseaux sociaux.</w:t>
       </w:r>
     </w:p>
     <w:p>
@@ -9920,12 +10705,26 @@
         <w:rPr>
           <w:highlight w:val="yellow"/>
         </w:rPr>
-        <w:t>Tout le code est écrit en JavaScript et je souhaite utiliser le TypeScript pour son typage très pratique et qui permet de garder un code plus propre et plus facilement maintenable lorsque de nouvelles personnes arrivent sur le projet. De plus, Hackathon-starter est très complet, trop complet même pour mon problème. Je n’ai pas besoin des pages web prédéfinies puisque chaque micro-service contiendra seulement une API Rest. Qui veut dire trop complet dit code inutile et donc suppression de code, ce qui prend énormément de temps.</w:t>
-      </w:r>
+        <w:t xml:space="preserve">Tout le code est écrit en JavaScript et je souhaite utiliser le TypeScript pour son typage très pratique et qui permet de garder un code plus propre et plus facilement maintenable lorsque de nouvelles personnes arrivent sur le projet. De plus, Hackathon-starter est très complet, trop complet même pour mon problème. Je n’ai pas besoin des pages web prédéfinies puisque chaque micro-service contiendra seulement une API </w:t>
+      </w:r>
+      <w:proofErr w:type="spellStart"/>
       <w:r>
         <w:rPr>
           <w:highlight w:val="yellow"/>
         </w:rPr>
+        <w:t>Rest</w:t>
+      </w:r>
+      <w:proofErr w:type="spellEnd"/>
+      <w:r>
+        <w:rPr>
+          <w:highlight w:val="yellow"/>
+        </w:rPr>
+        <w:t>. Qui veut dire trop complet dit code inutile et donc suppression de code, ce qui prend énormément de temps.</w:t>
+      </w:r>
+      <w:r>
+        <w:rPr>
+          <w:highlight w:val="yellow"/>
+        </w:rPr>
         <w:t xml:space="preserve"> De plus, i</w:t>
       </w:r>
       <w:r>
@@ -9948,7 +10747,16 @@
     </w:p>
     <w:p>
       <w:r>
-        <w:t>J’ai pu trouver beaucoup de starter-kit différents sur Github</w:t>
+        <w:t>J’ai pu trouver beaucoup de starter-kit</w:t>
+      </w:r>
+      <w:r>
+        <w:t>s</w:t>
+      </w:r>
+      <w:r>
+        <w:t xml:space="preserve"> différents sur </w:t>
+      </w:r>
+      <w:r>
+        <w:t>GitHub</w:t>
       </w:r>
       <w:r>
         <w:t>,</w:t>
@@ -9966,7 +10774,18 @@
         <w:t>écrit</w:t>
       </w:r>
       <w:r>
-        <w:t xml:space="preserve"> en TypeScript, et pour ceux qui le sont, ce sont surtout des starter-kits pour Angular ou React. Le type de base de données utilisé ne me convient pas forcément non plus.</w:t>
+        <w:t>s</w:t>
+      </w:r>
+      <w:r>
+        <w:t xml:space="preserve"> en TypeScript, et pour ceux qui le sont, ce sont surtout des starter-kits pour Angular ou </w:t>
+      </w:r>
+      <w:proofErr w:type="spellStart"/>
+      <w:r>
+        <w:t>React</w:t>
+      </w:r>
+      <w:proofErr w:type="spellEnd"/>
+      <w:r>
+        <w:t>. Le type de base de données utilisé ne me convient pas forcément non plus.</w:t>
       </w:r>
     </w:p>
     <w:p/>
@@ -10032,7 +10851,13 @@
         <w:t>le point d’entrée</w:t>
       </w:r>
       <w:r>
-        <w:t xml:space="preserve"> pour les APIs et les micro-services définis. Elle permet d’assurer la protection, l’évolutivité et la haute disponibilité de celles-ci.</w:t>
+        <w:t xml:space="preserve"> pour les APIs et les micro-services définis. Elle permet d’assurer la protection, l’évolutivité et la haute disponibilité de ce</w:t>
+      </w:r>
+      <w:r>
+        <w:t>ux</w:t>
+      </w:r>
+      <w:r>
+        <w:t>-ci.</w:t>
       </w:r>
       <w:r>
         <w:t xml:space="preserve"> </w:t>
@@ -10229,37 +11054,86 @@
       <w:pPr>
         <w:pStyle w:val="Titre4"/>
       </w:pPr>
+      <w:proofErr w:type="spellStart"/>
       <w:r>
         <w:t>Gravitee</w:t>
       </w:r>
-    </w:p>
-    <w:p>
-      <w:r>
-        <w:t xml:space="preserve">Gravitee est une passerelle API développée en Java par l’entreprise Gravitee Source depuis 2015. Celle-ci </w:t>
-      </w:r>
-      <w:r>
-        <w:t>dépend de 3 applications : un dashboard, MongoDB et la passerelle en question. Les deux premières permettent de gérer et de configurer l’API Gateway. La configuration est enregistrée sur MongoDB et est utilisé par l’API Gateway.</w:t>
-      </w:r>
-    </w:p>
-    <w:p>
-      <w:r>
-        <w:t xml:space="preserve">L’avantage de Gravitee est son dashboard, celui-ci est clair, facile à comprendre et pratique pour les développeurs. Il permet d’entièrement configurer la passerelle (les routes, l’authentification, etc…). </w:t>
-      </w:r>
-    </w:p>
-    <w:p>
-      <w:r>
-        <w:t>Mais l’installation de cette solution est complexe et la documentation est trop légère et devient le point noir de Gravitee. De plus, la communauté n’est pas très grande (à peu près 1000 étoiles sur GitHub) et il n’est pas simple de trouver des tutoriels sur internet.</w:t>
-      </w:r>
-    </w:p>
-    <w:p>
-      <w:r>
-        <w:t>Au niveau des performances, Gravitee a besoin de beaucoup de mémoire vive (RAM). Il est conseillé d’utiliser une machine par instance de la passerelle puisque celle</w:t>
-      </w:r>
-      <w:r>
-        <w:t>s</w:t>
-      </w:r>
-      <w:r>
-        <w:t>-ci utilise</w:t>
+      <w:proofErr w:type="spellEnd"/>
+    </w:p>
+    <w:p>
+      <w:proofErr w:type="spellStart"/>
+      <w:r>
+        <w:t>Gravitee</w:t>
+      </w:r>
+      <w:proofErr w:type="spellEnd"/>
+      <w:r>
+        <w:t xml:space="preserve"> est une passerelle API développée en Java par l’entreprise </w:t>
+      </w:r>
+      <w:proofErr w:type="spellStart"/>
+      <w:r>
+        <w:t>Gravitee</w:t>
+      </w:r>
+      <w:proofErr w:type="spellEnd"/>
+      <w:r>
+        <w:t xml:space="preserve"> Source depuis 2015. Celle-ci </w:t>
+      </w:r>
+      <w:r>
+        <w:t xml:space="preserve">dépend de 3 applications : un </w:t>
+      </w:r>
+      <w:proofErr w:type="spellStart"/>
+      <w:r>
+        <w:t>dashboard</w:t>
+      </w:r>
+      <w:proofErr w:type="spellEnd"/>
+      <w:r>
+        <w:t>, MongoDB et la passerelle en question. Les deux premières permettent de gérer et de configurer l’API Gateway. La configuration est enregistrée sur MongoDB et est utilisé par l’API Gateway.</w:t>
+      </w:r>
+    </w:p>
+    <w:p>
+      <w:r>
+        <w:t xml:space="preserve">L’avantage de </w:t>
+      </w:r>
+      <w:proofErr w:type="spellStart"/>
+      <w:r>
+        <w:t>Gravitee</w:t>
+      </w:r>
+      <w:proofErr w:type="spellEnd"/>
+      <w:r>
+        <w:t xml:space="preserve"> est son </w:t>
+      </w:r>
+      <w:proofErr w:type="spellStart"/>
+      <w:r>
+        <w:t>dashboard</w:t>
+      </w:r>
+      <w:proofErr w:type="spellEnd"/>
+      <w:r>
+        <w:t xml:space="preserve">, celui-ci est clair, facile à comprendre et pratique pour les développeurs. Il permet d’entièrement configurer la passerelle (les routes, l’authentification, etc…). </w:t>
+      </w:r>
+    </w:p>
+    <w:p>
+      <w:r>
+        <w:t xml:space="preserve">Mais l’installation de cette solution est complexe et la documentation est trop légère et devient le point noir de </w:t>
+      </w:r>
+      <w:proofErr w:type="spellStart"/>
+      <w:r>
+        <w:t>Gravitee</w:t>
+      </w:r>
+      <w:proofErr w:type="spellEnd"/>
+      <w:r>
+        <w:t>. De plus, la communauté n’est pas très grande (à peu près 1000 étoiles sur GitHub) et il n’est pas simple de trouver des tutoriels sur internet.</w:t>
+      </w:r>
+    </w:p>
+    <w:p>
+      <w:r>
+        <w:t xml:space="preserve">Au niveau des performances, </w:t>
+      </w:r>
+      <w:proofErr w:type="spellStart"/>
+      <w:r>
+        <w:t>Gravitee</w:t>
+      </w:r>
+      <w:proofErr w:type="spellEnd"/>
+      <w:r>
+        <w:t xml:space="preserve"> a besoin de beaucoup de mémoire vive (RAM). Il est conseillé d’utiliser une machine par instance de la passerelle puisque celle-ci utilise</w:t>
       </w:r>
       <w:r>
         <w:t>nt</w:t>
@@ -10276,32 +11150,114 @@
     </w:p>
     <w:p>
       <w:r>
-        <w:t>En conclusion, Gravitee est difficile à installer mais offre de bonnes performances et une interface complète et pratique.</w:t>
+        <w:t xml:space="preserve">En conclusion, </w:t>
+      </w:r>
+      <w:proofErr w:type="spellStart"/>
+      <w:r>
+        <w:t>Gravitee</w:t>
+      </w:r>
+      <w:proofErr w:type="spellEnd"/>
+      <w:r>
+        <w:t xml:space="preserve"> est difficile à installer mais offre de bonnes performances et une interface complète et pratique.</w:t>
       </w:r>
     </w:p>
     <w:p>
       <w:pPr>
         <w:pStyle w:val="Titre4"/>
       </w:pPr>
+      <w:proofErr w:type="spellStart"/>
       <w:r>
         <w:lastRenderedPageBreak/>
         <w:t>HAProxy</w:t>
       </w:r>
-    </w:p>
-    <w:p>
-      <w:r>
-        <w:t>HAProxy est une solution open-source développée en C et Lua. Elle est particulière par rapport aux autres solutions car celle-ci est d’abord un Load-Balancer (répartiteur de charge en français) avant d’être une API Gateway. C’est-à-dire qu’elle est faite avant tout pour garantir la haute disponibilité des APIs. Mais elle peut être utilisée comme passerelle API.</w:t>
-      </w:r>
-    </w:p>
-    <w:p>
-      <w:r>
-        <w:t>HAProxy est simple à mettre en place avec seulement une seule application. La solution ne possède pas encore de dashboard pour l’API Gateway mais les équipes en charge de celle-ci sont en train d’en développer un afin de corriger cette faiblesse. HAProxy ne possède pas autant de fonctionnalités que les autres solutions (pas de connexion OpenID</w:t>
-      </w:r>
-      <w:r>
-        <w:t xml:space="preserve"> Connect</w:t>
-      </w:r>
-      <w:r>
-        <w:t xml:space="preserve"> par exemple) mais il est possible d’en ajouter à travers des plugins disponibles sur leur site. De plus, s’il manque toujours une fonctionnalité, il est possible de développer soit même un plugin personnalisé en Lua.</w:t>
+      <w:proofErr w:type="spellEnd"/>
+    </w:p>
+    <w:p>
+      <w:proofErr w:type="spellStart"/>
+      <w:r>
+        <w:t>HAProxy</w:t>
+      </w:r>
+      <w:proofErr w:type="spellEnd"/>
+      <w:r>
+        <w:t xml:space="preserve"> est une solution open-source développée en C et </w:t>
+      </w:r>
+      <w:proofErr w:type="spellStart"/>
+      <w:r>
+        <w:t>Lua</w:t>
+      </w:r>
+      <w:proofErr w:type="spellEnd"/>
+      <w:r>
+        <w:t xml:space="preserve">. Elle est particulière par rapport aux autres solutions car </w:t>
+      </w:r>
+      <w:r>
+        <w:t>elle</w:t>
+      </w:r>
+      <w:r>
+        <w:t xml:space="preserve"> est d’abord un </w:t>
+      </w:r>
+      <w:proofErr w:type="spellStart"/>
+      <w:r>
+        <w:t>Load</w:t>
+      </w:r>
+      <w:proofErr w:type="spellEnd"/>
+      <w:r>
+        <w:t>-Balancer (répartiteur de charge en français) avant d’être une API Gateway. C’est-à-dire qu’elle est faite avant tout pour garantir la haute disponibilité des APIs. Mais elle peut être utilisée comme passerelle API.</w:t>
+      </w:r>
+    </w:p>
+    <w:p>
+      <w:proofErr w:type="spellStart"/>
+      <w:r>
+        <w:t>HAProxy</w:t>
+      </w:r>
+      <w:proofErr w:type="spellEnd"/>
+      <w:r>
+        <w:t xml:space="preserve"> est simple à mettre en place avec seulement une seule application.</w:t>
+      </w:r>
+      <w:r>
+        <w:t xml:space="preserve"> Il n’y a pas encore de </w:t>
+      </w:r>
+      <w:proofErr w:type="spellStart"/>
+      <w:r>
+        <w:t>dashboard</w:t>
+      </w:r>
+      <w:proofErr w:type="spellEnd"/>
+      <w:r>
+        <w:t xml:space="preserve"> pour cette solution mais il est en cours de développement par les équipes en charge de l’API Gateway</w:t>
+      </w:r>
+      <w:r>
+        <w:t xml:space="preserve">. </w:t>
+      </w:r>
+      <w:proofErr w:type="spellStart"/>
+      <w:r>
+        <w:t>HAProxy</w:t>
+      </w:r>
+      <w:proofErr w:type="spellEnd"/>
+      <w:r>
+        <w:t xml:space="preserve"> ne possède pas autant de fonctionnalités que les autres solutions (pas de connexion </w:t>
+      </w:r>
+      <w:proofErr w:type="spellStart"/>
+      <w:r>
+        <w:t>OpenID</w:t>
+      </w:r>
+      <w:proofErr w:type="spellEnd"/>
+      <w:r>
+        <w:t xml:space="preserve"> </w:t>
+      </w:r>
+      <w:proofErr w:type="spellStart"/>
+      <w:r>
+        <w:t>Connect</w:t>
+      </w:r>
+      <w:proofErr w:type="spellEnd"/>
+      <w:r>
+        <w:t xml:space="preserve"> par exemple) mais il est possible d’en ajouter à travers des plugins disponibles sur leur site. De plus, s’il manque toujours une fonctionnalité, il est possible de développer soit même un plugin personnalisé en </w:t>
+      </w:r>
+      <w:proofErr w:type="spellStart"/>
+      <w:r>
+        <w:t>Lua</w:t>
+      </w:r>
+      <w:proofErr w:type="spellEnd"/>
+      <w:r>
+        <w:t>.</w:t>
       </w:r>
     </w:p>
     <w:p>
@@ -10309,25 +11265,80 @@
         <w:t>Enfin, la solution s’installe et se configure très facilement grâce à sa documentation complète. La communauté et le support qui entourent le projet sont aussi très réactifs.</w:t>
       </w:r>
       <w:r>
-        <w:t xml:space="preserve"> HAProxy utilise très peu de ressources (processeurs et mémoire vive) par rapport aux autres solutions pour avoir de meilleures performances.</w:t>
-      </w:r>
-    </w:p>
-    <w:p>
-      <w:r>
-        <w:t>Dans l’ensemble, HAProxy est simple d’utilisation et performant. Il est fait pour les projets qui utilisent déjà le Load-Balancer.</w:t>
+        <w:t xml:space="preserve"> </w:t>
+      </w:r>
+      <w:proofErr w:type="spellStart"/>
+      <w:r>
+        <w:t>HAProxy</w:t>
+      </w:r>
+      <w:proofErr w:type="spellEnd"/>
+      <w:r>
+        <w:t xml:space="preserve"> utilise très peu de ressources (processeurs et mémoire vive) par rapport aux autres solutions pour avoir de meilleures performances.</w:t>
+      </w:r>
+    </w:p>
+    <w:p>
+      <w:r>
+        <w:t xml:space="preserve">Dans l’ensemble, </w:t>
+      </w:r>
+      <w:proofErr w:type="spellStart"/>
+      <w:r>
+        <w:t>HAProxy</w:t>
+      </w:r>
+      <w:proofErr w:type="spellEnd"/>
+      <w:r>
+        <w:t xml:space="preserve"> est simple d’utilisation et performant. Il est fait pour les projets qui utilisent déjà le </w:t>
+      </w:r>
+      <w:proofErr w:type="spellStart"/>
+      <w:r>
+        <w:t>Load</w:t>
+      </w:r>
+      <w:proofErr w:type="spellEnd"/>
+      <w:r>
+        <w:t>-Balancer.</w:t>
       </w:r>
     </w:p>
     <w:p>
       <w:pPr>
         <w:pStyle w:val="Titre4"/>
       </w:pPr>
+      <w:proofErr w:type="spellStart"/>
       <w:r>
         <w:t>Tyk</w:t>
       </w:r>
-    </w:p>
-    <w:p>
-      <w:r>
-        <w:t xml:space="preserve">Tyk est une passerelle API codée en langage Go par les équipes de Tyk Technologies depuis 2014. Comme pour Gravitee, la solution contient trois applications mais a aussi besoin de Redis et de MongoDB. Les trois applications sont la passerelle, le dashboard pour </w:t>
+      <w:proofErr w:type="spellEnd"/>
+    </w:p>
+    <w:p>
+      <w:proofErr w:type="spellStart"/>
+      <w:r>
+        <w:t>Tyk</w:t>
+      </w:r>
+      <w:proofErr w:type="spellEnd"/>
+      <w:r>
+        <w:t xml:space="preserve"> est une passerelle API codée en langage Go par les équipes de </w:t>
+      </w:r>
+      <w:proofErr w:type="spellStart"/>
+      <w:r>
+        <w:t>Tyk</w:t>
+      </w:r>
+      <w:proofErr w:type="spellEnd"/>
+      <w:r>
+        <w:t xml:space="preserve"> Technologies depuis 2014. Comme pour </w:t>
+      </w:r>
+      <w:proofErr w:type="spellStart"/>
+      <w:r>
+        <w:t>Gravitee</w:t>
+      </w:r>
+      <w:proofErr w:type="spellEnd"/>
+      <w:r>
+        <w:t xml:space="preserve">, la solution contient trois applications mais a aussi besoin de Redis et de MongoDB. Les trois applications sont la passerelle, le </w:t>
+      </w:r>
+      <w:proofErr w:type="spellStart"/>
+      <w:r>
+        <w:t>dashboard</w:t>
+      </w:r>
+      <w:proofErr w:type="spellEnd"/>
+      <w:r>
+        <w:t xml:space="preserve"> pour </w:t>
       </w:r>
       <w:r>
         <w:t>l</w:t>
@@ -10336,22 +11347,77 @@
         <w:t>a configurer, et la Pompe qui extrait les données de Redis pour les injecter dans MongoDB</w:t>
       </w:r>
       <w:r>
-        <w:t xml:space="preserve"> afin de les récupérer sur le dashboard.</w:t>
-      </w:r>
-    </w:p>
-    <w:p>
-      <w:r>
-        <w:t>La solution est assez longue à installer mais grâce à sa documentation, elle ne pose pas de problèmes. Le dashboard permet de la configurer facilement puisqu’il est clair et ergonomique. La communauté n’est pas énorme mais est très réactive (plus de 5000 étoiles sur GitHub).</w:t>
-      </w:r>
-    </w:p>
-    <w:p>
-      <w:r>
-        <w:t>Les performances sont le point faible de Tyk. En effet, malgré une consommation de RAM assez faible (moins de 250MB), la solution utilise beaucoup le processeur et a du mal à gérer plus de 4000 requêtes utilisateurs par seconde.</w:t>
-      </w:r>
-    </w:p>
-    <w:p>
-      <w:r>
-        <w:t>Globalement, Tyk est une solution pratique grâce à son dashboard mais est faite pour les applications qui n’ont pas énormément de trafic.</w:t>
+        <w:t xml:space="preserve"> afin de les récupérer sur le </w:t>
+      </w:r>
+      <w:proofErr w:type="spellStart"/>
+      <w:r>
+        <w:t>dashboard</w:t>
+      </w:r>
+      <w:proofErr w:type="spellEnd"/>
+      <w:r>
+        <w:t>.</w:t>
+      </w:r>
+    </w:p>
+    <w:p>
+      <w:r>
+        <w:t xml:space="preserve">La solution est assez longue à installer mais grâce à sa documentation, elle ne pose pas de problèmes. Le </w:t>
+      </w:r>
+      <w:proofErr w:type="spellStart"/>
+      <w:r>
+        <w:t>dashboard</w:t>
+      </w:r>
+      <w:proofErr w:type="spellEnd"/>
+      <w:r>
+        <w:t xml:space="preserve"> permet de la configurer facilement puisqu’il est clair et ergonomique. La communauté n’est pas énorme mais est très réactive (plus de 5000 étoiles sur GitHub).</w:t>
+      </w:r>
+    </w:p>
+    <w:p>
+      <w:r>
+        <w:t xml:space="preserve">Le niveau de performance </w:t>
+      </w:r>
+      <w:r>
+        <w:t xml:space="preserve">le point faible de </w:t>
+      </w:r>
+      <w:proofErr w:type="spellStart"/>
+      <w:r>
+        <w:t>Tyk</w:t>
+      </w:r>
+      <w:proofErr w:type="spellEnd"/>
+      <w:r>
+        <w:t>. En effet, malgré une consommation de RAM assez faible (moins de 250MB), la solution utilise beaucoup le processeur et a du mal à gérer plus de 4000 requêtes utilisateurs par seconde.</w:t>
+      </w:r>
+    </w:p>
+    <w:p>
+      <w:r>
+        <w:t xml:space="preserve">Globalement, </w:t>
+      </w:r>
+      <w:proofErr w:type="spellStart"/>
+      <w:r>
+        <w:t>Tyk</w:t>
+      </w:r>
+      <w:proofErr w:type="spellEnd"/>
+      <w:r>
+        <w:t xml:space="preserve"> est une solution pratique grâce à son </w:t>
+      </w:r>
+      <w:proofErr w:type="spellStart"/>
+      <w:r>
+        <w:t>dashboard</w:t>
+      </w:r>
+      <w:proofErr w:type="spellEnd"/>
+      <w:r>
+        <w:t xml:space="preserve"> mais</w:t>
+      </w:r>
+      <w:r>
+        <w:t xml:space="preserve"> elle</w:t>
+      </w:r>
+      <w:r>
+        <w:t xml:space="preserve"> est </w:t>
+      </w:r>
+      <w:r>
+        <w:t xml:space="preserve">plutôt </w:t>
+      </w:r>
+      <w:r>
+        <w:t>faite pour les applications qui n’ont pas énormément de trafic.</w:t>
       </w:r>
     </w:p>
     <w:p>
@@ -10365,21 +11431,79 @@
     </w:p>
     <w:p>
       <w:r>
-        <w:t>Kong est une API Gateway open-source développée en Lua et Perl par l’entreprise Kong Inc depuis 2017. Il existe une version « Entreprise » payante qui offre plus d’outils pour la solution comme un dashboard ou des outils de surveillance.</w:t>
-      </w:r>
-    </w:p>
-    <w:p>
-      <w:r>
-        <w:t>La solution a juste besoin d’une base de données PostgreSQL pour enregistrer sa configuration et peut être installé sur énormément de support et de systèmes d’exploitation. Kong permet l’ajout de plugin</w:t>
+        <w:t xml:space="preserve">Kong est une API Gateway open-source développée en </w:t>
+      </w:r>
+      <w:proofErr w:type="spellStart"/>
+      <w:r>
+        <w:t>Lua</w:t>
+      </w:r>
+      <w:proofErr w:type="spellEnd"/>
+      <w:r>
+        <w:t xml:space="preserve"> et Perl par l’entreprise Kong </w:t>
+      </w:r>
+      <w:proofErr w:type="spellStart"/>
+      <w:r>
+        <w:t>Inc</w:t>
+      </w:r>
+      <w:proofErr w:type="spellEnd"/>
+      <w:r>
+        <w:t xml:space="preserve"> depuis 2017. Il existe une version « Entreprise » payante qui offre plus d’outils pour la solution comme un </w:t>
+      </w:r>
+      <w:proofErr w:type="spellStart"/>
+      <w:r>
+        <w:t>dashboard</w:t>
+      </w:r>
+      <w:proofErr w:type="spellEnd"/>
+      <w:r>
+        <w:t xml:space="preserve"> ou des outils de surveillance.</w:t>
+      </w:r>
+    </w:p>
+    <w:p>
+      <w:r>
+        <w:t>La solution a juste besoin d’une base de données PostgreSQL pour enregistrer sa configuration et peut être installé</w:t>
+      </w:r>
+      <w:r>
+        <w:t>e</w:t>
+      </w:r>
+      <w:r>
+        <w:t xml:space="preserve"> sur énormément de support</w:t>
       </w:r>
       <w:r>
         <w:t>s</w:t>
       </w:r>
       <w:r>
+        <w:t xml:space="preserve"> et de systèmes d’exploitation. Kong permet l’ajout de plugin</w:t>
+      </w:r>
+      <w:r>
+        <w:t>s</w:t>
+      </w:r>
+      <w:r>
         <w:t>, ce qui en fait son avantage le plus important.</w:t>
       </w:r>
       <w:r>
-        <w:t xml:space="preserve"> En effet, de nombreux plugins sont développé par l’énorme communauté (plus de 26 000 étoiles sur GitHub) et peuvent satisfaire toutes nos envies : authentification OpenID Connect, </w:t>
+        <w:t xml:space="preserve"> En effet, de nombreux plugins sont développé</w:t>
+      </w:r>
+      <w:r>
+        <w:t>s</w:t>
+      </w:r>
+      <w:r>
+        <w:t xml:space="preserve"> par l’énorme communauté (plus de 26 000 étoiles sur GitHub) et peuvent satisfaire toutes nos envies : authentification </w:t>
+      </w:r>
+      <w:proofErr w:type="spellStart"/>
+      <w:r>
+        <w:t>OpenID</w:t>
+      </w:r>
+      <w:proofErr w:type="spellEnd"/>
+      <w:r>
+        <w:t xml:space="preserve"> </w:t>
+      </w:r>
+      <w:proofErr w:type="spellStart"/>
+      <w:r>
+        <w:t>Connect</w:t>
+      </w:r>
+      <w:proofErr w:type="spellEnd"/>
+      <w:r>
+        <w:t xml:space="preserve">, </w:t>
       </w:r>
       <w:r>
         <w:t>surveillance, limiteur de débit (rate limiter), etc… La communauté est très active et la solution évolue rapidement. De plus, Kong s’installe très rapidement et sa documentation est complète et bien faite.</w:t>
@@ -10490,19 +11614,10 @@
         <w:jc w:val="both"/>
       </w:pPr>
       <w:r>
-        <w:t xml:space="preserve">Le service </w:t>
-      </w:r>
-      <w:r>
-        <w:t>des sondages</w:t>
-      </w:r>
-      <w:r>
-        <w:t xml:space="preserve"> reçoit la requête utilisateur et</w:t>
-      </w:r>
-      <w:r>
-        <w:t xml:space="preserve"> la</w:t>
-      </w:r>
-      <w:r>
-        <w:t xml:space="preserve"> traite</w:t>
+        <w:t>Réception et traitement de la requête utilisateur</w:t>
+      </w:r>
+      <w:r>
+        <w:t>.</w:t>
       </w:r>
     </w:p>
     <w:p>
@@ -10515,7 +11630,10 @@
         <w:jc w:val="both"/>
       </w:pPr>
       <w:r>
-        <w:t>Envoie de l’image reçue au service de gestion d’images pour qu’il la traite</w:t>
+        <w:t>Envoi de l’image reçue au service de gestion d’images pour qu’il la traite</w:t>
+      </w:r>
+      <w:r>
+        <w:t>.</w:t>
       </w:r>
     </w:p>
     <w:p>
@@ -10528,10 +11646,13 @@
         <w:jc w:val="both"/>
       </w:pPr>
       <w:r>
-        <w:t xml:space="preserve">Envoie des informations de l’image au service </w:t>
+        <w:t xml:space="preserve">Envoi des informations de l’image au service </w:t>
       </w:r>
       <w:r>
         <w:t>des sondages</w:t>
+      </w:r>
+      <w:r>
+        <w:t>.</w:t>
       </w:r>
     </w:p>
     <w:p>
@@ -10544,10 +11665,10 @@
         <w:jc w:val="both"/>
       </w:pPr>
       <w:r>
-        <w:t>Le sondage</w:t>
-      </w:r>
-      <w:r>
-        <w:t xml:space="preserve"> est ajouté en base de données</w:t>
+        <w:t>Ajout du sondage en base de données</w:t>
+      </w:r>
+      <w:r>
+        <w:t>.</w:t>
       </w:r>
     </w:p>
     <w:p>
@@ -10560,13 +11681,7 @@
         <w:jc w:val="both"/>
       </w:pPr>
       <w:r>
-        <w:t xml:space="preserve">L’utilisateur reçoit une réponse « OK, </w:t>
-      </w:r>
-      <w:r>
-        <w:t>le sondage</w:t>
-      </w:r>
-      <w:r>
-        <w:t xml:space="preserve"> a été créé »</w:t>
+        <w:t>Réception d’une réponse type « OK, le sondage a été créé » par l’utilisateur.</w:t>
       </w:r>
     </w:p>
     <w:p>
@@ -10599,7 +11714,25 @@
         <w:t>’images</w:t>
       </w:r>
       <w:r>
-        <w:t>. Le problème en reproduisant ce schéma sur des micro-services est que si un des micro-service qui forme la chaîne d’appel HTTP plante, c’est la requête complète</w:t>
+        <w:t xml:space="preserve">. Le problème en reproduisant ce schéma sur des micro-services est que si </w:t>
+      </w:r>
+      <w:r>
+        <w:t>l’</w:t>
+      </w:r>
+      <w:r>
+        <w:t>un des micro-service</w:t>
+      </w:r>
+      <w:r>
+        <w:t>s</w:t>
+      </w:r>
+      <w:r>
+        <w:t xml:space="preserve"> qui forme</w:t>
+      </w:r>
+      <w:r>
+        <w:t>nt</w:t>
+      </w:r>
+      <w:r>
+        <w:t xml:space="preserve"> la chaîne d’appel HTTP plante, c’est la requête complète</w:t>
       </w:r>
       <w:r>
         <w:t xml:space="preserve"> qui</w:t>
@@ -10771,7 +11904,13 @@
     </w:p>
     <w:p>
       <w:r>
-        <w:t>Dans un système orienté événements, la communication et le traitement des événements devient la structure centrale de notre application. Une telle solution peut être créée dans n’importe quel langage puisqu’elle est une approche et non un langage de programmation. Celle-ci permet de garder des micro-services faiblement couplés. En effet, lorsqu’un micro-service publie un événement, il ne connait pas les consommateurs et ignore les conséquence</w:t>
+        <w:t xml:space="preserve">Dans un système orienté événements, la communication et le traitement des événements devient la structure centrale de notre application. Une telle solution peut être créée dans n’importe quel langage puisqu’elle est une approche et non un langage de programmation. </w:t>
+      </w:r>
+      <w:r>
+        <w:t xml:space="preserve">Elle permet également </w:t>
+      </w:r>
+      <w:r>
+        <w:t>de garder des micro-services faiblement couplés. En effet, lorsqu’un micro-service publie un événement, il ne connait pas les consommateurs et ignore les conséquence</w:t>
       </w:r>
       <w:r>
         <w:t>s</w:t>
@@ -10830,7 +11969,16 @@
         <w:t xml:space="preserve">Un Message Broker permet de gérer des files d’attente de messages. </w:t>
       </w:r>
       <w:r>
-        <w:t xml:space="preserve">Celui-ci recevra alors tous les événements qui l’intéresse et pourra soit les traiter, soit seulement être affecter par ce dernier, de manière </w:t>
+        <w:t>Il</w:t>
+      </w:r>
+      <w:r>
+        <w:t xml:space="preserve"> recevra alors tous les événements qui l’intéresse et pourra soit les traiter, soit seulement être affect</w:t>
+      </w:r>
+      <w:r>
+        <w:t>é</w:t>
+      </w:r>
+      <w:r>
+        <w:t xml:space="preserve"> par ce dernier, de manière </w:t>
       </w:r>
       <w:r>
         <w:rPr>
@@ -10922,8 +12070,15 @@
     </w:p>
     <w:p>
       <w:r>
-        <w:t xml:space="preserve">Après avoir défini l’architecture orienté événements, il faut choisir une solution de Message Broker. Je vais présenter ci-dessous trois solutions que j’ai pu expérimenter : </w:t>
-      </w:r>
+        <w:t>Après avoir défini l’architecture orienté</w:t>
+      </w:r>
+      <w:r>
+        <w:t>e</w:t>
+      </w:r>
+      <w:r>
+        <w:t xml:space="preserve"> événements, il faut choisir une solution de Message Broker. Je vais présenter ci-dessous trois solutions que j’ai pu expérimenter : </w:t>
+      </w:r>
+      <w:proofErr w:type="spellStart"/>
       <w:r>
         <w:rPr>
           <w:b/>
@@ -10931,9 +12086,11 @@
         </w:rPr>
         <w:t>Nats</w:t>
       </w:r>
+      <w:proofErr w:type="spellEnd"/>
       <w:r>
         <w:t xml:space="preserve">, </w:t>
       </w:r>
+      <w:proofErr w:type="spellStart"/>
       <w:r>
         <w:rPr>
           <w:b/>
@@ -10941,9 +12098,11 @@
         </w:rPr>
         <w:t>RabbitMQ</w:t>
       </w:r>
+      <w:proofErr w:type="spellEnd"/>
       <w:r>
         <w:t xml:space="preserve"> et </w:t>
       </w:r>
+      <w:proofErr w:type="spellStart"/>
       <w:r>
         <w:rPr>
           <w:b/>
@@ -10951,6 +12110,7 @@
         </w:rPr>
         <w:t>ActiveMQ</w:t>
       </w:r>
+      <w:proofErr w:type="spellEnd"/>
       <w:r>
         <w:t>.</w:t>
       </w:r>
@@ -10959,13 +12119,26 @@
       <w:pPr>
         <w:pStyle w:val="Titre4"/>
       </w:pPr>
+      <w:proofErr w:type="spellStart"/>
       <w:r>
         <w:t>Nats</w:t>
       </w:r>
-    </w:p>
-    <w:p>
-      <w:r>
-        <w:t xml:space="preserve">Nats est un service de message open-source développé en langage Go. </w:t>
+      <w:proofErr w:type="spellEnd"/>
+    </w:p>
+    <w:p>
+      <w:proofErr w:type="spellStart"/>
+      <w:r>
+        <w:t>Nats</w:t>
+      </w:r>
+      <w:proofErr w:type="spellEnd"/>
+      <w:r>
+        <w:t xml:space="preserve"> est un service de message</w:t>
+      </w:r>
+      <w:r>
+        <w:t>s</w:t>
+      </w:r>
+      <w:r>
+        <w:t xml:space="preserve"> open-source développé en langage Go. </w:t>
       </w:r>
       <w:r>
         <w:t>Il utilise le protocole TCP et permet de transférer un nombre très important de messages par seconde (entre 8 et 11 millions)</w:t>
@@ -10980,7 +12153,21 @@
         <w:t xml:space="preserve"> Il n’en reste pas moins une solution très robuste, scalable et hautement disponible.</w:t>
       </w:r>
       <w:r>
-        <w:t xml:space="preserve"> En général, Nats est utilisé pour le transfert de message très légers</w:t>
+        <w:t xml:space="preserve"> En général, </w:t>
+      </w:r>
+      <w:proofErr w:type="spellStart"/>
+      <w:r>
+        <w:t>Nats</w:t>
+      </w:r>
+      <w:proofErr w:type="spellEnd"/>
+      <w:r>
+        <w:t xml:space="preserve"> est utilisé pour le transfert de message</w:t>
+      </w:r>
+      <w:r>
+        <w:t>s</w:t>
+      </w:r>
+      <w:r>
+        <w:t xml:space="preserve"> très légers</w:t>
       </w:r>
       <w:r>
         <w:t> :</w:t>
@@ -10997,13 +12184,31 @@
       <w:r>
         <w:t>Il fonctionne en mode « </w:t>
       </w:r>
+      <w:proofErr w:type="spellStart"/>
       <w:r>
         <w:rPr>
           <w:b/>
           <w:bCs/>
         </w:rPr>
-        <w:t>Publish/Subscribe</w:t>
-      </w:r>
+        <w:t>Publish</w:t>
+      </w:r>
+      <w:proofErr w:type="spellEnd"/>
+      <w:r>
+        <w:rPr>
+          <w:b/>
+          <w:bCs/>
+        </w:rPr>
+        <w:t>/</w:t>
+      </w:r>
+      <w:proofErr w:type="spellStart"/>
+      <w:r>
+        <w:rPr>
+          <w:b/>
+          <w:bCs/>
+        </w:rPr>
+        <w:t>Subscribe</w:t>
+      </w:r>
+      <w:proofErr w:type="spellEnd"/>
       <w:r>
         <w:rPr>
           <w:rStyle w:val="Appelnotedebasdep"/>
@@ -11014,13 +12219,42 @@
         <w:t> »</w:t>
       </w:r>
       <w:r>
-        <w:t xml:space="preserve"> (Pub/Sub</w:t>
-      </w:r>
+        <w:t xml:space="preserve"> (Pub/</w:t>
+      </w:r>
+      <w:proofErr w:type="spellStart"/>
+      <w:r>
+        <w:t>Sub</w:t>
+      </w:r>
+      <w:proofErr w:type="spellEnd"/>
       <w:r>
         <w:t>)</w:t>
       </w:r>
       <w:r>
-        <w:t xml:space="preserve"> et ne permet donc pas la persistance de message : s’il n’y a aucun consommateur sur un topic lorsqu’un message arrive, celui-ci est perdu</w:t>
+        <w:t xml:space="preserve"> et ne permet donc pas la persistance de</w:t>
+      </w:r>
+      <w:r>
+        <w:t>s</w:t>
+      </w:r>
+      <w:r>
+        <w:t xml:space="preserve"> message</w:t>
+      </w:r>
+      <w:r>
+        <w:t>s</w:t>
+      </w:r>
+      <w:r>
+        <w:t xml:space="preserve"> : s’il n’y a aucun consommateur sur un topic lorsqu’un message arrive, </w:t>
+      </w:r>
+      <w:r>
+        <w:t>ce dern</w:t>
+      </w:r>
+      <w:r>
+        <w:t>i</w:t>
+      </w:r>
+      <w:r>
+        <w:t>er</w:t>
+      </w:r>
+      <w:r>
+        <w:t xml:space="preserve"> est perdu</w:t>
       </w:r>
       <w:r>
         <w:t xml:space="preserve"> et ne peut pas être récupéré</w:t>
@@ -11029,21 +12263,36 @@
         <w:t>.</w:t>
       </w:r>
       <w:r>
-        <w:t xml:space="preserve"> Enfin, Nats ne supporte pas la réplication des messages.</w:t>
+        <w:t xml:space="preserve"> Enfin, </w:t>
+      </w:r>
+      <w:proofErr w:type="spellStart"/>
+      <w:r>
+        <w:t>Nats</w:t>
+      </w:r>
+      <w:proofErr w:type="spellEnd"/>
+      <w:r>
+        <w:t xml:space="preserve"> ne supporte pas la réplication des messages.</w:t>
       </w:r>
     </w:p>
     <w:p>
       <w:pPr>
         <w:pStyle w:val="Titre4"/>
       </w:pPr>
+      <w:proofErr w:type="spellStart"/>
       <w:r>
         <w:lastRenderedPageBreak/>
         <w:t>RabbitMQ</w:t>
       </w:r>
-    </w:p>
-    <w:p>
-      <w:r>
-        <w:t xml:space="preserve">RabbitMQ est un des services de messages open-source les plus populaires. </w:t>
+      <w:proofErr w:type="spellEnd"/>
+    </w:p>
+    <w:p>
+      <w:proofErr w:type="spellStart"/>
+      <w:r>
+        <w:t>RabbitMQ</w:t>
+      </w:r>
+      <w:proofErr w:type="spellEnd"/>
+      <w:r>
+        <w:t xml:space="preserve"> est un des services de messages open-source les plus populaires. </w:t>
       </w:r>
       <w:r>
         <w:t xml:space="preserve">Il utilise la norme </w:t>
@@ -11072,7 +12321,23 @@
         <w:t>Message Queuing</w:t>
       </w:r>
       <w:r>
-        <w:t xml:space="preserve"> mais supporte aussi le Pub/Sub. Grâce à l’ajout de plugins, RabbitMQ peut aussi utiliser d’autres protocoles de message comme </w:t>
+        <w:t xml:space="preserve"> mais supporte aussi le Pub/</w:t>
+      </w:r>
+      <w:proofErr w:type="spellStart"/>
+      <w:r>
+        <w:t>Sub</w:t>
+      </w:r>
+      <w:proofErr w:type="spellEnd"/>
+      <w:r>
+        <w:t xml:space="preserve">. Grâce à l’ajout de plugins, </w:t>
+      </w:r>
+      <w:proofErr w:type="spellStart"/>
+      <w:r>
+        <w:t>RabbitMQ</w:t>
+      </w:r>
+      <w:proofErr w:type="spellEnd"/>
+      <w:r>
+        <w:t xml:space="preserve"> peut aussi utiliser d’autres protocoles de message comme </w:t>
       </w:r>
       <w:r>
         <w:rPr>
@@ -11101,7 +12366,15 @@
         <w:t>synchrone</w:t>
       </w:r>
       <w:r>
-        <w:t>. De cette manière, si RabbitMQ tombe, les messages ne sont pas perdus. De plus, si aucun consommateur n’écoute sur un topic lorsqu’un message arrive, celui-ci est alors conservé dans la queue jusqu’à ce qu’il soit consommé</w:t>
+        <w:t xml:space="preserve">. De cette manière, si </w:t>
+      </w:r>
+      <w:proofErr w:type="spellStart"/>
+      <w:r>
+        <w:t>RabbitMQ</w:t>
+      </w:r>
+      <w:proofErr w:type="spellEnd"/>
+      <w:r>
+        <w:t xml:space="preserve"> tombe, les messages ne sont pas perdus. De plus, si aucun consommateur n’écoute sur un topic lorsqu’un message arrive, celui-ci est alors conservé dans la queue jusqu’à ce qu’il soit consommé</w:t>
       </w:r>
       <w:r>
         <w:t>. Grâce à un système de confirmation de réception, si après avoir un reçu un message un service plante, le message sera alors remis dans la queue en attente d’être consommé.</w:t>
@@ -11111,13 +12384,29 @@
       <w:pPr>
         <w:pStyle w:val="Titre4"/>
       </w:pPr>
+      <w:proofErr w:type="spellStart"/>
       <w:r>
         <w:t>ActiveMQ</w:t>
       </w:r>
-    </w:p>
-    <w:p>
-      <w:r>
-        <w:t>Apache ActiveMQ est le service de message open-source et multi-protocole le plus populaire. Il support</w:t>
+      <w:proofErr w:type="spellEnd"/>
+    </w:p>
+    <w:p>
+      <w:r>
+        <w:t xml:space="preserve">Apache </w:t>
+      </w:r>
+      <w:proofErr w:type="spellStart"/>
+      <w:r>
+        <w:t>ActiveMQ</w:t>
+      </w:r>
+      <w:proofErr w:type="spellEnd"/>
+      <w:r>
+        <w:t xml:space="preserve"> est le service de message</w:t>
+      </w:r>
+      <w:r>
+        <w:t>s</w:t>
+      </w:r>
+      <w:r>
+        <w:t xml:space="preserve"> open-source et multi-protocole le plus populaire. Il support</w:t>
       </w:r>
       <w:r>
         <w:t>e</w:t>
@@ -11156,7 +12445,23 @@
         <w:t>synchrone ou asynchrone</w:t>
       </w:r>
       <w:r>
-        <w:t>. Globalement, ActiveMQ reprend les mêmes fonctionnalités que RabbitMQ.</w:t>
+        <w:t xml:space="preserve">. Globalement, </w:t>
+      </w:r>
+      <w:proofErr w:type="spellStart"/>
+      <w:r>
+        <w:t>ActiveMQ</w:t>
+      </w:r>
+      <w:proofErr w:type="spellEnd"/>
+      <w:r>
+        <w:t xml:space="preserve"> reprend les mêmes fonctionnalités que </w:t>
+      </w:r>
+      <w:proofErr w:type="spellStart"/>
+      <w:r>
+        <w:t>RabbitMQ</w:t>
+      </w:r>
+      <w:proofErr w:type="spellEnd"/>
+      <w:r>
+        <w:t>.</w:t>
       </w:r>
     </w:p>
     <w:p/>
@@ -11176,6 +12481,7 @@
       <w:r>
         <w:t xml:space="preserve"> qu’</w:t>
       </w:r>
+      <w:proofErr w:type="spellStart"/>
       <w:r>
         <w:rPr>
           <w:b/>
@@ -11183,14 +12489,71 @@
         </w:rPr>
         <w:t>ActiveMQ</w:t>
       </w:r>
+      <w:proofErr w:type="spellEnd"/>
       <w:r>
         <w:t xml:space="preserve"> serait la norme chez Amiltone. Son gros avantage est le fait de pouvoir s’interconnecter avec n’importe quelle technologie grâce au large choix de protocoles proposés nativement.</w:t>
       </w:r>
       <w:r>
-        <w:t xml:space="preserve"> La prise en charge native des différents protocoles de communication en fait un choix de marque par rapport aux autres solutions. En effet, Nats ne prend pas encore en charge le MQTT et RabbitMQ propose d’autres protocole mais il faut installer des plugins pas forcément très maintenus. ActiveMQ est développé par les équipes d’Apache, un acteur reconnu dans le monde de l’informatique, ce qui nous garantit une certaines fiabilité et maintenabilité sur le long terme. ActiveMQ est en train d’être mis à jour en version 6, ce qui prouve encore une fois la réactivité des équipes de développement. Enfin, le service est nativement disponible sur les</w:t>
-      </w:r>
-      <w:r>
-        <w:t xml:space="preserve"> Amazon Web Service avec AmazonMQ, ce qui nous permettrait de potentiellement utiliser la solution cloud d’Amazon.</w:t>
+        <w:t xml:space="preserve"> La prise en charge native des différents protocoles de communication en fait un choix de marque par rapport aux autres solutions. En effet, </w:t>
+      </w:r>
+      <w:proofErr w:type="spellStart"/>
+      <w:r>
+        <w:t>Nats</w:t>
+      </w:r>
+      <w:proofErr w:type="spellEnd"/>
+      <w:r>
+        <w:t xml:space="preserve"> ne prend pas encore en charge le MQTT et </w:t>
+      </w:r>
+      <w:proofErr w:type="spellStart"/>
+      <w:r>
+        <w:t>RabbitMQ</w:t>
+      </w:r>
+      <w:proofErr w:type="spellEnd"/>
+      <w:r>
+        <w:t xml:space="preserve"> propose d’autres protocole</w:t>
+      </w:r>
+      <w:r>
+        <w:t>s</w:t>
+      </w:r>
+      <w:r>
+        <w:t xml:space="preserve"> mais il faut</w:t>
+      </w:r>
+      <w:r>
+        <w:t xml:space="preserve"> dans ce cas</w:t>
+      </w:r>
+      <w:r>
+        <w:t xml:space="preserve"> installer des plugins pas forcément très maintenus. </w:t>
+      </w:r>
+      <w:proofErr w:type="spellStart"/>
+      <w:r>
+        <w:t>ActiveMQ</w:t>
+      </w:r>
+      <w:proofErr w:type="spellEnd"/>
+      <w:r>
+        <w:t xml:space="preserve"> est développé par les équipes d’Apache, un acteur reconnu dans le monde de l’informatique, ce qui nous garantit une certaine fiabilité et maintenabilité sur le long terme. </w:t>
+      </w:r>
+      <w:proofErr w:type="spellStart"/>
+      <w:r>
+        <w:t>ActiveMQ</w:t>
+      </w:r>
+      <w:proofErr w:type="spellEnd"/>
+      <w:r>
+        <w:t xml:space="preserve"> est en train d’être mis à jour en version 6, ce qui prouve encore une fois la réactivité des équipes de développement. Enfin, le service est nativement disponible sur les</w:t>
+      </w:r>
+      <w:r>
+        <w:t xml:space="preserve"> Amazon </w:t>
+      </w:r>
+      <w:r>
+        <w:lastRenderedPageBreak/>
+        <w:t xml:space="preserve">Web Service avec </w:t>
+      </w:r>
+      <w:proofErr w:type="spellStart"/>
+      <w:r>
+        <w:t>AmazonMQ</w:t>
+      </w:r>
+      <w:proofErr w:type="spellEnd"/>
+      <w:r>
+        <w:t>, ce qui nous permettrait de potentiellement utiliser la solution cloud d’Amazon.</w:t>
       </w:r>
     </w:p>
     <w:p>
@@ -11199,7 +12562,6 @@
       </w:pPr>
       <w:bookmarkStart w:id="47" w:name="_Toc50498215"/>
       <w:r>
-        <w:lastRenderedPageBreak/>
         <w:t>Le modèle CQRS</w:t>
       </w:r>
       <w:bookmarkEnd w:id="47"/>
@@ -11250,7 +12612,13 @@
         <w:t>Deuxième solution</w:t>
       </w:r>
       <w:r>
-        <w:t xml:space="preserve"> : Les données des images sont répliquées sur le service des sondages afin de rendre disponible les jointures. </w:t>
+        <w:t> : Les données des images sont répliquées sur le service des sondages afin de rendre disponible</w:t>
+      </w:r>
+      <w:r>
+        <w:t>s</w:t>
+      </w:r>
+      <w:r>
+        <w:t xml:space="preserve"> les jointures. </w:t>
       </w:r>
       <w:r>
         <w:t>Cette option peut amener à des problèmes de données désynchronisées et, personnellement, je n’aime pas le concept de réplication de données. Toutes les base de données contiennent toutes les données et je trouve que le principe des micro-services n’est plus vraiment respecté.</w:t>
@@ -11283,7 +12651,13 @@
         <w:t xml:space="preserve"> de performance.</w:t>
       </w:r>
       <w:r>
-        <w:t xml:space="preserve"> Cette solution n’est donc pas possible.</w:t>
+        <w:t xml:space="preserve"> Cette solution n’est donc pas </w:t>
+      </w:r>
+      <w:r>
+        <w:t>viable</w:t>
+      </w:r>
+      <w:r>
+        <w:t>.</w:t>
       </w:r>
     </w:p>
     <w:p>
@@ -11305,7 +12679,39 @@
         <w:t>CQRS</w:t>
       </w:r>
       <w:r>
-        <w:t xml:space="preserve"> (Command Query Responsibility Segregation) à l’architecture micro-services. Ce modèle consiste à séparer en micro-services les opérations qui influent sur les données (Command) de celles qui les récupèrent (Query). </w:t>
+        <w:t xml:space="preserve"> (Command </w:t>
+      </w:r>
+      <w:proofErr w:type="spellStart"/>
+      <w:r>
+        <w:t>Query</w:t>
+      </w:r>
+      <w:proofErr w:type="spellEnd"/>
+      <w:r>
+        <w:t xml:space="preserve"> </w:t>
+      </w:r>
+      <w:proofErr w:type="spellStart"/>
+      <w:r>
+        <w:t>Responsibility</w:t>
+      </w:r>
+      <w:proofErr w:type="spellEnd"/>
+      <w:r>
+        <w:t xml:space="preserve"> </w:t>
+      </w:r>
+      <w:proofErr w:type="spellStart"/>
+      <w:r>
+        <w:t>Segregation</w:t>
+      </w:r>
+      <w:proofErr w:type="spellEnd"/>
+      <w:r>
+        <w:t>) à l’architecture micro-services. Ce modèle consiste à séparer en micro-services les opérations qui influent sur les données (Command) de celles qui les récupèrent (</w:t>
+      </w:r>
+      <w:proofErr w:type="spellStart"/>
+      <w:r>
+        <w:t>Query</w:t>
+      </w:r>
+      <w:proofErr w:type="spellEnd"/>
+      <w:r>
+        <w:t xml:space="preserve">). </w:t>
       </w:r>
       <w:r>
         <w:t xml:space="preserve">Reprenons notre sondage, voici les étapes de </w:t>
@@ -11340,6 +12746,7 @@
         <w:jc w:val="both"/>
       </w:pPr>
       <w:r>
+        <w:lastRenderedPageBreak/>
         <w:t xml:space="preserve">Le service de gestion d’image reçoit l’événement « sondage créé » et </w:t>
       </w:r>
       <w:r>
@@ -11359,7 +12766,6 @@
         <w:jc w:val="both"/>
       </w:pPr>
       <w:r>
-        <w:lastRenderedPageBreak/>
         <w:t>En parallèle, le service d’agrégation de données reçoit l’événement « sondage créé » et créé le sondage dans sa base de données avec le format voulu.</w:t>
       </w:r>
     </w:p>
@@ -11445,7 +12851,7 @@
     </w:p>
     <w:p>
       <w:r>
-        <w:t>Le choix d’un framework peut être déterminant pour la réussite, ou non, d’un projet dans les temps. Si le but de celui-ci est de simplifier et d’uniformiser le travail des développeurs, un mauvais choix peut avoir de lourdes conséquences : devoir changer de framework en plein milieu de développement peut vite devenir très co</w:t>
+        <w:t>Le choix d’un framework peut être déterminant pour la réussite, ou non, d’un projet dans les temps. Si le but est de simplifier et d’uniformiser le travail des développeurs, un mauvais choix peut avoir de lourdes conséquences : devoir changer de framework en plein milieu de développement peut vite devenir très co</w:t>
       </w:r>
       <w:r>
         <w:t>û</w:t>
@@ -11462,21 +12868,40 @@
         <w:t>Pour choisir le bon framework, il est important de cerner du mieux possible les besoins de l’application</w:t>
       </w:r>
       <w:r>
-        <w:t xml:space="preserve">. Un framework trop spécialisé impliquera un manque de fonctionnalité et donc une perte de temps sur l’implémentation de celles-ci. À l’inverse, un framework trop généraliste sera trop lourd et contiendra beaucoup d’éléments inutiles à notre projet. </w:t>
-      </w:r>
-    </w:p>
-    <w:p>
-      <w:r>
-        <w:t>La popularité d’un framework est l’un des critères les plus déterminants malgré le fait qu’il ne soit pas technique. En effet, sa popularité garanti un meilleur suivi par les développeurs, une communauté plus grande et plus active, plus de tutoriels et une plus longue durée de vie. De plus, plus un framework est populaire, plus les chances pour que les développeurs d’une équipe l’aient déjà utilisé sont grandes, ce qui permettra de gagner du temps sur la prise en main de celui-ci.</w:t>
-      </w:r>
-    </w:p>
-    <w:p>
-      <w:r>
-        <w:t>La documentation d’un framework est un facteur important à prendre en compte et tous ne sont pas logé à la même enseigne. Il est donc, selon moi, essentiel de lire une bonne partie de la documentation disponible pour comprendre les différentes fonctionnalités et limitations d’un framework.</w:t>
-      </w:r>
-    </w:p>
-    <w:p>
-      <w:r>
+        <w:t>. Un framework trop spécialisé impliquera un manque de fonctionnalité</w:t>
+      </w:r>
+      <w:r>
+        <w:t>s</w:t>
+      </w:r>
+      <w:r>
+        <w:t xml:space="preserve"> et donc une perte de temps sur l’implémentation de celles-ci. À l’inverse, un framework trop généraliste sera trop lourd et contiendra beaucoup d’éléments inutiles à notre projet. </w:t>
+      </w:r>
+    </w:p>
+    <w:p>
+      <w:r>
+        <w:t>La popularité d’un framework est l’un des critères les plus déterminants malgré le fait qu’il ne soit pas technique. En effet, sa popularité garanti</w:t>
+      </w:r>
+      <w:r>
+        <w:t>t</w:t>
+      </w:r>
+      <w:r>
+        <w:t xml:space="preserve"> un meilleur suivi par les développeurs, une communauté plus grande et plus active, plus de tutoriels et une plus longue durée de vie. De plus, plus un framework est populaire, plus les chances pour que les développeurs d’une équipe l’aient déjà utilisé sont grandes, ce qui permettra de gagner du temps sur la prise en main de celui-ci.</w:t>
+      </w:r>
+    </w:p>
+    <w:p>
+      <w:r>
+        <w:t>La documentation d’un framework est un facteur important à prendre en compte et tous ne sont pas logé</w:t>
+      </w:r>
+      <w:r>
+        <w:t>s</w:t>
+      </w:r>
+      <w:r>
+        <w:t xml:space="preserve"> à la même enseigne. Il est donc, selon moi, essentiel de lire une bonne partie de la documentation disponible pour comprendre les différentes fonctionnalités et limitations d’un framework.</w:t>
+      </w:r>
+    </w:p>
+    <w:p>
+      <w:r>
+        <w:lastRenderedPageBreak/>
         <w:t>L’objectif étant de partir du starter-kit existant, il a fallu à un moment donné se poser la question du framework : est-il toujours adapté au besoin, à l’architecture micro-services ?</w:t>
       </w:r>
     </w:p>
@@ -11484,14 +12909,63 @@
       <w:pPr>
         <w:pStyle w:val="Titre4"/>
       </w:pPr>
-      <w:r>
-        <w:lastRenderedPageBreak/>
+      <w:proofErr w:type="gramStart"/>
+      <w:r>
         <w:t>Ts.ED</w:t>
       </w:r>
-    </w:p>
-    <w:p>
-      <w:r>
-        <w:t>Le starter-kit actuel utilise le package Ts.ED, TypeScript Express Decorator. Express est un package qui permet la création d’infrastructure web minimaliste, souple et rapide pour NodeJS. Ts.ED permet d’uniformiser le développement d’API en</w:t>
+      <w:proofErr w:type="gramEnd"/>
+    </w:p>
+    <w:p>
+      <w:r>
+        <w:t xml:space="preserve">Le starter-kit actuel utilise le package </w:t>
+      </w:r>
+      <w:proofErr w:type="gramStart"/>
+      <w:r>
+        <w:t>Ts.ED</w:t>
+      </w:r>
+      <w:proofErr w:type="gramEnd"/>
+      <w:r>
+        <w:t xml:space="preserve">, TypeScript Express </w:t>
+      </w:r>
+      <w:proofErr w:type="spellStart"/>
+      <w:r>
+        <w:t>Decorator</w:t>
+      </w:r>
+      <w:proofErr w:type="spellEnd"/>
+      <w:r>
+        <w:t>. Express est un package qui permet la création d’infrastructure</w:t>
+      </w:r>
+      <w:r>
+        <w:t>s</w:t>
+      </w:r>
+      <w:r>
+        <w:t xml:space="preserve"> web minimaliste</w:t>
+      </w:r>
+      <w:r>
+        <w:t>s</w:t>
+      </w:r>
+      <w:r>
+        <w:t>, souple</w:t>
+      </w:r>
+      <w:r>
+        <w:t>s</w:t>
+      </w:r>
+      <w:r>
+        <w:t xml:space="preserve"> et rapide</w:t>
+      </w:r>
+      <w:r>
+        <w:t>s</w:t>
+      </w:r>
+      <w:r>
+        <w:t xml:space="preserve"> pour NodeJS. </w:t>
+      </w:r>
+      <w:proofErr w:type="gramStart"/>
+      <w:r>
+        <w:t>Ts.ED</w:t>
+      </w:r>
+      <w:proofErr w:type="gramEnd"/>
+      <w:r>
+        <w:t xml:space="preserve"> permet d’uniformiser le développement d’API en</w:t>
       </w:r>
       <w:r>
         <w:t xml:space="preserve"> mettant à disposition</w:t>
@@ -11533,15 +13007,42 @@
     </w:p>
     <w:p>
       <w:r>
-        <w:t>Un des points important pour le choix de Ts.ED à l’époque est le fait qu’il intègre une génération automatique de la documentation Swagger, un outil permettant de générer la documentation d’une API web et offrant une interface permettant de tester les différentes routes et méthodes de l’application. L’avantage de Swagger est qu’il maintient une synchronisation du code avec la documentation.</w:t>
+        <w:t>Un des points important</w:t>
+      </w:r>
+      <w:r>
+        <w:t>s</w:t>
+      </w:r>
+      <w:r>
+        <w:t xml:space="preserve"> pour le choix de </w:t>
+      </w:r>
+      <w:proofErr w:type="gramStart"/>
+      <w:r>
+        <w:t>Ts.ED</w:t>
+      </w:r>
+      <w:proofErr w:type="gramEnd"/>
+      <w:r>
+        <w:t xml:space="preserve"> à l’époque est le fait qu’il intègre une génération automatique de la documentation Swagger, un outil permettant de générer la documentation d’une API web et offrant une interface permettant de tester les différentes routes et méthodes de l’application. L’avantage de Swagger est qu’il maintient une synchronisation du code avec la documentation.</w:t>
       </w:r>
       <w:r>
         <w:t xml:space="preserve"> Comme les équipes sur un projet évoluent souvent chez Amiltone, il est important de garder une documentation à jour, et Swagger permet de répondre à cette problématique chronophage.</w:t>
       </w:r>
     </w:p>
     <w:p>
-      <w:r>
-        <w:t>Ts.ED intègre également des fonctionnalités importantes telles qu’un middleware authentification ou la génération d’erreurs pour les requêtes en entrée et sortie. Le projet est codé en TypeScript et permet une intégration simple dans notre backend. Ce framework à été choisi à l’époque car Data New Road s’était également orienté dessus de son côté sans concertation avec la Web Factory, ce qui a permis, après discussion, un réconfort</w:t>
+      <w:proofErr w:type="gramStart"/>
+      <w:r>
+        <w:t>Ts.ED</w:t>
+      </w:r>
+      <w:proofErr w:type="gramEnd"/>
+      <w:r>
+        <w:t xml:space="preserve"> intègre également des fonctionnalités importantes telles qu’un middleware authentification ou la génération d’erreurs pour les requêtes en entrée et sortie. Le projet est codé en TypeScript et permet une intégration simple dans notre backend. Ce framework </w:t>
+      </w:r>
+      <w:proofErr w:type="spellStart"/>
+      <w:r>
+        <w:t>à</w:t>
+      </w:r>
+      <w:proofErr w:type="spellEnd"/>
+      <w:r>
+        <w:t xml:space="preserve"> été choisi à l’époque car Data New Road s’était également orienté dessus de son côté sans concertation avec la Web Factory, ce qui a permis, après discussion, un réconfort</w:t>
       </w:r>
       <w:r>
         <w:t xml:space="preserve"> dans le choix du framework, ainsi qu’une opportunité de conserver une certaine cohérence technologique entre les projets.</w:t>
@@ -11549,13 +13050,29 @@
     </w:p>
     <w:p>
       <w:r>
-        <w:t>Mais Ts.ED souffre d’une documentation assez légère et peu informative sur l’injection de dépendance</w:t>
+        <w:t xml:space="preserve">Mais </w:t>
+      </w:r>
+      <w:proofErr w:type="gramStart"/>
+      <w:r>
+        <w:t>Ts.ED</w:t>
+      </w:r>
+      <w:proofErr w:type="gramEnd"/>
+      <w:r>
+        <w:t xml:space="preserve"> souffre d’une documentation assez légère et peu informative sur l’injection de dépendance</w:t>
       </w:r>
       <w:r>
         <w:t>s</w:t>
       </w:r>
       <w:r>
-        <w:t>, un concept qui reste assez complexe à appréhender et à maîtriser. De plus, le framework ne prends pas encore en charge la dernière version d’OpenAPI/Swagger, ce qui est bloquant pour certains modèles de données</w:t>
+        <w:t>, un concept qui reste assez complexe à appréhender et à maîtriser. De plus, le framework ne prends pas encore en charge la dernière version d’</w:t>
+      </w:r>
+      <w:proofErr w:type="spellStart"/>
+      <w:r>
+        <w:t>OpenAPI</w:t>
+      </w:r>
+      <w:proofErr w:type="spellEnd"/>
+      <w:r>
+        <w:t>/Swagger, ce qui est bloquant pour certains modèles de données</w:t>
       </w:r>
       <w:r>
         <w:t xml:space="preserve"> complexes.</w:t>
@@ -11571,10 +13088,34 @@
     </w:p>
     <w:p>
       <w:r>
-        <w:t xml:space="preserve">Malgré de nombreux avantages que possède Ts.ED, je n’ai pas pu m’empêcher de regarder s’il </w:t>
-      </w:r>
-      <w:r>
-        <w:t xml:space="preserve">n’existait pas de solution plus adapté à notre problème, qui intègre, d’une certaine manière, l’architecture micro-services et simplifie son utilisation. Il fallait tout de même que la solution intègre la génération automatique de la documentation Swagger et fonctionne avec Express ou un package similaire. J’ai alors trouvé </w:t>
+        <w:t xml:space="preserve">Malgré de nombreux avantages que possède </w:t>
+      </w:r>
+      <w:proofErr w:type="gramStart"/>
+      <w:r>
+        <w:t>Ts.ED</w:t>
+      </w:r>
+      <w:proofErr w:type="gramEnd"/>
+      <w:r>
+        <w:t xml:space="preserve">, je n’ai pas pu m’empêcher de regarder s’il </w:t>
+      </w:r>
+      <w:r>
+        <w:t>n’existait pas de solution plus adapté</w:t>
+      </w:r>
+      <w:r>
+        <w:t>e</w:t>
+      </w:r>
+      <w:r>
+        <w:t xml:space="preserve"> à notre problème, </w:t>
+      </w:r>
+      <w:r>
+        <w:t xml:space="preserve">et </w:t>
+      </w:r>
+      <w:r>
+        <w:t xml:space="preserve">qui intègre, d’une certaine manière, l’architecture micro-services et simplifie son utilisation. Il fallait tout de même que la solution intègre la génération automatique de la documentation Swagger et fonctionne avec </w:t>
+      </w:r>
+      <w:r>
+        <w:lastRenderedPageBreak/>
+        <w:t xml:space="preserve">Express ou un package similaire. J’ai alors trouvé </w:t>
       </w:r>
       <w:r>
         <w:rPr>
@@ -11605,8 +13146,21 @@
     </w:p>
     <w:p>
       <w:r>
-        <w:lastRenderedPageBreak/>
-        <w:t xml:space="preserve">NestJS reprends toutes les différentes fonctionnalités que propose Ts.ED en les améliorant. Il propose l’injection de dépendances ainsi qu’une architecture basée sur des modules, exactement comme le fait Angular. Ce point en fait un atout majeur pour l’équipe puisqu’à ce moment-là, deux développeurs juniors rejoignent le développement du backend et tout d’eux n’ont jamais </w:t>
+        <w:t xml:space="preserve">NestJS reprends toutes les différentes fonctionnalités que propose </w:t>
+      </w:r>
+      <w:proofErr w:type="gramStart"/>
+      <w:r>
+        <w:t>Ts.ED</w:t>
+      </w:r>
+      <w:proofErr w:type="gramEnd"/>
+      <w:r>
+        <w:t xml:space="preserve"> en les améliorant. Il propose l’injection de dépendances ainsi qu’une architecture basée sur des modules, exactement comme le fait Angular. Ce point en fait un atout majeur pour l’équipe puisqu’à ce moment-là, deux développeurs juniors rejoignent le développement du backend et</w:t>
+      </w:r>
+      <w:r>
+        <w:t xml:space="preserve"> aucun d’entre eux n’a</w:t>
+      </w:r>
+      <w:r>
+        <w:t xml:space="preserve"> jamais </w:t>
       </w:r>
       <w:r>
         <w:t>fait</w:t>
@@ -11615,10 +13169,16 @@
         <w:t xml:space="preserve"> de NodeJS</w:t>
       </w:r>
       <w:r>
-        <w:t>,</w:t>
-      </w:r>
-      <w:r>
-        <w:t xml:space="preserve"> mais ont l’habitude d’Angular grâce au backoffice d’AmilApp. Ils n’auront alors aucun mal à utiliser le framework</w:t>
+        <w:t>. M</w:t>
+      </w:r>
+      <w:r>
+        <w:t xml:space="preserve">ais </w:t>
+      </w:r>
+      <w:r>
+        <w:t xml:space="preserve">ils </w:t>
+      </w:r>
+      <w:r>
+        <w:t>ont l’habitude d’Angular grâce au backoffice d’AmilApp. Ils n’auront alors aucun mal à utiliser le framework</w:t>
       </w:r>
       <w:r>
         <w:t>. De fait, ce principe fonctionnera aussi dans l’autre sens, un développeur qui n’a utilisé que NestJS pourra rapidement prendre en main un projet Angular puisqu’il maîtrise déjà l’injection de dépendances.</w:t>
@@ -11626,7 +13186,15 @@
     </w:p>
     <w:p>
       <w:r>
-        <w:t>Le framework propose aussi des annotations pour la définition des routes de l’API ainsi que pour la génération automatique de la documentation Swagger. Celui-ci est, tout comme Ts.ED, codé en TypeScript.</w:t>
+        <w:t xml:space="preserve">Le framework propose aussi des annotations pour la définition des routes de l’API ainsi que pour la génération automatique de la documentation Swagger. Celui-ci est, tout comme </w:t>
+      </w:r>
+      <w:proofErr w:type="gramStart"/>
+      <w:r>
+        <w:t>Ts.ED</w:t>
+      </w:r>
+      <w:proofErr w:type="gramEnd"/>
+      <w:r>
+        <w:t>, codé en TypeScript.</w:t>
       </w:r>
     </w:p>
     <w:p>
@@ -11647,7 +13215,13 @@
         <w:t>npmjs.com</w:t>
       </w:r>
       <w:r>
-        <w:t xml:space="preserve"> et presque 30 000 étoiles sur </w:t>
+        <w:t xml:space="preserve"> et</w:t>
+      </w:r>
+      <w:r>
+        <w:t xml:space="preserve"> compte</w:t>
+      </w:r>
+      <w:r>
+        <w:t xml:space="preserve"> presque 30 000 étoiles sur </w:t>
       </w:r>
       <w:r>
         <w:rPr>
@@ -11702,6 +13276,7 @@
       <w:r>
         <w:t xml:space="preserve">s que </w:t>
       </w:r>
+      <w:proofErr w:type="spellStart"/>
       <w:r>
         <w:rPr>
           <w:b/>
@@ -11709,9 +13284,11 @@
         </w:rPr>
         <w:t>Nats</w:t>
       </w:r>
+      <w:proofErr w:type="spellEnd"/>
       <w:r>
         <w:t xml:space="preserve">, </w:t>
       </w:r>
+      <w:proofErr w:type="spellStart"/>
       <w:r>
         <w:rPr>
           <w:b/>
@@ -11719,6 +13296,7 @@
         </w:rPr>
         <w:t>RabbitMQ</w:t>
       </w:r>
+      <w:proofErr w:type="spellEnd"/>
       <w:r>
         <w:t xml:space="preserve">, </w:t>
       </w:r>
@@ -11745,7 +13323,29 @@
     </w:p>
     <w:p>
       <w:r>
-        <w:t xml:space="preserve">Avant de passer définitivement au nouveau framework, il a d’abord fallu que j’estime le temps que la conversion de Ts.ED à NestJS prendrait. Comme c’était la première fois que j’utilisai ce framework, j’ai alors simplement repris un des micro-services existants pour y intégrer NestJS. Grâce aux ressemblances des deux packages, </w:t>
+        <w:t xml:space="preserve">Avant de passer définitivement au nouveau framework, il a d’abord fallu que j’estime le temps que la conversion de </w:t>
+      </w:r>
+      <w:proofErr w:type="gramStart"/>
+      <w:r>
+        <w:t>Ts.ED</w:t>
+      </w:r>
+      <w:proofErr w:type="gramEnd"/>
+      <w:r>
+        <w:t xml:space="preserve"> à NestJS prendrait. Comme c’était la première fois que j’utilisai</w:t>
+      </w:r>
+      <w:r>
+        <w:t>s</w:t>
+      </w:r>
+      <w:r>
+        <w:t xml:space="preserve"> ce framework, j’ai alors simplement repris un des micro-services existants pour y intégrer NestJS. Grâce aux ressemblances des deux </w:t>
+      </w:r>
+      <w:proofErr w:type="gramStart"/>
+      <w:r>
+        <w:t>packages</w:t>
+      </w:r>
+      <w:proofErr w:type="gramEnd"/>
+      <w:r>
+        <w:t xml:space="preserve">, </w:t>
       </w:r>
       <w:r>
         <w:t>la conversion</w:t>
@@ -11768,8 +13368,15 @@
       </w:pPr>
       <w:bookmarkStart w:id="50" w:name="_Toc50498218"/>
       <w:r>
-        <w:lastRenderedPageBreak/>
-        <w:t>La séparation en « packages »</w:t>
+        <w:t>La séparation en « </w:t>
+      </w:r>
+      <w:proofErr w:type="gramStart"/>
+      <w:r>
+        <w:t>packages</w:t>
+      </w:r>
+      <w:proofErr w:type="gramEnd"/>
+      <w:r>
+        <w:t> »</w:t>
       </w:r>
       <w:bookmarkEnd w:id="50"/>
     </w:p>
@@ -11788,7 +13395,15 @@
         <w:jc w:val="both"/>
       </w:pPr>
       <w:r>
-        <w:t>Un middleware qui autorise, ou non, un utilisateur à accéder à une route et qui décrypte un JsonWebToken afin de récupérer ses informations.</w:t>
+        <w:t xml:space="preserve">Un middleware qui autorise, ou non, un utilisateur à accéder à une route et qui décrypte un </w:t>
+      </w:r>
+      <w:proofErr w:type="spellStart"/>
+      <w:r>
+        <w:t>JsonWebToken</w:t>
+      </w:r>
+      <w:proofErr w:type="spellEnd"/>
+      <w:r>
+        <w:t xml:space="preserve"> afin de récupérer ses informations.</w:t>
       </w:r>
     </w:p>
     <w:p>
@@ -11902,7 +13517,31 @@
         <w:t>Node Package Manager</w:t>
       </w:r>
       <w:r>
-        <w:t xml:space="preserve"> (npm). Une simple commande « npm install &lt;nom du package&gt; » installe le module que l’on souhaite, dans la version de notre choix. Par défaut, les modules sont téléchargés et installés depuis le repository (dépôt) global de NodeJS. Mais il est possible de créer notre propre repository interne afin que seuls les utilisateurs ayant accès à ce dépôt puissent utiliser les modules. C’est ce qu’Amiltone a fait et j’ai eu la responsabilité de publier les premiers packages.</w:t>
+        <w:t xml:space="preserve"> (</w:t>
+      </w:r>
+      <w:proofErr w:type="spellStart"/>
+      <w:r>
+        <w:t>npm</w:t>
+      </w:r>
+      <w:proofErr w:type="spellEnd"/>
+      <w:r>
+        <w:t>). Une simple commande « </w:t>
+      </w:r>
+      <w:proofErr w:type="spellStart"/>
+      <w:r>
+        <w:t>npm</w:t>
+      </w:r>
+      <w:proofErr w:type="spellEnd"/>
+      <w:r>
+        <w:t xml:space="preserve"> </w:t>
+      </w:r>
+      <w:proofErr w:type="spellStart"/>
+      <w:r>
+        <w:t>install</w:t>
+      </w:r>
+      <w:proofErr w:type="spellEnd"/>
+      <w:r>
+        <w:t xml:space="preserve"> &lt;nom du package&gt; » installe le module que l’on souhaite, dans la version de notre choix. Par défaut, les modules sont téléchargés et installés depuis le repository (dépôt) global de NodeJS. Mais il est possible de créer notre propre repository interne afin que seuls les utilisateurs ayant accès à ce dépôt puissent utiliser les modules. C’est ce qu’Amiltone a fait et j’ai eu la responsabilité de publier les premiers packages.</w:t>
       </w:r>
     </w:p>
     <w:p>
@@ -11977,6 +13616,7 @@
         <w:jc w:val="both"/>
       </w:pPr>
       <w:r>
+        <w:lastRenderedPageBreak/>
         <w:t xml:space="preserve">Un micro-service qui utilise MongoDB en est </w:t>
       </w:r>
       <w:r>
@@ -12004,7 +13644,6 @@
           <w:b/>
           <w:bCs/>
         </w:rPr>
-        <w:lastRenderedPageBreak/>
         <w:t>Ne stocke pas de données</w:t>
       </w:r>
       <w:r>
@@ -12375,7 +14014,15 @@
         <w:t>N’est pas réutilisée</w:t>
       </w:r>
       <w:r>
-        <w:t xml:space="preserve"> dans les autres fonctionnalités, celles-ci ne dépendent que d’un token que l’authentification fourni</w:t>
+        <w:t xml:space="preserve"> dans les autres fonctionnalités, celles-ci ne dépendent que d’un </w:t>
+      </w:r>
+      <w:proofErr w:type="spellStart"/>
+      <w:r>
+        <w:t>token</w:t>
+      </w:r>
+      <w:proofErr w:type="spellEnd"/>
+      <w:r>
+        <w:t xml:space="preserve"> que l’authentification fourni</w:t>
       </w:r>
     </w:p>
     <w:p>
@@ -12475,7 +14122,6 @@
     </w:p>
     <w:p>
       <w:r>
-        <w:lastRenderedPageBreak/>
         <w:t>L’</w:t>
       </w:r>
       <w:r>
@@ -12549,8 +14195,17 @@
           <w:i/>
           <w:iCs/>
         </w:rPr>
-        <w:t>lead developer</w:t>
-      </w:r>
+        <w:t xml:space="preserve">lead </w:t>
+      </w:r>
+      <w:proofErr w:type="spellStart"/>
+      <w:r>
+        <w:rPr>
+          <w:i/>
+          <w:iCs/>
+        </w:rPr>
+        <w:t>developer</w:t>
+      </w:r>
+      <w:proofErr w:type="spellEnd"/>
       <w:r>
         <w:t xml:space="preserve"> est envoyé en mission sans avoir pu terminer le projet. </w:t>
       </w:r>
@@ -12560,7 +14215,47 @@
     </w:p>
     <w:p>
       <w:r>
-        <w:t>Le référent technique m’a alors demandé d’utiliser la norme OpenID Connect. OpenID Connect est un standard d’identification se positionnant au-dessus d’OAuth 2.0</w:t>
+        <w:t xml:space="preserve">Le référent technique m’a alors demandé d’utiliser la norme </w:t>
+      </w:r>
+      <w:proofErr w:type="spellStart"/>
+      <w:r>
+        <w:t>OpenID</w:t>
+      </w:r>
+      <w:proofErr w:type="spellEnd"/>
+      <w:r>
+        <w:t xml:space="preserve"> </w:t>
+      </w:r>
+      <w:proofErr w:type="spellStart"/>
+      <w:r>
+        <w:t>Connect</w:t>
+      </w:r>
+      <w:proofErr w:type="spellEnd"/>
+      <w:r>
+        <w:t xml:space="preserve">. </w:t>
+      </w:r>
+      <w:proofErr w:type="spellStart"/>
+      <w:r>
+        <w:t>OpenID</w:t>
+      </w:r>
+      <w:proofErr w:type="spellEnd"/>
+      <w:r>
+        <w:t xml:space="preserve"> </w:t>
+      </w:r>
+      <w:proofErr w:type="spellStart"/>
+      <w:r>
+        <w:t>Connect</w:t>
+      </w:r>
+      <w:proofErr w:type="spellEnd"/>
+      <w:r>
+        <w:t xml:space="preserve"> est un standard d’identification se positionnant au-dessus d’</w:t>
+      </w:r>
+      <w:proofErr w:type="spellStart"/>
+      <w:r>
+        <w:t>OAuth</w:t>
+      </w:r>
+      <w:proofErr w:type="spellEnd"/>
+      <w:r>
+        <w:t xml:space="preserve"> 2.0</w:t>
       </w:r>
       <w:r>
         <w:rPr>
@@ -12578,7 +14273,15 @@
         <w:t xml:space="preserve"> puisqu’il existe </w:t>
       </w:r>
       <w:r>
-        <w:t>énormément de packages certifiés par les équipes d’OpenID elles-mêmes. Cette solution est donc simple à mettre en place et sécurisée pour nos APIs et pour les utilisateurs. Voici sont fonctionnement :</w:t>
+        <w:t>énormément de packages certifiés par les équipes d’</w:t>
+      </w:r>
+      <w:proofErr w:type="spellStart"/>
+      <w:r>
+        <w:t>OpenID</w:t>
+      </w:r>
+      <w:proofErr w:type="spellEnd"/>
+      <w:r>
+        <w:t xml:space="preserve"> elles-mêmes. Cette solution est donc simple à mettre en place et sécurisée pour nos APIs et pour les utilisateurs. Voici sont fonctionnement :</w:t>
       </w:r>
     </w:p>
     <w:p>
@@ -12591,7 +14294,23 @@
         <w:jc w:val="both"/>
       </w:pPr>
       <w:r>
-        <w:t>Notre API reçoit une requête non authentifiée et redirige l’utilisateur vers une page de connexion spécifiée dans la configuration d’OpenID Connect.</w:t>
+        <w:t>Notre API reçoit une requête non authentifiée et redirige l’utilisateur vers une page de connexion spécifiée dans la configuration d’</w:t>
+      </w:r>
+      <w:proofErr w:type="spellStart"/>
+      <w:r>
+        <w:t>OpenID</w:t>
+      </w:r>
+      <w:proofErr w:type="spellEnd"/>
+      <w:r>
+        <w:t xml:space="preserve"> </w:t>
+      </w:r>
+      <w:proofErr w:type="spellStart"/>
+      <w:r>
+        <w:t>Connect</w:t>
+      </w:r>
+      <w:proofErr w:type="spellEnd"/>
+      <w:r>
+        <w:t>.</w:t>
       </w:r>
     </w:p>
     <w:p>
@@ -12643,7 +14362,31 @@
         </w:numPr>
       </w:pPr>
       <w:r>
-        <w:t xml:space="preserve">Si l’identification s’est déroulée sans problème, le service OpenID Connect peut soit renvoyer un token </w:t>
+        <w:t xml:space="preserve">Si l’identification s’est déroulée sans problème, le service </w:t>
+      </w:r>
+      <w:proofErr w:type="spellStart"/>
+      <w:r>
+        <w:t>OpenID</w:t>
+      </w:r>
+      <w:proofErr w:type="spellEnd"/>
+      <w:r>
+        <w:t xml:space="preserve"> </w:t>
+      </w:r>
+      <w:proofErr w:type="spellStart"/>
+      <w:r>
+        <w:t>Connect</w:t>
+      </w:r>
+      <w:proofErr w:type="spellEnd"/>
+      <w:r>
+        <w:t xml:space="preserve"> peut soit renvoyer un </w:t>
+      </w:r>
+      <w:proofErr w:type="spellStart"/>
+      <w:r>
+        <w:t>token</w:t>
+      </w:r>
+      <w:proofErr w:type="spellEnd"/>
+      <w:r>
+        <w:t xml:space="preserve"> </w:t>
       </w:r>
       <w:r>
         <w:t>chiffré</w:t>
@@ -12662,7 +14405,31 @@
       </w:pPr>
       <w:r>
         <w:lastRenderedPageBreak/>
-        <w:t>Notre API envoie alors ce code au service OpenID Connect pour obtenir le token de l’utilisateur connecté.</w:t>
+        <w:t xml:space="preserve">Notre API envoie alors ce code au service </w:t>
+      </w:r>
+      <w:proofErr w:type="spellStart"/>
+      <w:r>
+        <w:t>OpenID</w:t>
+      </w:r>
+      <w:proofErr w:type="spellEnd"/>
+      <w:r>
+        <w:t xml:space="preserve"> </w:t>
+      </w:r>
+      <w:proofErr w:type="spellStart"/>
+      <w:r>
+        <w:t>Connect</w:t>
+      </w:r>
+      <w:proofErr w:type="spellEnd"/>
+      <w:r>
+        <w:t xml:space="preserve"> pour obtenir le </w:t>
+      </w:r>
+      <w:proofErr w:type="spellStart"/>
+      <w:r>
+        <w:t>token</w:t>
+      </w:r>
+      <w:proofErr w:type="spellEnd"/>
+      <w:r>
+        <w:t xml:space="preserve"> de l’utilisateur connecté.</w:t>
       </w:r>
     </w:p>
     <w:p>
@@ -12674,13 +14441,37 @@
         </w:numPr>
       </w:pPr>
       <w:r>
-        <w:t>Notre API retourne alors le token à notre utilisateur qui pourra maintenant faire ses requêtes sur notre API.</w:t>
+        <w:t xml:space="preserve">Notre API retourne alors le </w:t>
+      </w:r>
+      <w:proofErr w:type="spellStart"/>
+      <w:r>
+        <w:t>token</w:t>
+      </w:r>
+      <w:proofErr w:type="spellEnd"/>
+      <w:r>
+        <w:t xml:space="preserve"> à notre utilisateur qui pourra maintenant faire ses requêtes sur notre API.</w:t>
       </w:r>
     </w:p>
     <w:p/>
     <w:p>
       <w:r>
-        <w:t>L’utilisation de cette norme va permettre de centraliser l’authentification sur les projets internes d’Amiltone. En effet, il ne sera plus nécessaire de s’occuper de la partie connexion des utilisateurs, une partie complexe et souvent redondante sur les projets. Enfin, Google, Microsoft et Orange utilisent OpenID Connect ce qui confirme la notion de sécurité et fiabilité de la solution.</w:t>
+        <w:t xml:space="preserve">L’utilisation de cette norme va permettre de centraliser l’authentification sur les projets internes d’Amiltone. En effet, il ne sera plus nécessaire de s’occuper de la partie connexion des utilisateurs, une partie complexe et souvent redondante sur les projets. Enfin, Google, Microsoft et Orange utilisent </w:t>
+      </w:r>
+      <w:proofErr w:type="spellStart"/>
+      <w:r>
+        <w:t>OpenID</w:t>
+      </w:r>
+      <w:proofErr w:type="spellEnd"/>
+      <w:r>
+        <w:t xml:space="preserve"> </w:t>
+      </w:r>
+      <w:proofErr w:type="spellStart"/>
+      <w:r>
+        <w:t>Connect</w:t>
+      </w:r>
+      <w:proofErr w:type="spellEnd"/>
+      <w:r>
+        <w:t xml:space="preserve"> ce qui confirme la notion de sécurité et fiabilité de la solution.</w:t>
       </w:r>
     </w:p>
     <w:p>
@@ -12694,7 +14485,15 @@
         <w:t>chiffrées</w:t>
       </w:r>
       <w:r>
-        <w:t xml:space="preserve"> dans le token renvoyé à l’utilisateur. Comme expliqué dans les contraintes du projet, l’utilisateur doit pouvoir utiliser ses identifiants de l’Active Directory pour se connecter, et ses informations doivent venir de l’application Collab</w:t>
+        <w:t xml:space="preserve"> dans le </w:t>
+      </w:r>
+      <w:proofErr w:type="spellStart"/>
+      <w:r>
+        <w:t>token</w:t>
+      </w:r>
+      <w:proofErr w:type="spellEnd"/>
+      <w:r>
+        <w:t xml:space="preserve"> renvoyé à l’utilisateur. Comme expliqué dans les contraintes du projet, l’utilisateur doit pouvoir utiliser ses identifiants de l’Active Directory pour se connecter, et ses informations doivent venir de l’application Collab</w:t>
       </w:r>
       <w:r>
         <w:t xml:space="preserve"> (</w:t>
@@ -12717,59 +14516,208 @@
       <w:r>
         <w:t xml:space="preserve"> créer un fournisseur d’identité personnalisé qui permettra ces actions et j’ai décidé d’utiliser le NodeJS pour cela, avec le package </w:t>
       </w:r>
+      <w:proofErr w:type="spellStart"/>
       <w:r>
         <w:rPr>
           <w:b/>
           <w:bCs/>
         </w:rPr>
-        <w:t>node-oidc-provider</w:t>
-      </w:r>
-      <w:r>
-        <w:t>. Celui-ci est certifié par OpenID et je l’ai trouvé dans la liste des packages proposés sur leur site.</w:t>
-      </w:r>
-    </w:p>
-    <w:p>
-      <w:r>
-        <w:t xml:space="preserve">Après avoir lu la documentation du package, je me suis rendu compte que celle-ci s’adressait à un public qui maîtrise déjà l’OpenID Connect ainsi que toutes les normes </w:t>
-      </w:r>
-      <w:r>
-        <w:t>d’authentification avec les JWT, les JWK, etc…</w:t>
-      </w:r>
-      <w:r>
-        <w:t xml:space="preserve"> J’ai alors dû réaliser un véritable travaille de recherche sur son fonctionnement. Nous avons ensuite décider d’utiliser le mode « Implicit » d’OpenID Connect, c’est-à-dire que le fournisseur renvoie directement un token chiffré à l’utilisateur au lieu de lui renvoyer un code.</w:t>
-      </w:r>
-    </w:p>
-    <w:p>
-      <w:r>
-        <w:t xml:space="preserve"> Une fois réalisé, j’ai dû travailler main dans la main avec l’équipe du Service Informatique (SI) d’Amiltone pour créer et tester l’authentification à l’Active Directory. Pour l’intégrer dans mon fournisseur d’identité, j’ai utilisé le module </w:t>
-      </w:r>
+        <w:t>node</w:t>
+      </w:r>
+      <w:proofErr w:type="spellEnd"/>
       <w:r>
         <w:rPr>
           <w:b/>
           <w:bCs/>
         </w:rPr>
-        <w:t>ldapjs</w:t>
-      </w:r>
-      <w:r>
-        <w:t>, « ldap » étant le protocole de communication avec l’Active Directory.</w:t>
-      </w:r>
-    </w:p>
-    <w:p>
-      <w:r>
-        <w:t xml:space="preserve">Je vais maintenant parler de la mise en place de l’OpenID Connect sur le projet AmilApp. Comme expliqué plus tôt dans ce mémoire, notre architecture micro-service intègre une API Gateway avec Kong. Celle-ci prend donc en charge les plugins et </w:t>
-      </w:r>
-      <w:r>
-        <w:t xml:space="preserve">il existe bien évidemment un plugin open-source pour gérer OpenID Connect à notre place : </w:t>
-      </w:r>
+        <w:t>-</w:t>
+      </w:r>
+      <w:proofErr w:type="spellStart"/>
       <w:r>
         <w:rPr>
           <w:b/>
           <w:bCs/>
         </w:rPr>
+        <w:t>oidc</w:t>
+      </w:r>
+      <w:proofErr w:type="spellEnd"/>
+      <w:r>
+        <w:rPr>
+          <w:b/>
+          <w:bCs/>
+        </w:rPr>
+        <w:t>-provider</w:t>
+      </w:r>
+      <w:r>
+        <w:t xml:space="preserve">. Celui-ci est certifié par </w:t>
+      </w:r>
+      <w:proofErr w:type="spellStart"/>
+      <w:r>
+        <w:t>OpenID</w:t>
+      </w:r>
+      <w:proofErr w:type="spellEnd"/>
+      <w:r>
+        <w:t xml:space="preserve"> et je l’ai trouvé dans la liste des packages proposés sur leur site.</w:t>
+      </w:r>
+    </w:p>
+    <w:p>
+      <w:r>
+        <w:t>Après avoir lu la documentation du package, je me suis rendu compte que celle-ci s’adressait à un public qui maîtrise déjà l’</w:t>
+      </w:r>
+      <w:proofErr w:type="spellStart"/>
+      <w:r>
+        <w:t>OpenID</w:t>
+      </w:r>
+      <w:proofErr w:type="spellEnd"/>
+      <w:r>
+        <w:t xml:space="preserve"> </w:t>
+      </w:r>
+      <w:proofErr w:type="spellStart"/>
+      <w:r>
+        <w:t>Connect</w:t>
+      </w:r>
+      <w:proofErr w:type="spellEnd"/>
+      <w:r>
+        <w:t xml:space="preserve"> ainsi que toutes les normes </w:t>
+      </w:r>
+      <w:r>
+        <w:t>d’authentification avec les JWT, les JWK, etc…</w:t>
+      </w:r>
+      <w:r>
+        <w:t xml:space="preserve"> J’ai alors dû réaliser un véritable </w:t>
+      </w:r>
+      <w:proofErr w:type="spellStart"/>
+      <w:r>
+        <w:t>travaille</w:t>
+      </w:r>
+      <w:proofErr w:type="spellEnd"/>
+      <w:r>
+        <w:t xml:space="preserve"> de recherche sur son fonctionnement. Nous avons ensuite décider d’utiliser le mode « </w:t>
+      </w:r>
+      <w:proofErr w:type="spellStart"/>
+      <w:r>
+        <w:t>Implicit</w:t>
+      </w:r>
+      <w:proofErr w:type="spellEnd"/>
+      <w:r>
+        <w:t> » d’</w:t>
+      </w:r>
+      <w:proofErr w:type="spellStart"/>
+      <w:r>
+        <w:t>OpenID</w:t>
+      </w:r>
+      <w:proofErr w:type="spellEnd"/>
+      <w:r>
+        <w:t xml:space="preserve"> </w:t>
+      </w:r>
+      <w:proofErr w:type="spellStart"/>
+      <w:r>
+        <w:t>Connect</w:t>
+      </w:r>
+      <w:proofErr w:type="spellEnd"/>
+      <w:r>
+        <w:t xml:space="preserve">, c’est-à-dire que le fournisseur renvoie directement un </w:t>
+      </w:r>
+      <w:proofErr w:type="spellStart"/>
+      <w:r>
+        <w:t>token</w:t>
+      </w:r>
+      <w:proofErr w:type="spellEnd"/>
+      <w:r>
+        <w:t xml:space="preserve"> chiffré à l’utilisateur au lieu de lui renvoyer un code.</w:t>
+      </w:r>
+    </w:p>
+    <w:p>
+      <w:r>
+        <w:t xml:space="preserve"> Une fois réalisé, j’ai dû travailler main dans la main avec l’équipe du Service Informatique (SI) d’Amiltone pour créer et tester l’authentification à l’Active Directory. Pour l’intégrer dans mon fournisseur d’identité, j’ai utilisé le module </w:t>
+      </w:r>
+      <w:proofErr w:type="spellStart"/>
+      <w:r>
+        <w:rPr>
+          <w:b/>
+          <w:bCs/>
+        </w:rPr>
+        <w:t>ldapjs</w:t>
+      </w:r>
+      <w:proofErr w:type="spellEnd"/>
+      <w:r>
+        <w:t>, « </w:t>
+      </w:r>
+      <w:proofErr w:type="spellStart"/>
+      <w:r>
+        <w:t>ldap</w:t>
+      </w:r>
+      <w:proofErr w:type="spellEnd"/>
+      <w:r>
+        <w:t> » étant le protocole de communication avec l’Active Directory.</w:t>
+      </w:r>
+    </w:p>
+    <w:p>
+      <w:r>
+        <w:t>Je vais maintenant parler de la mise en place de l’</w:t>
+      </w:r>
+      <w:proofErr w:type="spellStart"/>
+      <w:r>
+        <w:t>OpenID</w:t>
+      </w:r>
+      <w:proofErr w:type="spellEnd"/>
+      <w:r>
+        <w:t xml:space="preserve"> </w:t>
+      </w:r>
+      <w:proofErr w:type="spellStart"/>
+      <w:r>
+        <w:t>Connect</w:t>
+      </w:r>
+      <w:proofErr w:type="spellEnd"/>
+      <w:r>
+        <w:t xml:space="preserve"> sur le projet AmilApp. Comme expliqué plus tôt dans ce mémoire, notre architecture micro-service intègre une API Gateway avec Kong. Celle-ci prend donc en charge les plugins et </w:t>
+      </w:r>
+      <w:r>
+        <w:t xml:space="preserve">il existe bien évidemment un plugin open-source pour gérer </w:t>
+      </w:r>
+      <w:proofErr w:type="spellStart"/>
+      <w:r>
+        <w:t>OpenID</w:t>
+      </w:r>
+      <w:proofErr w:type="spellEnd"/>
+      <w:r>
+        <w:t xml:space="preserve"> </w:t>
+      </w:r>
+      <w:proofErr w:type="spellStart"/>
+      <w:r>
+        <w:t>Connect</w:t>
+      </w:r>
+      <w:proofErr w:type="spellEnd"/>
+      <w:r>
+        <w:t xml:space="preserve"> à notre place : </w:t>
+      </w:r>
+      <w:proofErr w:type="spellStart"/>
+      <w:r>
+        <w:rPr>
+          <w:b/>
+          <w:bCs/>
+        </w:rPr>
         <w:t>kong-oidc</w:t>
       </w:r>
-      <w:r>
-        <w:t xml:space="preserve">. Celui-ci redirige automatiquement l’utilisateur vers une page de connexion. Une fois authentifié, lorsque l’utilisateur nous envoie une requête avec son token chiffré, kong-oidc le déchiffre et redirige </w:t>
+      <w:proofErr w:type="spellEnd"/>
+      <w:r>
+        <w:t xml:space="preserve">. Celui-ci redirige automatiquement l’utilisateur vers une page de connexion. Une fois authentifié, lorsque l’utilisateur nous envoie une requête avec son </w:t>
+      </w:r>
+      <w:proofErr w:type="spellStart"/>
+      <w:r>
+        <w:t>token</w:t>
+      </w:r>
+      <w:proofErr w:type="spellEnd"/>
+      <w:r>
+        <w:t xml:space="preserve"> chiffré, </w:t>
+      </w:r>
+      <w:proofErr w:type="spellStart"/>
+      <w:r>
+        <w:t>kong-oidc</w:t>
+      </w:r>
+      <w:proofErr w:type="spellEnd"/>
+      <w:r>
+        <w:t xml:space="preserve"> le déchiffre et redirige </w:t>
       </w:r>
       <w:r>
         <w:lastRenderedPageBreak/>
@@ -12859,8 +14807,36 @@
           <w:szCs w:val="20"/>
           <w:u w:val="single"/>
         </w:rPr>
-        <w:t>Schéma représentant les étapes de l’authentification OpenID Connect</w:t>
-      </w:r>
+        <w:t xml:space="preserve">Schéma représentant les étapes de l’authentification </w:t>
+      </w:r>
+      <w:proofErr w:type="spellStart"/>
+      <w:r>
+        <w:rPr>
+          <w:sz w:val="20"/>
+          <w:szCs w:val="20"/>
+          <w:u w:val="single"/>
+        </w:rPr>
+        <w:t>OpenID</w:t>
+      </w:r>
+      <w:proofErr w:type="spellEnd"/>
+      <w:r>
+        <w:rPr>
+          <w:sz w:val="20"/>
+          <w:szCs w:val="20"/>
+          <w:u w:val="single"/>
+        </w:rPr>
+        <w:t xml:space="preserve"> </w:t>
+      </w:r>
+      <w:proofErr w:type="spellStart"/>
+      <w:r>
+        <w:rPr>
+          <w:sz w:val="20"/>
+          <w:szCs w:val="20"/>
+          <w:u w:val="single"/>
+        </w:rPr>
+        <w:t>Connect</w:t>
+      </w:r>
+      <w:proofErr w:type="spellEnd"/>
     </w:p>
     <w:p>
       <w:pPr>
@@ -13099,7 +15075,21 @@
         <w:rPr>
           <w:highlight w:val="yellow"/>
         </w:rPr>
-        <w:t>(à déplacer peut être)</w:t>
+        <w:t>(</w:t>
+      </w:r>
+      <w:proofErr w:type="gramStart"/>
+      <w:r>
+        <w:rPr>
+          <w:highlight w:val="yellow"/>
+        </w:rPr>
+        <w:t>à</w:t>
+      </w:r>
+      <w:proofErr w:type="gramEnd"/>
+      <w:r>
+        <w:rPr>
+          <w:highlight w:val="yellow"/>
+        </w:rPr>
+        <w:t xml:space="preserve"> déplacer peut être)</w:t>
       </w:r>
     </w:p>
     <w:p>
@@ -13193,7 +15183,21 @@
         <w:rPr>
           <w:rFonts w:cs="Arial"/>
         </w:rPr>
-        <w:t>Mes collègues ont été pour moi une réelle source d’information, que ce soit ceux d’Amiltone ou ceux de mon école, ils m’ont appris à travailler en équipe. Pendant mon cursus à SUPINFO International University, les nombreux projets de groupes que nous avons effectués nous ont forcé à réaliser un véritable partage technologique. Les cahiers des charges de ces projets étaient stricts et j’ai eu l’occasion à plusieurs reprises de faire un travail de hiérarchisation des tâches, afin d’optimiser les fonctionnalités qu’il était possible de réaliser en fonction du temps disponible pour ce projet. J’ai également eu l’occasion de donner cours aux étudiants des promotions inférieures. J’ai alors dû m’imprégner des méthodes pédagogiques de l’école afin de retranscrire au mieux le contenu du cours.</w:t>
+        <w:t xml:space="preserve">Mes collègues ont été pour moi une réelle source d’information, que ce soit ceux d’Amiltone ou ceux de mon école, ils m’ont appris à travailler en équipe. Pendant mon cursus à SUPINFO International </w:t>
+      </w:r>
+      <w:proofErr w:type="spellStart"/>
+      <w:r>
+        <w:rPr>
+          <w:rFonts w:cs="Arial"/>
+        </w:rPr>
+        <w:t>University</w:t>
+      </w:r>
+      <w:proofErr w:type="spellEnd"/>
+      <w:r>
+        <w:rPr>
+          <w:rFonts w:cs="Arial"/>
+        </w:rPr>
+        <w:t>, les nombreux projets de groupes que nous avons effectués nous ont forcé à réaliser un véritable partage technologique. Les cahiers des charges de ces projets étaient stricts et j’ai eu l’occasion à plusieurs reprises de faire un travail de hiérarchisation des tâches, afin d’optimiser les fonctionnalités qu’il était possible de réaliser en fonction du temps disponible pour ce projet. J’ai également eu l’occasion de donner cours aux étudiants des promotions inférieures. J’ai alors dû m’imprégner des méthodes pédagogiques de l’école afin de retranscrire au mieux le contenu du cours.</w:t>
       </w:r>
     </w:p>
     <w:p>
@@ -13538,7 +15542,21 @@
         <w:t xml:space="preserve"> </w:t>
       </w:r>
       <w:r>
-        <w:t>Comme le mode « Message Queuing », les messages sont transférés d’un producteur (de message) vers un consommateur. Mais contrairement au Message Queuing où le message n’est reçu que par un seul consommateur puis supprimé, le mode Pub/Sub permet à tous les consommateurs de recevoir le message.</w:t>
+        <w:t>Comme le mode « Message Queuing », les messages sont transférés d’un producteur (de message</w:t>
+      </w:r>
+      <w:r>
+        <w:t>s</w:t>
+      </w:r>
+      <w:r>
+        <w:t>) vers un consommateur. Mais contrairement au Message Queuing où le message n’est reçu que par un seul consommateur puis supprimé, le mode Pub/</w:t>
+      </w:r>
+      <w:proofErr w:type="spellStart"/>
+      <w:r>
+        <w:t>Sub</w:t>
+      </w:r>
+      <w:proofErr w:type="spellEnd"/>
+      <w:r>
+        <w:t xml:space="preserve"> permet à tous les consommateurs de recevoir le message.</w:t>
       </w:r>
     </w:p>
   </w:footnote>
@@ -13577,7 +15595,31 @@
         <w:footnoteRef/>
       </w:r>
       <w:r>
-        <w:t xml:space="preserve"> MQTT, qui signifie Message Queue Telemetry Transport, est un protocole de message plus simple qu’AMQP et, comme son nom ne l’indique pas, ne fonctionne pas en mode Message Queuing mais en mode Pub/Sub. C’est un protocole très léger et donc très utilisé pour l’IoT (Internet of Things)</w:t>
+        <w:t xml:space="preserve"> MQTT, qui signifie Message Queue </w:t>
+      </w:r>
+      <w:proofErr w:type="spellStart"/>
+      <w:r>
+        <w:t>Telemetry</w:t>
+      </w:r>
+      <w:proofErr w:type="spellEnd"/>
+      <w:r>
+        <w:t xml:space="preserve"> Transport, est un protocole de message plus simple qu’AMQP et, comme son nom ne l’indique pas, ne fonctionne pas en mode Message Queuing mais en mode Pub/</w:t>
+      </w:r>
+      <w:proofErr w:type="spellStart"/>
+      <w:r>
+        <w:t>Sub</w:t>
+      </w:r>
+      <w:proofErr w:type="spellEnd"/>
+      <w:r>
+        <w:t xml:space="preserve">. C’est un protocole très léger et donc très utilisé pour l’IoT (Internet of </w:t>
+      </w:r>
+      <w:proofErr w:type="spellStart"/>
+      <w:r>
+        <w:t>Things</w:t>
+      </w:r>
+      <w:proofErr w:type="spellEnd"/>
+      <w:r>
+        <w:t>)</w:t>
       </w:r>
     </w:p>
   </w:footnote>
@@ -13617,7 +15659,15 @@
         <w:footnoteRef/>
       </w:r>
       <w:r>
-        <w:t xml:space="preserve"> CAS, qui signifie Central Authentication Service, est un système d’authentification unique. C’est-à-dire qu’un utilisateur qui se connecte sur un site web sera connecté sur tous les site web utilisant le même serveur CAS.</w:t>
+        <w:t xml:space="preserve"> CAS, qui signifie Central </w:t>
+      </w:r>
+      <w:proofErr w:type="spellStart"/>
+      <w:r>
+        <w:t>Authentication</w:t>
+      </w:r>
+      <w:proofErr w:type="spellEnd"/>
+      <w:r>
+        <w:t xml:space="preserve"> Service, est un système d’authentification unique. C’est-à-dire qu’un utilisateur qui se connecte sur un site web sera connecté sur tous les site web utilisant le même serveur CAS.</w:t>
       </w:r>
     </w:p>
     <w:p>
@@ -13639,7 +15689,15 @@
         <w:footnoteRef/>
       </w:r>
       <w:r>
-        <w:t xml:space="preserve"> OAuth 2.0 est un framework d’autorisation permettant à une application tierce d’accéder à un service web.</w:t>
+        <w:t xml:space="preserve"> </w:t>
+      </w:r>
+      <w:proofErr w:type="spellStart"/>
+      <w:r>
+        <w:t>OAuth</w:t>
+      </w:r>
+      <w:proofErr w:type="spellEnd"/>
+      <w:r>
+        <w:t xml:space="preserve"> 2.0 est un framework d’autorisation permettant à une application tierce d’accéder à un service web.</w:t>
       </w:r>
     </w:p>
   </w:footnote>

</xml_diff>